<commit_message>
Added the room user listing and joining features (Protocol codes 207 && 211)
</commit_message>
<xml_diff>
--- a/instructions.docx
+++ b/instructions.docx
@@ -1,6 +1,6 @@
 
 <file path=word/document.xml><?xml version="1.0" encoding="utf-8"?>
-<w:document xmlns:wpc="http://schemas.microsoft.com/office/word/2010/wordprocessingCanvas" xmlns:mc="http://schemas.openxmlformats.org/markup-compatibility/2006" xmlns:o="urn:schemas-microsoft-com:office:office" xmlns:r="http://schemas.openxmlformats.org/officeDocument/2006/relationships" xmlns:m="http://schemas.openxmlformats.org/officeDocument/2006/math" xmlns:v="urn:schemas-microsoft-com:vml" xmlns:wp14="http://schemas.microsoft.com/office/word/2010/wordprocessingDrawing" xmlns:wp="http://schemas.openxmlformats.org/drawingml/2006/wordprocessingDrawing" xmlns:w10="urn:schemas-microsoft-com:office:word" xmlns:w="http://schemas.openxmlformats.org/wordprocessingml/2006/main" xmlns:w14="http://schemas.microsoft.com/office/word/2010/wordml" xmlns:wpg="http://schemas.microsoft.com/office/word/2010/wordprocessingGroup" xmlns:wpi="http://schemas.microsoft.com/office/word/2010/wordprocessingInk" xmlns:wne="http://schemas.microsoft.com/office/word/2006/wordml" xmlns:wps="http://schemas.microsoft.com/office/word/2010/wordprocessingShape" mc:Ignorable="w14 wp14">
+<w:document xmlns:wpc="http://schemas.microsoft.com/office/word/2010/wordprocessingCanvas" xmlns:mc="http://schemas.openxmlformats.org/markup-compatibility/2006" xmlns:o="urn:schemas-microsoft-com:office:office" xmlns:r="http://schemas.openxmlformats.org/officeDocument/2006/relationships" xmlns:m="http://schemas.openxmlformats.org/officeDocument/2006/math" xmlns:v="urn:schemas-microsoft-com:vml" xmlns:wp14="http://schemas.microsoft.com/office/word/2010/wordprocessingDrawing" xmlns:wp="http://schemas.openxmlformats.org/drawingml/2006/wordprocessingDrawing" xmlns:w10="urn:schemas-microsoft-com:office:word" xmlns:w="http://schemas.openxmlformats.org/wordprocessingml/2006/main" xmlns:w14="http://schemas.microsoft.com/office/word/2010/wordml" xmlns:w15="http://schemas.microsoft.com/office/word/2012/wordml" xmlns:wpg="http://schemas.microsoft.com/office/word/2010/wordprocessingGroup" xmlns:wpi="http://schemas.microsoft.com/office/word/2010/wordprocessingInk" xmlns:wne="http://schemas.microsoft.com/office/word/2006/wordml" xmlns:wps="http://schemas.microsoft.com/office/word/2010/wordprocessingShape" mc:Ignorable="w14 w15 wp14">
   <w:background w:color="FFFFFF"/>
   <w:body>
     <w:p>
@@ -99,7 +99,6 @@
     <w:p>
       <w:pPr>
         <w:rPr>
-          <w:rFonts w:hint="cs"/>
           <w:b/>
           <w:smallCaps/>
           <w:color w:val="365F91"/>
@@ -139,7 +138,7 @@
                     </pic:cNvPicPr>
                   </pic:nvPicPr>
                   <pic:blipFill>
-                    <a:blip r:embed="rId9">
+                    <a:blip r:embed="rId8">
                       <a:extLst>
                         <a:ext uri="{28A0092B-C50C-407E-A947-70E740481C1C}">
                           <a14:useLocalDpi xmlns:a14="http://schemas.microsoft.com/office/drawing/2010/main" val="0"/>
@@ -1325,28 +1324,28 @@
           <w:rFonts w:hint="cs"/>
           <w:rtl/>
         </w:rPr>
+        <w:t>תיאור כללי של השרת</w:t>
+      </w:r>
+    </w:p>
+    <w:p>
+      <w:pPr>
+        <w:pStyle w:val="a8"/>
+        <w:ind w:left="720"/>
+        <w:rPr>
+          <w:rFonts w:cs="David"/>
+          <w:sz w:val="24"/>
+          <w:szCs w:val="24"/>
+          <w:rtl/>
+        </w:rPr>
+      </w:pPr>
+      <w:r>
+        <w:rPr>
+          <w:rFonts w:cs="David" w:hint="cs"/>
+          <w:sz w:val="24"/>
+          <w:szCs w:val="24"/>
+          <w:rtl/>
+        </w:rPr>
         <w:lastRenderedPageBreak/>
-        <w:t>תיאור כללי של השרת</w:t>
-      </w:r>
-    </w:p>
-    <w:p>
-      <w:pPr>
-        <w:pStyle w:val="a8"/>
-        <w:ind w:left="720"/>
-        <w:rPr>
-          <w:rFonts w:cs="David"/>
-          <w:sz w:val="24"/>
-          <w:szCs w:val="24"/>
-          <w:rtl/>
-        </w:rPr>
-      </w:pPr>
-      <w:r>
-        <w:rPr>
-          <w:rFonts w:cs="David" w:hint="cs"/>
-          <w:sz w:val="24"/>
-          <w:szCs w:val="24"/>
-          <w:rtl/>
-        </w:rPr>
         <w:t xml:space="preserve">השרת מבוסס </w:t>
       </w:r>
       <w:r>
@@ -2531,6 +2530,7 @@
           <w:szCs w:val="24"/>
           <w:rtl/>
         </w:rPr>
+        <w:lastRenderedPageBreak/>
         <w:t xml:space="preserve">מכילה את </w:t>
       </w:r>
       <w:proofErr w:type="spellStart"/>
@@ -4016,6 +4016,7 @@
           <w:szCs w:val="24"/>
           <w:rtl/>
         </w:rPr>
+        <w:lastRenderedPageBreak/>
         <w:t>ערך החזר</w:t>
       </w:r>
       <w:r>
@@ -5823,7 +5824,6 @@
           <w:sz w:val="24"/>
           <w:szCs w:val="24"/>
         </w:rPr>
-        <w:lastRenderedPageBreak/>
         <w:t>Int</w:t>
       </w:r>
       <w:proofErr w:type="spellEnd"/>
@@ -7365,7 +7365,6 @@
           <w:szCs w:val="24"/>
           <w:rtl/>
         </w:rPr>
-        <w:lastRenderedPageBreak/>
         <w:t>פונקציונליות</w:t>
       </w:r>
       <w:r>
@@ -7455,6 +7454,7 @@
           <w:szCs w:val="24"/>
           <w:rtl/>
         </w:rPr>
+        <w:lastRenderedPageBreak/>
         <w:t>פרמטרים</w:t>
       </w:r>
       <w:r>
@@ -7959,7 +7959,7 @@
         <w:pStyle w:val="a8"/>
         <w:ind w:left="720"/>
         <w:rPr>
-          <w:rFonts w:cs="David" w:hint="cs"/>
+          <w:rFonts w:cs="David"/>
           <w:sz w:val="24"/>
           <w:szCs w:val="24"/>
           <w:rtl/>
@@ -8910,7 +8910,7 @@
         <w:pStyle w:val="a8"/>
         <w:ind w:left="720"/>
         <w:rPr>
-          <w:rFonts w:cs="David" w:hint="cs"/>
+          <w:rFonts w:cs="David"/>
           <w:b/>
           <w:bCs/>
           <w:sz w:val="24"/>
@@ -9046,7 +9046,6 @@
         </w:rPr>
         <w:t xml:space="preserve"> המשחק עדין פעיל. </w:t>
       </w:r>
-      <w:proofErr w:type="gramStart"/>
       <w:r>
         <w:rPr>
           <w:rFonts w:cs="David"/>
@@ -9064,7 +9063,6 @@
         </w:rPr>
         <w:t xml:space="preserve"> אם המשחק נגמר.</w:t>
       </w:r>
-      <w:proofErr w:type="gramEnd"/>
     </w:p>
     <w:p>
       <w:pPr>
@@ -9241,7 +9239,7 @@
         <w:pStyle w:val="a8"/>
         <w:ind w:left="720"/>
         <w:rPr>
-          <w:rFonts w:cs="David" w:hint="cs"/>
+          <w:rFonts w:cs="David"/>
           <w:sz w:val="24"/>
           <w:szCs w:val="24"/>
           <w:rtl/>
@@ -9265,16 +9263,7 @@
           <w:szCs w:val="24"/>
           <w:rtl/>
         </w:rPr>
-        <w:t xml:space="preserve">: </w:t>
-      </w:r>
-      <w:r>
-        <w:rPr>
-          <w:rFonts w:cs="David" w:hint="cs"/>
-          <w:sz w:val="24"/>
-          <w:szCs w:val="24"/>
-          <w:rtl/>
-        </w:rPr>
-        <w:t>אין</w:t>
+        <w:t>: אין</w:t>
       </w:r>
     </w:p>
     <w:p>
@@ -9308,18 +9297,7 @@
           <w:szCs w:val="24"/>
           <w:rtl/>
         </w:rPr>
-        <w:t xml:space="preserve">: משנה את המאפיין של החדר כך שיצביע </w:t>
-      </w:r>
-      <w:bookmarkStart w:id="0" w:name="_GoBack"/>
-      <w:bookmarkEnd w:id="0"/>
-      <w:r>
-        <w:rPr>
-          <w:rFonts w:cs="David" w:hint="cs"/>
-          <w:sz w:val="24"/>
-          <w:szCs w:val="24"/>
-          <w:rtl/>
-        </w:rPr>
-        <w:t>ל-</w:t>
+        <w:t>: משנה את המאפיין של החדר כך שיצביע ל-</w:t>
       </w:r>
       <w:proofErr w:type="spellStart"/>
       <w:r>
@@ -9346,7 +9324,7 @@
         <w:pStyle w:val="a8"/>
         <w:ind w:left="720"/>
         <w:rPr>
-          <w:rFonts w:cs="David" w:hint="cs"/>
+          <w:rFonts w:cs="David"/>
           <w:sz w:val="24"/>
           <w:szCs w:val="24"/>
           <w:rtl/>
@@ -9379,7 +9357,6 @@
           <w:szCs w:val="28"/>
           <w:u w:val="single"/>
         </w:rPr>
-        <w:lastRenderedPageBreak/>
         <w:t>Room</w:t>
       </w:r>
     </w:p>
@@ -9630,6 +9607,7 @@
           <w:sz w:val="24"/>
           <w:szCs w:val="24"/>
         </w:rPr>
+        <w:lastRenderedPageBreak/>
         <w:t>_</w:t>
       </w:r>
       <w:proofErr w:type="spellStart"/>
@@ -9985,7 +9963,7 @@
         <w:pStyle w:val="a8"/>
         <w:ind w:left="720"/>
         <w:rPr>
-          <w:rFonts w:cs="David" w:hint="cs"/>
+          <w:rFonts w:cs="David"/>
           <w:sz w:val="24"/>
           <w:szCs w:val="24"/>
           <w:rtl/>
@@ -11320,7 +11298,6 @@
           <w:szCs w:val="24"/>
           <w:rtl/>
         </w:rPr>
-        <w:lastRenderedPageBreak/>
         <w:t>פונקציונליות</w:t>
       </w:r>
       <w:r>
@@ -11491,6 +11468,7 @@
           <w:sz w:val="24"/>
           <w:szCs w:val="24"/>
         </w:rPr>
+        <w:lastRenderedPageBreak/>
         <w:t>sendMessage</w:t>
       </w:r>
       <w:proofErr w:type="spellEnd"/>
@@ -13244,7 +13222,6 @@
           <w:szCs w:val="24"/>
           <w:rtl/>
         </w:rPr>
-        <w:lastRenderedPageBreak/>
         <w:t>פונקציות עיקריות:</w:t>
       </w:r>
     </w:p>
@@ -13411,6 +13388,7 @@
           <w:sz w:val="24"/>
           <w:szCs w:val="24"/>
         </w:rPr>
+        <w:lastRenderedPageBreak/>
         <w:t>DataBase</w:t>
       </w:r>
       <w:proofErr w:type="spellEnd"/>
@@ -14997,7 +14975,6 @@
           <w:szCs w:val="24"/>
           <w:rtl/>
         </w:rPr>
-        <w:lastRenderedPageBreak/>
         <w:t xml:space="preserve">אם פעיל, בדיקה האם כל השחקנים ענו על התשובה בסיבוב הנוכחי. אם כן, בודקים האם זה היה הסיבוב האחרון (כלומר, השאלה האחרונה). אם זה הסיבוב האחרון יש לטפל בסיום משחק. אם זה לא הסיבוב האחרון יש לקדם את מונה השאלות ב-1 ולשלוח שאלה לכל </w:t>
       </w:r>
       <w:proofErr w:type="spellStart"/>
@@ -15202,6 +15179,7 @@
           <w:sz w:val="24"/>
           <w:szCs w:val="24"/>
         </w:rPr>
+        <w:lastRenderedPageBreak/>
         <w:t>int</w:t>
       </w:r>
       <w:proofErr w:type="spellEnd"/>
@@ -15352,7 +15330,6 @@
         </w:rPr>
         <w:t xml:space="preserve">: בוליאני. </w:t>
       </w:r>
-      <w:proofErr w:type="gramStart"/>
       <w:r>
         <w:rPr>
           <w:rFonts w:cs="David"/>
@@ -15368,17 +15345,7 @@
           <w:szCs w:val="24"/>
           <w:rtl/>
         </w:rPr>
-        <w:t xml:space="preserve"> אם המשחק לא נגמר.</w:t>
-      </w:r>
-      <w:proofErr w:type="gramEnd"/>
-      <w:r>
-        <w:rPr>
-          <w:rFonts w:cs="David" w:hint="cs"/>
-          <w:sz w:val="24"/>
-          <w:szCs w:val="24"/>
-          <w:rtl/>
-        </w:rPr>
-        <w:t xml:space="preserve"> </w:t>
+        <w:t xml:space="preserve"> אם המשחק לא נגמר. </w:t>
       </w:r>
       <w:r>
         <w:rPr>
@@ -15894,7 +15861,6 @@
         </w:rPr>
         <w:t xml:space="preserve"> המשחק עדין פעיל. </w:t>
       </w:r>
-      <w:proofErr w:type="gramStart"/>
       <w:r>
         <w:rPr>
           <w:rFonts w:cs="David"/>
@@ -15912,7 +15878,6 @@
         </w:rPr>
         <w:t xml:space="preserve"> אם המשחק נגמר.</w:t>
       </w:r>
-      <w:proofErr w:type="gramEnd"/>
     </w:p>
     <w:p>
       <w:pPr>
@@ -16873,7 +16838,6 @@
           <w:szCs w:val="24"/>
           <w:rtl/>
         </w:rPr>
-        <w:lastRenderedPageBreak/>
         <w:t>פונקציונליות</w:t>
       </w:r>
       <w:r>
@@ -17154,6 +17118,7 @@
           <w:szCs w:val="24"/>
           <w:rtl/>
         </w:rPr>
+        <w:lastRenderedPageBreak/>
         <w:t>פונקציונליות</w:t>
       </w:r>
       <w:r>
@@ -18604,7 +18569,6 @@
           <w:szCs w:val="24"/>
           <w:rtl/>
         </w:rPr>
-        <w:lastRenderedPageBreak/>
         <w:t>ערך החזר</w:t>
       </w:r>
       <w:r>
@@ -20976,7 +20940,6 @@
           <w:szCs w:val="24"/>
           <w:rtl/>
         </w:rPr>
-        <w:lastRenderedPageBreak/>
         <w:t>פונקציונליות</w:t>
       </w:r>
       <w:r>
@@ -21416,6 +21379,7 @@
           <w:szCs w:val="24"/>
           <w:rtl/>
         </w:rPr>
+        <w:lastRenderedPageBreak/>
         <w:t>פונקציונליות</w:t>
       </w:r>
       <w:r>
@@ -23125,7 +23089,6 @@
           <w:szCs w:val="24"/>
           <w:rtl/>
         </w:rPr>
-        <w:lastRenderedPageBreak/>
         <w:t>פונקציונליות</w:t>
       </w:r>
       <w:r>
@@ -23483,6 +23446,7 @@
           <w:szCs w:val="24"/>
           <w:rtl/>
         </w:rPr>
+        <w:lastRenderedPageBreak/>
         <w:t>פונקציונליות</w:t>
       </w:r>
       <w:r>
@@ -25128,7 +25092,6 @@
           <w:szCs w:val="24"/>
           <w:rtl/>
         </w:rPr>
-        <w:lastRenderedPageBreak/>
         <w:t>פרמטרים</w:t>
       </w:r>
       <w:r>
@@ -25526,6 +25489,7 @@
           <w:szCs w:val="24"/>
           <w:rtl/>
         </w:rPr>
+        <w:lastRenderedPageBreak/>
         <w:t>ערך החזר</w:t>
       </w:r>
       <w:r>
@@ -26622,7 +26586,7 @@
                     </pic:cNvPicPr>
                   </pic:nvPicPr>
                   <pic:blipFill>
-                    <a:blip r:embed="rId10">
+                    <a:blip r:embed="rId9">
                       <a:extLst>
                         <a:ext uri="{28A0092B-C50C-407E-A947-70E740481C1C}">
                           <a14:useLocalDpi xmlns:a14="http://schemas.microsoft.com/office/drawing/2010/main" val="0"/>
@@ -27982,7 +27946,6 @@
           <w:sz w:val="24"/>
           <w:szCs w:val="24"/>
         </w:rPr>
-        <w:lastRenderedPageBreak/>
         <w:t>ans2</w:t>
       </w:r>
       <w:r>
@@ -28608,6 +28571,7 @@
           <w:sz w:val="24"/>
           <w:szCs w:val="24"/>
         </w:rPr>
+        <w:lastRenderedPageBreak/>
         <w:t>player_answer</w:t>
       </w:r>
       <w:proofErr w:type="spellEnd"/>
@@ -29485,6 +29449,7 @@
                 <w:rFonts w:cs="David"/>
                 <w:sz w:val="24"/>
                 <w:szCs w:val="24"/>
+                <w:highlight w:val="yellow"/>
               </w:rPr>
             </w:pPr>
             <w:r>
@@ -29492,6 +29457,7 @@
                 <w:rFonts w:cs="David"/>
                 <w:sz w:val="24"/>
                 <w:szCs w:val="24"/>
+                <w:highlight w:val="yellow"/>
                 <w:rtl/>
               </w:rPr>
               <w:t xml:space="preserve">בקשת </w:t>
@@ -29501,6 +29467,7 @@
                 <w:rFonts w:cs="David"/>
                 <w:sz w:val="24"/>
                 <w:szCs w:val="24"/>
+                <w:highlight w:val="yellow"/>
               </w:rPr>
               <w:t>sign in</w:t>
             </w:r>
@@ -29528,6 +29495,7 @@
                 <w:rFonts w:cs="David"/>
                 <w:sz w:val="24"/>
                 <w:szCs w:val="24"/>
+                <w:highlight w:val="yellow"/>
                 <w:u w:val="single"/>
                 <w:rtl/>
               </w:rPr>
@@ -29537,6 +29505,7 @@
                 <w:rFonts w:cs="David" w:hint="cs"/>
                 <w:sz w:val="24"/>
                 <w:szCs w:val="24"/>
+                <w:highlight w:val="yellow"/>
                 <w:u w:val="single"/>
                 <w:rtl/>
               </w:rPr>
@@ -29550,6 +29519,7 @@
                 <w:rFonts w:cs="David"/>
                 <w:sz w:val="24"/>
                 <w:szCs w:val="24"/>
+                <w:highlight w:val="yellow"/>
               </w:rPr>
             </w:pPr>
             <w:r>
@@ -29557,6 +29527,7 @@
                 <w:rFonts w:cs="David"/>
                 <w:sz w:val="24"/>
                 <w:szCs w:val="24"/>
+                <w:highlight w:val="yellow"/>
                 <w:rtl/>
               </w:rPr>
               <w:t>קוד הודעה = 3 בתים (כמחרוזת)</w:t>
@@ -29569,6 +29540,7 @@
                 <w:rFonts w:cs="David"/>
                 <w:sz w:val="24"/>
                 <w:szCs w:val="24"/>
+                <w:highlight w:val="yellow"/>
               </w:rPr>
             </w:pPr>
             <w:r>
@@ -29576,6 +29548,7 @@
                 <w:rFonts w:cs="David"/>
                 <w:sz w:val="24"/>
                 <w:szCs w:val="24"/>
+                <w:highlight w:val="yellow"/>
                 <w:rtl/>
               </w:rPr>
               <w:t xml:space="preserve">מספר התווים של </w:t>
@@ -29586,6 +29559,7 @@
                 <w:rFonts w:cs="David"/>
                 <w:sz w:val="24"/>
                 <w:szCs w:val="24"/>
+                <w:highlight w:val="yellow"/>
                 <w:rtl/>
               </w:rPr>
               <w:t>היוזר</w:t>
@@ -29596,6 +29570,7 @@
                 <w:rFonts w:cs="David"/>
                 <w:sz w:val="24"/>
                 <w:szCs w:val="24"/>
+                <w:highlight w:val="yellow"/>
                 <w:rtl/>
               </w:rPr>
               <w:t xml:space="preserve"> - שני בתים (כמחרוזת)</w:t>
@@ -29608,6 +29583,7 @@
                 <w:rFonts w:cs="David"/>
                 <w:sz w:val="24"/>
                 <w:szCs w:val="24"/>
+                <w:highlight w:val="yellow"/>
               </w:rPr>
             </w:pPr>
             <w:r>
@@ -29615,6 +29591,7 @@
                 <w:rFonts w:cs="David"/>
                 <w:sz w:val="24"/>
                 <w:szCs w:val="24"/>
+                <w:highlight w:val="yellow"/>
                 <w:rtl/>
               </w:rPr>
               <w:t xml:space="preserve">שם משתמש </w:t>
@@ -29627,6 +29604,7 @@
                 <w:rFonts w:cs="David"/>
                 <w:sz w:val="24"/>
                 <w:szCs w:val="24"/>
+                <w:highlight w:val="yellow"/>
               </w:rPr>
             </w:pPr>
             <w:r>
@@ -29634,6 +29612,7 @@
                 <w:rFonts w:cs="David"/>
                 <w:sz w:val="24"/>
                 <w:szCs w:val="24"/>
+                <w:highlight w:val="yellow"/>
                 <w:rtl/>
               </w:rPr>
               <w:t>מספר התווים של הסיסמה - שני בתים (כמחרוזת)</w:t>
@@ -29646,6 +29625,7 @@
                 <w:rFonts w:cs="David"/>
                 <w:sz w:val="24"/>
                 <w:szCs w:val="24"/>
+                <w:highlight w:val="yellow"/>
                 <w:rtl/>
               </w:rPr>
             </w:pPr>
@@ -29654,6 +29634,7 @@
                 <w:rFonts w:cs="David"/>
                 <w:sz w:val="24"/>
                 <w:szCs w:val="24"/>
+                <w:highlight w:val="yellow"/>
                 <w:rtl/>
               </w:rPr>
               <w:t>סיסמה</w:t>
@@ -29666,6 +29647,7 @@
                 <w:rFonts w:cs="David"/>
                 <w:sz w:val="24"/>
                 <w:szCs w:val="24"/>
+                <w:highlight w:val="yellow"/>
                 <w:rtl/>
               </w:rPr>
             </w:pPr>
@@ -29677,6 +29659,7 @@
                 <w:rFonts w:cs="David"/>
                 <w:sz w:val="24"/>
                 <w:szCs w:val="24"/>
+                <w:highlight w:val="yellow"/>
                 <w:u w:val="single"/>
               </w:rPr>
             </w:pPr>
@@ -29685,6 +29668,7 @@
                 <w:rFonts w:cs="David" w:hint="cs"/>
                 <w:sz w:val="24"/>
                 <w:szCs w:val="24"/>
+                <w:highlight w:val="yellow"/>
                 <w:u w:val="single"/>
                 <w:rtl/>
               </w:rPr>
@@ -29699,6 +29683,7 @@
                 <w:rFonts w:cs="David"/>
                 <w:sz w:val="24"/>
                 <w:szCs w:val="24"/>
+                <w:highlight w:val="yellow"/>
               </w:rPr>
             </w:pPr>
             <w:r>
@@ -29706,6 +29691,7 @@
                 <w:rFonts w:cs="David"/>
                 <w:sz w:val="24"/>
                 <w:szCs w:val="24"/>
+                <w:highlight w:val="yellow"/>
               </w:rPr>
               <w:t>[200##username##pass]</w:t>
             </w:r>
@@ -29805,6 +29791,7 @@
                 <w:rFonts w:cs="David"/>
                 <w:sz w:val="24"/>
                 <w:szCs w:val="24"/>
+                <w:highlight w:val="yellow"/>
               </w:rPr>
             </w:pPr>
             <w:r>
@@ -29812,6 +29799,7 @@
                 <w:rFonts w:cs="David"/>
                 <w:sz w:val="24"/>
                 <w:szCs w:val="24"/>
+                <w:highlight w:val="yellow"/>
                 <w:rtl/>
               </w:rPr>
               <w:t xml:space="preserve">בקשת </w:t>
@@ -29821,6 +29809,7 @@
                 <w:rFonts w:cs="David"/>
                 <w:sz w:val="24"/>
                 <w:szCs w:val="24"/>
+                <w:highlight w:val="yellow"/>
               </w:rPr>
               <w:t>sign out</w:t>
             </w:r>
@@ -29849,6 +29838,7 @@
                 <w:rFonts w:cs="David"/>
                 <w:sz w:val="24"/>
                 <w:szCs w:val="24"/>
+                <w:highlight w:val="yellow"/>
               </w:rPr>
             </w:pPr>
             <w:r>
@@ -29856,6 +29846,7 @@
                 <w:rFonts w:cs="David"/>
                 <w:sz w:val="24"/>
                 <w:szCs w:val="24"/>
+                <w:highlight w:val="yellow"/>
               </w:rPr>
               <w:t>[201]</w:t>
             </w:r>
@@ -29952,6 +29943,7 @@
                 <w:rFonts w:cs="David"/>
                 <w:sz w:val="24"/>
                 <w:szCs w:val="24"/>
+                <w:highlight w:val="yellow"/>
               </w:rPr>
             </w:pPr>
             <w:r>
@@ -29959,6 +29951,7 @@
                 <w:rFonts w:cs="David"/>
                 <w:sz w:val="24"/>
                 <w:szCs w:val="24"/>
+                <w:highlight w:val="yellow"/>
                 <w:rtl/>
               </w:rPr>
               <w:t>מענה לבקשת ההתחברות-</w:t>
@@ -29971,6 +29964,7 @@
                 <w:rFonts w:cs="David"/>
                 <w:sz w:val="24"/>
                 <w:szCs w:val="24"/>
+                <w:highlight w:val="yellow"/>
               </w:rPr>
             </w:pPr>
             <w:r>
@@ -29978,8 +29972,8 @@
                 <w:rFonts w:cs="David"/>
                 <w:sz w:val="24"/>
                 <w:szCs w:val="24"/>
-              </w:rPr>
-              <w:lastRenderedPageBreak/>
+                <w:highlight w:val="yellow"/>
+              </w:rPr>
               <w:t xml:space="preserve"> sign in</w:t>
             </w:r>
           </w:p>
@@ -30006,6 +30000,7 @@
                 <w:rFonts w:cs="David"/>
                 <w:sz w:val="24"/>
                 <w:szCs w:val="24"/>
+                <w:highlight w:val="yellow"/>
               </w:rPr>
             </w:pPr>
             <w:r>
@@ -30013,8 +30008,8 @@
                 <w:rFonts w:cs="David"/>
                 <w:sz w:val="24"/>
                 <w:szCs w:val="24"/>
-              </w:rPr>
-              <w:lastRenderedPageBreak/>
+                <w:highlight w:val="yellow"/>
+              </w:rPr>
               <w:t>[1020]  //success</w:t>
             </w:r>
           </w:p>
@@ -30026,6 +30021,7 @@
                 <w:rFonts w:cs="David"/>
                 <w:sz w:val="24"/>
                 <w:szCs w:val="24"/>
+                <w:highlight w:val="yellow"/>
               </w:rPr>
             </w:pPr>
             <w:r>
@@ -30033,6 +30029,7 @@
                 <w:rFonts w:cs="David"/>
                 <w:sz w:val="24"/>
                 <w:szCs w:val="24"/>
+                <w:highlight w:val="yellow"/>
               </w:rPr>
               <w:t>[1021] //Wrong Details</w:t>
             </w:r>
@@ -30045,6 +30042,7 @@
                 <w:rFonts w:cs="David"/>
                 <w:sz w:val="24"/>
                 <w:szCs w:val="24"/>
+                <w:highlight w:val="yellow"/>
               </w:rPr>
             </w:pPr>
             <w:r>
@@ -30052,8 +30050,8 @@
                 <w:rFonts w:cs="David"/>
                 <w:sz w:val="24"/>
                 <w:szCs w:val="24"/>
-              </w:rPr>
-              <w:lastRenderedPageBreak/>
+                <w:highlight w:val="yellow"/>
+              </w:rPr>
               <w:t>[1022] //User is already connected</w:t>
             </w:r>
           </w:p>
@@ -30091,7 +30089,6 @@
                 <w:sz w:val="24"/>
                 <w:szCs w:val="24"/>
               </w:rPr>
-              <w:lastRenderedPageBreak/>
               <w:t>203</w:t>
             </w:r>
           </w:p>
@@ -30153,6 +30150,7 @@
                 <w:rFonts w:cs="David"/>
                 <w:sz w:val="24"/>
                 <w:szCs w:val="24"/>
+                <w:highlight w:val="yellow"/>
               </w:rPr>
             </w:pPr>
             <w:r>
@@ -30160,6 +30158,7 @@
                 <w:rFonts w:cs="David"/>
                 <w:sz w:val="24"/>
                 <w:szCs w:val="24"/>
+                <w:highlight w:val="yellow"/>
                 <w:rtl/>
               </w:rPr>
               <w:t>בקשת הירשמות-</w:t>
@@ -30169,6 +30168,7 @@
                 <w:rFonts w:cs="David"/>
                 <w:sz w:val="24"/>
                 <w:szCs w:val="24"/>
+                <w:highlight w:val="yellow"/>
               </w:rPr>
               <w:t>sign up</w:t>
             </w:r>
@@ -30196,6 +30196,7 @@
                 <w:rFonts w:cs="David"/>
                 <w:sz w:val="24"/>
                 <w:szCs w:val="24"/>
+                <w:highlight w:val="yellow"/>
               </w:rPr>
             </w:pPr>
             <w:r>
@@ -30203,6 +30204,7 @@
                 <w:rFonts w:cs="David"/>
                 <w:sz w:val="24"/>
                 <w:szCs w:val="24"/>
+                <w:highlight w:val="yellow"/>
                 <w:rtl/>
               </w:rPr>
               <w:t>קוד הודעה = 3 בתים</w:t>
@@ -30215,6 +30217,7 @@
                 <w:rFonts w:cs="David"/>
                 <w:sz w:val="24"/>
                 <w:szCs w:val="24"/>
+                <w:highlight w:val="yellow"/>
               </w:rPr>
             </w:pPr>
             <w:r>
@@ -30222,6 +30225,7 @@
                 <w:rFonts w:cs="David"/>
                 <w:sz w:val="24"/>
                 <w:szCs w:val="24"/>
+                <w:highlight w:val="yellow"/>
                 <w:rtl/>
               </w:rPr>
               <w:t xml:space="preserve">מספר התווים של </w:t>
@@ -30232,6 +30236,7 @@
                 <w:rFonts w:cs="David"/>
                 <w:sz w:val="24"/>
                 <w:szCs w:val="24"/>
+                <w:highlight w:val="yellow"/>
                 <w:rtl/>
               </w:rPr>
               <w:t>היוזר</w:t>
@@ -30242,6 +30247,7 @@
                 <w:rFonts w:cs="David"/>
                 <w:sz w:val="24"/>
                 <w:szCs w:val="24"/>
+                <w:highlight w:val="yellow"/>
                 <w:rtl/>
               </w:rPr>
               <w:t xml:space="preserve"> - 2 בתים (כמחרוזת)</w:t>
@@ -30254,6 +30260,7 @@
                 <w:rFonts w:cs="David"/>
                 <w:sz w:val="24"/>
                 <w:szCs w:val="24"/>
+                <w:highlight w:val="yellow"/>
               </w:rPr>
             </w:pPr>
             <w:r>
@@ -30261,6 +30268,7 @@
                 <w:rFonts w:cs="David"/>
                 <w:sz w:val="24"/>
                 <w:szCs w:val="24"/>
+                <w:highlight w:val="yellow"/>
                 <w:rtl/>
               </w:rPr>
               <w:t xml:space="preserve">שם משתמש </w:t>
@@ -30273,6 +30281,7 @@
                 <w:rFonts w:cs="David"/>
                 <w:sz w:val="24"/>
                 <w:szCs w:val="24"/>
+                <w:highlight w:val="yellow"/>
               </w:rPr>
             </w:pPr>
             <w:r>
@@ -30280,6 +30289,7 @@
                 <w:rFonts w:cs="David"/>
                 <w:sz w:val="24"/>
                 <w:szCs w:val="24"/>
+                <w:highlight w:val="yellow"/>
                 <w:rtl/>
               </w:rPr>
               <w:t>מספר התווים של הסיסמה -  2 בתים (כמחרוזת)</w:t>
@@ -30292,6 +30302,7 @@
                 <w:rFonts w:cs="David"/>
                 <w:sz w:val="24"/>
                 <w:szCs w:val="24"/>
+                <w:highlight w:val="yellow"/>
               </w:rPr>
             </w:pPr>
             <w:r>
@@ -30299,6 +30310,7 @@
                 <w:rFonts w:cs="David"/>
                 <w:sz w:val="24"/>
                 <w:szCs w:val="24"/>
+                <w:highlight w:val="yellow"/>
                 <w:rtl/>
               </w:rPr>
               <w:t>סיסמה</w:t>
@@ -30311,6 +30323,7 @@
                 <w:rFonts w:cs="David"/>
                 <w:sz w:val="24"/>
                 <w:szCs w:val="24"/>
+                <w:highlight w:val="yellow"/>
               </w:rPr>
             </w:pPr>
             <w:r>
@@ -30318,6 +30331,7 @@
                 <w:rFonts w:cs="David"/>
                 <w:sz w:val="24"/>
                 <w:szCs w:val="24"/>
+                <w:highlight w:val="yellow"/>
                 <w:rtl/>
               </w:rPr>
               <w:t>מספר התווים של המייל - 2 בתים (כמחרוזת)</w:t>
@@ -30330,6 +30344,7 @@
                 <w:rFonts w:cs="David"/>
                 <w:sz w:val="24"/>
                 <w:szCs w:val="24"/>
+                <w:highlight w:val="yellow"/>
                 <w:rtl/>
               </w:rPr>
             </w:pPr>
@@ -30338,6 +30353,7 @@
                 <w:rFonts w:cs="David"/>
                 <w:sz w:val="24"/>
                 <w:szCs w:val="24"/>
+                <w:highlight w:val="yellow"/>
                 <w:rtl/>
               </w:rPr>
               <w:t>סיסמה</w:t>
@@ -30350,6 +30366,7 @@
                 <w:rFonts w:cs="David"/>
                 <w:sz w:val="24"/>
                 <w:szCs w:val="24"/>
+                <w:highlight w:val="yellow"/>
               </w:rPr>
             </w:pPr>
           </w:p>
@@ -30361,6 +30378,7 @@
                 <w:rFonts w:cs="David"/>
                 <w:sz w:val="24"/>
                 <w:szCs w:val="24"/>
+                <w:highlight w:val="yellow"/>
               </w:rPr>
             </w:pPr>
             <w:r>
@@ -30368,6 +30386,7 @@
                 <w:rFonts w:cs="David"/>
                 <w:sz w:val="24"/>
                 <w:szCs w:val="24"/>
+                <w:highlight w:val="yellow"/>
               </w:rPr>
               <w:t>[203##username##pass##Email]</w:t>
             </w:r>
@@ -30464,6 +30483,7 @@
                 <w:rFonts w:cs="David"/>
                 <w:sz w:val="24"/>
                 <w:szCs w:val="24"/>
+                <w:highlight w:val="yellow"/>
               </w:rPr>
             </w:pPr>
             <w:r>
@@ -30471,15 +30491,28 @@
                 <w:rFonts w:cs="David"/>
                 <w:sz w:val="24"/>
                 <w:szCs w:val="24"/>
+                <w:highlight w:val="yellow"/>
                 <w:rtl/>
               </w:rPr>
-              <w:t>מענה לבקשת הירשמות -</w:t>
+              <w:t xml:space="preserve">מענה לבקשת </w:t>
             </w:r>
             <w:r>
               <w:rPr>
                 <w:rFonts w:cs="David"/>
                 <w:sz w:val="24"/>
                 <w:szCs w:val="24"/>
+                <w:highlight w:val="yellow"/>
+                <w:rtl/>
+              </w:rPr>
+              <w:lastRenderedPageBreak/>
+              <w:t>הירשמות -</w:t>
+            </w:r>
+            <w:r>
+              <w:rPr>
+                <w:rFonts w:cs="David"/>
+                <w:sz w:val="24"/>
+                <w:szCs w:val="24"/>
+                <w:highlight w:val="yellow"/>
               </w:rPr>
               <w:t>sign up</w:t>
             </w:r>
@@ -30507,6 +30540,7 @@
                 <w:rFonts w:cs="David"/>
                 <w:sz w:val="24"/>
                 <w:szCs w:val="24"/>
+                <w:highlight w:val="yellow"/>
               </w:rPr>
             </w:pPr>
             <w:r>
@@ -30514,7 +30548,9 @@
                 <w:rFonts w:cs="David"/>
                 <w:sz w:val="24"/>
                 <w:szCs w:val="24"/>
-              </w:rPr>
+                <w:highlight w:val="yellow"/>
+              </w:rPr>
+              <w:lastRenderedPageBreak/>
               <w:t>[1040]  //success</w:t>
             </w:r>
           </w:p>
@@ -30526,6 +30562,7 @@
                 <w:rFonts w:cs="David"/>
                 <w:sz w:val="24"/>
                 <w:szCs w:val="24"/>
+                <w:highlight w:val="yellow"/>
               </w:rPr>
             </w:pPr>
             <w:r>
@@ -30533,7 +30570,9 @@
                 <w:rFonts w:cs="David"/>
                 <w:sz w:val="24"/>
                 <w:szCs w:val="24"/>
-              </w:rPr>
+                <w:highlight w:val="yellow"/>
+              </w:rPr>
+              <w:lastRenderedPageBreak/>
               <w:t>[1041] // Pass illegal</w:t>
             </w:r>
           </w:p>
@@ -30545,6 +30584,7 @@
                 <w:rFonts w:cs="David"/>
                 <w:sz w:val="24"/>
                 <w:szCs w:val="24"/>
+                <w:highlight w:val="yellow"/>
               </w:rPr>
             </w:pPr>
             <w:r>
@@ -30552,6 +30592,7 @@
                 <w:rFonts w:cs="David"/>
                 <w:sz w:val="24"/>
                 <w:szCs w:val="24"/>
+                <w:highlight w:val="yellow"/>
               </w:rPr>
               <w:t>[1042] // Username is already exists</w:t>
             </w:r>
@@ -30564,6 +30605,7 @@
                 <w:rFonts w:cs="David"/>
                 <w:sz w:val="24"/>
                 <w:szCs w:val="24"/>
+                <w:highlight w:val="yellow"/>
                 <w:rtl/>
               </w:rPr>
             </w:pPr>
@@ -30572,6 +30614,7 @@
                 <w:rFonts w:cs="David"/>
                 <w:sz w:val="24"/>
                 <w:szCs w:val="24"/>
+                <w:highlight w:val="yellow"/>
               </w:rPr>
               <w:t>[1043] // Username is illegal</w:t>
             </w:r>
@@ -30584,6 +30627,7 @@
                 <w:rFonts w:cs="David"/>
                 <w:sz w:val="24"/>
                 <w:szCs w:val="24"/>
+                <w:highlight w:val="yellow"/>
               </w:rPr>
             </w:pPr>
             <w:r>
@@ -30591,6 +30635,7 @@
                 <w:rFonts w:cs="David"/>
                 <w:sz w:val="24"/>
                 <w:szCs w:val="24"/>
+                <w:highlight w:val="yellow"/>
               </w:rPr>
               <w:t xml:space="preserve">[1044] // Other </w:t>
             </w:r>
@@ -30621,6 +30666,7 @@
                 <w:rFonts w:cs="David"/>
                 <w:sz w:val="24"/>
                 <w:szCs w:val="24"/>
+                <w:highlight w:val="yellow"/>
               </w:rPr>
             </w:pPr>
             <w:r>
@@ -30628,7 +30674,9 @@
                 <w:rFonts w:cs="David"/>
                 <w:sz w:val="24"/>
                 <w:szCs w:val="24"/>
-              </w:rPr>
+                <w:highlight w:val="yellow"/>
+              </w:rPr>
+              <w:lastRenderedPageBreak/>
               <w:t>205</w:t>
             </w:r>
           </w:p>
@@ -30655,6 +30703,7 @@
                 <w:rFonts w:cs="David"/>
                 <w:sz w:val="24"/>
                 <w:szCs w:val="24"/>
+                <w:highlight w:val="yellow"/>
               </w:rPr>
             </w:pPr>
             <w:r>
@@ -30662,6 +30711,7 @@
                 <w:rFonts w:cs="David"/>
                 <w:sz w:val="24"/>
                 <w:szCs w:val="24"/>
+                <w:highlight w:val="yellow"/>
                 <w:rtl/>
               </w:rPr>
               <w:t>קליינט-סרבר</w:t>
@@ -30690,6 +30740,7 @@
                 <w:rFonts w:cs="David"/>
                 <w:sz w:val="24"/>
                 <w:szCs w:val="24"/>
+                <w:highlight w:val="yellow"/>
               </w:rPr>
             </w:pPr>
             <w:r>
@@ -30697,6 +30748,7 @@
                 <w:rFonts w:cs="David"/>
                 <w:sz w:val="24"/>
                 <w:szCs w:val="24"/>
+                <w:highlight w:val="yellow"/>
                 <w:rtl/>
               </w:rPr>
               <w:t>בקשת רשימת החדרים הקיימים</w:t>
@@ -30726,6 +30778,7 @@
                 <w:rFonts w:cs="David"/>
                 <w:sz w:val="24"/>
                 <w:szCs w:val="24"/>
+                <w:highlight w:val="yellow"/>
               </w:rPr>
             </w:pPr>
             <w:r>
@@ -30733,6 +30786,7 @@
                 <w:rFonts w:cs="David"/>
                 <w:sz w:val="24"/>
                 <w:szCs w:val="24"/>
+                <w:highlight w:val="yellow"/>
               </w:rPr>
               <w:t>[205]</w:t>
             </w:r>
@@ -30762,6 +30816,7 @@
                 <w:rFonts w:cs="David"/>
                 <w:sz w:val="24"/>
                 <w:szCs w:val="24"/>
+                <w:highlight w:val="yellow"/>
               </w:rPr>
             </w:pPr>
             <w:r>
@@ -30769,6 +30824,7 @@
                 <w:rFonts w:cs="David"/>
                 <w:sz w:val="24"/>
                 <w:szCs w:val="24"/>
+                <w:highlight w:val="yellow"/>
               </w:rPr>
               <w:t>106</w:t>
             </w:r>
@@ -30795,6 +30851,7 @@
                 <w:rFonts w:cs="David"/>
                 <w:sz w:val="24"/>
                 <w:szCs w:val="24"/>
+                <w:highlight w:val="yellow"/>
               </w:rPr>
             </w:pPr>
             <w:r>
@@ -30802,6 +30859,7 @@
                 <w:rFonts w:cs="David"/>
                 <w:sz w:val="24"/>
                 <w:szCs w:val="24"/>
+                <w:highlight w:val="yellow"/>
                 <w:rtl/>
               </w:rPr>
               <w:t>סרבר-קליינט</w:t>
@@ -30829,6 +30887,7 @@
                 <w:rFonts w:cs="David"/>
                 <w:sz w:val="24"/>
                 <w:szCs w:val="24"/>
+                <w:highlight w:val="yellow"/>
               </w:rPr>
             </w:pPr>
             <w:r>
@@ -30836,6 +30895,7 @@
                 <w:rFonts w:cs="David"/>
                 <w:sz w:val="24"/>
                 <w:szCs w:val="24"/>
+                <w:highlight w:val="yellow"/>
                 <w:rtl/>
               </w:rPr>
               <w:t>שליחת רשימת החדרים</w:t>
@@ -30863,6 +30923,7 @@
                 <w:rFonts w:cs="David"/>
                 <w:sz w:val="24"/>
                 <w:szCs w:val="24"/>
+                <w:highlight w:val="yellow"/>
               </w:rPr>
             </w:pPr>
             <w:r>
@@ -30870,6 +30931,7 @@
                 <w:rFonts w:cs="David"/>
                 <w:sz w:val="24"/>
                 <w:szCs w:val="24"/>
+                <w:highlight w:val="yellow"/>
                 <w:rtl/>
               </w:rPr>
               <w:t>קוד הודעה = 3 בתים (כמחרוזת)</w:t>
@@ -30882,6 +30944,7 @@
                 <w:rFonts w:cs="David"/>
                 <w:sz w:val="24"/>
                 <w:szCs w:val="24"/>
+                <w:highlight w:val="yellow"/>
               </w:rPr>
             </w:pPr>
             <w:r>
@@ -30889,6 +30952,7 @@
                 <w:rFonts w:cs="David"/>
                 <w:sz w:val="24"/>
                 <w:szCs w:val="24"/>
+                <w:highlight w:val="yellow"/>
                 <w:rtl/>
               </w:rPr>
               <w:t>מספר החדרים - 4 בתים (כמחרוזת) [אם אין חדרים אז המספר = 0]</w:t>
@@ -30901,6 +30965,7 @@
                 <w:rFonts w:cs="David"/>
                 <w:sz w:val="24"/>
                 <w:szCs w:val="24"/>
+                <w:highlight w:val="yellow"/>
               </w:rPr>
             </w:pPr>
             <w:r>
@@ -30908,6 +30973,7 @@
                 <w:rFonts w:cs="David"/>
                 <w:sz w:val="24"/>
                 <w:szCs w:val="24"/>
+                <w:highlight w:val="yellow"/>
                 <w:u w:val="single"/>
                 <w:rtl/>
               </w:rPr>
@@ -30921,6 +30987,7 @@
                 <w:rFonts w:cs="David"/>
                 <w:sz w:val="24"/>
                 <w:szCs w:val="24"/>
+                <w:highlight w:val="yellow"/>
               </w:rPr>
             </w:pPr>
             <w:r>
@@ -30928,6 +30995,7 @@
                 <w:rFonts w:cs="David"/>
                 <w:sz w:val="24"/>
                 <w:szCs w:val="24"/>
+                <w:highlight w:val="yellow"/>
                 <w:rtl/>
               </w:rPr>
               <w:t>מזהה חדר -4 בתים</w:t>
@@ -30940,6 +31008,7 @@
                 <w:rFonts w:cs="David"/>
                 <w:sz w:val="24"/>
                 <w:szCs w:val="24"/>
+                <w:highlight w:val="yellow"/>
               </w:rPr>
             </w:pPr>
             <w:r>
@@ -30947,6 +31016,7 @@
                 <w:rFonts w:cs="David"/>
                 <w:sz w:val="24"/>
                 <w:szCs w:val="24"/>
+                <w:highlight w:val="yellow"/>
                 <w:rtl/>
               </w:rPr>
               <w:t xml:space="preserve">גודל שם החדר - 2 בתים </w:t>
@@ -30959,6 +31029,7 @@
                 <w:rFonts w:cs="David"/>
                 <w:sz w:val="24"/>
                 <w:szCs w:val="24"/>
+                <w:highlight w:val="yellow"/>
               </w:rPr>
             </w:pPr>
             <w:r>
@@ -30966,6 +31037,7 @@
                 <w:rFonts w:cs="David"/>
                 <w:sz w:val="24"/>
                 <w:szCs w:val="24"/>
+                <w:highlight w:val="yellow"/>
                 <w:rtl/>
               </w:rPr>
               <w:t>שם החדר</w:t>
@@ -30978,6 +31050,7 @@
                 <w:rFonts w:cs="David"/>
                 <w:sz w:val="24"/>
                 <w:szCs w:val="24"/>
+                <w:highlight w:val="yellow"/>
               </w:rPr>
             </w:pPr>
           </w:p>
@@ -30989,6 +31062,7 @@
                 <w:rFonts w:cs="David"/>
                 <w:sz w:val="24"/>
                 <w:szCs w:val="24"/>
+                <w:highlight w:val="yellow"/>
               </w:rPr>
             </w:pPr>
             <w:r>
@@ -30996,6 +31070,7 @@
                 <w:rFonts w:cs="David"/>
                 <w:sz w:val="24"/>
                 <w:szCs w:val="24"/>
+                <w:highlight w:val="yellow"/>
               </w:rPr>
               <w:t xml:space="preserve">[106 </w:t>
             </w:r>
@@ -31005,6 +31080,7 @@
                 <w:rFonts w:cs="David"/>
                 <w:sz w:val="24"/>
                 <w:szCs w:val="24"/>
+                <w:highlight w:val="yellow"/>
               </w:rPr>
               <w:t>numberOfRooms</w:t>
             </w:r>
@@ -31014,6 +31090,7 @@
                 <w:rFonts w:cs="David"/>
                 <w:sz w:val="24"/>
                 <w:szCs w:val="24"/>
+                <w:highlight w:val="yellow"/>
               </w:rPr>
               <w:t xml:space="preserve"> </w:t>
             </w:r>
@@ -31023,6 +31100,7 @@
                 <w:rFonts w:cs="David"/>
                 <w:sz w:val="24"/>
                 <w:szCs w:val="24"/>
+                <w:highlight w:val="yellow"/>
               </w:rPr>
               <w:t>roomID</w:t>
             </w:r>
@@ -31032,6 +31110,7 @@
                 <w:rFonts w:cs="David"/>
                 <w:sz w:val="24"/>
                 <w:szCs w:val="24"/>
+                <w:highlight w:val="yellow"/>
               </w:rPr>
               <w:t xml:space="preserve"> ## </w:t>
             </w:r>
@@ -31041,6 +31120,7 @@
                 <w:rFonts w:cs="David"/>
                 <w:sz w:val="24"/>
                 <w:szCs w:val="24"/>
+                <w:highlight w:val="yellow"/>
               </w:rPr>
               <w:t>roomName</w:t>
             </w:r>
@@ -31050,6 +31130,7 @@
                 <w:rFonts w:cs="David"/>
                 <w:sz w:val="24"/>
                 <w:szCs w:val="24"/>
+                <w:highlight w:val="yellow"/>
               </w:rPr>
               <w:t xml:space="preserve"> </w:t>
             </w:r>
@@ -31059,6 +31140,7 @@
                 <w:rFonts w:cs="David"/>
                 <w:sz w:val="24"/>
                 <w:szCs w:val="24"/>
+                <w:highlight w:val="yellow"/>
               </w:rPr>
               <w:t>roomID</w:t>
             </w:r>
@@ -31068,6 +31150,7 @@
                 <w:rFonts w:cs="David"/>
                 <w:sz w:val="24"/>
                 <w:szCs w:val="24"/>
+                <w:highlight w:val="yellow"/>
               </w:rPr>
               <w:t xml:space="preserve"> ## </w:t>
             </w:r>
@@ -31077,6 +31160,7 @@
                 <w:rFonts w:cs="David"/>
                 <w:sz w:val="24"/>
                 <w:szCs w:val="24"/>
+                <w:highlight w:val="yellow"/>
               </w:rPr>
               <w:t>roomName</w:t>
             </w:r>
@@ -31086,6 +31170,7 @@
                 <w:rFonts w:cs="David"/>
                 <w:sz w:val="24"/>
                 <w:szCs w:val="24"/>
+                <w:highlight w:val="yellow"/>
               </w:rPr>
               <w:t>…]</w:t>
             </w:r>
@@ -31097,6 +31182,7 @@
                 <w:rFonts w:cs="David"/>
                 <w:sz w:val="24"/>
                 <w:szCs w:val="24"/>
+                <w:highlight w:val="yellow"/>
                 <w:rtl/>
               </w:rPr>
             </w:pPr>
@@ -31108,6 +31194,7 @@
                 <w:rFonts w:cs="David"/>
                 <w:sz w:val="24"/>
                 <w:szCs w:val="24"/>
+                <w:highlight w:val="yellow"/>
                 <w:rtl/>
               </w:rPr>
             </w:pPr>
@@ -31116,6 +31203,7 @@
                 <w:rFonts w:cs="David"/>
                 <w:sz w:val="24"/>
                 <w:szCs w:val="24"/>
+                <w:highlight w:val="yellow"/>
                 <w:rtl/>
               </w:rPr>
               <w:t xml:space="preserve">(ההודעה </w:t>
@@ -31126,6 +31214,7 @@
                 <w:rFonts w:cs="David"/>
                 <w:sz w:val="24"/>
                 <w:szCs w:val="24"/>
+                <w:highlight w:val="yellow"/>
                 <w:rtl/>
               </w:rPr>
               <w:t>האמיתית</w:t>
@@ -31136,6 +31225,7 @@
                 <w:rFonts w:cs="David"/>
                 <w:sz w:val="24"/>
                 <w:szCs w:val="24"/>
+                <w:highlight w:val="yellow"/>
                 <w:rtl/>
               </w:rPr>
               <w:t xml:space="preserve"> בלי רווחים. הרווחים כאן רק כדי להבהיר את חלקי ההודעה)</w:t>
@@ -31167,6 +31257,7 @@
                 <w:rFonts w:cs="David"/>
                 <w:sz w:val="24"/>
                 <w:szCs w:val="24"/>
+                <w:highlight w:val="yellow"/>
               </w:rPr>
             </w:pPr>
             <w:r>
@@ -31174,6 +31265,7 @@
                 <w:rFonts w:cs="David"/>
                 <w:sz w:val="24"/>
                 <w:szCs w:val="24"/>
+                <w:highlight w:val="yellow"/>
               </w:rPr>
               <w:t>207</w:t>
             </w:r>
@@ -31201,6 +31293,7 @@
                 <w:rFonts w:cs="David"/>
                 <w:sz w:val="24"/>
                 <w:szCs w:val="24"/>
+                <w:highlight w:val="yellow"/>
               </w:rPr>
             </w:pPr>
             <w:r>
@@ -31208,6 +31301,7 @@
                 <w:rFonts w:cs="David"/>
                 <w:sz w:val="24"/>
                 <w:szCs w:val="24"/>
+                <w:highlight w:val="yellow"/>
                 <w:rtl/>
               </w:rPr>
               <w:t>קליינט-סרבר</w:t>
@@ -31236,6 +31330,7 @@
                 <w:rFonts w:cs="David"/>
                 <w:sz w:val="24"/>
                 <w:szCs w:val="24"/>
+                <w:highlight w:val="yellow"/>
               </w:rPr>
             </w:pPr>
             <w:r>
@@ -31243,6 +31338,7 @@
                 <w:rFonts w:cs="David"/>
                 <w:sz w:val="24"/>
                 <w:szCs w:val="24"/>
+                <w:highlight w:val="yellow"/>
                 <w:rtl/>
               </w:rPr>
               <w:t xml:space="preserve">בקשת </w:t>
@@ -31253,6 +31349,7 @@
                 <w:rFonts w:cs="David"/>
                 <w:sz w:val="24"/>
                 <w:szCs w:val="24"/>
+                <w:highlight w:val="yellow"/>
                 <w:rtl/>
               </w:rPr>
               <w:t>היוזרים</w:t>
@@ -31263,6 +31360,7 @@
                 <w:rFonts w:cs="David"/>
                 <w:sz w:val="24"/>
                 <w:szCs w:val="24"/>
+                <w:highlight w:val="yellow"/>
                 <w:rtl/>
               </w:rPr>
               <w:t xml:space="preserve"> של החדר.</w:t>
@@ -31291,6 +31389,7 @@
                 <w:rFonts w:cs="David"/>
                 <w:sz w:val="24"/>
                 <w:szCs w:val="24"/>
+                <w:highlight w:val="yellow"/>
               </w:rPr>
             </w:pPr>
             <w:r>
@@ -31298,6 +31397,7 @@
                 <w:rFonts w:cs="David"/>
                 <w:sz w:val="24"/>
                 <w:szCs w:val="24"/>
+                <w:highlight w:val="yellow"/>
                 <w:rtl/>
               </w:rPr>
               <w:t>קוד הודעה = 3 בתים (כמחרוזת)</w:t>
@@ -31310,6 +31410,7 @@
                 <w:rFonts w:cs="David"/>
                 <w:sz w:val="24"/>
                 <w:szCs w:val="24"/>
+                <w:highlight w:val="yellow"/>
               </w:rPr>
             </w:pPr>
             <w:r>
@@ -31317,6 +31418,7 @@
                 <w:rFonts w:cs="David"/>
                 <w:sz w:val="24"/>
                 <w:szCs w:val="24"/>
+                <w:highlight w:val="yellow"/>
                 <w:rtl/>
               </w:rPr>
               <w:t>מזהה חדר -4 בתים</w:t>
@@ -31330,6 +31432,7 @@
                 <w:rFonts w:cs="David"/>
                 <w:sz w:val="24"/>
                 <w:szCs w:val="24"/>
+                <w:highlight w:val="yellow"/>
               </w:rPr>
             </w:pPr>
             <w:r>
@@ -31337,6 +31440,7 @@
                 <w:rFonts w:cs="David"/>
                 <w:sz w:val="24"/>
                 <w:szCs w:val="24"/>
+                <w:highlight w:val="yellow"/>
               </w:rPr>
               <w:t>[207roomID]</w:t>
             </w:r>
@@ -31366,6 +31470,7 @@
                 <w:rFonts w:cs="David"/>
                 <w:sz w:val="24"/>
                 <w:szCs w:val="24"/>
+                <w:highlight w:val="yellow"/>
               </w:rPr>
             </w:pPr>
             <w:r>
@@ -31373,6 +31478,7 @@
                 <w:rFonts w:cs="David"/>
                 <w:sz w:val="24"/>
                 <w:szCs w:val="24"/>
+                <w:highlight w:val="yellow"/>
               </w:rPr>
               <w:t>108</w:t>
             </w:r>
@@ -31399,6 +31505,7 @@
                 <w:rFonts w:cs="David"/>
                 <w:sz w:val="24"/>
                 <w:szCs w:val="24"/>
+                <w:highlight w:val="yellow"/>
               </w:rPr>
             </w:pPr>
             <w:r>
@@ -31406,6 +31513,7 @@
                 <w:rFonts w:cs="David"/>
                 <w:sz w:val="24"/>
                 <w:szCs w:val="24"/>
+                <w:highlight w:val="yellow"/>
                 <w:rtl/>
               </w:rPr>
               <w:t>סרבר-קליינט</w:t>
@@ -31433,6 +31541,7 @@
                 <w:rFonts w:cs="David"/>
                 <w:sz w:val="24"/>
                 <w:szCs w:val="24"/>
+                <w:highlight w:val="yellow"/>
               </w:rPr>
             </w:pPr>
             <w:r>
@@ -31440,6 +31549,7 @@
                 <w:rFonts w:cs="David"/>
                 <w:sz w:val="24"/>
                 <w:szCs w:val="24"/>
+                <w:highlight w:val="yellow"/>
                 <w:rtl/>
               </w:rPr>
               <w:t xml:space="preserve">שליחת רשימת </w:t>
@@ -31450,6 +31560,7 @@
                 <w:rFonts w:cs="David"/>
                 <w:sz w:val="24"/>
                 <w:szCs w:val="24"/>
+                <w:highlight w:val="yellow"/>
                 <w:rtl/>
               </w:rPr>
               <w:t>היוזרים</w:t>
@@ -31460,6 +31571,7 @@
                 <w:rFonts w:cs="David"/>
                 <w:sz w:val="24"/>
                 <w:szCs w:val="24"/>
+                <w:highlight w:val="yellow"/>
                 <w:rtl/>
               </w:rPr>
               <w:t xml:space="preserve"> של חדר</w:t>
@@ -31487,6 +31599,7 @@
                 <w:rFonts w:cs="David"/>
                 <w:sz w:val="24"/>
                 <w:szCs w:val="24"/>
+                <w:highlight w:val="yellow"/>
                 <w:rtl/>
               </w:rPr>
             </w:pPr>
@@ -31495,6 +31608,7 @@
                 <w:rFonts w:cs="David"/>
                 <w:sz w:val="24"/>
                 <w:szCs w:val="24"/>
+                <w:highlight w:val="yellow"/>
                 <w:rtl/>
               </w:rPr>
               <w:t>קוד הודעה = 3 בתים (כמחרוזת)</w:t>
@@ -31507,6 +31621,7 @@
                 <w:rFonts w:cs="David"/>
                 <w:sz w:val="24"/>
                 <w:szCs w:val="24"/>
+                <w:highlight w:val="yellow"/>
               </w:rPr>
             </w:pPr>
             <w:r>
@@ -31514,6 +31629,7 @@
                 <w:rFonts w:cs="David"/>
                 <w:sz w:val="24"/>
                 <w:szCs w:val="24"/>
+                <w:highlight w:val="yellow"/>
                 <w:rtl/>
               </w:rPr>
               <w:t>מספר שחקנים נוכחי בחדר - בית אחד</w:t>
@@ -31526,6 +31642,7 @@
                 <w:rFonts w:cs="David"/>
                 <w:sz w:val="24"/>
                 <w:szCs w:val="24"/>
+                <w:highlight w:val="yellow"/>
               </w:rPr>
             </w:pPr>
             <w:r>
@@ -31533,6 +31650,7 @@
                 <w:rFonts w:cs="David"/>
                 <w:sz w:val="24"/>
                 <w:szCs w:val="24"/>
+                <w:highlight w:val="yellow"/>
                 <w:rtl/>
               </w:rPr>
               <w:t xml:space="preserve">גודל שם </w:t>
@@ -31543,6 +31661,7 @@
                 <w:rFonts w:cs="David"/>
                 <w:sz w:val="24"/>
                 <w:szCs w:val="24"/>
+                <w:highlight w:val="yellow"/>
                 <w:rtl/>
               </w:rPr>
               <w:t>יוזר</w:t>
@@ -31553,6 +31672,7 @@
                 <w:rFonts w:cs="David"/>
                 <w:sz w:val="24"/>
                 <w:szCs w:val="24"/>
+                <w:highlight w:val="yellow"/>
                 <w:rtl/>
               </w:rPr>
               <w:t xml:space="preserve"> - 2 בתים</w:t>
@@ -31565,6 +31685,7 @@
                 <w:rFonts w:cs="David"/>
                 <w:sz w:val="24"/>
                 <w:szCs w:val="24"/>
+                <w:highlight w:val="yellow"/>
               </w:rPr>
             </w:pPr>
             <w:r>
@@ -31572,6 +31693,7 @@
                 <w:rFonts w:cs="David"/>
                 <w:sz w:val="24"/>
                 <w:szCs w:val="24"/>
+                <w:highlight w:val="yellow"/>
                 <w:rtl/>
               </w:rPr>
               <w:t xml:space="preserve">שם </w:t>
@@ -31582,6 +31704,7 @@
                 <w:rFonts w:cs="David"/>
                 <w:sz w:val="24"/>
                 <w:szCs w:val="24"/>
+                <w:highlight w:val="yellow"/>
                 <w:rtl/>
               </w:rPr>
               <w:t>יוזר</w:t>
@@ -31596,6 +31719,7 @@
                 <w:rFonts w:cs="David"/>
                 <w:sz w:val="24"/>
                 <w:szCs w:val="24"/>
+                <w:highlight w:val="yellow"/>
               </w:rPr>
             </w:pPr>
             <w:r>
@@ -31603,6 +31727,7 @@
                 <w:rFonts w:cs="David"/>
                 <w:sz w:val="24"/>
                 <w:szCs w:val="24"/>
+                <w:highlight w:val="yellow"/>
               </w:rPr>
               <w:t xml:space="preserve">[108 </w:t>
             </w:r>
@@ -31612,6 +31737,7 @@
                 <w:rFonts w:cs="David"/>
                 <w:sz w:val="24"/>
                 <w:szCs w:val="24"/>
+                <w:highlight w:val="yellow"/>
               </w:rPr>
               <w:t>numberOfUsers</w:t>
             </w:r>
@@ -31621,6 +31747,7 @@
                 <w:rFonts w:cs="David"/>
                 <w:sz w:val="24"/>
                 <w:szCs w:val="24"/>
+                <w:highlight w:val="yellow"/>
               </w:rPr>
               <w:t xml:space="preserve"> ## username ## username …]</w:t>
             </w:r>
@@ -31632,6 +31759,7 @@
                 <w:rFonts w:cs="David"/>
                 <w:sz w:val="24"/>
                 <w:szCs w:val="24"/>
+                <w:highlight w:val="yellow"/>
               </w:rPr>
             </w:pPr>
             <w:r>
@@ -31639,6 +31767,7 @@
                 <w:rFonts w:cs="David"/>
                 <w:sz w:val="24"/>
                 <w:szCs w:val="24"/>
+                <w:highlight w:val="yellow"/>
                 <w:rtl/>
               </w:rPr>
               <w:t xml:space="preserve">אם החדר לא קיים  (המשחק התחיל\המנהל סגר את החדר) - מספר המשתמשים יהיה 0 ולא ישלחו שמות </w:t>
@@ -31649,6 +31778,7 @@
                 <w:rFonts w:cs="David"/>
                 <w:sz w:val="24"/>
                 <w:szCs w:val="24"/>
+                <w:highlight w:val="yellow"/>
                 <w:rtl/>
               </w:rPr>
               <w:t>יוזרים</w:t>
@@ -31659,6 +31789,7 @@
                 <w:rFonts w:cs="David"/>
                 <w:sz w:val="24"/>
                 <w:szCs w:val="24"/>
+                <w:highlight w:val="yellow"/>
                 <w:rtl/>
               </w:rPr>
               <w:t>.</w:t>
@@ -31671,6 +31802,7 @@
                 <w:rFonts w:cs="David"/>
                 <w:sz w:val="24"/>
                 <w:szCs w:val="24"/>
+                <w:highlight w:val="yellow"/>
               </w:rPr>
             </w:pPr>
             <w:r>
@@ -31678,6 +31810,7 @@
                 <w:rFonts w:cs="David"/>
                 <w:sz w:val="24"/>
                 <w:szCs w:val="24"/>
+                <w:highlight w:val="yellow"/>
                 <w:rtl/>
               </w:rPr>
               <w:t>בעצם ההודעה תהיה כזאת:</w:t>
@@ -31691,6 +31824,7 @@
                 <w:rFonts w:cs="David"/>
                 <w:sz w:val="24"/>
                 <w:szCs w:val="24"/>
+                <w:highlight w:val="yellow"/>
               </w:rPr>
             </w:pPr>
             <w:r>
@@ -31698,6 +31832,7 @@
                 <w:rFonts w:cs="David"/>
                 <w:sz w:val="24"/>
                 <w:szCs w:val="24"/>
+                <w:highlight w:val="yellow"/>
               </w:rPr>
               <w:t>[1080]</w:t>
             </w:r>
@@ -31728,6 +31863,7 @@
                 <w:rFonts w:cs="David"/>
                 <w:sz w:val="24"/>
                 <w:szCs w:val="24"/>
+                <w:highlight w:val="yellow"/>
               </w:rPr>
             </w:pPr>
             <w:r>
@@ -31735,6 +31871,7 @@
                 <w:rFonts w:cs="David"/>
                 <w:sz w:val="24"/>
                 <w:szCs w:val="24"/>
+                <w:highlight w:val="yellow"/>
               </w:rPr>
               <w:t>209</w:t>
             </w:r>
@@ -31762,6 +31899,7 @@
                 <w:rFonts w:cs="David"/>
                 <w:sz w:val="24"/>
                 <w:szCs w:val="24"/>
+                <w:highlight w:val="yellow"/>
               </w:rPr>
             </w:pPr>
             <w:r>
@@ -31769,6 +31907,7 @@
                 <w:rFonts w:cs="David"/>
                 <w:sz w:val="24"/>
                 <w:szCs w:val="24"/>
+                <w:highlight w:val="yellow"/>
                 <w:rtl/>
               </w:rPr>
               <w:t>קליינט-סרבר</w:t>
@@ -31797,6 +31936,7 @@
                 <w:rFonts w:cs="David"/>
                 <w:sz w:val="24"/>
                 <w:szCs w:val="24"/>
+                <w:highlight w:val="yellow"/>
               </w:rPr>
             </w:pPr>
             <w:r>
@@ -31804,6 +31944,7 @@
                 <w:rFonts w:cs="David"/>
                 <w:sz w:val="24"/>
                 <w:szCs w:val="24"/>
+                <w:highlight w:val="yellow"/>
                 <w:rtl/>
               </w:rPr>
               <w:t>בקשת הצטרפות לחדר קיים</w:t>
@@ -31832,6 +31973,7 @@
                 <w:rFonts w:cs="David"/>
                 <w:sz w:val="24"/>
                 <w:szCs w:val="24"/>
+                <w:highlight w:val="yellow"/>
                 <w:rtl/>
               </w:rPr>
             </w:pPr>
@@ -31840,6 +31982,7 @@
                 <w:rFonts w:cs="David"/>
                 <w:sz w:val="24"/>
                 <w:szCs w:val="24"/>
+                <w:highlight w:val="yellow"/>
                 <w:rtl/>
               </w:rPr>
               <w:t>קוד הודעה = 3 בתים (כמחרוזת)</w:t>
@@ -31852,6 +31995,7 @@
                 <w:rFonts w:cs="David"/>
                 <w:sz w:val="24"/>
                 <w:szCs w:val="24"/>
+                <w:highlight w:val="yellow"/>
                 <w:rtl/>
               </w:rPr>
             </w:pPr>
@@ -31860,6 +32004,7 @@
                 <w:rFonts w:cs="David"/>
                 <w:sz w:val="24"/>
                 <w:szCs w:val="24"/>
+                <w:highlight w:val="yellow"/>
                 <w:rtl/>
               </w:rPr>
               <w:t>מזהה חדר -</w:t>
@@ -31869,6 +32014,7 @@
                 <w:rFonts w:cs="David" w:hint="cs"/>
                 <w:sz w:val="24"/>
                 <w:szCs w:val="24"/>
+                <w:highlight w:val="yellow"/>
                 <w:rtl/>
               </w:rPr>
               <w:t xml:space="preserve"> </w:t>
@@ -31878,6 +32024,7 @@
                 <w:rFonts w:cs="David"/>
                 <w:sz w:val="24"/>
                 <w:szCs w:val="24"/>
+                <w:highlight w:val="yellow"/>
                 <w:rtl/>
               </w:rPr>
               <w:t>4 בתים</w:t>
@@ -31891,6 +32038,7 @@
                 <w:rFonts w:cs="David"/>
                 <w:sz w:val="24"/>
                 <w:szCs w:val="24"/>
+                <w:highlight w:val="yellow"/>
               </w:rPr>
             </w:pPr>
             <w:r>
@@ -31898,6 +32046,7 @@
                 <w:rFonts w:cs="David"/>
                 <w:sz w:val="24"/>
                 <w:szCs w:val="24"/>
+                <w:highlight w:val="yellow"/>
               </w:rPr>
               <w:t>[209roomID]</w:t>
             </w:r>
@@ -31927,6 +32076,7 @@
                 <w:rFonts w:cs="David"/>
                 <w:sz w:val="24"/>
                 <w:szCs w:val="24"/>
+                <w:highlight w:val="yellow"/>
               </w:rPr>
             </w:pPr>
             <w:r>
@@ -31934,8 +32084,8 @@
                 <w:rFonts w:cs="David"/>
                 <w:sz w:val="24"/>
                 <w:szCs w:val="24"/>
-              </w:rPr>
-              <w:lastRenderedPageBreak/>
+                <w:highlight w:val="yellow"/>
+              </w:rPr>
               <w:t>110</w:t>
             </w:r>
           </w:p>
@@ -31961,6 +32111,7 @@
                 <w:rFonts w:cs="David"/>
                 <w:sz w:val="24"/>
                 <w:szCs w:val="24"/>
+                <w:highlight w:val="yellow"/>
               </w:rPr>
             </w:pPr>
             <w:r>
@@ -31968,6 +32119,7 @@
                 <w:rFonts w:cs="David"/>
                 <w:sz w:val="24"/>
                 <w:szCs w:val="24"/>
+                <w:highlight w:val="yellow"/>
                 <w:rtl/>
               </w:rPr>
               <w:t>סרבר-קליינט</w:t>
@@ -31995,6 +32147,7 @@
                 <w:rFonts w:cs="David"/>
                 <w:sz w:val="24"/>
                 <w:szCs w:val="24"/>
+                <w:highlight w:val="yellow"/>
               </w:rPr>
             </w:pPr>
             <w:r>
@@ -32002,6 +32155,7 @@
                 <w:rFonts w:cs="David"/>
                 <w:sz w:val="24"/>
                 <w:szCs w:val="24"/>
+                <w:highlight w:val="yellow"/>
                 <w:rtl/>
               </w:rPr>
               <w:t>מענה לבקשת הצטרפות לחדר קיים</w:t>
@@ -32029,6 +32183,7 @@
                 <w:rFonts w:cs="David"/>
                 <w:sz w:val="24"/>
                 <w:szCs w:val="24"/>
+                <w:highlight w:val="yellow"/>
                 <w:rtl/>
               </w:rPr>
             </w:pPr>
@@ -32037,6 +32192,7 @@
                 <w:rFonts w:cs="David"/>
                 <w:sz w:val="24"/>
                 <w:szCs w:val="24"/>
+                <w:highlight w:val="yellow"/>
                 <w:rtl/>
               </w:rPr>
               <w:t>קוד הודעה = 3 בתים (כמחרוזת)</w:t>
@@ -32049,6 +32205,7 @@
                 <w:rFonts w:cs="David"/>
                 <w:sz w:val="24"/>
                 <w:szCs w:val="24"/>
+                <w:highlight w:val="yellow"/>
               </w:rPr>
             </w:pPr>
             <w:r>
@@ -32056,6 +32213,7 @@
                 <w:rFonts w:cs="David"/>
                 <w:sz w:val="24"/>
                 <w:szCs w:val="24"/>
+                <w:highlight w:val="yellow"/>
                 <w:rtl/>
               </w:rPr>
               <w:t>קוד הצלחה\כישלון- בית אחד (2\1\0, כתו)</w:t>
@@ -32068,6 +32226,7 @@
                 <w:rFonts w:cs="David"/>
                 <w:sz w:val="24"/>
                 <w:szCs w:val="24"/>
+                <w:highlight w:val="yellow"/>
               </w:rPr>
             </w:pPr>
           </w:p>
@@ -32078,6 +32237,7 @@
                 <w:rFonts w:cs="David"/>
                 <w:sz w:val="24"/>
                 <w:szCs w:val="24"/>
+                <w:highlight w:val="yellow"/>
               </w:rPr>
             </w:pPr>
             <w:r>
@@ -32085,6 +32245,7 @@
                 <w:rFonts w:cs="David"/>
                 <w:sz w:val="24"/>
                 <w:szCs w:val="24"/>
+                <w:highlight w:val="yellow"/>
                 <w:rtl/>
               </w:rPr>
               <w:t>במקרה של הצלחה:</w:t>
@@ -32097,6 +32258,7 @@
                 <w:rFonts w:cs="David"/>
                 <w:sz w:val="24"/>
                 <w:szCs w:val="24"/>
+                <w:highlight w:val="yellow"/>
               </w:rPr>
             </w:pPr>
             <w:r>
@@ -32104,6 +32266,7 @@
                 <w:rFonts w:cs="David"/>
                 <w:sz w:val="24"/>
                 <w:szCs w:val="24"/>
+                <w:highlight w:val="yellow"/>
                 <w:rtl/>
               </w:rPr>
               <w:t>מספר השאלות - שני בתים</w:t>
@@ -32116,6 +32279,7 @@
                 <w:rFonts w:cs="David"/>
                 <w:sz w:val="24"/>
                 <w:szCs w:val="24"/>
+                <w:highlight w:val="yellow"/>
               </w:rPr>
             </w:pPr>
             <w:r>
@@ -32123,6 +32287,7 @@
                 <w:rFonts w:cs="David"/>
                 <w:sz w:val="24"/>
                 <w:szCs w:val="24"/>
+                <w:highlight w:val="yellow"/>
                 <w:rtl/>
               </w:rPr>
               <w:t>זמן שאלה - שני בתים</w:t>
@@ -32136,6 +32301,7 @@
                 <w:rFonts w:cs="David"/>
                 <w:sz w:val="24"/>
                 <w:szCs w:val="24"/>
+                <w:highlight w:val="yellow"/>
               </w:rPr>
             </w:pPr>
             <w:r>
@@ -32143,6 +32309,7 @@
                 <w:rFonts w:cs="David"/>
                 <w:sz w:val="24"/>
                 <w:szCs w:val="24"/>
+                <w:highlight w:val="yellow"/>
               </w:rPr>
               <w:t xml:space="preserve"> [1100 </w:t>
             </w:r>
@@ -32152,6 +32319,7 @@
                 <w:rFonts w:cs="David"/>
                 <w:sz w:val="24"/>
                 <w:szCs w:val="24"/>
+                <w:highlight w:val="yellow"/>
               </w:rPr>
               <w:t>questionsNumber</w:t>
             </w:r>
@@ -32161,6 +32329,7 @@
                 <w:rFonts w:cs="David"/>
                 <w:sz w:val="24"/>
                 <w:szCs w:val="24"/>
+                <w:highlight w:val="yellow"/>
               </w:rPr>
               <w:t xml:space="preserve"> </w:t>
             </w:r>
@@ -32170,6 +32339,7 @@
                 <w:rFonts w:cs="David"/>
                 <w:sz w:val="24"/>
                 <w:szCs w:val="24"/>
+                <w:highlight w:val="yellow"/>
               </w:rPr>
               <w:t>questionTimeInSec</w:t>
             </w:r>
@@ -32179,6 +32349,7 @@
                 <w:rFonts w:cs="David"/>
                 <w:sz w:val="24"/>
                 <w:szCs w:val="24"/>
+                <w:highlight w:val="yellow"/>
               </w:rPr>
               <w:t>] //success</w:t>
             </w:r>
@@ -32196,6 +32367,7 @@
                 <w:rFonts w:cs="David"/>
                 <w:sz w:val="24"/>
                 <w:szCs w:val="24"/>
+                <w:highlight w:val="yellow"/>
               </w:rPr>
             </w:pPr>
             <w:r>
@@ -32203,6 +32375,7 @@
                 <w:rFonts w:cs="David"/>
                 <w:sz w:val="24"/>
                 <w:szCs w:val="24"/>
+                <w:highlight w:val="yellow"/>
                 <w:rtl/>
               </w:rPr>
               <w:t xml:space="preserve">אחרי הודעת הצלחה השרת שולח </w:t>
@@ -32213,6 +32386,7 @@
                 <w:rFonts w:cs="David"/>
                 <w:sz w:val="24"/>
                 <w:szCs w:val="24"/>
+                <w:highlight w:val="yellow"/>
                 <w:rtl/>
               </w:rPr>
               <w:t>ליוזר</w:t>
@@ -32223,6 +32397,7 @@
                 <w:rFonts w:cs="David"/>
                 <w:sz w:val="24"/>
                 <w:szCs w:val="24"/>
+                <w:highlight w:val="yellow"/>
                 <w:rtl/>
               </w:rPr>
               <w:t xml:space="preserve"> שהתחבר ולכל </w:t>
@@ -32233,6 +32408,7 @@
                 <w:rFonts w:cs="David"/>
                 <w:sz w:val="24"/>
                 <w:szCs w:val="24"/>
+                <w:highlight w:val="yellow"/>
                 <w:rtl/>
               </w:rPr>
               <w:t>היוזרים</w:t>
@@ -32243,6 +32419,7 @@
                 <w:rFonts w:cs="David"/>
                 <w:sz w:val="24"/>
                 <w:szCs w:val="24"/>
+                <w:highlight w:val="yellow"/>
                 <w:rtl/>
               </w:rPr>
               <w:t xml:space="preserve"> המחוברים לחדר הודעת 108 (רשימת </w:t>
@@ -32253,6 +32430,7 @@
                 <w:rFonts w:cs="David"/>
                 <w:sz w:val="24"/>
                 <w:szCs w:val="24"/>
+                <w:highlight w:val="yellow"/>
                 <w:rtl/>
               </w:rPr>
               <w:t>היוזרים</w:t>
@@ -32263,6 +32441,7 @@
                 <w:rFonts w:cs="David"/>
                 <w:sz w:val="24"/>
                 <w:szCs w:val="24"/>
+                <w:highlight w:val="yellow"/>
                 <w:rtl/>
               </w:rPr>
               <w:t xml:space="preserve"> של החדר)</w:t>
@@ -32275,6 +32454,7 @@
                 <w:rFonts w:cs="David"/>
                 <w:sz w:val="24"/>
                 <w:szCs w:val="24"/>
+                <w:highlight w:val="yellow"/>
               </w:rPr>
             </w:pPr>
           </w:p>
@@ -32286,6 +32466,7 @@
                 <w:rFonts w:cs="David"/>
                 <w:sz w:val="24"/>
                 <w:szCs w:val="24"/>
+                <w:highlight w:val="yellow"/>
               </w:rPr>
             </w:pPr>
             <w:r>
@@ -32293,7 +32474,9 @@
                 <w:rFonts w:cs="David"/>
                 <w:sz w:val="24"/>
                 <w:szCs w:val="24"/>
-              </w:rPr>
+                <w:highlight w:val="yellow"/>
+              </w:rPr>
+              <w:lastRenderedPageBreak/>
               <w:t xml:space="preserve">[1101] // failed - room is full </w:t>
             </w:r>
           </w:p>
@@ -32305,6 +32488,7 @@
                 <w:rFonts w:cs="David"/>
                 <w:sz w:val="24"/>
                 <w:szCs w:val="24"/>
+                <w:highlight w:val="yellow"/>
               </w:rPr>
             </w:pPr>
             <w:r>
@@ -32312,6 +32496,7 @@
                 <w:rFonts w:cs="David"/>
                 <w:sz w:val="24"/>
                 <w:szCs w:val="24"/>
+                <w:highlight w:val="yellow"/>
               </w:rPr>
               <w:t>[1102] // failed - room not exist or other reason</w:t>
             </w:r>
@@ -32342,6 +32527,7 @@
                 <w:rFonts w:cs="David"/>
                 <w:sz w:val="24"/>
                 <w:szCs w:val="24"/>
+                <w:highlight w:val="yellow"/>
               </w:rPr>
             </w:pPr>
             <w:r>
@@ -32349,8 +32535,10 @@
                 <w:rFonts w:cs="David"/>
                 <w:sz w:val="24"/>
                 <w:szCs w:val="24"/>
+                <w:highlight w:val="yellow"/>
                 <w:shd w:val="clear" w:color="auto" w:fill="AEAAAA"/>
               </w:rPr>
+              <w:lastRenderedPageBreak/>
               <w:t>211</w:t>
             </w:r>
           </w:p>
@@ -32377,6 +32565,7 @@
                 <w:rFonts w:cs="David"/>
                 <w:sz w:val="24"/>
                 <w:szCs w:val="24"/>
+                <w:highlight w:val="yellow"/>
               </w:rPr>
             </w:pPr>
             <w:r>
@@ -32384,6 +32573,7 @@
                 <w:rFonts w:cs="David"/>
                 <w:sz w:val="24"/>
                 <w:szCs w:val="24"/>
+                <w:highlight w:val="yellow"/>
                 <w:shd w:val="clear" w:color="auto" w:fill="AEAAAA"/>
                 <w:rtl/>
               </w:rPr>
@@ -32413,6 +32603,7 @@
                 <w:rFonts w:cs="David"/>
                 <w:sz w:val="24"/>
                 <w:szCs w:val="24"/>
+                <w:highlight w:val="yellow"/>
               </w:rPr>
             </w:pPr>
             <w:r>
@@ -32420,6 +32611,7 @@
                 <w:rFonts w:cs="David"/>
                 <w:sz w:val="24"/>
                 <w:szCs w:val="24"/>
+                <w:highlight w:val="yellow"/>
                 <w:shd w:val="clear" w:color="auto" w:fill="AEAAAA"/>
                 <w:rtl/>
               </w:rPr>
@@ -32450,6 +32642,7 @@
                 <w:rFonts w:cs="David"/>
                 <w:sz w:val="24"/>
                 <w:szCs w:val="24"/>
+                <w:highlight w:val="yellow"/>
               </w:rPr>
             </w:pPr>
             <w:r>
@@ -32457,6 +32650,7 @@
                 <w:rFonts w:cs="David"/>
                 <w:sz w:val="24"/>
                 <w:szCs w:val="24"/>
+                <w:highlight w:val="yellow"/>
                 <w:shd w:val="clear" w:color="auto" w:fill="AEAAAA"/>
               </w:rPr>
               <w:t>[211]</w:t>
@@ -32487,6 +32681,7 @@
                 <w:rFonts w:cs="David"/>
                 <w:sz w:val="24"/>
                 <w:szCs w:val="24"/>
+                <w:highlight w:val="yellow"/>
               </w:rPr>
             </w:pPr>
             <w:r>
@@ -32494,6 +32689,7 @@
                 <w:rFonts w:cs="David"/>
                 <w:sz w:val="24"/>
                 <w:szCs w:val="24"/>
+                <w:highlight w:val="yellow"/>
               </w:rPr>
               <w:t>112</w:t>
             </w:r>
@@ -32520,6 +32716,7 @@
                 <w:rFonts w:cs="David"/>
                 <w:sz w:val="24"/>
                 <w:szCs w:val="24"/>
+                <w:highlight w:val="yellow"/>
               </w:rPr>
             </w:pPr>
             <w:r>
@@ -32527,6 +32724,7 @@
                 <w:rFonts w:cs="David"/>
                 <w:sz w:val="24"/>
                 <w:szCs w:val="24"/>
+                <w:highlight w:val="yellow"/>
                 <w:rtl/>
               </w:rPr>
               <w:t>סרבר-קליינט</w:t>
@@ -32554,6 +32752,7 @@
                 <w:rFonts w:cs="David"/>
                 <w:sz w:val="24"/>
                 <w:szCs w:val="24"/>
+                <w:highlight w:val="yellow"/>
               </w:rPr>
             </w:pPr>
             <w:r>
@@ -32561,6 +32760,7 @@
                 <w:rFonts w:cs="David"/>
                 <w:sz w:val="24"/>
                 <w:szCs w:val="24"/>
+                <w:highlight w:val="yellow"/>
                 <w:rtl/>
               </w:rPr>
               <w:t>מענה לבקשת עזיבת חדר</w:t>
@@ -32573,6 +32773,7 @@
                 <w:rFonts w:cs="David"/>
                 <w:sz w:val="24"/>
                 <w:szCs w:val="24"/>
+                <w:highlight w:val="yellow"/>
               </w:rPr>
             </w:pPr>
           </w:p>
@@ -32599,6 +32800,7 @@
                 <w:rFonts w:cs="David"/>
                 <w:sz w:val="24"/>
                 <w:szCs w:val="24"/>
+                <w:highlight w:val="yellow"/>
               </w:rPr>
             </w:pPr>
             <w:r>
@@ -32606,6 +32808,7 @@
                 <w:rFonts w:cs="David"/>
                 <w:sz w:val="24"/>
                 <w:szCs w:val="24"/>
+                <w:highlight w:val="yellow"/>
               </w:rPr>
               <w:t>[1120] // success</w:t>
             </w:r>
@@ -32623,6 +32826,7 @@
                 <w:rFonts w:cs="David"/>
                 <w:sz w:val="24"/>
                 <w:szCs w:val="24"/>
+                <w:highlight w:val="yellow"/>
               </w:rPr>
             </w:pPr>
             <w:r>
@@ -32630,6 +32834,7 @@
                 <w:rFonts w:cs="David"/>
                 <w:sz w:val="24"/>
                 <w:szCs w:val="24"/>
+                <w:highlight w:val="yellow"/>
                 <w:rtl/>
               </w:rPr>
               <w:t xml:space="preserve">במקרה שהחדר כבר לא קיים (כי המשחק התחיל או </w:t>
@@ -32640,6 +32845,7 @@
                 <w:rFonts w:cs="David"/>
                 <w:sz w:val="24"/>
                 <w:szCs w:val="24"/>
+                <w:highlight w:val="yellow"/>
                 <w:rtl/>
               </w:rPr>
               <w:t>שהאדמין</w:t>
@@ -32650,10 +32856,13 @@
                 <w:rFonts w:cs="David"/>
                 <w:sz w:val="24"/>
                 <w:szCs w:val="24"/>
+                <w:highlight w:val="yellow"/>
                 <w:rtl/>
               </w:rPr>
               <w:t xml:space="preserve"> סגר את החדר) - השרת כבר שלח לקליינט הודעת "סגירת חדר" -116 או הודעת "התחלת משחק" - 119 (ואז לא תשלח גם הודעת 112).</w:t>
             </w:r>
+            <w:bookmarkStart w:id="0" w:name="_GoBack"/>
+            <w:bookmarkEnd w:id="0"/>
           </w:p>
         </w:tc>
       </w:tr>
@@ -33885,7 +34094,6 @@
                 <w:szCs w:val="24"/>
                 <w:rtl/>
               </w:rPr>
-              <w:lastRenderedPageBreak/>
               <w:t>תשובה]- עבור כל תשובה</w:t>
             </w:r>
           </w:p>
@@ -34030,7 +34238,6 @@
                 <w:sz w:val="24"/>
                 <w:szCs w:val="24"/>
               </w:rPr>
-              <w:lastRenderedPageBreak/>
               <w:t>219</w:t>
             </w:r>
           </w:p>
@@ -34271,6 +34478,7 @@
                 <w:szCs w:val="24"/>
                 <w:rtl/>
               </w:rPr>
+              <w:lastRenderedPageBreak/>
               <w:t>במידה והשחקן לא ענה בזמן על השאלה  מספר התשובה יהיה 5.</w:t>
             </w:r>
           </w:p>
@@ -34307,6 +34515,7 @@
                 <w:sz w:val="24"/>
                 <w:szCs w:val="24"/>
               </w:rPr>
+              <w:lastRenderedPageBreak/>
               <w:t>120</w:t>
             </w:r>
           </w:p>
@@ -35861,7 +36070,6 @@
                 <w:sz w:val="24"/>
                 <w:szCs w:val="24"/>
               </w:rPr>
-              <w:lastRenderedPageBreak/>
               <w:t xml:space="preserve">[126 </w:t>
             </w:r>
             <w:proofErr w:type="spellStart"/>
@@ -36041,7 +36249,6 @@
                 <w:sz w:val="24"/>
                 <w:szCs w:val="24"/>
               </w:rPr>
-              <w:lastRenderedPageBreak/>
               <w:t>299</w:t>
             </w:r>
           </w:p>
@@ -36172,7 +36379,7 @@
       </w:pPr>
     </w:p>
     <w:sectPr>
-      <w:headerReference w:type="default" r:id="rId11"/>
+      <w:headerReference w:type="default" r:id="rId10"/>
       <w:pgSz w:w="11906" w:h="16838"/>
       <w:pgMar w:top="795" w:right="750" w:bottom="750" w:left="750" w:header="720" w:footer="720" w:gutter="0"/>
       <w:pgNumType w:start="1"/>
@@ -36183,7 +36390,7 @@
 </file>
 
 <file path=word/endnotes.xml><?xml version="1.0" encoding="utf-8"?>
-<w:endnotes xmlns:wpc="http://schemas.microsoft.com/office/word/2010/wordprocessingCanvas" xmlns:mc="http://schemas.openxmlformats.org/markup-compatibility/2006" xmlns:o="urn:schemas-microsoft-com:office:office" xmlns:r="http://schemas.openxmlformats.org/officeDocument/2006/relationships" xmlns:m="http://schemas.openxmlformats.org/officeDocument/2006/math" xmlns:v="urn:schemas-microsoft-com:vml" xmlns:wp14="http://schemas.microsoft.com/office/word/2010/wordprocessingDrawing" xmlns:wp="http://schemas.openxmlformats.org/drawingml/2006/wordprocessingDrawing" xmlns:w10="urn:schemas-microsoft-com:office:word" xmlns:w="http://schemas.openxmlformats.org/wordprocessingml/2006/main" xmlns:w14="http://schemas.microsoft.com/office/word/2010/wordml" xmlns:wpg="http://schemas.microsoft.com/office/word/2010/wordprocessingGroup" xmlns:wpi="http://schemas.microsoft.com/office/word/2010/wordprocessingInk" xmlns:wne="http://schemas.microsoft.com/office/word/2006/wordml" xmlns:wps="http://schemas.microsoft.com/office/word/2010/wordprocessingShape" mc:Ignorable="w14 wp14">
+<w:endnotes xmlns:wpc="http://schemas.microsoft.com/office/word/2010/wordprocessingCanvas" xmlns:mc="http://schemas.openxmlformats.org/markup-compatibility/2006" xmlns:o="urn:schemas-microsoft-com:office:office" xmlns:r="http://schemas.openxmlformats.org/officeDocument/2006/relationships" xmlns:m="http://schemas.openxmlformats.org/officeDocument/2006/math" xmlns:v="urn:schemas-microsoft-com:vml" xmlns:wp14="http://schemas.microsoft.com/office/word/2010/wordprocessingDrawing" xmlns:wp="http://schemas.openxmlformats.org/drawingml/2006/wordprocessingDrawing" xmlns:w10="urn:schemas-microsoft-com:office:word" xmlns:w="http://schemas.openxmlformats.org/wordprocessingml/2006/main" xmlns:w14="http://schemas.microsoft.com/office/word/2010/wordml" xmlns:w15="http://schemas.microsoft.com/office/word/2012/wordml" xmlns:wpg="http://schemas.microsoft.com/office/word/2010/wordprocessingGroup" xmlns:wpi="http://schemas.microsoft.com/office/word/2010/wordprocessingInk" xmlns:wne="http://schemas.microsoft.com/office/word/2006/wordml" xmlns:wps="http://schemas.microsoft.com/office/word/2010/wordprocessingShape" mc:Ignorable="w14 w15 wp14">
   <w:endnote w:type="separator" w:id="-1">
     <w:p>
       <w:r>
@@ -36202,7 +36409,7 @@
 </file>
 
 <file path=word/footnotes.xml><?xml version="1.0" encoding="utf-8"?>
-<w:footnotes xmlns:wpc="http://schemas.microsoft.com/office/word/2010/wordprocessingCanvas" xmlns:mc="http://schemas.openxmlformats.org/markup-compatibility/2006" xmlns:o="urn:schemas-microsoft-com:office:office" xmlns:r="http://schemas.openxmlformats.org/officeDocument/2006/relationships" xmlns:m="http://schemas.openxmlformats.org/officeDocument/2006/math" xmlns:v="urn:schemas-microsoft-com:vml" xmlns:wp14="http://schemas.microsoft.com/office/word/2010/wordprocessingDrawing" xmlns:wp="http://schemas.openxmlformats.org/drawingml/2006/wordprocessingDrawing" xmlns:w10="urn:schemas-microsoft-com:office:word" xmlns:w="http://schemas.openxmlformats.org/wordprocessingml/2006/main" xmlns:w14="http://schemas.microsoft.com/office/word/2010/wordml" xmlns:wpg="http://schemas.microsoft.com/office/word/2010/wordprocessingGroup" xmlns:wpi="http://schemas.microsoft.com/office/word/2010/wordprocessingInk" xmlns:wne="http://schemas.microsoft.com/office/word/2006/wordml" xmlns:wps="http://schemas.microsoft.com/office/word/2010/wordprocessingShape" mc:Ignorable="w14 wp14">
+<w:footnotes xmlns:wpc="http://schemas.microsoft.com/office/word/2010/wordprocessingCanvas" xmlns:mc="http://schemas.openxmlformats.org/markup-compatibility/2006" xmlns:o="urn:schemas-microsoft-com:office:office" xmlns:r="http://schemas.openxmlformats.org/officeDocument/2006/relationships" xmlns:m="http://schemas.openxmlformats.org/officeDocument/2006/math" xmlns:v="urn:schemas-microsoft-com:vml" xmlns:wp14="http://schemas.microsoft.com/office/word/2010/wordprocessingDrawing" xmlns:wp="http://schemas.openxmlformats.org/drawingml/2006/wordprocessingDrawing" xmlns:w10="urn:schemas-microsoft-com:office:word" xmlns:w="http://schemas.openxmlformats.org/wordprocessingml/2006/main" xmlns:w14="http://schemas.microsoft.com/office/word/2010/wordml" xmlns:w15="http://schemas.microsoft.com/office/word/2012/wordml" xmlns:wpg="http://schemas.microsoft.com/office/word/2010/wordprocessingGroup" xmlns:wpi="http://schemas.microsoft.com/office/word/2010/wordprocessingInk" xmlns:wne="http://schemas.microsoft.com/office/word/2006/wordml" xmlns:wps="http://schemas.microsoft.com/office/word/2010/wordprocessingShape" mc:Ignorable="w14 w15 wp14">
   <w:footnote w:type="separator" w:id="-1">
     <w:p>
       <w:r>
@@ -36221,7 +36428,7 @@
 </file>
 
 <file path=word/header1.xml><?xml version="1.0" encoding="utf-8"?>
-<w:hdr xmlns:wpc="http://schemas.microsoft.com/office/word/2010/wordprocessingCanvas" xmlns:mc="http://schemas.openxmlformats.org/markup-compatibility/2006" xmlns:o="urn:schemas-microsoft-com:office:office" xmlns:r="http://schemas.openxmlformats.org/officeDocument/2006/relationships" xmlns:m="http://schemas.openxmlformats.org/officeDocument/2006/math" xmlns:v="urn:schemas-microsoft-com:vml" xmlns:wp14="http://schemas.microsoft.com/office/word/2010/wordprocessingDrawing" xmlns:wp="http://schemas.openxmlformats.org/drawingml/2006/wordprocessingDrawing" xmlns:w10="urn:schemas-microsoft-com:office:word" xmlns:w="http://schemas.openxmlformats.org/wordprocessingml/2006/main" xmlns:w14="http://schemas.microsoft.com/office/word/2010/wordml" xmlns:wpg="http://schemas.microsoft.com/office/word/2010/wordprocessingGroup" xmlns:wpi="http://schemas.microsoft.com/office/word/2010/wordprocessingInk" xmlns:wne="http://schemas.microsoft.com/office/word/2006/wordml" xmlns:wps="http://schemas.microsoft.com/office/word/2010/wordprocessingShape" mc:Ignorable="w14 wp14">
+<w:hdr xmlns:wpc="http://schemas.microsoft.com/office/word/2010/wordprocessingCanvas" xmlns:mc="http://schemas.openxmlformats.org/markup-compatibility/2006" xmlns:o="urn:schemas-microsoft-com:office:office" xmlns:r="http://schemas.openxmlformats.org/officeDocument/2006/relationships" xmlns:m="http://schemas.openxmlformats.org/officeDocument/2006/math" xmlns:v="urn:schemas-microsoft-com:vml" xmlns:wp14="http://schemas.microsoft.com/office/word/2010/wordprocessingDrawing" xmlns:wp="http://schemas.openxmlformats.org/drawingml/2006/wordprocessingDrawing" xmlns:w10="urn:schemas-microsoft-com:office:word" xmlns:w="http://schemas.openxmlformats.org/wordprocessingml/2006/main" xmlns:w14="http://schemas.microsoft.com/office/word/2010/wordml" xmlns:w15="http://schemas.microsoft.com/office/word/2012/wordml" xmlns:wpg="http://schemas.microsoft.com/office/word/2010/wordprocessingGroup" xmlns:wpi="http://schemas.microsoft.com/office/word/2010/wordprocessingInk" xmlns:wne="http://schemas.microsoft.com/office/word/2006/wordml" xmlns:wps="http://schemas.microsoft.com/office/word/2010/wordprocessingShape" mc:Ignorable="w14 w15 wp14">
   <w:p>
     <w:pPr>
       <w:tabs>
@@ -36282,8 +36489,8 @@
 </file>
 
 <file path=word/numbering.xml><?xml version="1.0" encoding="utf-8"?>
-<w:numbering xmlns:wpc="http://schemas.microsoft.com/office/word/2010/wordprocessingCanvas" xmlns:mc="http://schemas.openxmlformats.org/markup-compatibility/2006" xmlns:o="urn:schemas-microsoft-com:office:office" xmlns:r="http://schemas.openxmlformats.org/officeDocument/2006/relationships" xmlns:m="http://schemas.openxmlformats.org/officeDocument/2006/math" xmlns:v="urn:schemas-microsoft-com:vml" xmlns:wp14="http://schemas.microsoft.com/office/word/2010/wordprocessingDrawing" xmlns:wp="http://schemas.openxmlformats.org/drawingml/2006/wordprocessingDrawing" xmlns:w10="urn:schemas-microsoft-com:office:word" xmlns:w="http://schemas.openxmlformats.org/wordprocessingml/2006/main" xmlns:w14="http://schemas.microsoft.com/office/word/2010/wordml" xmlns:wpg="http://schemas.microsoft.com/office/word/2010/wordprocessingGroup" xmlns:wpi="http://schemas.microsoft.com/office/word/2010/wordprocessingInk" xmlns:wne="http://schemas.microsoft.com/office/word/2006/wordml" xmlns:wps="http://schemas.microsoft.com/office/word/2010/wordprocessingShape" mc:Ignorable="w14 wp14">
-  <w:abstractNum w:abstractNumId="0">
+<w:numbering xmlns:wpc="http://schemas.microsoft.com/office/word/2010/wordprocessingCanvas" xmlns:mc="http://schemas.openxmlformats.org/markup-compatibility/2006" xmlns:o="urn:schemas-microsoft-com:office:office" xmlns:r="http://schemas.openxmlformats.org/officeDocument/2006/relationships" xmlns:m="http://schemas.openxmlformats.org/officeDocument/2006/math" xmlns:v="urn:schemas-microsoft-com:vml" xmlns:wp14="http://schemas.microsoft.com/office/word/2010/wordprocessingDrawing" xmlns:wp="http://schemas.openxmlformats.org/drawingml/2006/wordprocessingDrawing" xmlns:w10="urn:schemas-microsoft-com:office:word" xmlns:w="http://schemas.openxmlformats.org/wordprocessingml/2006/main" xmlns:w14="http://schemas.microsoft.com/office/word/2010/wordml" xmlns:w15="http://schemas.microsoft.com/office/word/2012/wordml" xmlns:wpg="http://schemas.microsoft.com/office/word/2010/wordprocessingGroup" xmlns:wpi="http://schemas.microsoft.com/office/word/2010/wordprocessingInk" xmlns:wne="http://schemas.microsoft.com/office/word/2006/wordml" xmlns:wps="http://schemas.microsoft.com/office/word/2010/wordprocessingShape" mc:Ignorable="w14 w15 wp14">
+  <w:abstractNum w:abstractNumId="0" w15:restartNumberingAfterBreak="0">
     <w:nsid w:val="04043C84"/>
     <w:multiLevelType w:val="multilevel"/>
     <w:tmpl w:val="B8C02436"/>
@@ -36396,7 +36603,7 @@
       </w:rPr>
     </w:lvl>
   </w:abstractNum>
-  <w:abstractNum w:abstractNumId="1">
+  <w:abstractNum w:abstractNumId="1" w15:restartNumberingAfterBreak="0">
     <w:nsid w:val="0E685544"/>
     <w:multiLevelType w:val="multilevel"/>
     <w:tmpl w:val="A6E42752"/>
@@ -36509,7 +36716,7 @@
       </w:rPr>
     </w:lvl>
   </w:abstractNum>
-  <w:abstractNum w:abstractNumId="2">
+  <w:abstractNum w:abstractNumId="2" w15:restartNumberingAfterBreak="0">
     <w:nsid w:val="11C55307"/>
     <w:multiLevelType w:val="multilevel"/>
     <w:tmpl w:val="0BA28F1C"/>
@@ -36623,7 +36830,7 @@
       </w:rPr>
     </w:lvl>
   </w:abstractNum>
-  <w:abstractNum w:abstractNumId="3">
+  <w:abstractNum w:abstractNumId="3" w15:restartNumberingAfterBreak="0">
     <w:nsid w:val="2F7D057E"/>
     <w:multiLevelType w:val="multilevel"/>
     <w:tmpl w:val="DB1E8C50"/>
@@ -36737,7 +36944,7 @@
       </w:rPr>
     </w:lvl>
   </w:abstractNum>
-  <w:abstractNum w:abstractNumId="4">
+  <w:abstractNum w:abstractNumId="4" w15:restartNumberingAfterBreak="0">
     <w:nsid w:val="32BD423E"/>
     <w:multiLevelType w:val="multilevel"/>
     <w:tmpl w:val="F13E6B84"/>
@@ -36850,7 +37057,7 @@
       </w:rPr>
     </w:lvl>
   </w:abstractNum>
-  <w:abstractNum w:abstractNumId="5">
+  <w:abstractNum w:abstractNumId="5" w15:restartNumberingAfterBreak="0">
     <w:nsid w:val="447D2857"/>
     <w:multiLevelType w:val="multilevel"/>
     <w:tmpl w:val="AF049FAC"/>
@@ -36963,7 +37170,7 @@
       </w:rPr>
     </w:lvl>
   </w:abstractNum>
-  <w:abstractNum w:abstractNumId="6">
+  <w:abstractNum w:abstractNumId="6" w15:restartNumberingAfterBreak="0">
     <w:nsid w:val="5D555FBC"/>
     <w:multiLevelType w:val="hybridMultilevel"/>
     <w:tmpl w:val="0334190E"/>
@@ -37077,7 +37284,7 @@
       </w:rPr>
     </w:lvl>
   </w:abstractNum>
-  <w:abstractNum w:abstractNumId="7">
+  <w:abstractNum w:abstractNumId="7" w15:restartNumberingAfterBreak="0">
     <w:nsid w:val="688E5888"/>
     <w:multiLevelType w:val="multilevel"/>
     <w:tmpl w:val="2AF09838"/>
@@ -37199,7 +37406,7 @@
       </w:rPr>
     </w:lvl>
   </w:abstractNum>
-  <w:abstractNum w:abstractNumId="8">
+  <w:abstractNum w:abstractNumId="8" w15:restartNumberingAfterBreak="0">
     <w:nsid w:val="73F971DA"/>
     <w:multiLevelType w:val="multilevel"/>
     <w:tmpl w:val="2B8E4D00"/>
@@ -37312,7 +37519,7 @@
       </w:rPr>
     </w:lvl>
   </w:abstractNum>
-  <w:abstractNum w:abstractNumId="9">
+  <w:abstractNum w:abstractNumId="9" w15:restartNumberingAfterBreak="0">
     <w:nsid w:val="7C744184"/>
     <w:multiLevelType w:val="hybridMultilevel"/>
     <w:tmpl w:val="3266FDC6"/>
@@ -37425,7 +37632,7 @@
       </w:rPr>
     </w:lvl>
   </w:abstractNum>
-  <w:abstractNum w:abstractNumId="10">
+  <w:abstractNum w:abstractNumId="10" w15:restartNumberingAfterBreak="0">
     <w:nsid w:val="7DB84E00"/>
     <w:multiLevelType w:val="hybridMultilevel"/>
     <w:tmpl w:val="57BEAFFC"/>
@@ -37578,7 +37785,7 @@
 </file>
 
 <file path=word/styles.xml><?xml version="1.0" encoding="utf-8"?>
-<w:styles xmlns:mc="http://schemas.openxmlformats.org/markup-compatibility/2006" xmlns:r="http://schemas.openxmlformats.org/officeDocument/2006/relationships" xmlns:w="http://schemas.openxmlformats.org/wordprocessingml/2006/main" xmlns:w14="http://schemas.microsoft.com/office/word/2010/wordml" mc:Ignorable="w14">
+<w:styles xmlns:mc="http://schemas.openxmlformats.org/markup-compatibility/2006" xmlns:r="http://schemas.openxmlformats.org/officeDocument/2006/relationships" xmlns:w="http://schemas.openxmlformats.org/wordprocessingml/2006/main" xmlns:w14="http://schemas.microsoft.com/office/word/2010/wordml" xmlns:w15="http://schemas.microsoft.com/office/word/2012/wordml" mc:Ignorable="w14 w15">
   <w:docDefaults>
     <w:rPrDefault>
       <w:rPr>
@@ -37595,625 +37802,378 @@
       </w:pPr>
     </w:pPrDefault>
   </w:docDefaults>
-  <w:latentStyles w:defLockedState="0" w:defUIPriority="99" w:defSemiHidden="1" w:defUnhideWhenUsed="1" w:defQFormat="0" w:count="267">
-    <w:lsdException w:name="Normal" w:semiHidden="0" w:uiPriority="0" w:unhideWhenUsed="0" w:qFormat="1"/>
-    <w:lsdException w:name="heading 1" w:semiHidden="0" w:uiPriority="9" w:unhideWhenUsed="0" w:qFormat="1"/>
-    <w:lsdException w:name="heading 2" w:uiPriority="9" w:qFormat="1"/>
-    <w:lsdException w:name="heading 3" w:uiPriority="9" w:qFormat="1"/>
-    <w:lsdException w:name="heading 4" w:uiPriority="9" w:qFormat="1"/>
-    <w:lsdException w:name="heading 5" w:uiPriority="9" w:qFormat="1"/>
-    <w:lsdException w:name="heading 6" w:uiPriority="9" w:qFormat="1"/>
-    <w:lsdException w:name="heading 7" w:uiPriority="9" w:qFormat="1"/>
-    <w:lsdException w:name="heading 8" w:uiPriority="9" w:qFormat="1"/>
-    <w:lsdException w:name="heading 9" w:uiPriority="9" w:qFormat="1"/>
-    <w:lsdException w:name="toc 1" w:uiPriority="39"/>
-    <w:lsdException w:name="toc 2" w:uiPriority="39"/>
-    <w:lsdException w:name="toc 3" w:uiPriority="39"/>
-    <w:lsdException w:name="toc 4" w:uiPriority="39"/>
-    <w:lsdException w:name="toc 5" w:uiPriority="39"/>
-    <w:lsdException w:name="toc 6" w:uiPriority="39"/>
-    <w:lsdException w:name="toc 7" w:uiPriority="39"/>
-    <w:lsdException w:name="toc 8" w:uiPriority="39"/>
-    <w:lsdException w:name="toc 9" w:uiPriority="39"/>
-    <w:lsdException w:name="caption" w:uiPriority="35" w:qFormat="1"/>
-    <w:lsdException w:name="Title" w:semiHidden="0" w:uiPriority="10" w:unhideWhenUsed="0" w:qFormat="1"/>
-    <w:lsdException w:name="Default Paragraph Font" w:uiPriority="1"/>
-    <w:lsdException w:name="Subtitle" w:semiHidden="0" w:uiPriority="11" w:unhideWhenUsed="0" w:qFormat="1"/>
-    <w:lsdException w:name="Strong" w:semiHidden="0" w:uiPriority="22" w:unhideWhenUsed="0" w:qFormat="1"/>
-    <w:lsdException w:name="Emphasis" w:semiHidden="0" w:uiPriority="20" w:unhideWhenUsed="0" w:qFormat="1"/>
-    <w:lsdException w:name="Table Grid" w:semiHidden="0" w:uiPriority="59" w:unhideWhenUsed="0"/>
-    <w:lsdException w:name="Placeholder Text" w:unhideWhenUsed="0"/>
-    <w:lsdException w:name="No Spacing" w:semiHidden="0" w:uiPriority="1" w:unhideWhenUsed="0" w:qFormat="1"/>
-    <w:lsdException w:name="Light Shading" w:semiHidden="0" w:uiPriority="60" w:unhideWhenUsed="0"/>
-    <w:lsdException w:name="Light List" w:semiHidden="0" w:uiPriority="61" w:unhideWhenUsed="0"/>
-    <w:lsdException w:name="Light Grid" w:semiHidden="0" w:uiPriority="62" w:unhideWhenUsed="0"/>
-    <w:lsdException w:name="Medium Shading 1" w:semiHidden="0" w:uiPriority="63" w:unhideWhenUsed="0"/>
-    <w:lsdException w:name="Medium Shading 2" w:semiHidden="0" w:uiPriority="64" w:unhideWhenUsed="0"/>
-    <w:lsdException w:name="Medium List 1" w:semiHidden="0" w:uiPriority="65" w:unhideWhenUsed="0"/>
-    <w:lsdException w:name="Medium List 2" w:semiHidden="0" w:uiPriority="66" w:unhideWhenUsed="0"/>
-    <w:lsdException w:name="Medium Grid 1" w:semiHidden="0" w:uiPriority="67" w:unhideWhenUsed="0"/>
-    <w:lsdException w:name="Medium Grid 2" w:semiHidden="0" w:uiPriority="68" w:unhideWhenUsed="0"/>
-    <w:lsdException w:name="Medium Grid 3" w:semiHidden="0" w:uiPriority="69" w:unhideWhenUsed="0"/>
-    <w:lsdException w:name="Dark List" w:semiHidden="0" w:uiPriority="70" w:unhideWhenUsed="0"/>
-    <w:lsdException w:name="Colorful Shading" w:semiHidden="0" w:uiPriority="71" w:unhideWhenUsed="0"/>
-    <w:lsdException w:name="Colorful List" w:semiHidden="0" w:uiPriority="72" w:unhideWhenUsed="0"/>
-    <w:lsdException w:name="Colorful Grid" w:semiHidden="0" w:uiPriority="73" w:unhideWhenUsed="0"/>
-    <w:lsdException w:name="Light Shading Accent 1" w:semiHidden="0" w:uiPriority="60" w:unhideWhenUsed="0"/>
-    <w:lsdException w:name="Light List Accent 1" w:semiHidden="0" w:uiPriority="61" w:unhideWhenUsed="0"/>
-    <w:lsdException w:name="Light Grid Accent 1" w:semiHidden="0" w:uiPriority="62" w:unhideWhenUsed="0"/>
-    <w:lsdException w:name="Medium Shading 1 Accent 1" w:semiHidden="0" w:uiPriority="63" w:unhideWhenUsed="0"/>
-    <w:lsdException w:name="Medium Shading 2 Accent 1" w:semiHidden="0" w:uiPriority="64" w:unhideWhenUsed="0"/>
-    <w:lsdException w:name="Medium List 1 Accent 1" w:semiHidden="0" w:uiPriority="65" w:unhideWhenUsed="0"/>
-    <w:lsdException w:name="Revision" w:unhideWhenUsed="0"/>
-    <w:lsdException w:name="List Paragraph" w:semiHidden="0" w:uiPriority="34" w:unhideWhenUsed="0" w:qFormat="1"/>
-    <w:lsdException w:name="Quote" w:semiHidden="0" w:uiPriority="29" w:unhideWhenUsed="0" w:qFormat="1"/>
-    <w:lsdException w:name="Intense Quote" w:semiHidden="0" w:uiPriority="30" w:unhideWhenUsed="0" w:qFormat="1"/>
-    <w:lsdException w:name="Medium List 2 Accent 1" w:semiHidden="0" w:uiPriority="66" w:unhideWhenUsed="0"/>
-    <w:lsdException w:name="Medium Grid 1 Accent 1" w:semiHidden="0" w:uiPriority="67" w:unhideWhenUsed="0"/>
-    <w:lsdException w:name="Medium Grid 2 Accent 1" w:semiHidden="0" w:uiPriority="68" w:unhideWhenUsed="0"/>
-    <w:lsdException w:name="Medium Grid 3 Accent 1" w:semiHidden="0" w:uiPriority="69" w:unhideWhenUsed="0"/>
-    <w:lsdException w:name="Dark List Accent 1" w:semiHidden="0" w:uiPriority="70" w:unhideWhenUsed="0"/>
-    <w:lsdException w:name="Colorful Shading Accent 1" w:semiHidden="0" w:uiPriority="71" w:unhideWhenUsed="0"/>
-    <w:lsdException w:name="Colorful List Accent 1" w:semiHidden="0" w:uiPriority="72" w:unhideWhenUsed="0"/>
-    <w:lsdException w:name="Colorful Grid Accent 1" w:semiHidden="0" w:uiPriority="73" w:unhideWhenUsed="0"/>
-    <w:lsdException w:name="Light Shading Accent 2" w:semiHidden="0" w:uiPriority="60" w:unhideWhenUsed="0"/>
-    <w:lsdException w:name="Light List Accent 2" w:semiHidden="0" w:uiPriority="61" w:unhideWhenUsed="0"/>
-    <w:lsdException w:name="Light Grid Accent 2" w:semiHidden="0" w:uiPriority="62" w:unhideWhenUsed="0"/>
-    <w:lsdException w:name="Medium Shading 1 Accent 2" w:semiHidden="0" w:uiPriority="63" w:unhideWhenUsed="0"/>
-    <w:lsdException w:name="Medium Shading 2 Accent 2" w:semiHidden="0" w:uiPriority="64" w:unhideWhenUsed="0"/>
-    <w:lsdException w:name="Medium List 1 Accent 2" w:semiHidden="0" w:uiPriority="65" w:unhideWhenUsed="0"/>
-    <w:lsdException w:name="Medium List 2 Accent 2" w:semiHidden="0" w:uiPriority="66" w:unhideWhenUsed="0"/>
-    <w:lsdException w:name="Medium Grid 1 Accent 2" w:semiHidden="0" w:uiPriority="67" w:unhideWhenUsed="0"/>
-    <w:lsdException w:name="Medium Grid 2 Accent 2" w:semiHidden="0" w:uiPriority="68" w:unhideWhenUsed="0"/>
-    <w:lsdException w:name="Medium Grid 3 Accent 2" w:semiHidden="0" w:uiPriority="69" w:unhideWhenUsed="0"/>
-    <w:lsdException w:name="Dark List Accent 2" w:semiHidden="0" w:uiPriority="70" w:unhideWhenUsed="0"/>
-    <w:lsdException w:name="Colorful Shading Accent 2" w:semiHidden="0" w:uiPriority="71" w:unhideWhenUsed="0"/>
-    <w:lsdException w:name="Colorful List Accent 2" w:semiHidden="0" w:uiPriority="72" w:unhideWhenUsed="0"/>
-    <w:lsdException w:name="Colorful Grid Accent 2" w:semiHidden="0" w:uiPriority="73" w:unhideWhenUsed="0"/>
-    <w:lsdException w:name="Light Shading Accent 3" w:semiHidden="0" w:uiPriority="60" w:unhideWhenUsed="0"/>
-    <w:lsdException w:name="Light List Accent 3" w:semiHidden="0" w:uiPriority="61" w:unhideWhenUsed="0"/>
-    <w:lsdException w:name="Light Grid Accent 3" w:semiHidden="0" w:uiPriority="62" w:unhideWhenUsed="0"/>
-    <w:lsdException w:name="Medium Shading 1 Accent 3" w:semiHidden="0" w:uiPriority="63" w:unhideWhenUsed="0"/>
-    <w:lsdException w:name="Medium Shading 2 Accent 3" w:semiHidden="0" w:uiPriority="64" w:unhideWhenUsed="0"/>
-    <w:lsdException w:name="Medium List 1 Accent 3" w:semiHidden="0" w:uiPriority="65" w:unhideWhenUsed="0"/>
-    <w:lsdException w:name="Medium List 2 Accent 3" w:semiHidden="0" w:uiPriority="66" w:unhideWhenUsed="0"/>
-    <w:lsdException w:name="Medium Grid 1 Accent 3" w:semiHidden="0" w:uiPriority="67" w:unhideWhenUsed="0"/>
-    <w:lsdException w:name="Medium Grid 2 Accent 3" w:semiHidden="0" w:uiPriority="68" w:unhideWhenUsed="0"/>
-    <w:lsdException w:name="Medium Grid 3 Accent 3" w:semiHidden="0" w:uiPriority="69" w:unhideWhenUsed="0"/>
-    <w:lsdException w:name="Dark List Accent 3" w:semiHidden="0" w:uiPriority="70" w:unhideWhenUsed="0"/>
-    <w:lsdException w:name="Colorful Shading Accent 3" w:semiHidden="0" w:uiPriority="71" w:unhideWhenUsed="0"/>
-    <w:lsdException w:name="Colorful List Accent 3" w:semiHidden="0" w:uiPriority="72" w:unhideWhenUsed="0"/>
-    <w:lsdException w:name="Colorful Grid Accent 3" w:semiHidden="0" w:uiPriority="73" w:unhideWhenUsed="0"/>
-    <w:lsdException w:name="Light Shading Accent 4" w:semiHidden="0" w:uiPriority="60" w:unhideWhenUsed="0"/>
-    <w:lsdException w:name="Light List Accent 4" w:semiHidden="0" w:uiPriority="61" w:unhideWhenUsed="0"/>
-    <w:lsdException w:name="Light Grid Accent 4" w:semiHidden="0" w:uiPriority="62" w:unhideWhenUsed="0"/>
-    <w:lsdException w:name="Medium Shading 1 Accent 4" w:semiHidden="0" w:uiPriority="63" w:unhideWhenUsed="0"/>
-    <w:lsdException w:name="Medium Shading 2 Accent 4" w:semiHidden="0" w:uiPriority="64" w:unhideWhenUsed="0"/>
-    <w:lsdException w:name="Medium List 1 Accent 4" w:semiHidden="0" w:uiPriority="65" w:unhideWhenUsed="0"/>
-    <w:lsdException w:name="Medium List 2 Accent 4" w:semiHidden="0" w:uiPriority="66" w:unhideWhenUsed="0"/>
-    <w:lsdException w:name="Medium Grid 1 Accent 4" w:semiHidden="0" w:uiPriority="67" w:unhideWhenUsed="0"/>
-    <w:lsdException w:name="Medium Grid 2 Accent 4" w:semiHidden="0" w:uiPriority="68" w:unhideWhenUsed="0"/>
-    <w:lsdException w:name="Medium Grid 3 Accent 4" w:semiHidden="0" w:uiPriority="69" w:unhideWhenUsed="0"/>
-    <w:lsdException w:name="Dark List Accent 4" w:semiHidden="0" w:uiPriority="70" w:unhideWhenUsed="0"/>
-    <w:lsdException w:name="Colorful Shading Accent 4" w:semiHidden="0" w:uiPriority="71" w:unhideWhenUsed="0"/>
-    <w:lsdException w:name="Colorful List Accent 4" w:semiHidden="0" w:uiPriority="72" w:unhideWhenUsed="0"/>
-    <w:lsdException w:name="Colorful Grid Accent 4" w:semiHidden="0" w:uiPriority="73" w:unhideWhenUsed="0"/>
-    <w:lsdException w:name="Light Shading Accent 5" w:semiHidden="0" w:uiPriority="60" w:unhideWhenUsed="0"/>
-    <w:lsdException w:name="Light List Accent 5" w:semiHidden="0" w:uiPriority="61" w:unhideWhenUsed="0"/>
-    <w:lsdException w:name="Light Grid Accent 5" w:semiHidden="0" w:uiPriority="62" w:unhideWhenUsed="0"/>
-    <w:lsdException w:name="Medium Shading 1 Accent 5" w:semiHidden="0" w:uiPriority="63" w:unhideWhenUsed="0"/>
-    <w:lsdException w:name="Medium Shading 2 Accent 5" w:semiHidden="0" w:uiPriority="64" w:unhideWhenUsed="0"/>
-    <w:lsdException w:name="Medium List 1 Accent 5" w:semiHidden="0" w:uiPriority="65" w:unhideWhenUsed="0"/>
-    <w:lsdException w:name="Medium List 2 Accent 5" w:semiHidden="0" w:uiPriority="66" w:unhideWhenUsed="0"/>
-    <w:lsdException w:name="Medium Grid 1 Accent 5" w:semiHidden="0" w:uiPriority="67" w:unhideWhenUsed="0"/>
-    <w:lsdException w:name="Medium Grid 2 Accent 5" w:semiHidden="0" w:uiPriority="68" w:unhideWhenUsed="0"/>
-    <w:lsdException w:name="Medium Grid 3 Accent 5" w:semiHidden="0" w:uiPriority="69" w:unhideWhenUsed="0"/>
-    <w:lsdException w:name="Dark List Accent 5" w:semiHidden="0" w:uiPriority="70" w:unhideWhenUsed="0"/>
-    <w:lsdException w:name="Colorful Shading Accent 5" w:semiHidden="0" w:uiPriority="71" w:unhideWhenUsed="0"/>
-    <w:lsdException w:name="Colorful List Accent 5" w:semiHidden="0" w:uiPriority="72" w:unhideWhenUsed="0"/>
-    <w:lsdException w:name="Colorful Grid Accent 5" w:semiHidden="0" w:uiPriority="73" w:unhideWhenUsed="0"/>
-    <w:lsdException w:name="Light Shading Accent 6" w:semiHidden="0" w:uiPriority="60" w:unhideWhenUsed="0"/>
-    <w:lsdException w:name="Light List Accent 6" w:semiHidden="0" w:uiPriority="61" w:unhideWhenUsed="0"/>
-    <w:lsdException w:name="Light Grid Accent 6" w:semiHidden="0" w:uiPriority="62" w:unhideWhenUsed="0"/>
-    <w:lsdException w:name="Medium Shading 1 Accent 6" w:semiHidden="0" w:uiPriority="63" w:unhideWhenUsed="0"/>
-    <w:lsdException w:name="Medium Shading 2 Accent 6" w:semiHidden="0" w:uiPriority="64" w:unhideWhenUsed="0"/>
-    <w:lsdException w:name="Medium List 1 Accent 6" w:semiHidden="0" w:uiPriority="65" w:unhideWhenUsed="0"/>
-    <w:lsdException w:name="Medium List 2 Accent 6" w:semiHidden="0" w:uiPriority="66" w:unhideWhenUsed="0"/>
-    <w:lsdException w:name="Medium Grid 1 Accent 6" w:semiHidden="0" w:uiPriority="67" w:unhideWhenUsed="0"/>
-    <w:lsdException w:name="Medium Grid 2 Accent 6" w:semiHidden="0" w:uiPriority="68" w:unhideWhenUsed="0"/>
-    <w:lsdException w:name="Medium Grid 3 Accent 6" w:semiHidden="0" w:uiPriority="69" w:unhideWhenUsed="0"/>
-    <w:lsdException w:name="Dark List Accent 6" w:semiHidden="0" w:uiPriority="70" w:unhideWhenUsed="0"/>
-    <w:lsdException w:name="Colorful Shading Accent 6" w:semiHidden="0" w:uiPriority="71" w:unhideWhenUsed="0"/>
-    <w:lsdException w:name="Colorful List Accent 6" w:semiHidden="0" w:uiPriority="72" w:unhideWhenUsed="0"/>
-    <w:lsdException w:name="Colorful Grid Accent 6" w:semiHidden="0" w:uiPriority="73" w:unhideWhenUsed="0"/>
-    <w:lsdException w:name="Subtle Emphasis" w:semiHidden="0" w:uiPriority="19" w:unhideWhenUsed="0" w:qFormat="1"/>
-    <w:lsdException w:name="Intense Emphasis" w:semiHidden="0" w:uiPriority="21" w:unhideWhenUsed="0" w:qFormat="1"/>
-    <w:lsdException w:name="Subtle Reference" w:semiHidden="0" w:uiPriority="31" w:unhideWhenUsed="0" w:qFormat="1"/>
-    <w:lsdException w:name="Intense Reference" w:semiHidden="0" w:uiPriority="32" w:unhideWhenUsed="0" w:qFormat="1"/>
-    <w:lsdException w:name="Book Title" w:semiHidden="0" w:uiPriority="33" w:unhideWhenUsed="0" w:qFormat="1"/>
-    <w:lsdException w:name="Bibliography" w:uiPriority="37"/>
-    <w:lsdException w:name="TOC Heading" w:uiPriority="39" w:qFormat="1"/>
-  </w:latentStyles>
-  <w:style w:type="paragraph" w:default="1" w:styleId="a0">
-    <w:name w:val="Normal"/>
-  </w:style>
-  <w:style w:type="paragraph" w:styleId="1">
-    <w:name w:val="heading 1"/>
-    <w:basedOn w:val="a0"/>
-    <w:next w:val="a0"/>
-    <w:pPr>
-      <w:keepNext/>
-      <w:keepLines/>
-      <w:outlineLvl w:val="0"/>
-    </w:pPr>
-    <w:rPr>
-      <w:u w:val="single"/>
-    </w:rPr>
-  </w:style>
-  <w:style w:type="paragraph" w:styleId="2">
-    <w:name w:val="heading 2"/>
-    <w:basedOn w:val="a0"/>
-    <w:next w:val="a0"/>
-    <w:pPr>
-      <w:keepNext/>
-      <w:keepLines/>
-      <w:spacing w:before="360" w:after="80"/>
-      <w:outlineLvl w:val="1"/>
-    </w:pPr>
-    <w:rPr>
-      <w:b/>
-      <w:sz w:val="36"/>
-      <w:szCs w:val="36"/>
-    </w:rPr>
-  </w:style>
-  <w:style w:type="paragraph" w:styleId="3">
-    <w:name w:val="heading 3"/>
-    <w:basedOn w:val="a0"/>
-    <w:next w:val="a0"/>
-    <w:pPr>
-      <w:keepNext/>
-      <w:keepLines/>
-      <w:spacing w:line="480" w:lineRule="auto"/>
-      <w:ind w:left="360"/>
-      <w:outlineLvl w:val="2"/>
-    </w:pPr>
-    <w:rPr>
-      <w:u w:val="single"/>
-    </w:rPr>
-  </w:style>
-  <w:style w:type="paragraph" w:styleId="4">
-    <w:name w:val="heading 4"/>
-    <w:basedOn w:val="a0"/>
-    <w:next w:val="a0"/>
-    <w:pPr>
-      <w:keepNext/>
-      <w:keepLines/>
-      <w:spacing w:line="480" w:lineRule="auto"/>
-      <w:ind w:hanging="864"/>
-      <w:outlineLvl w:val="3"/>
-    </w:pPr>
-    <w:rPr>
-      <w:color w:val="FF0000"/>
-      <w:u w:val="single"/>
-    </w:rPr>
-  </w:style>
-  <w:style w:type="paragraph" w:styleId="5">
-    <w:name w:val="heading 5"/>
-    <w:basedOn w:val="a0"/>
-    <w:next w:val="a0"/>
-    <w:pPr>
-      <w:keepNext/>
-      <w:keepLines/>
-      <w:spacing w:line="480" w:lineRule="auto"/>
-      <w:ind w:left="360"/>
-      <w:outlineLvl w:val="4"/>
-    </w:pPr>
-    <w:rPr>
-      <w:color w:val="FF0000"/>
-      <w:u w:val="single"/>
-    </w:rPr>
-  </w:style>
-  <w:style w:type="paragraph" w:styleId="6">
-    <w:name w:val="heading 6"/>
-    <w:basedOn w:val="a0"/>
-    <w:next w:val="a0"/>
-    <w:pPr>
-      <w:keepNext/>
-      <w:keepLines/>
-      <w:spacing w:before="200" w:after="40"/>
-      <w:outlineLvl w:val="5"/>
-    </w:pPr>
-    <w:rPr>
-      <w:b/>
-      <w:sz w:val="20"/>
-      <w:szCs w:val="20"/>
-    </w:rPr>
-  </w:style>
-  <w:style w:type="character" w:default="1" w:styleId="a1">
-    <w:name w:val="Default Paragraph Font"/>
-    <w:uiPriority w:val="1"/>
-    <w:semiHidden/>
-    <w:unhideWhenUsed/>
-  </w:style>
-  <w:style w:type="table" w:default="1" w:styleId="a2">
-    <w:name w:val="Normal Table"/>
-    <w:uiPriority w:val="99"/>
-    <w:semiHidden/>
-    <w:unhideWhenUsed/>
-    <w:tblPr>
-      <w:tblInd w:w="0" w:type="dxa"/>
-      <w:tblCellMar>
-        <w:top w:w="0" w:type="dxa"/>
-        <w:left w:w="108" w:type="dxa"/>
-        <w:bottom w:w="0" w:type="dxa"/>
-        <w:right w:w="108" w:type="dxa"/>
-      </w:tblCellMar>
-    </w:tblPr>
-  </w:style>
-  <w:style w:type="numbering" w:default="1" w:styleId="a3">
-    <w:name w:val="No List"/>
-    <w:uiPriority w:val="99"/>
-    <w:semiHidden/>
-    <w:unhideWhenUsed/>
-  </w:style>
-  <w:style w:type="table" w:customStyle="1" w:styleId="TableNormal">
-    <w:name w:val="Table Normal"/>
-    <w:tblPr>
-      <w:tblCellMar>
-        <w:top w:w="0" w:type="dxa"/>
-        <w:left w:w="0" w:type="dxa"/>
-        <w:bottom w:w="0" w:type="dxa"/>
-        <w:right w:w="0" w:type="dxa"/>
-      </w:tblCellMar>
-    </w:tblPr>
-  </w:style>
-  <w:style w:type="paragraph" w:styleId="a4">
-    <w:name w:val="Title"/>
-    <w:basedOn w:val="a0"/>
-    <w:next w:val="a0"/>
-    <w:pPr>
-      <w:keepNext/>
-      <w:keepLines/>
-      <w:spacing w:before="480" w:after="120"/>
-    </w:pPr>
-    <w:rPr>
-      <w:b/>
-      <w:sz w:val="72"/>
-      <w:szCs w:val="72"/>
-    </w:rPr>
-  </w:style>
-  <w:style w:type="paragraph" w:styleId="a5">
-    <w:name w:val="Subtitle"/>
-    <w:basedOn w:val="a0"/>
-    <w:next w:val="a0"/>
-    <w:pPr>
-      <w:keepNext/>
-      <w:keepLines/>
-      <w:spacing w:before="360" w:after="80"/>
-    </w:pPr>
-    <w:rPr>
-      <w:rFonts w:ascii="Georgia" w:eastAsia="Georgia" w:hAnsi="Georgia" w:cs="Georgia"/>
-      <w:i/>
-      <w:color w:val="666666"/>
-      <w:sz w:val="48"/>
-      <w:szCs w:val="48"/>
-    </w:rPr>
-  </w:style>
-  <w:style w:type="paragraph" w:styleId="a6">
-    <w:name w:val="Balloon Text"/>
-    <w:basedOn w:val="a0"/>
-    <w:link w:val="a7"/>
-    <w:uiPriority w:val="99"/>
-    <w:semiHidden/>
-    <w:unhideWhenUsed/>
-    <w:rsid w:val="006C5FFF"/>
-    <w:rPr>
-      <w:rFonts w:ascii="Tahoma" w:hAnsi="Tahoma" w:cs="Tahoma"/>
-      <w:sz w:val="16"/>
-      <w:szCs w:val="16"/>
-    </w:rPr>
-  </w:style>
-  <w:style w:type="character" w:customStyle="1" w:styleId="a7">
-    <w:name w:val="טקסט בלונים תו"/>
-    <w:basedOn w:val="a1"/>
-    <w:link w:val="a6"/>
-    <w:uiPriority w:val="99"/>
-    <w:semiHidden/>
-    <w:rsid w:val="006C5FFF"/>
-    <w:rPr>
-      <w:rFonts w:ascii="Tahoma" w:hAnsi="Tahoma" w:cs="Tahoma"/>
-      <w:sz w:val="16"/>
-      <w:szCs w:val="16"/>
-    </w:rPr>
-  </w:style>
-  <w:style w:type="paragraph" w:styleId="a8">
-    <w:name w:val="No Spacing"/>
-    <w:link w:val="a9"/>
-    <w:uiPriority w:val="1"/>
-    <w:qFormat/>
-    <w:rsid w:val="006C5FFF"/>
-  </w:style>
-  <w:style w:type="character" w:styleId="aa">
-    <w:name w:val="Book Title"/>
-    <w:basedOn w:val="a1"/>
-    <w:uiPriority w:val="33"/>
-    <w:qFormat/>
-    <w:rsid w:val="002037A7"/>
-    <w:rPr>
-      <w:b/>
-      <w:bCs/>
-      <w:smallCaps/>
-      <w:spacing w:val="5"/>
-    </w:rPr>
-  </w:style>
-  <w:style w:type="paragraph" w:customStyle="1" w:styleId="a">
-    <w:name w:val="כותרת גדולה"/>
-    <w:basedOn w:val="a8"/>
-    <w:link w:val="ab"/>
-    <w:qFormat/>
-    <w:rsid w:val="00771792"/>
-    <w:pPr>
-      <w:numPr>
-        <w:numId w:val="7"/>
-      </w:numPr>
-    </w:pPr>
-    <w:rPr>
-      <w:rFonts w:cs="David"/>
-      <w:sz w:val="40"/>
-      <w:szCs w:val="40"/>
-    </w:rPr>
-  </w:style>
-  <w:style w:type="paragraph" w:customStyle="1" w:styleId="ac">
-    <w:name w:val="כתב רגיל"/>
-    <w:basedOn w:val="a8"/>
-    <w:link w:val="ad"/>
-    <w:qFormat/>
-    <w:rsid w:val="00F411AA"/>
-    <w:pPr>
-      <w:ind w:left="360"/>
-    </w:pPr>
-    <w:rPr>
-      <w:rFonts w:cs="David"/>
-      <w:sz w:val="24"/>
-      <w:szCs w:val="24"/>
-    </w:rPr>
-  </w:style>
-  <w:style w:type="character" w:customStyle="1" w:styleId="a9">
-    <w:name w:val="ללא מרווח תו"/>
-    <w:basedOn w:val="a1"/>
-    <w:link w:val="a8"/>
-    <w:uiPriority w:val="1"/>
-    <w:rsid w:val="00771792"/>
-  </w:style>
-  <w:style w:type="character" w:customStyle="1" w:styleId="ab">
-    <w:name w:val="כותרת גדולה תו"/>
-    <w:basedOn w:val="a9"/>
-    <w:link w:val="a"/>
-    <w:rsid w:val="00771792"/>
-    <w:rPr>
-      <w:rFonts w:cs="David"/>
-      <w:sz w:val="40"/>
-      <w:szCs w:val="40"/>
-    </w:rPr>
-  </w:style>
-  <w:style w:type="paragraph" w:customStyle="1" w:styleId="20">
-    <w:name w:val="כותרת משנה2"/>
-    <w:basedOn w:val="ac"/>
-    <w:link w:val="21"/>
-    <w:qFormat/>
-    <w:rsid w:val="00F411AA"/>
-    <w:rPr>
-      <w:sz w:val="32"/>
-      <w:szCs w:val="32"/>
-    </w:rPr>
-  </w:style>
-  <w:style w:type="character" w:customStyle="1" w:styleId="ad">
-    <w:name w:val="כתב רגיל תו"/>
-    <w:basedOn w:val="a9"/>
-    <w:link w:val="ac"/>
-    <w:rsid w:val="00F411AA"/>
-    <w:rPr>
-      <w:rFonts w:cs="David"/>
-      <w:sz w:val="24"/>
-      <w:szCs w:val="24"/>
-    </w:rPr>
-  </w:style>
-  <w:style w:type="paragraph" w:customStyle="1" w:styleId="ae">
-    <w:name w:val="כותרת קטנה"/>
-    <w:basedOn w:val="ac"/>
-    <w:link w:val="af"/>
-    <w:qFormat/>
-    <w:rsid w:val="00F411AA"/>
-    <w:rPr>
-      <w:b/>
-      <w:bCs/>
-      <w:sz w:val="32"/>
-      <w:szCs w:val="32"/>
-    </w:rPr>
-  </w:style>
-  <w:style w:type="character" w:customStyle="1" w:styleId="21">
-    <w:name w:val="כותרת משנה2 תו"/>
-    <w:basedOn w:val="ad"/>
-    <w:link w:val="20"/>
-    <w:rsid w:val="00F411AA"/>
-    <w:rPr>
-      <w:rFonts w:cs="David"/>
-      <w:sz w:val="24"/>
-      <w:szCs w:val="24"/>
-    </w:rPr>
-  </w:style>
-  <w:style w:type="character" w:customStyle="1" w:styleId="af">
-    <w:name w:val="כותרת קטנה תו"/>
-    <w:basedOn w:val="ad"/>
-    <w:link w:val="ae"/>
-    <w:rsid w:val="00F411AA"/>
-    <w:rPr>
-      <w:rFonts w:cs="David"/>
-      <w:b/>
-      <w:bCs/>
-      <w:sz w:val="24"/>
-      <w:szCs w:val="24"/>
-    </w:rPr>
-  </w:style>
-</w:styles>
-</file>
-
-<file path=word/stylesWithEffects.xml><?xml version="1.0" encoding="utf-8"?>
-<w:styles xmlns:wpc="http://schemas.microsoft.com/office/word/2010/wordprocessingCanvas" xmlns:mc="http://schemas.openxmlformats.org/markup-compatibility/2006" xmlns:o="urn:schemas-microsoft-com:office:office" xmlns:r="http://schemas.openxmlformats.org/officeDocument/2006/relationships" xmlns:m="http://schemas.openxmlformats.org/officeDocument/2006/math" xmlns:v="urn:schemas-microsoft-com:vml" xmlns:wp14="http://schemas.microsoft.com/office/word/2010/wordprocessingDrawing" xmlns:wp="http://schemas.openxmlformats.org/drawingml/2006/wordprocessingDrawing" xmlns:w10="urn:schemas-microsoft-com:office:word" xmlns:w="http://schemas.openxmlformats.org/wordprocessingml/2006/main" xmlns:w14="http://schemas.microsoft.com/office/word/2010/wordml" xmlns:wpg="http://schemas.microsoft.com/office/word/2010/wordprocessingGroup" xmlns:wpi="http://schemas.microsoft.com/office/word/2010/wordprocessingInk" xmlns:wne="http://schemas.microsoft.com/office/word/2006/wordml" xmlns:wps="http://schemas.microsoft.com/office/word/2010/wordprocessingShape" mc:Ignorable="w14 wp14">
-  <w:docDefaults>
-    <w:rPrDefault>
-      <w:rPr>
-        <w:rFonts w:ascii="Times New Roman" w:eastAsia="Times New Roman" w:hAnsi="Times New Roman" w:cs="Times New Roman"/>
-        <w:color w:val="000000"/>
-        <w:sz w:val="32"/>
-        <w:szCs w:val="32"/>
-        <w:lang w:val="en-US" w:eastAsia="en-US" w:bidi="he-IL"/>
-      </w:rPr>
-    </w:rPrDefault>
-    <w:pPrDefault>
-      <w:pPr>
-        <w:bidi/>
-      </w:pPr>
-    </w:pPrDefault>
-  </w:docDefaults>
-  <w:latentStyles w:defLockedState="0" w:defUIPriority="99" w:defSemiHidden="1" w:defUnhideWhenUsed="1" w:defQFormat="0" w:count="267">
-    <w:lsdException w:name="Normal" w:semiHidden="0" w:uiPriority="0" w:unhideWhenUsed="0" w:qFormat="1"/>
-    <w:lsdException w:name="heading 1" w:semiHidden="0" w:uiPriority="9" w:unhideWhenUsed="0" w:qFormat="1"/>
-    <w:lsdException w:name="heading 2" w:uiPriority="9" w:qFormat="1"/>
-    <w:lsdException w:name="heading 3" w:uiPriority="9" w:qFormat="1"/>
-    <w:lsdException w:name="heading 4" w:uiPriority="9" w:qFormat="1"/>
-    <w:lsdException w:name="heading 5" w:uiPriority="9" w:qFormat="1"/>
-    <w:lsdException w:name="heading 6" w:uiPriority="9" w:qFormat="1"/>
-    <w:lsdException w:name="heading 7" w:uiPriority="9" w:qFormat="1"/>
-    <w:lsdException w:name="heading 8" w:uiPriority="9" w:qFormat="1"/>
-    <w:lsdException w:name="heading 9" w:uiPriority="9" w:qFormat="1"/>
-    <w:lsdException w:name="toc 1" w:uiPriority="39"/>
-    <w:lsdException w:name="toc 2" w:uiPriority="39"/>
-    <w:lsdException w:name="toc 3" w:uiPriority="39"/>
-    <w:lsdException w:name="toc 4" w:uiPriority="39"/>
-    <w:lsdException w:name="toc 5" w:uiPriority="39"/>
-    <w:lsdException w:name="toc 6" w:uiPriority="39"/>
-    <w:lsdException w:name="toc 7" w:uiPriority="39"/>
-    <w:lsdException w:name="toc 8" w:uiPriority="39"/>
-    <w:lsdException w:name="toc 9" w:uiPriority="39"/>
-    <w:lsdException w:name="caption" w:uiPriority="35" w:qFormat="1"/>
-    <w:lsdException w:name="Title" w:semiHidden="0" w:uiPriority="10" w:unhideWhenUsed="0" w:qFormat="1"/>
-    <w:lsdException w:name="Default Paragraph Font" w:uiPriority="1"/>
-    <w:lsdException w:name="Subtitle" w:semiHidden="0" w:uiPriority="11" w:unhideWhenUsed="0" w:qFormat="1"/>
-    <w:lsdException w:name="Strong" w:semiHidden="0" w:uiPriority="22" w:unhideWhenUsed="0" w:qFormat="1"/>
-    <w:lsdException w:name="Emphasis" w:semiHidden="0" w:uiPriority="20" w:unhideWhenUsed="0" w:qFormat="1"/>
-    <w:lsdException w:name="Table Grid" w:semiHidden="0" w:uiPriority="59" w:unhideWhenUsed="0"/>
-    <w:lsdException w:name="Placeholder Text" w:unhideWhenUsed="0"/>
-    <w:lsdException w:name="No Spacing" w:semiHidden="0" w:uiPriority="1" w:unhideWhenUsed="0" w:qFormat="1"/>
-    <w:lsdException w:name="Light Shading" w:semiHidden="0" w:uiPriority="60" w:unhideWhenUsed="0"/>
-    <w:lsdException w:name="Light List" w:semiHidden="0" w:uiPriority="61" w:unhideWhenUsed="0"/>
-    <w:lsdException w:name="Light Grid" w:semiHidden="0" w:uiPriority="62" w:unhideWhenUsed="0"/>
-    <w:lsdException w:name="Medium Shading 1" w:semiHidden="0" w:uiPriority="63" w:unhideWhenUsed="0"/>
-    <w:lsdException w:name="Medium Shading 2" w:semiHidden="0" w:uiPriority="64" w:unhideWhenUsed="0"/>
-    <w:lsdException w:name="Medium List 1" w:semiHidden="0" w:uiPriority="65" w:unhideWhenUsed="0"/>
-    <w:lsdException w:name="Medium List 2" w:semiHidden="0" w:uiPriority="66" w:unhideWhenUsed="0"/>
-    <w:lsdException w:name="Medium Grid 1" w:semiHidden="0" w:uiPriority="67" w:unhideWhenUsed="0"/>
-    <w:lsdException w:name="Medium Grid 2" w:semiHidden="0" w:uiPriority="68" w:unhideWhenUsed="0"/>
-    <w:lsdException w:name="Medium Grid 3" w:semiHidden="0" w:uiPriority="69" w:unhideWhenUsed="0"/>
-    <w:lsdException w:name="Dark List" w:semiHidden="0" w:uiPriority="70" w:unhideWhenUsed="0"/>
-    <w:lsdException w:name="Colorful Shading" w:semiHidden="0" w:uiPriority="71" w:unhideWhenUsed="0"/>
-    <w:lsdException w:name="Colorful List" w:semiHidden="0" w:uiPriority="72" w:unhideWhenUsed="0"/>
-    <w:lsdException w:name="Colorful Grid" w:semiHidden="0" w:uiPriority="73" w:unhideWhenUsed="0"/>
-    <w:lsdException w:name="Light Shading Accent 1" w:semiHidden="0" w:uiPriority="60" w:unhideWhenUsed="0"/>
-    <w:lsdException w:name="Light List Accent 1" w:semiHidden="0" w:uiPriority="61" w:unhideWhenUsed="0"/>
-    <w:lsdException w:name="Light Grid Accent 1" w:semiHidden="0" w:uiPriority="62" w:unhideWhenUsed="0"/>
-    <w:lsdException w:name="Medium Shading 1 Accent 1" w:semiHidden="0" w:uiPriority="63" w:unhideWhenUsed="0"/>
-    <w:lsdException w:name="Medium Shading 2 Accent 1" w:semiHidden="0" w:uiPriority="64" w:unhideWhenUsed="0"/>
-    <w:lsdException w:name="Medium List 1 Accent 1" w:semiHidden="0" w:uiPriority="65" w:unhideWhenUsed="0"/>
-    <w:lsdException w:name="Revision" w:unhideWhenUsed="0"/>
-    <w:lsdException w:name="List Paragraph" w:semiHidden="0" w:uiPriority="34" w:unhideWhenUsed="0" w:qFormat="1"/>
-    <w:lsdException w:name="Quote" w:semiHidden="0" w:uiPriority="29" w:unhideWhenUsed="0" w:qFormat="1"/>
-    <w:lsdException w:name="Intense Quote" w:semiHidden="0" w:uiPriority="30" w:unhideWhenUsed="0" w:qFormat="1"/>
-    <w:lsdException w:name="Medium List 2 Accent 1" w:semiHidden="0" w:uiPriority="66" w:unhideWhenUsed="0"/>
-    <w:lsdException w:name="Medium Grid 1 Accent 1" w:semiHidden="0" w:uiPriority="67" w:unhideWhenUsed="0"/>
-    <w:lsdException w:name="Medium Grid 2 Accent 1" w:semiHidden="0" w:uiPriority="68" w:unhideWhenUsed="0"/>
-    <w:lsdException w:name="Medium Grid 3 Accent 1" w:semiHidden="0" w:uiPriority="69" w:unhideWhenUsed="0"/>
-    <w:lsdException w:name="Dark List Accent 1" w:semiHidden="0" w:uiPriority="70" w:unhideWhenUsed="0"/>
-    <w:lsdException w:name="Colorful Shading Accent 1" w:semiHidden="0" w:uiPriority="71" w:unhideWhenUsed="0"/>
-    <w:lsdException w:name="Colorful List Accent 1" w:semiHidden="0" w:uiPriority="72" w:unhideWhenUsed="0"/>
-    <w:lsdException w:name="Colorful Grid Accent 1" w:semiHidden="0" w:uiPriority="73" w:unhideWhenUsed="0"/>
-    <w:lsdException w:name="Light Shading Accent 2" w:semiHidden="0" w:uiPriority="60" w:unhideWhenUsed="0"/>
-    <w:lsdException w:name="Light List Accent 2" w:semiHidden="0" w:uiPriority="61" w:unhideWhenUsed="0"/>
-    <w:lsdException w:name="Light Grid Accent 2" w:semiHidden="0" w:uiPriority="62" w:unhideWhenUsed="0"/>
-    <w:lsdException w:name="Medium Shading 1 Accent 2" w:semiHidden="0" w:uiPriority="63" w:unhideWhenUsed="0"/>
-    <w:lsdException w:name="Medium Shading 2 Accent 2" w:semiHidden="0" w:uiPriority="64" w:unhideWhenUsed="0"/>
-    <w:lsdException w:name="Medium List 1 Accent 2" w:semiHidden="0" w:uiPriority="65" w:unhideWhenUsed="0"/>
-    <w:lsdException w:name="Medium List 2 Accent 2" w:semiHidden="0" w:uiPriority="66" w:unhideWhenUsed="0"/>
-    <w:lsdException w:name="Medium Grid 1 Accent 2" w:semiHidden="0" w:uiPriority="67" w:unhideWhenUsed="0"/>
-    <w:lsdException w:name="Medium Grid 2 Accent 2" w:semiHidden="0" w:uiPriority="68" w:unhideWhenUsed="0"/>
-    <w:lsdException w:name="Medium Grid 3 Accent 2" w:semiHidden="0" w:uiPriority="69" w:unhideWhenUsed="0"/>
-    <w:lsdException w:name="Dark List Accent 2" w:semiHidden="0" w:uiPriority="70" w:unhideWhenUsed="0"/>
-    <w:lsdException w:name="Colorful Shading Accent 2" w:semiHidden="0" w:uiPriority="71" w:unhideWhenUsed="0"/>
-    <w:lsdException w:name="Colorful List Accent 2" w:semiHidden="0" w:uiPriority="72" w:unhideWhenUsed="0"/>
-    <w:lsdException w:name="Colorful Grid Accent 2" w:semiHidden="0" w:uiPriority="73" w:unhideWhenUsed="0"/>
-    <w:lsdException w:name="Light Shading Accent 3" w:semiHidden="0" w:uiPriority="60" w:unhideWhenUsed="0"/>
-    <w:lsdException w:name="Light List Accent 3" w:semiHidden="0" w:uiPriority="61" w:unhideWhenUsed="0"/>
-    <w:lsdException w:name="Light Grid Accent 3" w:semiHidden="0" w:uiPriority="62" w:unhideWhenUsed="0"/>
-    <w:lsdException w:name="Medium Shading 1 Accent 3" w:semiHidden="0" w:uiPriority="63" w:unhideWhenUsed="0"/>
-    <w:lsdException w:name="Medium Shading 2 Accent 3" w:semiHidden="0" w:uiPriority="64" w:unhideWhenUsed="0"/>
-    <w:lsdException w:name="Medium List 1 Accent 3" w:semiHidden="0" w:uiPriority="65" w:unhideWhenUsed="0"/>
-    <w:lsdException w:name="Medium List 2 Accent 3" w:semiHidden="0" w:uiPriority="66" w:unhideWhenUsed="0"/>
-    <w:lsdException w:name="Medium Grid 1 Accent 3" w:semiHidden="0" w:uiPriority="67" w:unhideWhenUsed="0"/>
-    <w:lsdException w:name="Medium Grid 2 Accent 3" w:semiHidden="0" w:uiPriority="68" w:unhideWhenUsed="0"/>
-    <w:lsdException w:name="Medium Grid 3 Accent 3" w:semiHidden="0" w:uiPriority="69" w:unhideWhenUsed="0"/>
-    <w:lsdException w:name="Dark List Accent 3" w:semiHidden="0" w:uiPriority="70" w:unhideWhenUsed="0"/>
-    <w:lsdException w:name="Colorful Shading Accent 3" w:semiHidden="0" w:uiPriority="71" w:unhideWhenUsed="0"/>
-    <w:lsdException w:name="Colorful List Accent 3" w:semiHidden="0" w:uiPriority="72" w:unhideWhenUsed="0"/>
-    <w:lsdException w:name="Colorful Grid Accent 3" w:semiHidden="0" w:uiPriority="73" w:unhideWhenUsed="0"/>
-    <w:lsdException w:name="Light Shading Accent 4" w:semiHidden="0" w:uiPriority="60" w:unhideWhenUsed="0"/>
-    <w:lsdException w:name="Light List Accent 4" w:semiHidden="0" w:uiPriority="61" w:unhideWhenUsed="0"/>
-    <w:lsdException w:name="Light Grid Accent 4" w:semiHidden="0" w:uiPriority="62" w:unhideWhenUsed="0"/>
-    <w:lsdException w:name="Medium Shading 1 Accent 4" w:semiHidden="0" w:uiPriority="63" w:unhideWhenUsed="0"/>
-    <w:lsdException w:name="Medium Shading 2 Accent 4" w:semiHidden="0" w:uiPriority="64" w:unhideWhenUsed="0"/>
-    <w:lsdException w:name="Medium List 1 Accent 4" w:semiHidden="0" w:uiPriority="65" w:unhideWhenUsed="0"/>
-    <w:lsdException w:name="Medium List 2 Accent 4" w:semiHidden="0" w:uiPriority="66" w:unhideWhenUsed="0"/>
-    <w:lsdException w:name="Medium Grid 1 Accent 4" w:semiHidden="0" w:uiPriority="67" w:unhideWhenUsed="0"/>
-    <w:lsdException w:name="Medium Grid 2 Accent 4" w:semiHidden="0" w:uiPriority="68" w:unhideWhenUsed="0"/>
-    <w:lsdException w:name="Medium Grid 3 Accent 4" w:semiHidden="0" w:uiPriority="69" w:unhideWhenUsed="0"/>
-    <w:lsdException w:name="Dark List Accent 4" w:semiHidden="0" w:uiPriority="70" w:unhideWhenUsed="0"/>
-    <w:lsdException w:name="Colorful Shading Accent 4" w:semiHidden="0" w:uiPriority="71" w:unhideWhenUsed="0"/>
-    <w:lsdException w:name="Colorful List Accent 4" w:semiHidden="0" w:uiPriority="72" w:unhideWhenUsed="0"/>
-    <w:lsdException w:name="Colorful Grid Accent 4" w:semiHidden="0" w:uiPriority="73" w:unhideWhenUsed="0"/>
-    <w:lsdException w:name="Light Shading Accent 5" w:semiHidden="0" w:uiPriority="60" w:unhideWhenUsed="0"/>
-    <w:lsdException w:name="Light List Accent 5" w:semiHidden="0" w:uiPriority="61" w:unhideWhenUsed="0"/>
-    <w:lsdException w:name="Light Grid Accent 5" w:semiHidden="0" w:uiPriority="62" w:unhideWhenUsed="0"/>
-    <w:lsdException w:name="Medium Shading 1 Accent 5" w:semiHidden="0" w:uiPriority="63" w:unhideWhenUsed="0"/>
-    <w:lsdException w:name="Medium Shading 2 Accent 5" w:semiHidden="0" w:uiPriority="64" w:unhideWhenUsed="0"/>
-    <w:lsdException w:name="Medium List 1 Accent 5" w:semiHidden="0" w:uiPriority="65" w:unhideWhenUsed="0"/>
-    <w:lsdException w:name="Medium List 2 Accent 5" w:semiHidden="0" w:uiPriority="66" w:unhideWhenUsed="0"/>
-    <w:lsdException w:name="Medium Grid 1 Accent 5" w:semiHidden="0" w:uiPriority="67" w:unhideWhenUsed="0"/>
-    <w:lsdException w:name="Medium Grid 2 Accent 5" w:semiHidden="0" w:uiPriority="68" w:unhideWhenUsed="0"/>
-    <w:lsdException w:name="Medium Grid 3 Accent 5" w:semiHidden="0" w:uiPriority="69" w:unhideWhenUsed="0"/>
-    <w:lsdException w:name="Dark List Accent 5" w:semiHidden="0" w:uiPriority="70" w:unhideWhenUsed="0"/>
-    <w:lsdException w:name="Colorful Shading Accent 5" w:semiHidden="0" w:uiPriority="71" w:unhideWhenUsed="0"/>
-    <w:lsdException w:name="Colorful List Accent 5" w:semiHidden="0" w:uiPriority="72" w:unhideWhenUsed="0"/>
-    <w:lsdException w:name="Colorful Grid Accent 5" w:semiHidden="0" w:uiPriority="73" w:unhideWhenUsed="0"/>
-    <w:lsdException w:name="Light Shading Accent 6" w:semiHidden="0" w:uiPriority="60" w:unhideWhenUsed="0"/>
-    <w:lsdException w:name="Light List Accent 6" w:semiHidden="0" w:uiPriority="61" w:unhideWhenUsed="0"/>
-    <w:lsdException w:name="Light Grid Accent 6" w:semiHidden="0" w:uiPriority="62" w:unhideWhenUsed="0"/>
-    <w:lsdException w:name="Medium Shading 1 Accent 6" w:semiHidden="0" w:uiPriority="63" w:unhideWhenUsed="0"/>
-    <w:lsdException w:name="Medium Shading 2 Accent 6" w:semiHidden="0" w:uiPriority="64" w:unhideWhenUsed="0"/>
-    <w:lsdException w:name="Medium List 1 Accent 6" w:semiHidden="0" w:uiPriority="65" w:unhideWhenUsed="0"/>
-    <w:lsdException w:name="Medium List 2 Accent 6" w:semiHidden="0" w:uiPriority="66" w:unhideWhenUsed="0"/>
-    <w:lsdException w:name="Medium Grid 1 Accent 6" w:semiHidden="0" w:uiPriority="67" w:unhideWhenUsed="0"/>
-    <w:lsdException w:name="Medium Grid 2 Accent 6" w:semiHidden="0" w:uiPriority="68" w:unhideWhenUsed="0"/>
-    <w:lsdException w:name="Medium Grid 3 Accent 6" w:semiHidden="0" w:uiPriority="69" w:unhideWhenUsed="0"/>
-    <w:lsdException w:name="Dark List Accent 6" w:semiHidden="0" w:uiPriority="70" w:unhideWhenUsed="0"/>
-    <w:lsdException w:name="Colorful Shading Accent 6" w:semiHidden="0" w:uiPriority="71" w:unhideWhenUsed="0"/>
-    <w:lsdException w:name="Colorful List Accent 6" w:semiHidden="0" w:uiPriority="72" w:unhideWhenUsed="0"/>
-    <w:lsdException w:name="Colorful Grid Accent 6" w:semiHidden="0" w:uiPriority="73" w:unhideWhenUsed="0"/>
-    <w:lsdException w:name="Subtle Emphasis" w:semiHidden="0" w:uiPriority="19" w:unhideWhenUsed="0" w:qFormat="1"/>
-    <w:lsdException w:name="Intense Emphasis" w:semiHidden="0" w:uiPriority="21" w:unhideWhenUsed="0" w:qFormat="1"/>
-    <w:lsdException w:name="Subtle Reference" w:semiHidden="0" w:uiPriority="31" w:unhideWhenUsed="0" w:qFormat="1"/>
-    <w:lsdException w:name="Intense Reference" w:semiHidden="0" w:uiPriority="32" w:unhideWhenUsed="0" w:qFormat="1"/>
-    <w:lsdException w:name="Book Title" w:semiHidden="0" w:uiPriority="33" w:unhideWhenUsed="0" w:qFormat="1"/>
-    <w:lsdException w:name="Bibliography" w:uiPriority="37"/>
-    <w:lsdException w:name="TOC Heading" w:uiPriority="39" w:qFormat="1"/>
+  <w:latentStyles w:defLockedState="0" w:defUIPriority="99" w:defSemiHidden="0" w:defUnhideWhenUsed="0" w:defQFormat="0" w:count="371">
+    <w:lsdException w:name="Normal" w:uiPriority="0" w:qFormat="1"/>
+    <w:lsdException w:name="heading 1" w:uiPriority="9" w:qFormat="1"/>
+    <w:lsdException w:name="heading 2" w:semiHidden="1" w:uiPriority="9" w:unhideWhenUsed="1" w:qFormat="1"/>
+    <w:lsdException w:name="heading 3" w:semiHidden="1" w:uiPriority="9" w:unhideWhenUsed="1" w:qFormat="1"/>
+    <w:lsdException w:name="heading 4" w:semiHidden="1" w:uiPriority="9" w:unhideWhenUsed="1" w:qFormat="1"/>
+    <w:lsdException w:name="heading 5" w:semiHidden="1" w:uiPriority="9" w:unhideWhenUsed="1" w:qFormat="1"/>
+    <w:lsdException w:name="heading 6" w:semiHidden="1" w:uiPriority="9" w:unhideWhenUsed="1" w:qFormat="1"/>
+    <w:lsdException w:name="heading 7" w:semiHidden="1" w:uiPriority="9" w:unhideWhenUsed="1" w:qFormat="1"/>
+    <w:lsdException w:name="heading 8" w:semiHidden="1" w:uiPriority="9" w:unhideWhenUsed="1" w:qFormat="1"/>
+    <w:lsdException w:name="heading 9" w:semiHidden="1" w:uiPriority="9" w:unhideWhenUsed="1" w:qFormat="1"/>
+    <w:lsdException w:name="index 1" w:semiHidden="1" w:unhideWhenUsed="1"/>
+    <w:lsdException w:name="index 2" w:semiHidden="1" w:unhideWhenUsed="1"/>
+    <w:lsdException w:name="index 3" w:semiHidden="1" w:unhideWhenUsed="1"/>
+    <w:lsdException w:name="index 4" w:semiHidden="1" w:unhideWhenUsed="1"/>
+    <w:lsdException w:name="index 5" w:semiHidden="1" w:unhideWhenUsed="1"/>
+    <w:lsdException w:name="index 6" w:semiHidden="1" w:unhideWhenUsed="1"/>
+    <w:lsdException w:name="index 7" w:semiHidden="1" w:unhideWhenUsed="1"/>
+    <w:lsdException w:name="index 8" w:semiHidden="1" w:unhideWhenUsed="1"/>
+    <w:lsdException w:name="index 9" w:semiHidden="1" w:unhideWhenUsed="1"/>
+    <w:lsdException w:name="toc 1" w:semiHidden="1" w:uiPriority="39" w:unhideWhenUsed="1"/>
+    <w:lsdException w:name="toc 2" w:semiHidden="1" w:uiPriority="39" w:unhideWhenUsed="1"/>
+    <w:lsdException w:name="toc 3" w:semiHidden="1" w:uiPriority="39" w:unhideWhenUsed="1"/>
+    <w:lsdException w:name="toc 4" w:semiHidden="1" w:uiPriority="39" w:unhideWhenUsed="1"/>
+    <w:lsdException w:name="toc 5" w:semiHidden="1" w:uiPriority="39" w:unhideWhenUsed="1"/>
+    <w:lsdException w:name="toc 6" w:semiHidden="1" w:uiPriority="39" w:unhideWhenUsed="1"/>
+    <w:lsdException w:name="toc 7" w:semiHidden="1" w:uiPriority="39" w:unhideWhenUsed="1"/>
+    <w:lsdException w:name="toc 8" w:semiHidden="1" w:uiPriority="39" w:unhideWhenUsed="1"/>
+    <w:lsdException w:name="toc 9" w:semiHidden="1" w:uiPriority="39" w:unhideWhenUsed="1"/>
+    <w:lsdException w:name="Normal Indent" w:semiHidden="1" w:unhideWhenUsed="1"/>
+    <w:lsdException w:name="footnote text" w:semiHidden="1" w:unhideWhenUsed="1"/>
+    <w:lsdException w:name="annotation text" w:semiHidden="1" w:unhideWhenUsed="1"/>
+    <w:lsdException w:name="header" w:semiHidden="1" w:unhideWhenUsed="1"/>
+    <w:lsdException w:name="footer" w:semiHidden="1" w:unhideWhenUsed="1"/>
+    <w:lsdException w:name="index heading" w:semiHidden="1" w:unhideWhenUsed="1"/>
+    <w:lsdException w:name="caption" w:semiHidden="1" w:uiPriority="35" w:unhideWhenUsed="1" w:qFormat="1"/>
+    <w:lsdException w:name="table of figures" w:semiHidden="1" w:unhideWhenUsed="1"/>
+    <w:lsdException w:name="envelope address" w:semiHidden="1" w:unhideWhenUsed="1"/>
+    <w:lsdException w:name="envelope return" w:semiHidden="1" w:unhideWhenUsed="1"/>
+    <w:lsdException w:name="footnote reference" w:semiHidden="1" w:unhideWhenUsed="1"/>
+    <w:lsdException w:name="annotation reference" w:semiHidden="1" w:unhideWhenUsed="1"/>
+    <w:lsdException w:name="line number" w:semiHidden="1" w:unhideWhenUsed="1"/>
+    <w:lsdException w:name="page number" w:semiHidden="1" w:unhideWhenUsed="1"/>
+    <w:lsdException w:name="endnote reference" w:semiHidden="1" w:unhideWhenUsed="1"/>
+    <w:lsdException w:name="endnote text" w:semiHidden="1" w:unhideWhenUsed="1"/>
+    <w:lsdException w:name="table of authorities" w:semiHidden="1" w:unhideWhenUsed="1"/>
+    <w:lsdException w:name="macro" w:semiHidden="1" w:unhideWhenUsed="1"/>
+    <w:lsdException w:name="toa heading" w:semiHidden="1" w:unhideWhenUsed="1"/>
+    <w:lsdException w:name="List" w:semiHidden="1" w:unhideWhenUsed="1"/>
+    <w:lsdException w:name="List Bullet" w:semiHidden="1" w:unhideWhenUsed="1"/>
+    <w:lsdException w:name="List Number" w:semiHidden="1" w:unhideWhenUsed="1"/>
+    <w:lsdException w:name="List 2" w:semiHidden="1" w:unhideWhenUsed="1"/>
+    <w:lsdException w:name="List 3" w:semiHidden="1" w:unhideWhenUsed="1"/>
+    <w:lsdException w:name="List 4" w:semiHidden="1" w:unhideWhenUsed="1"/>
+    <w:lsdException w:name="List 5" w:semiHidden="1" w:unhideWhenUsed="1"/>
+    <w:lsdException w:name="List Bullet 2" w:semiHidden="1" w:unhideWhenUsed="1"/>
+    <w:lsdException w:name="List Bullet 3" w:semiHidden="1" w:unhideWhenUsed="1"/>
+    <w:lsdException w:name="List Bullet 4" w:semiHidden="1" w:unhideWhenUsed="1"/>
+    <w:lsdException w:name="List Bullet 5" w:semiHidden="1" w:unhideWhenUsed="1"/>
+    <w:lsdException w:name="List Number 2" w:semiHidden="1" w:unhideWhenUsed="1"/>
+    <w:lsdException w:name="List Number 3" w:semiHidden="1" w:unhideWhenUsed="1"/>
+    <w:lsdException w:name="List Number 4" w:semiHidden="1" w:unhideWhenUsed="1"/>
+    <w:lsdException w:name="List Number 5" w:semiHidden="1" w:unhideWhenUsed="1"/>
+    <w:lsdException w:name="Title" w:uiPriority="10" w:qFormat="1"/>
+    <w:lsdException w:name="Closing" w:semiHidden="1" w:unhideWhenUsed="1"/>
+    <w:lsdException w:name="Signature" w:semiHidden="1" w:unhideWhenUsed="1"/>
+    <w:lsdException w:name="Default Paragraph Font" w:semiHidden="1" w:uiPriority="1" w:unhideWhenUsed="1"/>
+    <w:lsdException w:name="Body Text" w:semiHidden="1" w:unhideWhenUsed="1"/>
+    <w:lsdException w:name="Body Text Indent" w:semiHidden="1" w:unhideWhenUsed="1"/>
+    <w:lsdException w:name="List Continue" w:semiHidden="1" w:unhideWhenUsed="1"/>
+    <w:lsdException w:name="List Continue 2" w:semiHidden="1" w:unhideWhenUsed="1"/>
+    <w:lsdException w:name="List Continue 3" w:semiHidden="1" w:unhideWhenUsed="1"/>
+    <w:lsdException w:name="List Continue 4" w:semiHidden="1" w:unhideWhenUsed="1"/>
+    <w:lsdException w:name="List Continue 5" w:semiHidden="1" w:unhideWhenUsed="1"/>
+    <w:lsdException w:name="Message Header" w:semiHidden="1" w:unhideWhenUsed="1"/>
+    <w:lsdException w:name="Subtitle" w:uiPriority="11" w:qFormat="1"/>
+    <w:lsdException w:name="Salutation" w:semiHidden="1" w:unhideWhenUsed="1"/>
+    <w:lsdException w:name="Date" w:semiHidden="1" w:unhideWhenUsed="1"/>
+    <w:lsdException w:name="Body Text First Indent" w:semiHidden="1" w:unhideWhenUsed="1"/>
+    <w:lsdException w:name="Body Text First Indent 2" w:semiHidden="1" w:unhideWhenUsed="1"/>
+    <w:lsdException w:name="Note Heading" w:semiHidden="1" w:unhideWhenUsed="1"/>
+    <w:lsdException w:name="Body Text 2" w:semiHidden="1" w:unhideWhenUsed="1"/>
+    <w:lsdException w:name="Body Text 3" w:semiHidden="1" w:unhideWhenUsed="1"/>
+    <w:lsdException w:name="Body Text Indent 2" w:semiHidden="1" w:unhideWhenUsed="1"/>
+    <w:lsdException w:name="Body Text Indent 3" w:semiHidden="1" w:unhideWhenUsed="1"/>
+    <w:lsdException w:name="Block Text" w:semiHidden="1" w:unhideWhenUsed="1"/>
+    <w:lsdException w:name="Hyperlink" w:semiHidden="1" w:unhideWhenUsed="1"/>
+    <w:lsdException w:name="FollowedHyperlink" w:semiHidden="1" w:unhideWhenUsed="1"/>
+    <w:lsdException w:name="Strong" w:uiPriority="22" w:qFormat="1"/>
+    <w:lsdException w:name="Emphasis" w:uiPriority="20" w:qFormat="1"/>
+    <w:lsdException w:name="Document Map" w:semiHidden="1" w:unhideWhenUsed="1"/>
+    <w:lsdException w:name="Plain Text" w:semiHidden="1" w:unhideWhenUsed="1"/>
+    <w:lsdException w:name="E-mail Signature" w:semiHidden="1" w:unhideWhenUsed="1"/>
+    <w:lsdException w:name="HTML Top of Form" w:semiHidden="1" w:unhideWhenUsed="1"/>
+    <w:lsdException w:name="HTML Bottom of Form" w:semiHidden="1" w:unhideWhenUsed="1"/>
+    <w:lsdException w:name="Normal (Web)" w:semiHidden="1" w:unhideWhenUsed="1"/>
+    <w:lsdException w:name="HTML Acronym" w:semiHidden="1" w:unhideWhenUsed="1"/>
+    <w:lsdException w:name="HTML Address" w:semiHidden="1" w:unhideWhenUsed="1"/>
+    <w:lsdException w:name="HTML Cite" w:semiHidden="1" w:unhideWhenUsed="1"/>
+    <w:lsdException w:name="HTML Code" w:semiHidden="1" w:unhideWhenUsed="1"/>
+    <w:lsdException w:name="HTML Definition" w:semiHidden="1" w:unhideWhenUsed="1"/>
+    <w:lsdException w:name="HTML Keyboard" w:semiHidden="1" w:unhideWhenUsed="1"/>
+    <w:lsdException w:name="HTML Preformatted" w:semiHidden="1" w:unhideWhenUsed="1"/>
+    <w:lsdException w:name="HTML Sample" w:semiHidden="1" w:unhideWhenUsed="1"/>
+    <w:lsdException w:name="HTML Typewriter" w:semiHidden="1" w:unhideWhenUsed="1"/>
+    <w:lsdException w:name="HTML Variable" w:semiHidden="1" w:unhideWhenUsed="1"/>
+    <w:lsdException w:name="Normal Table" w:semiHidden="1" w:unhideWhenUsed="1"/>
+    <w:lsdException w:name="annotation subject" w:semiHidden="1" w:unhideWhenUsed="1"/>
+    <w:lsdException w:name="No List" w:semiHidden="1" w:unhideWhenUsed="1"/>
+    <w:lsdException w:name="Outline List 1" w:semiHidden="1" w:unhideWhenUsed="1"/>
+    <w:lsdException w:name="Outline List 2" w:semiHidden="1" w:unhideWhenUsed="1"/>
+    <w:lsdException w:name="Outline List 3" w:semiHidden="1" w:unhideWhenUsed="1"/>
+    <w:lsdException w:name="Table Simple 1" w:semiHidden="1" w:unhideWhenUsed="1"/>
+    <w:lsdException w:name="Table Simple 2" w:semiHidden="1" w:unhideWhenUsed="1"/>
+    <w:lsdException w:name="Table Simple 3" w:semiHidden="1" w:unhideWhenUsed="1"/>
+    <w:lsdException w:name="Table Classic 1" w:semiHidden="1" w:unhideWhenUsed="1"/>
+    <w:lsdException w:name="Table Classic 2" w:semiHidden="1" w:unhideWhenUsed="1"/>
+    <w:lsdException w:name="Table Classic 3" w:semiHidden="1" w:unhideWhenUsed="1"/>
+    <w:lsdException w:name="Table Classic 4" w:semiHidden="1" w:unhideWhenUsed="1"/>
+    <w:lsdException w:name="Table Colorful 1" w:semiHidden="1" w:unhideWhenUsed="1"/>
+    <w:lsdException w:name="Table Colorful 2" w:semiHidden="1" w:unhideWhenUsed="1"/>
+    <w:lsdException w:name="Table Colorful 3" w:semiHidden="1" w:unhideWhenUsed="1"/>
+    <w:lsdException w:name="Table Columns 1" w:semiHidden="1" w:unhideWhenUsed="1"/>
+    <w:lsdException w:name="Table Columns 2" w:semiHidden="1" w:unhideWhenUsed="1"/>
+    <w:lsdException w:name="Table Columns 3" w:semiHidden="1" w:unhideWhenUsed="1"/>
+    <w:lsdException w:name="Table Columns 4" w:semiHidden="1" w:unhideWhenUsed="1"/>
+    <w:lsdException w:name="Table Columns 5" w:semiHidden="1" w:unhideWhenUsed="1"/>
+    <w:lsdException w:name="Table Grid 1" w:semiHidden="1" w:unhideWhenUsed="1"/>
+    <w:lsdException w:name="Table Grid 2" w:semiHidden="1" w:unhideWhenUsed="1"/>
+    <w:lsdException w:name="Table Grid 3" w:semiHidden="1" w:unhideWhenUsed="1"/>
+    <w:lsdException w:name="Table Grid 4" w:semiHidden="1" w:unhideWhenUsed="1"/>
+    <w:lsdException w:name="Table Grid 5" w:semiHidden="1" w:unhideWhenUsed="1"/>
+    <w:lsdException w:name="Table Grid 6" w:semiHidden="1" w:unhideWhenUsed="1"/>
+    <w:lsdException w:name="Table Grid 7" w:semiHidden="1" w:unhideWhenUsed="1"/>
+    <w:lsdException w:name="Table Grid 8" w:semiHidden="1" w:unhideWhenUsed="1"/>
+    <w:lsdException w:name="Table List 1" w:semiHidden="1" w:unhideWhenUsed="1"/>
+    <w:lsdException w:name="Table List 2" w:semiHidden="1" w:unhideWhenUsed="1"/>
+    <w:lsdException w:name="Table List 3" w:semiHidden="1" w:unhideWhenUsed="1"/>
+    <w:lsdException w:name="Table List 4" w:semiHidden="1" w:unhideWhenUsed="1"/>
+    <w:lsdException w:name="Table List 5" w:semiHidden="1" w:unhideWhenUsed="1"/>
+    <w:lsdException w:name="Table List 6" w:semiHidden="1" w:unhideWhenUsed="1"/>
+    <w:lsdException w:name="Table List 7" w:semiHidden="1" w:unhideWhenUsed="1"/>
+    <w:lsdException w:name="Table List 8" w:semiHidden="1" w:unhideWhenUsed="1"/>
+    <w:lsdException w:name="Table 3D effects 1" w:semiHidden="1" w:unhideWhenUsed="1"/>
+    <w:lsdException w:name="Table 3D effects 2" w:semiHidden="1" w:unhideWhenUsed="1"/>
+    <w:lsdException w:name="Table 3D effects 3" w:semiHidden="1" w:unhideWhenUsed="1"/>
+    <w:lsdException w:name="Table Contemporary" w:semiHidden="1" w:unhideWhenUsed="1"/>
+    <w:lsdException w:name="Table Elegant" w:semiHidden="1" w:unhideWhenUsed="1"/>
+    <w:lsdException w:name="Table Professional" w:semiHidden="1" w:unhideWhenUsed="1"/>
+    <w:lsdException w:name="Table Subtle 1" w:semiHidden="1" w:unhideWhenUsed="1"/>
+    <w:lsdException w:name="Table Subtle 2" w:semiHidden="1" w:unhideWhenUsed="1"/>
+    <w:lsdException w:name="Table Web 1" w:semiHidden="1" w:unhideWhenUsed="1"/>
+    <w:lsdException w:name="Table Web 2" w:semiHidden="1" w:unhideWhenUsed="1"/>
+    <w:lsdException w:name="Table Web 3" w:semiHidden="1" w:unhideWhenUsed="1"/>
+    <w:lsdException w:name="Balloon Text" w:semiHidden="1" w:unhideWhenUsed="1"/>
+    <w:lsdException w:name="Table Grid" w:uiPriority="59"/>
+    <w:lsdException w:name="Table Theme" w:semiHidden="1" w:unhideWhenUsed="1"/>
+    <w:lsdException w:name="Placeholder Text" w:semiHidden="1"/>
+    <w:lsdException w:name="No Spacing" w:uiPriority="1" w:qFormat="1"/>
+    <w:lsdException w:name="Light Shading" w:uiPriority="60"/>
+    <w:lsdException w:name="Light List" w:uiPriority="61"/>
+    <w:lsdException w:name="Light Grid" w:uiPriority="62"/>
+    <w:lsdException w:name="Medium Shading 1" w:uiPriority="63"/>
+    <w:lsdException w:name="Medium Shading 2" w:uiPriority="64"/>
+    <w:lsdException w:name="Medium List 1" w:uiPriority="65"/>
+    <w:lsdException w:name="Medium List 2" w:uiPriority="66"/>
+    <w:lsdException w:name="Medium Grid 1" w:uiPriority="67"/>
+    <w:lsdException w:name="Medium Grid 2" w:uiPriority="68"/>
+    <w:lsdException w:name="Medium Grid 3" w:uiPriority="69"/>
+    <w:lsdException w:name="Dark List" w:uiPriority="70"/>
+    <w:lsdException w:name="Colorful Shading" w:uiPriority="71"/>
+    <w:lsdException w:name="Colorful List" w:uiPriority="72"/>
+    <w:lsdException w:name="Colorful Grid" w:uiPriority="73"/>
+    <w:lsdException w:name="Light Shading Accent 1" w:uiPriority="60"/>
+    <w:lsdException w:name="Light List Accent 1" w:uiPriority="61"/>
+    <w:lsdException w:name="Light Grid Accent 1" w:uiPriority="62"/>
+    <w:lsdException w:name="Medium Shading 1 Accent 1" w:uiPriority="63"/>
+    <w:lsdException w:name="Medium Shading 2 Accent 1" w:uiPriority="64"/>
+    <w:lsdException w:name="Medium List 1 Accent 1" w:uiPriority="65"/>
+    <w:lsdException w:name="Revision" w:semiHidden="1"/>
+    <w:lsdException w:name="List Paragraph" w:uiPriority="34" w:qFormat="1"/>
+    <w:lsdException w:name="Quote" w:uiPriority="29" w:qFormat="1"/>
+    <w:lsdException w:name="Intense Quote" w:uiPriority="30" w:qFormat="1"/>
+    <w:lsdException w:name="Medium List 2 Accent 1" w:uiPriority="66"/>
+    <w:lsdException w:name="Medium Grid 1 Accent 1" w:uiPriority="67"/>
+    <w:lsdException w:name="Medium Grid 2 Accent 1" w:uiPriority="68"/>
+    <w:lsdException w:name="Medium Grid 3 Accent 1" w:uiPriority="69"/>
+    <w:lsdException w:name="Dark List Accent 1" w:uiPriority="70"/>
+    <w:lsdException w:name="Colorful Shading Accent 1" w:uiPriority="71"/>
+    <w:lsdException w:name="Colorful List Accent 1" w:uiPriority="72"/>
+    <w:lsdException w:name="Colorful Grid Accent 1" w:uiPriority="73"/>
+    <w:lsdException w:name="Light Shading Accent 2" w:uiPriority="60"/>
+    <w:lsdException w:name="Light List Accent 2" w:uiPriority="61"/>
+    <w:lsdException w:name="Light Grid Accent 2" w:uiPriority="62"/>
+    <w:lsdException w:name="Medium Shading 1 Accent 2" w:uiPriority="63"/>
+    <w:lsdException w:name="Medium Shading 2 Accent 2" w:uiPriority="64"/>
+    <w:lsdException w:name="Medium List 1 Accent 2" w:uiPriority="65"/>
+    <w:lsdException w:name="Medium List 2 Accent 2" w:uiPriority="66"/>
+    <w:lsdException w:name="Medium Grid 1 Accent 2" w:uiPriority="67"/>
+    <w:lsdException w:name="Medium Grid 2 Accent 2" w:uiPriority="68"/>
+    <w:lsdException w:name="Medium Grid 3 Accent 2" w:uiPriority="69"/>
+    <w:lsdException w:name="Dark List Accent 2" w:uiPriority="70"/>
+    <w:lsdException w:name="Colorful Shading Accent 2" w:uiPriority="71"/>
+    <w:lsdException w:name="Colorful List Accent 2" w:uiPriority="72"/>
+    <w:lsdException w:name="Colorful Grid Accent 2" w:uiPriority="73"/>
+    <w:lsdException w:name="Light Shading Accent 3" w:uiPriority="60"/>
+    <w:lsdException w:name="Light List Accent 3" w:uiPriority="61"/>
+    <w:lsdException w:name="Light Grid Accent 3" w:uiPriority="62"/>
+    <w:lsdException w:name="Medium Shading 1 Accent 3" w:uiPriority="63"/>
+    <w:lsdException w:name="Medium Shading 2 Accent 3" w:uiPriority="64"/>
+    <w:lsdException w:name="Medium List 1 Accent 3" w:uiPriority="65"/>
+    <w:lsdException w:name="Medium List 2 Accent 3" w:uiPriority="66"/>
+    <w:lsdException w:name="Medium Grid 1 Accent 3" w:uiPriority="67"/>
+    <w:lsdException w:name="Medium Grid 2 Accent 3" w:uiPriority="68"/>
+    <w:lsdException w:name="Medium Grid 3 Accent 3" w:uiPriority="69"/>
+    <w:lsdException w:name="Dark List Accent 3" w:uiPriority="70"/>
+    <w:lsdException w:name="Colorful Shading Accent 3" w:uiPriority="71"/>
+    <w:lsdException w:name="Colorful List Accent 3" w:uiPriority="72"/>
+    <w:lsdException w:name="Colorful Grid Accent 3" w:uiPriority="73"/>
+    <w:lsdException w:name="Light Shading Accent 4" w:uiPriority="60"/>
+    <w:lsdException w:name="Light List Accent 4" w:uiPriority="61"/>
+    <w:lsdException w:name="Light Grid Accent 4" w:uiPriority="62"/>
+    <w:lsdException w:name="Medium Shading 1 Accent 4" w:uiPriority="63"/>
+    <w:lsdException w:name="Medium Shading 2 Accent 4" w:uiPriority="64"/>
+    <w:lsdException w:name="Medium List 1 Accent 4" w:uiPriority="65"/>
+    <w:lsdException w:name="Medium List 2 Accent 4" w:uiPriority="66"/>
+    <w:lsdException w:name="Medium Grid 1 Accent 4" w:uiPriority="67"/>
+    <w:lsdException w:name="Medium Grid 2 Accent 4" w:uiPriority="68"/>
+    <w:lsdException w:name="Medium Grid 3 Accent 4" w:uiPriority="69"/>
+    <w:lsdException w:name="Dark List Accent 4" w:uiPriority="70"/>
+    <w:lsdException w:name="Colorful Shading Accent 4" w:uiPriority="71"/>
+    <w:lsdException w:name="Colorful List Accent 4" w:uiPriority="72"/>
+    <w:lsdException w:name="Colorful Grid Accent 4" w:uiPriority="73"/>
+    <w:lsdException w:name="Light Shading Accent 5" w:uiPriority="60"/>
+    <w:lsdException w:name="Light List Accent 5" w:uiPriority="61"/>
+    <w:lsdException w:name="Light Grid Accent 5" w:uiPriority="62"/>
+    <w:lsdException w:name="Medium Shading 1 Accent 5" w:uiPriority="63"/>
+    <w:lsdException w:name="Medium Shading 2 Accent 5" w:uiPriority="64"/>
+    <w:lsdException w:name="Medium List 1 Accent 5" w:uiPriority="65"/>
+    <w:lsdException w:name="Medium List 2 Accent 5" w:uiPriority="66"/>
+    <w:lsdException w:name="Medium Grid 1 Accent 5" w:uiPriority="67"/>
+    <w:lsdException w:name="Medium Grid 2 Accent 5" w:uiPriority="68"/>
+    <w:lsdException w:name="Medium Grid 3 Accent 5" w:uiPriority="69"/>
+    <w:lsdException w:name="Dark List Accent 5" w:uiPriority="70"/>
+    <w:lsdException w:name="Colorful Shading Accent 5" w:uiPriority="71"/>
+    <w:lsdException w:name="Colorful List Accent 5" w:uiPriority="72"/>
+    <w:lsdException w:name="Colorful Grid Accent 5" w:uiPriority="73"/>
+    <w:lsdException w:name="Light Shading Accent 6" w:uiPriority="60"/>
+    <w:lsdException w:name="Light List Accent 6" w:uiPriority="61"/>
+    <w:lsdException w:name="Light Grid Accent 6" w:uiPriority="62"/>
+    <w:lsdException w:name="Medium Shading 1 Accent 6" w:uiPriority="63"/>
+    <w:lsdException w:name="Medium Shading 2 Accent 6" w:uiPriority="64"/>
+    <w:lsdException w:name="Medium List 1 Accent 6" w:uiPriority="65"/>
+    <w:lsdException w:name="Medium List 2 Accent 6" w:uiPriority="66"/>
+    <w:lsdException w:name="Medium Grid 1 Accent 6" w:uiPriority="67"/>
+    <w:lsdException w:name="Medium Grid 2 Accent 6" w:uiPriority="68"/>
+    <w:lsdException w:name="Medium Grid 3 Accent 6" w:uiPriority="69"/>
+    <w:lsdException w:name="Dark List Accent 6" w:uiPriority="70"/>
+    <w:lsdException w:name="Colorful Shading Accent 6" w:uiPriority="71"/>
+    <w:lsdException w:name="Colorful List Accent 6" w:uiPriority="72"/>
+    <w:lsdException w:name="Colorful Grid Accent 6" w:uiPriority="73"/>
+    <w:lsdException w:name="Subtle Emphasis" w:uiPriority="19" w:qFormat="1"/>
+    <w:lsdException w:name="Intense Emphasis" w:uiPriority="21" w:qFormat="1"/>
+    <w:lsdException w:name="Subtle Reference" w:uiPriority="31" w:qFormat="1"/>
+    <w:lsdException w:name="Intense Reference" w:uiPriority="32" w:qFormat="1"/>
+    <w:lsdException w:name="Book Title" w:uiPriority="33" w:qFormat="1"/>
+    <w:lsdException w:name="Bibliography" w:semiHidden="1" w:uiPriority="37" w:unhideWhenUsed="1"/>
+    <w:lsdException w:name="TOC Heading" w:semiHidden="1" w:uiPriority="39" w:unhideWhenUsed="1" w:qFormat="1"/>
+    <w:lsdException w:name="Plain Table 1" w:uiPriority="41"/>
+    <w:lsdException w:name="Plain Table 2" w:uiPriority="42"/>
+    <w:lsdException w:name="Plain Table 3" w:uiPriority="43"/>
+    <w:lsdException w:name="Plain Table 4" w:uiPriority="44"/>
+    <w:lsdException w:name="Plain Table 5" w:uiPriority="45"/>
+    <w:lsdException w:name="Grid Table Light" w:uiPriority="40"/>
+    <w:lsdException w:name="Grid Table 1 Light" w:uiPriority="46"/>
+    <w:lsdException w:name="Grid Table 2" w:uiPriority="47"/>
+    <w:lsdException w:name="Grid Table 3" w:uiPriority="48"/>
+    <w:lsdException w:name="Grid Table 4" w:uiPriority="49"/>
+    <w:lsdException w:name="Grid Table 5 Dark" w:uiPriority="50"/>
+    <w:lsdException w:name="Grid Table 6 Colorful" w:uiPriority="51"/>
+    <w:lsdException w:name="Grid Table 7 Colorful" w:uiPriority="52"/>
+    <w:lsdException w:name="Grid Table 1 Light Accent 1" w:uiPriority="46"/>
+    <w:lsdException w:name="Grid Table 2 Accent 1" w:uiPriority="47"/>
+    <w:lsdException w:name="Grid Table 3 Accent 1" w:uiPriority="48"/>
+    <w:lsdException w:name="Grid Table 4 Accent 1" w:uiPriority="49"/>
+    <w:lsdException w:name="Grid Table 5 Dark Accent 1" w:uiPriority="50"/>
+    <w:lsdException w:name="Grid Table 6 Colorful Accent 1" w:uiPriority="51"/>
+    <w:lsdException w:name="Grid Table 7 Colorful Accent 1" w:uiPriority="52"/>
+    <w:lsdException w:name="Grid Table 1 Light Accent 2" w:uiPriority="46"/>
+    <w:lsdException w:name="Grid Table 2 Accent 2" w:uiPriority="47"/>
+    <w:lsdException w:name="Grid Table 3 Accent 2" w:uiPriority="48"/>
+    <w:lsdException w:name="Grid Table 4 Accent 2" w:uiPriority="49"/>
+    <w:lsdException w:name="Grid Table 5 Dark Accent 2" w:uiPriority="50"/>
+    <w:lsdException w:name="Grid Table 6 Colorful Accent 2" w:uiPriority="51"/>
+    <w:lsdException w:name="Grid Table 7 Colorful Accent 2" w:uiPriority="52"/>
+    <w:lsdException w:name="Grid Table 1 Light Accent 3" w:uiPriority="46"/>
+    <w:lsdException w:name="Grid Table 2 Accent 3" w:uiPriority="47"/>
+    <w:lsdException w:name="Grid Table 3 Accent 3" w:uiPriority="48"/>
+    <w:lsdException w:name="Grid Table 4 Accent 3" w:uiPriority="49"/>
+    <w:lsdException w:name="Grid Table 5 Dark Accent 3" w:uiPriority="50"/>
+    <w:lsdException w:name="Grid Table 6 Colorful Accent 3" w:uiPriority="51"/>
+    <w:lsdException w:name="Grid Table 7 Colorful Accent 3" w:uiPriority="52"/>
+    <w:lsdException w:name="Grid Table 1 Light Accent 4" w:uiPriority="46"/>
+    <w:lsdException w:name="Grid Table 2 Accent 4" w:uiPriority="47"/>
+    <w:lsdException w:name="Grid Table 3 Accent 4" w:uiPriority="48"/>
+    <w:lsdException w:name="Grid Table 4 Accent 4" w:uiPriority="49"/>
+    <w:lsdException w:name="Grid Table 5 Dark Accent 4" w:uiPriority="50"/>
+    <w:lsdException w:name="Grid Table 6 Colorful Accent 4" w:uiPriority="51"/>
+    <w:lsdException w:name="Grid Table 7 Colorful Accent 4" w:uiPriority="52"/>
+    <w:lsdException w:name="Grid Table 1 Light Accent 5" w:uiPriority="46"/>
+    <w:lsdException w:name="Grid Table 2 Accent 5" w:uiPriority="47"/>
+    <w:lsdException w:name="Grid Table 3 Accent 5" w:uiPriority="48"/>
+    <w:lsdException w:name="Grid Table 4 Accent 5" w:uiPriority="49"/>
+    <w:lsdException w:name="Grid Table 5 Dark Accent 5" w:uiPriority="50"/>
+    <w:lsdException w:name="Grid Table 6 Colorful Accent 5" w:uiPriority="51"/>
+    <w:lsdException w:name="Grid Table 7 Colorful Accent 5" w:uiPriority="52"/>
+    <w:lsdException w:name="Grid Table 1 Light Accent 6" w:uiPriority="46"/>
+    <w:lsdException w:name="Grid Table 2 Accent 6" w:uiPriority="47"/>
+    <w:lsdException w:name="Grid Table 3 Accent 6" w:uiPriority="48"/>
+    <w:lsdException w:name="Grid Table 4 Accent 6" w:uiPriority="49"/>
+    <w:lsdException w:name="Grid Table 5 Dark Accent 6" w:uiPriority="50"/>
+    <w:lsdException w:name="Grid Table 6 Colorful Accent 6" w:uiPriority="51"/>
+    <w:lsdException w:name="Grid Table 7 Colorful Accent 6" w:uiPriority="52"/>
+    <w:lsdException w:name="List Table 1 Light" w:uiPriority="46"/>
+    <w:lsdException w:name="List Table 2" w:uiPriority="47"/>
+    <w:lsdException w:name="List Table 3" w:uiPriority="48"/>
+    <w:lsdException w:name="List Table 4" w:uiPriority="49"/>
+    <w:lsdException w:name="List Table 5 Dark" w:uiPriority="50"/>
+    <w:lsdException w:name="List Table 6 Colorful" w:uiPriority="51"/>
+    <w:lsdException w:name="List Table 7 Colorful" w:uiPriority="52"/>
+    <w:lsdException w:name="List Table 1 Light Accent 1" w:uiPriority="46"/>
+    <w:lsdException w:name="List Table 2 Accent 1" w:uiPriority="47"/>
+    <w:lsdException w:name="List Table 3 Accent 1" w:uiPriority="48"/>
+    <w:lsdException w:name="List Table 4 Accent 1" w:uiPriority="49"/>
+    <w:lsdException w:name="List Table 5 Dark Accent 1" w:uiPriority="50"/>
+    <w:lsdException w:name="List Table 6 Colorful Accent 1" w:uiPriority="51"/>
+    <w:lsdException w:name="List Table 7 Colorful Accent 1" w:uiPriority="52"/>
+    <w:lsdException w:name="List Table 1 Light Accent 2" w:uiPriority="46"/>
+    <w:lsdException w:name="List Table 2 Accent 2" w:uiPriority="47"/>
+    <w:lsdException w:name="List Table 3 Accent 2" w:uiPriority="48"/>
+    <w:lsdException w:name="List Table 4 Accent 2" w:uiPriority="49"/>
+    <w:lsdException w:name="List Table 5 Dark Accent 2" w:uiPriority="50"/>
+    <w:lsdException w:name="List Table 6 Colorful Accent 2" w:uiPriority="51"/>
+    <w:lsdException w:name="List Table 7 Colorful Accent 2" w:uiPriority="52"/>
+    <w:lsdException w:name="List Table 1 Light Accent 3" w:uiPriority="46"/>
+    <w:lsdException w:name="List Table 2 Accent 3" w:uiPriority="47"/>
+    <w:lsdException w:name="List Table 3 Accent 3" w:uiPriority="48"/>
+    <w:lsdException w:name="List Table 4 Accent 3" w:uiPriority="49"/>
+    <w:lsdException w:name="List Table 5 Dark Accent 3" w:uiPriority="50"/>
+    <w:lsdException w:name="List Table 6 Colorful Accent 3" w:uiPriority="51"/>
+    <w:lsdException w:name="List Table 7 Colorful Accent 3" w:uiPriority="52"/>
+    <w:lsdException w:name="List Table 1 Light Accent 4" w:uiPriority="46"/>
+    <w:lsdException w:name="List Table 2 Accent 4" w:uiPriority="47"/>
+    <w:lsdException w:name="List Table 3 Accent 4" w:uiPriority="48"/>
+    <w:lsdException w:name="List Table 4 Accent 4" w:uiPriority="49"/>
+    <w:lsdException w:name="List Table 5 Dark Accent 4" w:uiPriority="50"/>
+    <w:lsdException w:name="List Table 6 Colorful Accent 4" w:uiPriority="51"/>
+    <w:lsdException w:name="List Table 7 Colorful Accent 4" w:uiPriority="52"/>
+    <w:lsdException w:name="List Table 1 Light Accent 5" w:uiPriority="46"/>
+    <w:lsdException w:name="List Table 2 Accent 5" w:uiPriority="47"/>
+    <w:lsdException w:name="List Table 3 Accent 5" w:uiPriority="48"/>
+    <w:lsdException w:name="List Table 4 Accent 5" w:uiPriority="49"/>
+    <w:lsdException w:name="List Table 5 Dark Accent 5" w:uiPriority="50"/>
+    <w:lsdException w:name="List Table 6 Colorful Accent 5" w:uiPriority="51"/>
+    <w:lsdException w:name="List Table 7 Colorful Accent 5" w:uiPriority="52"/>
+    <w:lsdException w:name="List Table 1 Light Accent 6" w:uiPriority="46"/>
+    <w:lsdException w:name="List Table 2 Accent 6" w:uiPriority="47"/>
+    <w:lsdException w:name="List Table 3 Accent 6" w:uiPriority="48"/>
+    <w:lsdException w:name="List Table 4 Accent 6" w:uiPriority="49"/>
+    <w:lsdException w:name="List Table 5 Dark Accent 6" w:uiPriority="50"/>
+    <w:lsdException w:name="List Table 6 Colorful Accent 6" w:uiPriority="51"/>
+    <w:lsdException w:name="List Table 7 Colorful Accent 6" w:uiPriority="52"/>
   </w:latentStyles>
   <w:style w:type="paragraph" w:default="1" w:styleId="a0">
     <w:name w:val="Normal"/>
@@ -38829,7 +38789,7 @@
 </file>
 
 <file path=customXml/itemProps1.xml><?xml version="1.0" encoding="utf-8"?>
-<ds:datastoreItem xmlns:ds="http://schemas.openxmlformats.org/officeDocument/2006/customXml" ds:itemID="{7EABBC6F-FA21-495B-BDC3-F4F9AEFEED60}">
+<ds:datastoreItem xmlns:ds="http://schemas.openxmlformats.org/officeDocument/2006/customXml" ds:itemID="{3EFD74DE-72BD-4D22-A716-B82BE847968D}">
   <ds:schemaRefs>
     <ds:schemaRef ds:uri="http://schemas.openxmlformats.org/officeDocument/2006/bibliography"/>
   </ds:schemaRefs>

</xml_diff>

<commit_message>
Room creation feature support added (protocol codes 213 && 114)
</commit_message>
<xml_diff>
--- a/instructions.docx
+++ b/instructions.docx
@@ -4313,7 +4313,6 @@
         </w:rPr>
       </w:pPr>
       <w:proofErr w:type="spellStart"/>
-      <w:proofErr w:type="gramStart"/>
       <w:r>
         <w:rPr>
           <w:rFonts w:cs="David"/>
@@ -4325,7 +4324,6 @@
         <w:t>addNewUser</w:t>
       </w:r>
       <w:proofErr w:type="spellEnd"/>
-      <w:proofErr w:type="gramEnd"/>
     </w:p>
     <w:p>
       <w:pPr>
@@ -4589,7 +4587,6 @@
         </w:rPr>
       </w:pPr>
       <w:proofErr w:type="spellStart"/>
-      <w:proofErr w:type="gramStart"/>
       <w:r>
         <w:rPr>
           <w:rFonts w:cs="David"/>
@@ -4601,7 +4598,6 @@
         <w:t>isUserAndPassMatch</w:t>
       </w:r>
       <w:proofErr w:type="spellEnd"/>
-      <w:proofErr w:type="gramEnd"/>
     </w:p>
     <w:p>
       <w:pPr>
@@ -4905,7 +4901,6 @@
         </w:rPr>
       </w:pPr>
       <w:proofErr w:type="spellStart"/>
-      <w:proofErr w:type="gramStart"/>
       <w:r>
         <w:rPr>
           <w:rFonts w:cs="David"/>
@@ -4917,7 +4912,6 @@
         <w:t>initQuestions</w:t>
       </w:r>
       <w:proofErr w:type="spellEnd"/>
-      <w:proofErr w:type="gramEnd"/>
     </w:p>
     <w:p>
       <w:pPr>
@@ -5144,7 +5138,6 @@
         </w:rPr>
       </w:pPr>
       <w:proofErr w:type="spellStart"/>
-      <w:proofErr w:type="gramStart"/>
       <w:r>
         <w:rPr>
           <w:rFonts w:cs="David"/>
@@ -5156,7 +5149,6 @@
         <w:t>insertNewGame</w:t>
       </w:r>
       <w:proofErr w:type="spellEnd"/>
-      <w:proofErr w:type="gramEnd"/>
     </w:p>
     <w:p>
       <w:pPr>
@@ -5316,7 +5308,6 @@
         </w:rPr>
       </w:pPr>
       <w:proofErr w:type="spellStart"/>
-      <w:proofErr w:type="gramStart"/>
       <w:r>
         <w:rPr>
           <w:rFonts w:cs="David"/>
@@ -5328,7 +5319,6 @@
         <w:t>updateGameStatus</w:t>
       </w:r>
       <w:proofErr w:type="spellEnd"/>
-      <w:proofErr w:type="gramEnd"/>
     </w:p>
     <w:p>
       <w:pPr>
@@ -5489,7 +5479,6 @@
         </w:rPr>
       </w:pPr>
       <w:proofErr w:type="spellStart"/>
-      <w:proofErr w:type="gramStart"/>
       <w:r>
         <w:rPr>
           <w:rFonts w:cs="David"/>
@@ -5501,7 +5490,6 @@
         <w:t>addAnswerToPlayer</w:t>
       </w:r>
       <w:proofErr w:type="spellEnd"/>
-      <w:proofErr w:type="gramEnd"/>
     </w:p>
     <w:p>
       <w:pPr>
@@ -6075,7 +6063,6 @@
         </w:rPr>
       </w:pPr>
       <w:proofErr w:type="spellStart"/>
-      <w:proofErr w:type="gramStart"/>
       <w:r>
         <w:rPr>
           <w:rFonts w:cs="David"/>
@@ -6087,7 +6074,6 @@
         <w:t>isPasswordValid</w:t>
       </w:r>
       <w:proofErr w:type="spellEnd"/>
-      <w:proofErr w:type="gramEnd"/>
       <w:r>
         <w:rPr>
           <w:rFonts w:cs="David" w:hint="cs"/>
@@ -6445,7 +6431,6 @@
         </w:rPr>
       </w:pPr>
       <w:proofErr w:type="spellStart"/>
-      <w:proofErr w:type="gramStart"/>
       <w:r>
         <w:rPr>
           <w:rFonts w:cs="David"/>
@@ -6457,7 +6442,6 @@
         <w:t>isUsernameValid</w:t>
       </w:r>
       <w:proofErr w:type="spellEnd"/>
-      <w:proofErr w:type="gramEnd"/>
       <w:r>
         <w:rPr>
           <w:rFonts w:cs="David" w:hint="cs"/>
@@ -6987,7 +6971,6 @@
           <w:szCs w:val="24"/>
         </w:rPr>
       </w:pPr>
-      <w:proofErr w:type="gramStart"/>
       <w:r>
         <w:rPr>
           <w:rFonts w:cs="David"/>
@@ -6998,7 +6981,6 @@
         </w:rPr>
         <w:t>send</w:t>
       </w:r>
-      <w:proofErr w:type="gramEnd"/>
     </w:p>
     <w:p>
       <w:pPr>
@@ -7227,7 +7209,6 @@
         </w:rPr>
       </w:pPr>
       <w:proofErr w:type="spellStart"/>
-      <w:proofErr w:type="gramStart"/>
       <w:r>
         <w:rPr>
           <w:rFonts w:cs="David"/>
@@ -7239,7 +7220,6 @@
         <w:t>setGame</w:t>
       </w:r>
       <w:proofErr w:type="spellEnd"/>
-      <w:proofErr w:type="gramEnd"/>
     </w:p>
     <w:p>
       <w:pPr>
@@ -7420,7 +7400,6 @@
         </w:rPr>
       </w:pPr>
       <w:proofErr w:type="spellStart"/>
-      <w:proofErr w:type="gramStart"/>
       <w:r>
         <w:rPr>
           <w:rFonts w:cs="David"/>
@@ -7432,7 +7411,6 @@
         <w:t>clearGame</w:t>
       </w:r>
       <w:proofErr w:type="spellEnd"/>
-      <w:proofErr w:type="gramEnd"/>
     </w:p>
     <w:p>
       <w:pPr>
@@ -7573,7 +7551,6 @@
         </w:rPr>
       </w:pPr>
       <w:proofErr w:type="spellStart"/>
-      <w:proofErr w:type="gramStart"/>
       <w:r>
         <w:rPr>
           <w:rFonts w:cs="David"/>
@@ -7585,7 +7562,6 @@
         <w:t>createRoom</w:t>
       </w:r>
       <w:proofErr w:type="spellEnd"/>
-      <w:proofErr w:type="gramEnd"/>
     </w:p>
     <w:p>
       <w:pPr>
@@ -8206,7 +8182,6 @@
         </w:rPr>
       </w:pPr>
       <w:proofErr w:type="spellStart"/>
-      <w:proofErr w:type="gramStart"/>
       <w:r>
         <w:rPr>
           <w:rFonts w:cs="David"/>
@@ -8218,7 +8193,6 @@
         <w:t>joinRoom</w:t>
       </w:r>
       <w:proofErr w:type="spellEnd"/>
-      <w:proofErr w:type="gramEnd"/>
     </w:p>
     <w:p>
       <w:pPr>
@@ -8486,7 +8460,6 @@
         </w:rPr>
       </w:pPr>
       <w:proofErr w:type="spellStart"/>
-      <w:proofErr w:type="gramStart"/>
       <w:r>
         <w:rPr>
           <w:rFonts w:cs="David"/>
@@ -8498,7 +8471,6 @@
         <w:t>leaveRoom</w:t>
       </w:r>
       <w:proofErr w:type="spellEnd"/>
-      <w:proofErr w:type="gramEnd"/>
     </w:p>
     <w:p>
       <w:pPr>
@@ -8689,7 +8661,6 @@
         </w:rPr>
       </w:pPr>
       <w:proofErr w:type="spellStart"/>
-      <w:proofErr w:type="gramStart"/>
       <w:r>
         <w:rPr>
           <w:rFonts w:cs="David"/>
@@ -8701,7 +8672,6 @@
         <w:t>closeRoom</w:t>
       </w:r>
       <w:proofErr w:type="spellEnd"/>
-      <w:proofErr w:type="gramEnd"/>
     </w:p>
     <w:p>
       <w:pPr>
@@ -8932,7 +8902,6 @@
         </w:rPr>
       </w:pPr>
       <w:proofErr w:type="spellStart"/>
-      <w:proofErr w:type="gramStart"/>
       <w:r>
         <w:rPr>
           <w:rFonts w:cs="David"/>
@@ -8944,7 +8913,6 @@
         <w:t>leaveGame</w:t>
       </w:r>
       <w:proofErr w:type="spellEnd"/>
-      <w:proofErr w:type="gramEnd"/>
     </w:p>
     <w:p>
       <w:pPr>
@@ -9018,7 +8986,6 @@
         </w:rPr>
         <w:t xml:space="preserve">בוליאני. </w:t>
       </w:r>
-      <w:proofErr w:type="gramStart"/>
       <w:r>
         <w:rPr>
           <w:rFonts w:cs="David"/>
@@ -9034,17 +9001,7 @@
           <w:szCs w:val="24"/>
           <w:rtl/>
         </w:rPr>
-        <w:t xml:space="preserve"> אם</w:t>
-      </w:r>
-      <w:proofErr w:type="gramEnd"/>
-      <w:r>
-        <w:rPr>
-          <w:rFonts w:cs="David" w:hint="cs"/>
-          <w:sz w:val="24"/>
-          <w:szCs w:val="24"/>
-          <w:rtl/>
-        </w:rPr>
-        <w:t xml:space="preserve"> המשחק עדין פעיל. </w:t>
+        <w:t xml:space="preserve"> אם המשחק עדין פעיל. </w:t>
       </w:r>
       <w:r>
         <w:rPr>
@@ -9188,7 +9145,6 @@
         </w:rPr>
       </w:pPr>
       <w:proofErr w:type="spellStart"/>
-      <w:proofErr w:type="gramStart"/>
       <w:r>
         <w:rPr>
           <w:rFonts w:cs="David"/>
@@ -9200,7 +9156,6 @@
         <w:t>clearRoom</w:t>
       </w:r>
       <w:proofErr w:type="spellEnd"/>
-      <w:proofErr w:type="gramEnd"/>
     </w:p>
     <w:p>
       <w:pPr>
@@ -10421,7 +10376,6 @@
         </w:rPr>
       </w:pPr>
       <w:proofErr w:type="spellStart"/>
-      <w:proofErr w:type="gramStart"/>
       <w:r>
         <w:rPr>
           <w:rFonts w:cs="David"/>
@@ -10433,7 +10387,6 @@
         <w:t>getUsersAsString</w:t>
       </w:r>
       <w:proofErr w:type="spellEnd"/>
-      <w:proofErr w:type="gramEnd"/>
     </w:p>
     <w:p>
       <w:pPr>
@@ -10868,7 +10821,6 @@
         </w:rPr>
       </w:pPr>
       <w:proofErr w:type="spellStart"/>
-      <w:proofErr w:type="gramStart"/>
       <w:r>
         <w:rPr>
           <w:rFonts w:cs="David"/>
@@ -10880,7 +10832,6 @@
         <w:t>getUsersListMessage</w:t>
       </w:r>
       <w:proofErr w:type="spellEnd"/>
-      <w:proofErr w:type="gramEnd"/>
     </w:p>
     <w:p>
       <w:pPr>
@@ -11060,7 +11011,6 @@
         </w:rPr>
       </w:pPr>
       <w:proofErr w:type="spellStart"/>
-      <w:proofErr w:type="gramStart"/>
       <w:r>
         <w:rPr>
           <w:rFonts w:cs="David"/>
@@ -11072,7 +11022,6 @@
         <w:t>sendMessage</w:t>
       </w:r>
       <w:proofErr w:type="spellEnd"/>
-      <w:proofErr w:type="gramEnd"/>
     </w:p>
     <w:p>
       <w:pPr>
@@ -11459,7 +11408,6 @@
         </w:rPr>
       </w:pPr>
       <w:proofErr w:type="spellStart"/>
-      <w:proofErr w:type="gramStart"/>
       <w:r>
         <w:rPr>
           <w:rFonts w:cs="David"/>
@@ -11472,7 +11420,6 @@
         <w:t>sendMessage</w:t>
       </w:r>
       <w:proofErr w:type="spellEnd"/>
-      <w:proofErr w:type="gramEnd"/>
     </w:p>
     <w:p>
       <w:pPr>
@@ -11723,7 +11670,6 @@
         </w:rPr>
       </w:pPr>
       <w:proofErr w:type="spellStart"/>
-      <w:proofErr w:type="gramStart"/>
       <w:r>
         <w:rPr>
           <w:rFonts w:cs="David"/>
@@ -11735,7 +11681,6 @@
         <w:t>joinRoom</w:t>
       </w:r>
       <w:proofErr w:type="spellEnd"/>
-      <w:proofErr w:type="gramEnd"/>
     </w:p>
     <w:p>
       <w:pPr>
@@ -12173,7 +12118,6 @@
         </w:rPr>
       </w:pPr>
       <w:proofErr w:type="spellStart"/>
-      <w:proofErr w:type="gramStart"/>
       <w:r>
         <w:rPr>
           <w:rFonts w:cs="David"/>
@@ -12185,7 +12129,6 @@
         <w:t>leaveRoom</w:t>
       </w:r>
       <w:proofErr w:type="spellEnd"/>
-      <w:proofErr w:type="gramEnd"/>
     </w:p>
     <w:p>
       <w:pPr>
@@ -12516,7 +12459,6 @@
         </w:rPr>
       </w:pPr>
       <w:proofErr w:type="spellStart"/>
-      <w:proofErr w:type="gramStart"/>
       <w:r>
         <w:rPr>
           <w:rFonts w:cs="David"/>
@@ -12528,7 +12470,6 @@
         <w:t>closeRoom</w:t>
       </w:r>
       <w:proofErr w:type="spellEnd"/>
-      <w:proofErr w:type="gramEnd"/>
     </w:p>
     <w:p>
       <w:pPr>
@@ -14052,7 +13993,6 @@
         </w:rPr>
       </w:pPr>
       <w:proofErr w:type="spellStart"/>
-      <w:proofErr w:type="gramStart"/>
       <w:r>
         <w:rPr>
           <w:rFonts w:cs="David"/>
@@ -14064,7 +14004,6 @@
         <w:t>sendQuestionToAllUsers</w:t>
       </w:r>
       <w:proofErr w:type="spellEnd"/>
-      <w:proofErr w:type="gramEnd"/>
     </w:p>
     <w:p>
       <w:pPr>
@@ -14316,7 +14255,6 @@
         </w:rPr>
       </w:pPr>
       <w:proofErr w:type="spellStart"/>
-      <w:proofErr w:type="gramStart"/>
       <w:r>
         <w:rPr>
           <w:rFonts w:cs="David"/>
@@ -14328,7 +14266,6 @@
         <w:t>handleFinishGame</w:t>
       </w:r>
       <w:proofErr w:type="spellEnd"/>
-      <w:proofErr w:type="gramEnd"/>
     </w:p>
     <w:p>
       <w:pPr>
@@ -14606,7 +14543,6 @@
         </w:rPr>
       </w:pPr>
       <w:proofErr w:type="spellStart"/>
-      <w:proofErr w:type="gramStart"/>
       <w:r>
         <w:rPr>
           <w:rFonts w:cs="David"/>
@@ -14618,7 +14554,6 @@
         <w:t>sendFirstQuestion</w:t>
       </w:r>
       <w:proofErr w:type="spellEnd"/>
-      <w:proofErr w:type="gramEnd"/>
     </w:p>
     <w:p>
       <w:pPr>
@@ -14758,7 +14693,6 @@
         </w:rPr>
       </w:pPr>
       <w:proofErr w:type="spellStart"/>
-      <w:proofErr w:type="gramStart"/>
       <w:r>
         <w:rPr>
           <w:rFonts w:cs="David"/>
@@ -14770,7 +14704,6 @@
         <w:t>handleNextTurn</w:t>
       </w:r>
       <w:proofErr w:type="spellEnd"/>
-      <w:proofErr w:type="gramEnd"/>
     </w:p>
     <w:p>
       <w:pPr>
@@ -15064,7 +14997,6 @@
         </w:rPr>
       </w:pPr>
       <w:proofErr w:type="spellStart"/>
-      <w:proofErr w:type="gramStart"/>
       <w:r>
         <w:rPr>
           <w:rFonts w:cs="David"/>
@@ -15076,7 +15008,6 @@
         <w:t>handleAnswerFromUser</w:t>
       </w:r>
       <w:proofErr w:type="spellEnd"/>
-      <w:proofErr w:type="gramEnd"/>
     </w:p>
     <w:p>
       <w:pPr>
@@ -15688,7 +15619,6 @@
         </w:rPr>
       </w:pPr>
       <w:proofErr w:type="spellStart"/>
-      <w:proofErr w:type="gramStart"/>
       <w:r>
         <w:rPr>
           <w:rFonts w:cs="David"/>
@@ -15700,7 +15630,6 @@
         <w:t>leaveGame</w:t>
       </w:r>
       <w:proofErr w:type="spellEnd"/>
-      <w:proofErr w:type="gramEnd"/>
     </w:p>
     <w:p>
       <w:pPr>
@@ -15833,7 +15762,6 @@
         </w:rPr>
         <w:t xml:space="preserve">בוליאני. </w:t>
       </w:r>
-      <w:proofErr w:type="gramStart"/>
       <w:r>
         <w:rPr>
           <w:rFonts w:cs="David"/>
@@ -15849,17 +15777,7 @@
           <w:szCs w:val="24"/>
           <w:rtl/>
         </w:rPr>
-        <w:t xml:space="preserve"> אם</w:t>
-      </w:r>
-      <w:proofErr w:type="gramEnd"/>
-      <w:r>
-        <w:rPr>
-          <w:rFonts w:cs="David" w:hint="cs"/>
-          <w:sz w:val="24"/>
-          <w:szCs w:val="24"/>
-          <w:rtl/>
-        </w:rPr>
-        <w:t xml:space="preserve"> המשחק עדין פעיל. </w:t>
+        <w:t xml:space="preserve"> אם המשחק עדין פעיל. </w:t>
       </w:r>
       <w:r>
         <w:rPr>
@@ -16309,7 +16227,6 @@
           <w:szCs w:val="24"/>
         </w:rPr>
       </w:pPr>
-      <w:proofErr w:type="gramStart"/>
       <w:r>
         <w:rPr>
           <w:rFonts w:cs="David"/>
@@ -16319,7 +16236,6 @@
         <w:t>queue&lt;</w:t>
       </w:r>
       <w:proofErr w:type="spellStart"/>
-      <w:proofErr w:type="gramEnd"/>
       <w:r>
         <w:rPr>
           <w:rFonts w:cs="David"/>
@@ -16389,23 +16305,13 @@
           <w:rtl/>
         </w:rPr>
       </w:pPr>
-      <w:proofErr w:type="gramStart"/>
-      <w:r>
-        <w:rPr>
-          <w:rFonts w:cs="David"/>
-          <w:sz w:val="24"/>
-          <w:szCs w:val="24"/>
-        </w:rPr>
-        <w:t>static</w:t>
-      </w:r>
-      <w:proofErr w:type="gramEnd"/>
-      <w:r>
-        <w:rPr>
-          <w:rFonts w:cs="David"/>
-          <w:sz w:val="24"/>
-          <w:szCs w:val="24"/>
-        </w:rPr>
-        <w:t xml:space="preserve"> </w:t>
+      <w:r>
+        <w:rPr>
+          <w:rFonts w:cs="David"/>
+          <w:sz w:val="24"/>
+          <w:szCs w:val="24"/>
+        </w:rPr>
+        <w:t xml:space="preserve">static </w:t>
       </w:r>
       <w:proofErr w:type="spellStart"/>
       <w:r>
@@ -17021,7 +16927,6 @@
           <w:szCs w:val="24"/>
         </w:rPr>
       </w:pPr>
-      <w:proofErr w:type="gramStart"/>
       <w:r>
         <w:rPr>
           <w:rFonts w:cs="David"/>
@@ -17032,7 +16937,6 @@
         </w:rPr>
         <w:t>serve</w:t>
       </w:r>
-      <w:proofErr w:type="gramEnd"/>
     </w:p>
     <w:p>
       <w:pPr>
@@ -17289,7 +17193,6 @@
         </w:rPr>
       </w:pPr>
       <w:proofErr w:type="spellStart"/>
-      <w:proofErr w:type="gramStart"/>
       <w:r>
         <w:rPr>
           <w:rFonts w:cs="David"/>
@@ -17301,7 +17204,6 @@
         <w:t>bindAndListen</w:t>
       </w:r>
       <w:proofErr w:type="spellEnd"/>
-      <w:proofErr w:type="gramEnd"/>
     </w:p>
     <w:p>
       <w:pPr>
@@ -17568,7 +17470,6 @@
           <w:rtl/>
         </w:rPr>
       </w:pPr>
-      <w:proofErr w:type="gramStart"/>
       <w:r>
         <w:rPr>
           <w:rFonts w:cs="David"/>
@@ -17579,7 +17480,6 @@
         </w:rPr>
         <w:t>accept</w:t>
       </w:r>
-      <w:proofErr w:type="gramEnd"/>
     </w:p>
     <w:p>
       <w:pPr>
@@ -17750,7 +17650,6 @@
         </w:rPr>
       </w:pPr>
       <w:proofErr w:type="spellStart"/>
-      <w:proofErr w:type="gramStart"/>
       <w:r>
         <w:rPr>
           <w:rFonts w:cs="David"/>
@@ -17762,7 +17661,6 @@
         <w:t>clientHandler</w:t>
       </w:r>
       <w:proofErr w:type="spellEnd"/>
-      <w:proofErr w:type="gramEnd"/>
     </w:p>
     <w:p>
       <w:pPr>
@@ -18218,7 +18116,6 @@
         </w:rPr>
       </w:pPr>
       <w:proofErr w:type="spellStart"/>
-      <w:proofErr w:type="gramStart"/>
       <w:r>
         <w:rPr>
           <w:rFonts w:cs="David"/>
@@ -18230,7 +18127,6 @@
         <w:t>getRoomById</w:t>
       </w:r>
       <w:proofErr w:type="spellEnd"/>
-      <w:proofErr w:type="gramEnd"/>
     </w:p>
     <w:p>
       <w:pPr>
@@ -18469,7 +18365,6 @@
         </w:rPr>
       </w:pPr>
       <w:proofErr w:type="spellStart"/>
-      <w:proofErr w:type="gramStart"/>
       <w:r>
         <w:rPr>
           <w:rFonts w:cs="David"/>
@@ -18481,7 +18376,6 @@
         <w:t>getUserByName</w:t>
       </w:r>
       <w:proofErr w:type="spellEnd"/>
-      <w:proofErr w:type="gramEnd"/>
     </w:p>
     <w:p>
       <w:pPr>
@@ -18760,7 +18654,6 @@
         </w:rPr>
       </w:pPr>
       <w:proofErr w:type="spellStart"/>
-      <w:proofErr w:type="gramStart"/>
       <w:r>
         <w:rPr>
           <w:rFonts w:cs="David"/>
@@ -18772,7 +18665,6 @@
         <w:t>getUserBySocket</w:t>
       </w:r>
       <w:proofErr w:type="spellEnd"/>
-      <w:proofErr w:type="gramEnd"/>
     </w:p>
     <w:p>
       <w:pPr>
@@ -19031,7 +18923,6 @@
         </w:rPr>
       </w:pPr>
       <w:proofErr w:type="spellStart"/>
-      <w:proofErr w:type="gramStart"/>
       <w:r>
         <w:rPr>
           <w:rFonts w:cs="David"/>
@@ -19043,7 +18934,6 @@
         <w:t>handleRecievedMessages</w:t>
       </w:r>
       <w:proofErr w:type="spellEnd"/>
-      <w:proofErr w:type="gramEnd"/>
     </w:p>
     <w:p>
       <w:pPr>
@@ -19667,7 +19557,6 @@
         </w:rPr>
       </w:pPr>
       <w:proofErr w:type="spellStart"/>
-      <w:proofErr w:type="gramStart"/>
       <w:r>
         <w:rPr>
           <w:rFonts w:cs="David"/>
@@ -19679,7 +19568,6 @@
         <w:t>safeDeleteUesr</w:t>
       </w:r>
       <w:proofErr w:type="spellEnd"/>
-      <w:proofErr w:type="gramEnd"/>
     </w:p>
     <w:p>
       <w:pPr>
@@ -20060,7 +19948,6 @@
         </w:rPr>
       </w:pPr>
       <w:proofErr w:type="spellStart"/>
-      <w:proofErr w:type="gramStart"/>
       <w:r>
         <w:rPr>
           <w:rFonts w:cs="David"/>
@@ -20072,7 +19959,6 @@
         <w:t>handleSignin</w:t>
       </w:r>
       <w:proofErr w:type="spellEnd"/>
-      <w:proofErr w:type="gramEnd"/>
       <w:r>
         <w:rPr>
           <w:rFonts w:cs="David" w:hint="cs"/>
@@ -20742,7 +20628,6 @@
         <w:t xml:space="preserve"> </w:t>
       </w:r>
       <w:proofErr w:type="spellStart"/>
-      <w:proofErr w:type="gramStart"/>
       <w:r>
         <w:rPr>
           <w:rFonts w:cs="David"/>
@@ -20763,19 +20648,7 @@
           <w:szCs w:val="24"/>
           <w:rtl/>
         </w:rPr>
-        <w:t>(</w:t>
-      </w:r>
-      <w:proofErr w:type="gramEnd"/>
-      <w:r>
-        <w:rPr>
-          <w:rFonts w:cs="David" w:hint="cs"/>
-          <w:b/>
-          <w:bCs/>
-          <w:sz w:val="24"/>
-          <w:szCs w:val="24"/>
-          <w:rtl/>
-        </w:rPr>
-        <w:t>הודעה 201 בפרוטוקול)</w:t>
+        <w:t>(הודעה 201 בפרוטוקול)</w:t>
       </w:r>
     </w:p>
     <w:p>
@@ -21180,7 +21053,6 @@
         </w:rPr>
       </w:pPr>
       <w:proofErr w:type="spellStart"/>
-      <w:proofErr w:type="gramStart"/>
       <w:r>
         <w:rPr>
           <w:rFonts w:cs="David"/>
@@ -21192,7 +21064,6 @@
         <w:t>handleSignup</w:t>
       </w:r>
       <w:proofErr w:type="spellEnd"/>
-      <w:proofErr w:type="gramEnd"/>
       <w:r>
         <w:rPr>
           <w:rFonts w:cs="David" w:hint="cs"/>
@@ -21792,7 +21663,6 @@
         </w:rPr>
       </w:pPr>
       <w:proofErr w:type="spellStart"/>
-      <w:proofErr w:type="gramStart"/>
       <w:r>
         <w:rPr>
           <w:rFonts w:cs="David"/>
@@ -21804,7 +21674,6 @@
         <w:t>handleLeaveGame</w:t>
       </w:r>
       <w:proofErr w:type="spellEnd"/>
-      <w:proofErr w:type="gramEnd"/>
       <w:r>
         <w:rPr>
           <w:rFonts w:cs="David" w:hint="cs"/>
@@ -22161,7 +22030,6 @@
         </w:rPr>
       </w:pPr>
       <w:proofErr w:type="spellStart"/>
-      <w:proofErr w:type="gramStart"/>
       <w:r>
         <w:rPr>
           <w:rFonts w:cs="David"/>
@@ -22173,7 +22041,6 @@
         <w:t>handleStartGame</w:t>
       </w:r>
       <w:proofErr w:type="spellEnd"/>
-      <w:proofErr w:type="gramEnd"/>
       <w:r>
         <w:rPr>
           <w:rFonts w:cs="David" w:hint="cs"/>
@@ -22532,7 +22399,6 @@
         </w:rPr>
       </w:pPr>
       <w:proofErr w:type="spellStart"/>
-      <w:proofErr w:type="gramStart"/>
       <w:r>
         <w:rPr>
           <w:rFonts w:cs="David"/>
@@ -22544,7 +22410,6 @@
         <w:t>handlePlayerAnswer</w:t>
       </w:r>
       <w:proofErr w:type="spellEnd"/>
-      <w:proofErr w:type="gramEnd"/>
       <w:r>
         <w:rPr>
           <w:rFonts w:cs="David" w:hint="cs"/>
@@ -22890,7 +22755,6 @@
         </w:rPr>
       </w:pPr>
       <w:proofErr w:type="spellStart"/>
-      <w:proofErr w:type="gramStart"/>
       <w:r>
         <w:rPr>
           <w:rFonts w:cs="David"/>
@@ -22902,7 +22766,6 @@
         <w:t>handleCreateRoom</w:t>
       </w:r>
       <w:proofErr w:type="spellEnd"/>
-      <w:proofErr w:type="gramEnd"/>
       <w:r>
         <w:rPr>
           <w:rFonts w:cs="David" w:hint="cs"/>
@@ -23247,7 +23110,6 @@
         </w:rPr>
       </w:pPr>
       <w:proofErr w:type="spellStart"/>
-      <w:proofErr w:type="gramStart"/>
       <w:r>
         <w:rPr>
           <w:rFonts w:cs="David"/>
@@ -23259,7 +23121,6 @@
         <w:t>handleCloseRoom</w:t>
       </w:r>
       <w:proofErr w:type="spellEnd"/>
-      <w:proofErr w:type="gramEnd"/>
       <w:r>
         <w:rPr>
           <w:rFonts w:cs="David" w:hint="cs"/>
@@ -23601,7 +23462,6 @@
         </w:rPr>
       </w:pPr>
       <w:proofErr w:type="spellStart"/>
-      <w:proofErr w:type="gramStart"/>
       <w:r>
         <w:rPr>
           <w:rFonts w:cs="David"/>
@@ -23613,7 +23473,6 @@
         <w:t>handleJoinRoom</w:t>
       </w:r>
       <w:proofErr w:type="spellEnd"/>
-      <w:proofErr w:type="gramEnd"/>
       <w:r>
         <w:rPr>
           <w:rFonts w:cs="David" w:hint="cs"/>
@@ -24026,7 +23885,6 @@
         </w:rPr>
       </w:pPr>
       <w:proofErr w:type="spellStart"/>
-      <w:proofErr w:type="gramStart"/>
       <w:r>
         <w:rPr>
           <w:rFonts w:cs="David"/>
@@ -24038,7 +23896,6 @@
         <w:t>handleLeaveRoom</w:t>
       </w:r>
       <w:proofErr w:type="spellEnd"/>
-      <w:proofErr w:type="gramEnd"/>
       <w:r>
         <w:rPr>
           <w:rFonts w:cs="David" w:hint="cs"/>
@@ -24402,7 +24259,6 @@
         </w:rPr>
       </w:pPr>
       <w:proofErr w:type="spellStart"/>
-      <w:proofErr w:type="gramStart"/>
       <w:r>
         <w:rPr>
           <w:rFonts w:cs="David"/>
@@ -24414,7 +24270,6 @@
         <w:t>handleGetUsersInRoom</w:t>
       </w:r>
       <w:proofErr w:type="spellEnd"/>
-      <w:proofErr w:type="gramEnd"/>
       <w:r>
         <w:rPr>
           <w:rFonts w:cs="David" w:hint="cs"/>
@@ -24782,7 +24637,6 @@
         </w:rPr>
       </w:pPr>
       <w:proofErr w:type="spellStart"/>
-      <w:proofErr w:type="gramStart"/>
       <w:r>
         <w:rPr>
           <w:rFonts w:cs="David"/>
@@ -24794,7 +24648,6 @@
         <w:t>handleGetRooms</w:t>
       </w:r>
       <w:proofErr w:type="spellEnd"/>
-      <w:proofErr w:type="gramEnd"/>
       <w:r>
         <w:rPr>
           <w:rFonts w:cs="David" w:hint="cs"/>
@@ -25047,7 +24900,6 @@
         </w:rPr>
       </w:pPr>
       <w:proofErr w:type="spellStart"/>
-      <w:proofErr w:type="gramStart"/>
       <w:r>
         <w:rPr>
           <w:rFonts w:cs="David"/>
@@ -25059,7 +24911,6 @@
         <w:t>handleGetBestScores</w:t>
       </w:r>
       <w:proofErr w:type="spellEnd"/>
-      <w:proofErr w:type="gramEnd"/>
       <w:r>
         <w:rPr>
           <w:rFonts w:cs="David" w:hint="cs"/>
@@ -25331,7 +25182,6 @@
         </w:rPr>
       </w:pPr>
       <w:proofErr w:type="spellStart"/>
-      <w:proofErr w:type="gramStart"/>
       <w:r>
         <w:rPr>
           <w:rFonts w:cs="David"/>
@@ -25343,7 +25193,6 @@
         <w:t>handleGetPersonalStatus</w:t>
       </w:r>
       <w:proofErr w:type="spellEnd"/>
-      <w:proofErr w:type="gramEnd"/>
       <w:r>
         <w:rPr>
           <w:rFonts w:cs="David" w:hint="cs"/>
@@ -25616,7 +25465,6 @@
         </w:rPr>
       </w:pPr>
       <w:proofErr w:type="spellStart"/>
-      <w:proofErr w:type="gramStart"/>
       <w:r>
         <w:rPr>
           <w:rFonts w:cs="David"/>
@@ -25628,7 +25476,6 @@
         <w:t>addRecievedMessage</w:t>
       </w:r>
       <w:proofErr w:type="spellEnd"/>
-      <w:proofErr w:type="gramEnd"/>
       <w:r>
         <w:rPr>
           <w:rFonts w:cs="David" w:hint="cs"/>
@@ -25933,7 +25780,6 @@
         </w:rPr>
       </w:pPr>
       <w:proofErr w:type="spellStart"/>
-      <w:proofErr w:type="gramStart"/>
       <w:r>
         <w:rPr>
           <w:rFonts w:cs="David"/>
@@ -25945,7 +25791,6 @@
         <w:t>buildRecieveMessage</w:t>
       </w:r>
       <w:proofErr w:type="spellEnd"/>
-      <w:proofErr w:type="gramEnd"/>
       <w:r>
         <w:rPr>
           <w:rFonts w:cs="David" w:hint="cs"/>
@@ -28325,7 +28170,6 @@
           <w:szCs w:val="24"/>
         </w:rPr>
       </w:pPr>
-      <w:proofErr w:type="gramStart"/>
       <w:r>
         <w:rPr>
           <w:rFonts w:cs="David"/>
@@ -28336,7 +28180,6 @@
         </w:rPr>
         <w:t>username</w:t>
       </w:r>
-      <w:proofErr w:type="gramEnd"/>
       <w:r>
         <w:rPr>
           <w:rFonts w:cs="David" w:hint="cs"/>
@@ -28398,7 +28241,6 @@
         </w:rPr>
         <w:t xml:space="preserve">. </w:t>
       </w:r>
-      <w:proofErr w:type="gramStart"/>
       <w:r>
         <w:rPr>
           <w:rFonts w:cs="David"/>
@@ -28414,17 +28256,7 @@
           <w:szCs w:val="24"/>
           <w:rtl/>
         </w:rPr>
-        <w:t xml:space="preserve"> לשדה</w:t>
-      </w:r>
-      <w:proofErr w:type="gramEnd"/>
-      <w:r>
-        <w:rPr>
-          <w:rFonts w:cs="David" w:hint="cs"/>
-          <w:sz w:val="24"/>
-          <w:szCs w:val="24"/>
-          <w:rtl/>
-        </w:rPr>
-        <w:t xml:space="preserve"> מתאים בטבלת </w:t>
+        <w:t xml:space="preserve"> לשדה מתאים בטבלת </w:t>
       </w:r>
       <w:proofErr w:type="spellStart"/>
       <w:r>
@@ -32861,8 +32693,6 @@
               </w:rPr>
               <w:t xml:space="preserve"> סגר את החדר) - השרת כבר שלח לקליינט הודעת "סגירת חדר" -116 או הודעת "התחלת משחק" - 119 (ואז לא תשלח גם הודעת 112).</w:t>
             </w:r>
-            <w:bookmarkStart w:id="0" w:name="_GoBack"/>
-            <w:bookmarkEnd w:id="0"/>
           </w:p>
         </w:tc>
       </w:tr>
@@ -32890,6 +32720,7 @@
                 <w:rFonts w:cs="David"/>
                 <w:sz w:val="24"/>
                 <w:szCs w:val="24"/>
+                <w:highlight w:val="yellow"/>
               </w:rPr>
             </w:pPr>
             <w:r>
@@ -32897,6 +32728,7 @@
                 <w:rFonts w:cs="David"/>
                 <w:sz w:val="24"/>
                 <w:szCs w:val="24"/>
+                <w:highlight w:val="yellow"/>
               </w:rPr>
               <w:t>213</w:t>
             </w:r>
@@ -32924,6 +32756,7 @@
                 <w:rFonts w:cs="David"/>
                 <w:sz w:val="24"/>
                 <w:szCs w:val="24"/>
+                <w:highlight w:val="yellow"/>
               </w:rPr>
             </w:pPr>
             <w:r>
@@ -32931,6 +32764,7 @@
                 <w:rFonts w:cs="David"/>
                 <w:sz w:val="24"/>
                 <w:szCs w:val="24"/>
+                <w:highlight w:val="yellow"/>
                 <w:rtl/>
               </w:rPr>
               <w:t>קליינט-סרבר</w:t>
@@ -32959,6 +32793,7 @@
                 <w:rFonts w:cs="David"/>
                 <w:sz w:val="24"/>
                 <w:szCs w:val="24"/>
+                <w:highlight w:val="yellow"/>
               </w:rPr>
             </w:pPr>
             <w:r>
@@ -32966,6 +32801,7 @@
                 <w:rFonts w:cs="David"/>
                 <w:sz w:val="24"/>
                 <w:szCs w:val="24"/>
+                <w:highlight w:val="yellow"/>
                 <w:rtl/>
               </w:rPr>
               <w:t>בקשה ליצירת חדר חדש</w:t>
@@ -32994,6 +32830,7 @@
                 <w:rFonts w:cs="David"/>
                 <w:sz w:val="24"/>
                 <w:szCs w:val="24"/>
+                <w:highlight w:val="yellow"/>
               </w:rPr>
             </w:pPr>
             <w:r>
@@ -33001,6 +32838,7 @@
                 <w:rFonts w:cs="David"/>
                 <w:sz w:val="24"/>
                 <w:szCs w:val="24"/>
+                <w:highlight w:val="yellow"/>
                 <w:rtl/>
               </w:rPr>
               <w:t xml:space="preserve">קוד הודעה = 3 בתים </w:t>
@@ -33013,6 +32851,7 @@
                 <w:rFonts w:cs="David"/>
                 <w:sz w:val="24"/>
                 <w:szCs w:val="24"/>
+                <w:highlight w:val="yellow"/>
               </w:rPr>
             </w:pPr>
             <w:r>
@@ -33020,6 +32859,7 @@
                 <w:rFonts w:cs="David"/>
                 <w:sz w:val="24"/>
                 <w:szCs w:val="24"/>
+                <w:highlight w:val="yellow"/>
                 <w:rtl/>
               </w:rPr>
               <w:t xml:space="preserve">גודל שם החדר - 2 בתים </w:t>
@@ -33032,6 +32872,7 @@
                 <w:rFonts w:cs="David"/>
                 <w:sz w:val="24"/>
                 <w:szCs w:val="24"/>
+                <w:highlight w:val="yellow"/>
               </w:rPr>
             </w:pPr>
             <w:r>
@@ -33039,6 +32880,7 @@
                 <w:rFonts w:cs="David"/>
                 <w:sz w:val="24"/>
                 <w:szCs w:val="24"/>
+                <w:highlight w:val="yellow"/>
                 <w:rtl/>
               </w:rPr>
               <w:t>שם החדר</w:t>
@@ -33051,6 +32893,7 @@
                 <w:rFonts w:cs="David"/>
                 <w:sz w:val="24"/>
                 <w:szCs w:val="24"/>
+                <w:highlight w:val="yellow"/>
               </w:rPr>
             </w:pPr>
             <w:r>
@@ -33058,6 +32901,7 @@
                 <w:rFonts w:cs="David"/>
                 <w:sz w:val="24"/>
                 <w:szCs w:val="24"/>
+                <w:highlight w:val="yellow"/>
                 <w:rtl/>
               </w:rPr>
               <w:t>מספר שחקנים - 1 בית (1-9 , יישלח כתו).</w:t>
@@ -33070,6 +32914,7 @@
                 <w:rFonts w:cs="David"/>
                 <w:sz w:val="24"/>
                 <w:szCs w:val="24"/>
+                <w:highlight w:val="yellow"/>
                 <w:rtl/>
               </w:rPr>
             </w:pPr>
@@ -33078,6 +32923,7 @@
                 <w:rFonts w:cs="David"/>
                 <w:sz w:val="24"/>
                 <w:szCs w:val="24"/>
+                <w:highlight w:val="yellow"/>
                 <w:rtl/>
               </w:rPr>
               <w:t>מספר השאלות - 2 בתים</w:t>
@@ -33090,6 +32936,7 @@
                 <w:rFonts w:cs="David"/>
                 <w:sz w:val="24"/>
                 <w:szCs w:val="24"/>
+                <w:highlight w:val="yellow"/>
               </w:rPr>
             </w:pPr>
             <w:r>
@@ -33097,6 +32944,7 @@
                 <w:rFonts w:cs="David"/>
                 <w:sz w:val="24"/>
                 <w:szCs w:val="24"/>
+                <w:highlight w:val="yellow"/>
                 <w:rtl/>
               </w:rPr>
               <w:t>זמן מענה לשאלה בשניות - 2 בתים</w:t>
@@ -33110,6 +32958,7 @@
                 <w:rFonts w:cs="David"/>
                 <w:sz w:val="24"/>
                 <w:szCs w:val="24"/>
+                <w:highlight w:val="yellow"/>
                 <w:rtl/>
               </w:rPr>
             </w:pPr>
@@ -33118,6 +32967,7 @@
                 <w:rFonts w:cs="David"/>
                 <w:sz w:val="24"/>
                 <w:szCs w:val="24"/>
+                <w:highlight w:val="yellow"/>
               </w:rPr>
               <w:t>[213##</w:t>
             </w:r>
@@ -33127,6 +32977,7 @@
                 <w:rFonts w:cs="David"/>
                 <w:sz w:val="24"/>
                 <w:szCs w:val="24"/>
+                <w:highlight w:val="yellow"/>
               </w:rPr>
               <w:t>roomName</w:t>
             </w:r>
@@ -33136,6 +32987,7 @@
                 <w:rFonts w:cs="David"/>
                 <w:sz w:val="24"/>
                 <w:szCs w:val="24"/>
+                <w:highlight w:val="yellow"/>
               </w:rPr>
               <w:t xml:space="preserve"> </w:t>
             </w:r>
@@ -33145,6 +32997,7 @@
                 <w:rFonts w:cs="David"/>
                 <w:sz w:val="24"/>
                 <w:szCs w:val="24"/>
+                <w:highlight w:val="yellow"/>
               </w:rPr>
               <w:t>playersNumber</w:t>
             </w:r>
@@ -33154,6 +33007,7 @@
                 <w:rFonts w:cs="David"/>
                 <w:sz w:val="24"/>
                 <w:szCs w:val="24"/>
+                <w:highlight w:val="yellow"/>
               </w:rPr>
               <w:t xml:space="preserve"> </w:t>
             </w:r>
@@ -33163,8 +33017,20 @@
                 <w:rFonts w:cs="David"/>
                 <w:sz w:val="24"/>
                 <w:szCs w:val="24"/>
-              </w:rPr>
-              <w:t>questionsNumber</w:t>
+                <w:highlight w:val="yellow"/>
+              </w:rPr>
+              <w:t>questionsN</w:t>
+            </w:r>
+            <w:bookmarkStart w:id="0" w:name="_GoBack"/>
+            <w:bookmarkEnd w:id="0"/>
+            <w:r>
+              <w:rPr>
+                <w:rFonts w:cs="David"/>
+                <w:sz w:val="24"/>
+                <w:szCs w:val="24"/>
+                <w:highlight w:val="yellow"/>
+              </w:rPr>
+              <w:t>umber</w:t>
             </w:r>
             <w:proofErr w:type="spellEnd"/>
             <w:r>
@@ -33172,6 +33038,7 @@
                 <w:rFonts w:cs="David"/>
                 <w:sz w:val="24"/>
                 <w:szCs w:val="24"/>
+                <w:highlight w:val="yellow"/>
               </w:rPr>
               <w:t xml:space="preserve"> </w:t>
             </w:r>
@@ -33181,6 +33048,7 @@
                 <w:rFonts w:cs="David"/>
                 <w:sz w:val="24"/>
                 <w:szCs w:val="24"/>
+                <w:highlight w:val="yellow"/>
               </w:rPr>
               <w:t>questionTimeInSec</w:t>
             </w:r>
@@ -33190,6 +33058,7 @@
                 <w:rFonts w:cs="David"/>
                 <w:sz w:val="24"/>
                 <w:szCs w:val="24"/>
+                <w:highlight w:val="yellow"/>
               </w:rPr>
               <w:t>]</w:t>
             </w:r>
@@ -33219,6 +33088,7 @@
                 <w:rFonts w:cs="David"/>
                 <w:sz w:val="24"/>
                 <w:szCs w:val="24"/>
+                <w:highlight w:val="yellow"/>
               </w:rPr>
             </w:pPr>
             <w:r>
@@ -33226,6 +33096,7 @@
                 <w:rFonts w:cs="David"/>
                 <w:sz w:val="24"/>
                 <w:szCs w:val="24"/>
+                <w:highlight w:val="yellow"/>
               </w:rPr>
               <w:t>114</w:t>
             </w:r>
@@ -33252,6 +33123,7 @@
                 <w:rFonts w:cs="David"/>
                 <w:sz w:val="24"/>
                 <w:szCs w:val="24"/>
+                <w:highlight w:val="yellow"/>
               </w:rPr>
             </w:pPr>
             <w:r>
@@ -33259,6 +33131,7 @@
                 <w:rFonts w:cs="David"/>
                 <w:sz w:val="24"/>
                 <w:szCs w:val="24"/>
+                <w:highlight w:val="yellow"/>
                 <w:rtl/>
               </w:rPr>
               <w:t>קליינט-סרבר</w:t>
@@ -33286,6 +33159,7 @@
                 <w:rFonts w:cs="David"/>
                 <w:sz w:val="24"/>
                 <w:szCs w:val="24"/>
+                <w:highlight w:val="yellow"/>
               </w:rPr>
             </w:pPr>
             <w:r>
@@ -33293,6 +33167,7 @@
                 <w:rFonts w:cs="David"/>
                 <w:sz w:val="24"/>
                 <w:szCs w:val="24"/>
+                <w:highlight w:val="yellow"/>
                 <w:rtl/>
               </w:rPr>
               <w:t>מענה לבקשת יצירת חדר חדש</w:t>
@@ -33321,6 +33196,7 @@
                 <w:rFonts w:cs="David"/>
                 <w:sz w:val="24"/>
                 <w:szCs w:val="24"/>
+                <w:highlight w:val="yellow"/>
               </w:rPr>
             </w:pPr>
             <w:r>
@@ -33328,6 +33204,7 @@
                 <w:rFonts w:cs="David"/>
                 <w:sz w:val="24"/>
                 <w:szCs w:val="24"/>
+                <w:highlight w:val="yellow"/>
               </w:rPr>
               <w:t>[1140] //success</w:t>
             </w:r>
@@ -33340,6 +33217,7 @@
                 <w:rFonts w:cs="David"/>
                 <w:sz w:val="24"/>
                 <w:szCs w:val="24"/>
+                <w:highlight w:val="yellow"/>
               </w:rPr>
             </w:pPr>
             <w:r>
@@ -33347,6 +33225,7 @@
                 <w:rFonts w:cs="David"/>
                 <w:sz w:val="24"/>
                 <w:szCs w:val="24"/>
+                <w:highlight w:val="yellow"/>
               </w:rPr>
               <w:t>[1141] //fail</w:t>
             </w:r>
@@ -38789,7 +38668,7 @@
 </file>
 
 <file path=customXml/itemProps1.xml><?xml version="1.0" encoding="utf-8"?>
-<ds:datastoreItem xmlns:ds="http://schemas.openxmlformats.org/officeDocument/2006/customXml" ds:itemID="{3EFD74DE-72BD-4D22-A716-B82BE847968D}">
+<ds:datastoreItem xmlns:ds="http://schemas.openxmlformats.org/officeDocument/2006/customXml" ds:itemID="{9DB55CFC-ADD8-4188-ACBF-EF3135FA3A67}">
   <ds:schemaRefs>
     <ds:schemaRef ds:uri="http://schemas.openxmlformats.org/officeDocument/2006/bibliography"/>
   </ds:schemaRefs>

</xml_diff>

<commit_message>
Room closing and logout support added.
</commit_message>
<xml_diff>
--- a/instructions.docx
+++ b/instructions.docx
@@ -19554,6 +19554,7 @@
           <w:bCs/>
           <w:sz w:val="24"/>
           <w:szCs w:val="24"/>
+          <w:highlight w:val="yellow"/>
         </w:rPr>
       </w:pPr>
       <w:proofErr w:type="spellStart"/>
@@ -19564,6 +19565,7 @@
           <w:bCs/>
           <w:sz w:val="24"/>
           <w:szCs w:val="24"/>
+          <w:highlight w:val="yellow"/>
         </w:rPr>
         <w:t>safeDeleteUesr</w:t>
       </w:r>
@@ -19577,6 +19579,7 @@
           <w:rFonts w:cs="David"/>
           <w:sz w:val="24"/>
           <w:szCs w:val="24"/>
+          <w:highlight w:val="yellow"/>
           <w:rtl/>
         </w:rPr>
       </w:pPr>
@@ -19587,6 +19590,7 @@
           <w:iCs/>
           <w:sz w:val="24"/>
           <w:szCs w:val="24"/>
+          <w:highlight w:val="yellow"/>
           <w:rtl/>
         </w:rPr>
         <w:t>פרמטרים</w:t>
@@ -19596,6 +19600,7 @@
           <w:rFonts w:cs="David" w:hint="cs"/>
           <w:sz w:val="24"/>
           <w:szCs w:val="24"/>
+          <w:highlight w:val="yellow"/>
           <w:rtl/>
         </w:rPr>
         <w:t xml:space="preserve">: </w:t>
@@ -19612,14 +19617,16 @@
           <w:rFonts w:cs="David"/>
           <w:sz w:val="24"/>
           <w:szCs w:val="24"/>
-        </w:rPr>
-      </w:pPr>
-      <w:proofErr w:type="spellStart"/>
-      <w:r>
-        <w:rPr>
-          <w:rFonts w:cs="David"/>
-          <w:sz w:val="24"/>
-          <w:szCs w:val="24"/>
+          <w:highlight w:val="yellow"/>
+        </w:rPr>
+      </w:pPr>
+      <w:proofErr w:type="spellStart"/>
+      <w:r>
+        <w:rPr>
+          <w:rFonts w:cs="David"/>
+          <w:sz w:val="24"/>
+          <w:szCs w:val="24"/>
+          <w:highlight w:val="yellow"/>
         </w:rPr>
         <w:t>RecievedMessage</w:t>
       </w:r>
@@ -19629,6 +19636,7 @@
           <w:rFonts w:cs="David"/>
           <w:sz w:val="24"/>
           <w:szCs w:val="24"/>
+          <w:highlight w:val="yellow"/>
         </w:rPr>
         <w:t xml:space="preserve">* </w:t>
       </w:r>
@@ -19638,6 +19646,7 @@
           <w:rFonts w:cs="David"/>
           <w:sz w:val="24"/>
           <w:szCs w:val="24"/>
+          <w:highlight w:val="yellow"/>
         </w:rPr>
         <w:t>msg</w:t>
       </w:r>
@@ -19647,6 +19656,7 @@
           <w:rFonts w:cs="David" w:hint="cs"/>
           <w:sz w:val="24"/>
           <w:szCs w:val="24"/>
+          <w:highlight w:val="yellow"/>
           <w:rtl/>
         </w:rPr>
         <w:t xml:space="preserve"> </w:t>
@@ -19656,6 +19666,7 @@
           <w:rFonts w:cs="David"/>
           <w:sz w:val="24"/>
           <w:szCs w:val="24"/>
+          <w:highlight w:val="yellow"/>
           <w:rtl/>
         </w:rPr>
         <w:t>–</w:t>
@@ -19665,6 +19676,7 @@
           <w:rFonts w:cs="David" w:hint="cs"/>
           <w:sz w:val="24"/>
           <w:szCs w:val="24"/>
+          <w:highlight w:val="yellow"/>
           <w:rtl/>
         </w:rPr>
         <w:t xml:space="preserve"> ההודעה שהתקבלה מהלקוח</w:t>
@@ -19678,18 +19690,20 @@
           <w:rFonts w:cs="David"/>
           <w:sz w:val="24"/>
           <w:szCs w:val="24"/>
-          <w:rtl/>
-        </w:rPr>
-      </w:pPr>
-    </w:p>
-    <w:p>
-      <w:pPr>
-        <w:pStyle w:val="a8"/>
-        <w:ind w:left="720"/>
-        <w:rPr>
-          <w:rFonts w:cs="David"/>
-          <w:sz w:val="24"/>
-          <w:szCs w:val="24"/>
+          <w:highlight w:val="yellow"/>
+          <w:rtl/>
+        </w:rPr>
+      </w:pPr>
+    </w:p>
+    <w:p>
+      <w:pPr>
+        <w:pStyle w:val="a8"/>
+        <w:ind w:left="720"/>
+        <w:rPr>
+          <w:rFonts w:cs="David"/>
+          <w:sz w:val="24"/>
+          <w:szCs w:val="24"/>
+          <w:highlight w:val="yellow"/>
           <w:rtl/>
         </w:rPr>
       </w:pPr>
@@ -19700,6 +19714,7 @@
           <w:iCs/>
           <w:sz w:val="24"/>
           <w:szCs w:val="24"/>
+          <w:highlight w:val="yellow"/>
           <w:rtl/>
         </w:rPr>
         <w:t>ערך החזר</w:t>
@@ -19709,6 +19724,7 @@
           <w:rFonts w:cs="David" w:hint="cs"/>
           <w:sz w:val="24"/>
           <w:szCs w:val="24"/>
+          <w:highlight w:val="yellow"/>
           <w:rtl/>
         </w:rPr>
         <w:t xml:space="preserve">: </w:t>
@@ -19718,6 +19734,7 @@
           <w:rFonts w:cs="David" w:hint="cs"/>
           <w:sz w:val="24"/>
           <w:szCs w:val="24"/>
+          <w:highlight w:val="yellow"/>
           <w:rtl/>
         </w:rPr>
         <w:t>אין</w:t>
@@ -19731,6 +19748,7 @@
           <w:rFonts w:cs="David"/>
           <w:sz w:val="24"/>
           <w:szCs w:val="24"/>
+          <w:highlight w:val="yellow"/>
           <w:rtl/>
         </w:rPr>
       </w:pPr>
@@ -19741,6 +19759,7 @@
           <w:iCs/>
           <w:sz w:val="24"/>
           <w:szCs w:val="24"/>
+          <w:highlight w:val="yellow"/>
           <w:rtl/>
         </w:rPr>
         <w:t>פונקציונליות</w:t>
@@ -19750,6 +19769,7 @@
           <w:rFonts w:cs="David" w:hint="cs"/>
           <w:sz w:val="24"/>
           <w:szCs w:val="24"/>
+          <w:highlight w:val="yellow"/>
           <w:rtl/>
         </w:rPr>
         <w:t xml:space="preserve">: </w:t>
@@ -19759,6 +19779,7 @@
           <w:rFonts w:cs="David" w:hint="cs"/>
           <w:sz w:val="24"/>
           <w:szCs w:val="24"/>
+          <w:highlight w:val="yellow"/>
           <w:rtl/>
         </w:rPr>
         <w:t xml:space="preserve">הפונקציה מנתקת </w:t>
@@ -19769,6 +19790,7 @@
           <w:rFonts w:cs="David" w:hint="cs"/>
           <w:sz w:val="24"/>
           <w:szCs w:val="24"/>
+          <w:highlight w:val="yellow"/>
           <w:rtl/>
         </w:rPr>
         <w:t>יוזר</w:t>
@@ -19779,6 +19801,7 @@
           <w:rFonts w:cs="David" w:hint="cs"/>
           <w:sz w:val="24"/>
           <w:szCs w:val="24"/>
+          <w:highlight w:val="yellow"/>
           <w:rtl/>
         </w:rPr>
         <w:t xml:space="preserve"> בצורה בטוחה</w:t>
@@ -19788,6 +19811,7 @@
           <w:rFonts w:cs="David" w:hint="cs"/>
           <w:sz w:val="24"/>
           <w:szCs w:val="24"/>
+          <w:highlight w:val="yellow"/>
           <w:rtl/>
         </w:rPr>
         <w:t xml:space="preserve">. </w:t>
@@ -19801,33 +19825,27 @@
           <w:rFonts w:cs="David"/>
           <w:sz w:val="24"/>
           <w:szCs w:val="24"/>
-          <w:rtl/>
-        </w:rPr>
-      </w:pPr>
-      <w:r>
-        <w:rPr>
-          <w:rFonts w:cs="David" w:hint="cs"/>
-          <w:sz w:val="24"/>
-          <w:szCs w:val="24"/>
-          <w:rtl/>
-        </w:rPr>
-        <w:t>יש לה</w:t>
-      </w:r>
-      <w:r>
-        <w:rPr>
-          <w:rFonts w:cs="David" w:hint="cs"/>
-          <w:sz w:val="24"/>
-          <w:szCs w:val="24"/>
-          <w:rtl/>
-        </w:rPr>
-        <w:t xml:space="preserve">שיג את </w:t>
-      </w:r>
-      <w:proofErr w:type="spellStart"/>
-      <w:r>
-        <w:rPr>
-          <w:rFonts w:cs="David" w:hint="cs"/>
-          <w:sz w:val="24"/>
-          <w:szCs w:val="24"/>
+          <w:highlight w:val="yellow"/>
+          <w:rtl/>
+        </w:rPr>
+      </w:pPr>
+      <w:r>
+        <w:rPr>
+          <w:rFonts w:cs="David" w:hint="cs"/>
+          <w:sz w:val="24"/>
+          <w:szCs w:val="24"/>
+          <w:highlight w:val="yellow"/>
+          <w:rtl/>
+        </w:rPr>
+        <w:t xml:space="preserve">יש להשיג את </w:t>
+      </w:r>
+      <w:proofErr w:type="spellStart"/>
+      <w:r>
+        <w:rPr>
+          <w:rFonts w:cs="David" w:hint="cs"/>
+          <w:sz w:val="24"/>
+          <w:szCs w:val="24"/>
+          <w:highlight w:val="yellow"/>
           <w:rtl/>
         </w:rPr>
         <w:t>הסוקט</w:t>
@@ -19838,6 +19856,7 @@
           <w:rFonts w:cs="David" w:hint="cs"/>
           <w:sz w:val="24"/>
           <w:szCs w:val="24"/>
+          <w:highlight w:val="yellow"/>
           <w:rtl/>
         </w:rPr>
         <w:t xml:space="preserve"> של </w:t>
@@ -19848,6 +19867,7 @@
           <w:rFonts w:cs="David" w:hint="cs"/>
           <w:sz w:val="24"/>
           <w:szCs w:val="24"/>
+          <w:highlight w:val="yellow"/>
           <w:rtl/>
         </w:rPr>
         <w:t>היוזר</w:t>
@@ -19858,6 +19878,7 @@
           <w:rFonts w:cs="David" w:hint="cs"/>
           <w:sz w:val="24"/>
           <w:szCs w:val="24"/>
+          <w:highlight w:val="yellow"/>
           <w:rtl/>
         </w:rPr>
         <w:t>. לאחר מכן להפעיל את הפונקציה של יציאה מהמערכת (</w:t>
@@ -19868,6 +19889,7 @@
           <w:rFonts w:cs="David"/>
           <w:sz w:val="24"/>
           <w:szCs w:val="24"/>
+          <w:highlight w:val="yellow"/>
         </w:rPr>
         <w:t>handleSignout</w:t>
       </w:r>
@@ -19877,6 +19899,7 @@
           <w:rFonts w:cs="David" w:hint="cs"/>
           <w:sz w:val="24"/>
           <w:szCs w:val="24"/>
+          <w:highlight w:val="yellow"/>
           <w:rtl/>
         </w:rPr>
         <w:t xml:space="preserve">). לאחר מכן יש לסגור את </w:t>
@@ -19887,6 +19910,7 @@
           <w:rFonts w:cs="David" w:hint="cs"/>
           <w:sz w:val="24"/>
           <w:szCs w:val="24"/>
+          <w:highlight w:val="yellow"/>
           <w:rtl/>
         </w:rPr>
         <w:t>הסוקט</w:t>
@@ -19897,6 +19921,7 @@
           <w:rFonts w:cs="David" w:hint="cs"/>
           <w:sz w:val="24"/>
           <w:szCs w:val="24"/>
+          <w:highlight w:val="yellow"/>
           <w:rtl/>
         </w:rPr>
         <w:t xml:space="preserve"> של הקליינט.</w:t>
@@ -19918,6 +19943,7 @@
           <w:rFonts w:cs="David" w:hint="cs"/>
           <w:sz w:val="24"/>
           <w:szCs w:val="24"/>
+          <w:highlight w:val="yellow"/>
           <w:rtl/>
         </w:rPr>
         <w:t>במידה ואירעה חריגה במהלך הפונקציה יש לתפוס אותה ולא להעביר אותה הלאה.</w:t>
@@ -19945,6 +19971,7 @@
           <w:bCs/>
           <w:sz w:val="24"/>
           <w:szCs w:val="24"/>
+          <w:highlight w:val="yellow"/>
         </w:rPr>
       </w:pPr>
       <w:proofErr w:type="spellStart"/>
@@ -19955,6 +19982,7 @@
           <w:bCs/>
           <w:sz w:val="24"/>
           <w:szCs w:val="24"/>
+          <w:highlight w:val="yellow"/>
         </w:rPr>
         <w:t>handleSignin</w:t>
       </w:r>
@@ -19966,6 +19994,7 @@
           <w:bCs/>
           <w:sz w:val="24"/>
           <w:szCs w:val="24"/>
+          <w:highlight w:val="yellow"/>
           <w:rtl/>
         </w:rPr>
         <w:t xml:space="preserve"> (הודעה 200 בפרוטוקול)</w:t>
@@ -19979,6 +20008,7 @@
           <w:rFonts w:cs="David"/>
           <w:sz w:val="24"/>
           <w:szCs w:val="24"/>
+          <w:highlight w:val="yellow"/>
           <w:rtl/>
         </w:rPr>
       </w:pPr>
@@ -19989,6 +20019,7 @@
           <w:iCs/>
           <w:sz w:val="24"/>
           <w:szCs w:val="24"/>
+          <w:highlight w:val="yellow"/>
           <w:rtl/>
         </w:rPr>
         <w:t>פרמטרים</w:t>
@@ -19998,6 +20029,7 @@
           <w:rFonts w:cs="David" w:hint="cs"/>
           <w:sz w:val="24"/>
           <w:szCs w:val="24"/>
+          <w:highlight w:val="yellow"/>
           <w:rtl/>
         </w:rPr>
         <w:t xml:space="preserve">: </w:t>
@@ -20014,14 +20046,16 @@
           <w:rFonts w:cs="David"/>
           <w:sz w:val="24"/>
           <w:szCs w:val="24"/>
-        </w:rPr>
-      </w:pPr>
-      <w:proofErr w:type="spellStart"/>
-      <w:r>
-        <w:rPr>
-          <w:rFonts w:cs="David"/>
-          <w:sz w:val="24"/>
-          <w:szCs w:val="24"/>
+          <w:highlight w:val="yellow"/>
+        </w:rPr>
+      </w:pPr>
+      <w:proofErr w:type="spellStart"/>
+      <w:r>
+        <w:rPr>
+          <w:rFonts w:cs="David"/>
+          <w:sz w:val="24"/>
+          <w:szCs w:val="24"/>
+          <w:highlight w:val="yellow"/>
         </w:rPr>
         <w:t>RecievedMessage</w:t>
       </w:r>
@@ -20031,6 +20065,7 @@
           <w:rFonts w:cs="David"/>
           <w:sz w:val="24"/>
           <w:szCs w:val="24"/>
+          <w:highlight w:val="yellow"/>
         </w:rPr>
         <w:t xml:space="preserve">* </w:t>
       </w:r>
@@ -20040,6 +20075,7 @@
           <w:rFonts w:cs="David"/>
           <w:sz w:val="24"/>
           <w:szCs w:val="24"/>
+          <w:highlight w:val="yellow"/>
         </w:rPr>
         <w:t>msg</w:t>
       </w:r>
@@ -20049,6 +20085,7 @@
           <w:rFonts w:cs="David" w:hint="cs"/>
           <w:sz w:val="24"/>
           <w:szCs w:val="24"/>
+          <w:highlight w:val="yellow"/>
           <w:rtl/>
         </w:rPr>
         <w:t xml:space="preserve"> </w:t>
@@ -20058,6 +20095,7 @@
           <w:rFonts w:cs="David"/>
           <w:sz w:val="24"/>
           <w:szCs w:val="24"/>
+          <w:highlight w:val="yellow"/>
           <w:rtl/>
         </w:rPr>
         <w:t>–</w:t>
@@ -20067,6 +20105,7 @@
           <w:rFonts w:cs="David" w:hint="cs"/>
           <w:sz w:val="24"/>
           <w:szCs w:val="24"/>
+          <w:highlight w:val="yellow"/>
           <w:rtl/>
         </w:rPr>
         <w:t xml:space="preserve"> ההודעה שהתקבלה מהלקוח</w:t>
@@ -20080,6 +20119,7 @@
           <w:rFonts w:cs="David"/>
           <w:sz w:val="24"/>
           <w:szCs w:val="24"/>
+          <w:highlight w:val="yellow"/>
           <w:rtl/>
         </w:rPr>
       </w:pPr>
@@ -20090,6 +20130,7 @@
           <w:iCs/>
           <w:sz w:val="24"/>
           <w:szCs w:val="24"/>
+          <w:highlight w:val="yellow"/>
           <w:rtl/>
         </w:rPr>
         <w:t>ערך החזר</w:t>
@@ -20099,6 +20140,7 @@
           <w:rFonts w:cs="David" w:hint="cs"/>
           <w:sz w:val="24"/>
           <w:szCs w:val="24"/>
+          <w:highlight w:val="yellow"/>
           <w:rtl/>
         </w:rPr>
         <w:t xml:space="preserve">: </w:t>
@@ -20108,6 +20150,7 @@
           <w:rFonts w:cs="David"/>
           <w:sz w:val="24"/>
           <w:szCs w:val="24"/>
+          <w:highlight w:val="yellow"/>
         </w:rPr>
         <w:t>User*</w:t>
       </w:r>
@@ -20116,6 +20159,7 @@
           <w:rFonts w:cs="David" w:hint="cs"/>
           <w:sz w:val="24"/>
           <w:szCs w:val="24"/>
+          <w:highlight w:val="yellow"/>
           <w:rtl/>
         </w:rPr>
         <w:t xml:space="preserve">, </w:t>
@@ -20126,6 +20170,7 @@
           <w:rFonts w:cs="David" w:hint="cs"/>
           <w:sz w:val="24"/>
           <w:szCs w:val="24"/>
+          <w:highlight w:val="yellow"/>
           <w:rtl/>
         </w:rPr>
         <w:t>היוזר</w:t>
@@ -20136,6 +20181,7 @@
           <w:rFonts w:cs="David" w:hint="cs"/>
           <w:sz w:val="24"/>
           <w:szCs w:val="24"/>
+          <w:highlight w:val="yellow"/>
           <w:rtl/>
         </w:rPr>
         <w:t xml:space="preserve"> שנוצר</w:t>
@@ -20145,6 +20191,7 @@
           <w:rFonts w:cs="David" w:hint="cs"/>
           <w:sz w:val="24"/>
           <w:szCs w:val="24"/>
+          <w:highlight w:val="yellow"/>
           <w:rtl/>
         </w:rPr>
         <w:t xml:space="preserve"> או </w:t>
@@ -20155,6 +20202,7 @@
           <w:rFonts w:cs="David"/>
           <w:sz w:val="24"/>
           <w:szCs w:val="24"/>
+          <w:highlight w:val="yellow"/>
         </w:rPr>
         <w:t>nullptr</w:t>
       </w:r>
@@ -20164,6 +20212,7 @@
           <w:rFonts w:cs="David" w:hint="cs"/>
           <w:sz w:val="24"/>
           <w:szCs w:val="24"/>
+          <w:highlight w:val="yellow"/>
           <w:rtl/>
         </w:rPr>
         <w:t xml:space="preserve"> אם לא הצליח להתחבר</w:t>
@@ -20177,6 +20226,7 @@
           <w:rFonts w:cs="David"/>
           <w:sz w:val="24"/>
           <w:szCs w:val="24"/>
+          <w:highlight w:val="yellow"/>
           <w:rtl/>
         </w:rPr>
       </w:pPr>
@@ -20187,6 +20237,7 @@
           <w:iCs/>
           <w:sz w:val="24"/>
           <w:szCs w:val="24"/>
+          <w:highlight w:val="yellow"/>
           <w:rtl/>
         </w:rPr>
         <w:t>פונקציונליות</w:t>
@@ -20196,6 +20247,7 @@
           <w:rFonts w:cs="David" w:hint="cs"/>
           <w:sz w:val="24"/>
           <w:szCs w:val="24"/>
+          <w:highlight w:val="yellow"/>
           <w:rtl/>
         </w:rPr>
         <w:t xml:space="preserve">: </w:t>
@@ -20205,6 +20257,7 @@
           <w:rFonts w:cs="David" w:hint="cs"/>
           <w:sz w:val="24"/>
           <w:szCs w:val="24"/>
+          <w:highlight w:val="yellow"/>
           <w:rtl/>
         </w:rPr>
         <w:t xml:space="preserve">להודעה יש שני ערכים בהתאם לפרוטוקול </w:t>
@@ -20214,6 +20267,7 @@
           <w:rFonts w:cs="David"/>
           <w:sz w:val="24"/>
           <w:szCs w:val="24"/>
+          <w:highlight w:val="yellow"/>
           <w:rtl/>
         </w:rPr>
         <w:t>–</w:t>
@@ -20223,6 +20277,7 @@
           <w:rFonts w:cs="David" w:hint="cs"/>
           <w:sz w:val="24"/>
           <w:szCs w:val="24"/>
+          <w:highlight w:val="yellow"/>
           <w:rtl/>
         </w:rPr>
         <w:t xml:space="preserve"> </w:t>
@@ -20233,6 +20288,7 @@
           <w:rFonts w:cs="David" w:hint="cs"/>
           <w:sz w:val="24"/>
           <w:szCs w:val="24"/>
+          <w:highlight w:val="yellow"/>
           <w:rtl/>
         </w:rPr>
         <w:t>יוזר</w:t>
@@ -20243,6 +20299,7 @@
           <w:rFonts w:cs="David" w:hint="cs"/>
           <w:sz w:val="24"/>
           <w:szCs w:val="24"/>
+          <w:highlight w:val="yellow"/>
           <w:rtl/>
         </w:rPr>
         <w:t xml:space="preserve"> + </w:t>
@@ -20253,6 +20310,7 @@
           <w:rFonts w:cs="David" w:hint="cs"/>
           <w:sz w:val="24"/>
           <w:szCs w:val="24"/>
+          <w:highlight w:val="yellow"/>
           <w:rtl/>
         </w:rPr>
         <w:t>ססמא</w:t>
@@ -20263,6 +20321,7 @@
           <w:rFonts w:cs="David" w:hint="cs"/>
           <w:sz w:val="24"/>
           <w:szCs w:val="24"/>
+          <w:highlight w:val="yellow"/>
           <w:rtl/>
         </w:rPr>
         <w:t>. בודקים מול ה-</w:t>
@@ -20272,6 +20331,7 @@
           <w:rFonts w:cs="David"/>
           <w:sz w:val="24"/>
           <w:szCs w:val="24"/>
+          <w:highlight w:val="yellow"/>
         </w:rPr>
         <w:t>DB</w:t>
       </w:r>
@@ -20280,6 +20340,7 @@
           <w:rFonts w:cs="David" w:hint="cs"/>
           <w:sz w:val="24"/>
           <w:szCs w:val="24"/>
+          <w:highlight w:val="yellow"/>
           <w:rtl/>
         </w:rPr>
         <w:t xml:space="preserve"> האם </w:t>
@@ -20290,6 +20351,7 @@
           <w:rFonts w:cs="David" w:hint="cs"/>
           <w:sz w:val="24"/>
           <w:szCs w:val="24"/>
+          <w:highlight w:val="yellow"/>
           <w:rtl/>
         </w:rPr>
         <w:t>היוזר</w:t>
@@ -20300,6 +20362,7 @@
           <w:rFonts w:cs="David" w:hint="cs"/>
           <w:sz w:val="24"/>
           <w:szCs w:val="24"/>
+          <w:highlight w:val="yellow"/>
           <w:rtl/>
         </w:rPr>
         <w:t xml:space="preserve"> </w:t>
@@ -20310,6 +20373,7 @@
           <w:rFonts w:cs="David" w:hint="cs"/>
           <w:sz w:val="24"/>
           <w:szCs w:val="24"/>
+          <w:highlight w:val="yellow"/>
           <w:rtl/>
         </w:rPr>
         <w:t>והססמא</w:t>
@@ -20320,6 +20384,7 @@
           <w:rFonts w:cs="David" w:hint="cs"/>
           <w:sz w:val="24"/>
           <w:szCs w:val="24"/>
+          <w:highlight w:val="yellow"/>
           <w:rtl/>
         </w:rPr>
         <w:t xml:space="preserve"> תואמים (</w:t>
@@ -20330,6 +20395,7 @@
           <w:rFonts w:cs="David"/>
           <w:sz w:val="24"/>
           <w:szCs w:val="24"/>
+          <w:highlight w:val="yellow"/>
         </w:rPr>
         <w:t>DataBase</w:t>
       </w:r>
@@ -20339,6 +20405,7 @@
           <w:rFonts w:cs="David"/>
           <w:sz w:val="24"/>
           <w:szCs w:val="24"/>
+          <w:highlight w:val="yellow"/>
         </w:rPr>
         <w:t>::</w:t>
       </w:r>
@@ -20348,6 +20415,7 @@
           <w:rFonts w:cs="David"/>
           <w:sz w:val="24"/>
           <w:szCs w:val="24"/>
+          <w:highlight w:val="yellow"/>
         </w:rPr>
         <w:t>isUserAndPassMatch</w:t>
       </w:r>
@@ -20357,6 +20425,7 @@
           <w:rFonts w:cs="David" w:hint="cs"/>
           <w:sz w:val="24"/>
           <w:szCs w:val="24"/>
+          <w:highlight w:val="yellow"/>
           <w:rtl/>
         </w:rPr>
         <w:t xml:space="preserve">). אם לא, שולחים הודעת </w:t>
@@ -20367,6 +20436,7 @@
           <w:rFonts w:cs="David" w:hint="cs"/>
           <w:sz w:val="24"/>
           <w:szCs w:val="24"/>
+          <w:highlight w:val="yellow"/>
           <w:rtl/>
         </w:rPr>
         <w:t>כשלון</w:t>
@@ -20377,6 +20447,7 @@
           <w:rFonts w:cs="David" w:hint="cs"/>
           <w:sz w:val="24"/>
           <w:szCs w:val="24"/>
+          <w:highlight w:val="yellow"/>
           <w:rtl/>
         </w:rPr>
         <w:t xml:space="preserve"> מתאימה לקליינט. אם תואם, בודקים האם </w:t>
@@ -20387,6 +20458,7 @@
           <w:rFonts w:cs="David" w:hint="cs"/>
           <w:sz w:val="24"/>
           <w:szCs w:val="24"/>
+          <w:highlight w:val="yellow"/>
           <w:rtl/>
         </w:rPr>
         <w:t>היוזר</w:t>
@@ -20397,6 +20469,7 @@
           <w:rFonts w:cs="David" w:hint="cs"/>
           <w:sz w:val="24"/>
           <w:szCs w:val="24"/>
+          <w:highlight w:val="yellow"/>
           <w:rtl/>
         </w:rPr>
         <w:t xml:space="preserve"> כבר מחובר (האם נמצא ברשימת </w:t>
@@ -20407,6 +20480,7 @@
           <w:rFonts w:cs="David" w:hint="cs"/>
           <w:sz w:val="24"/>
           <w:szCs w:val="24"/>
+          <w:highlight w:val="yellow"/>
           <w:rtl/>
         </w:rPr>
         <w:t>היוזרים</w:t>
@@ -20417,6 +20491,7 @@
           <w:rFonts w:cs="David" w:hint="cs"/>
           <w:sz w:val="24"/>
           <w:szCs w:val="24"/>
+          <w:highlight w:val="yellow"/>
           <w:rtl/>
         </w:rPr>
         <w:t xml:space="preserve"> </w:t>
@@ -20426,6 +20501,7 @@
           <w:rFonts w:cs="David"/>
           <w:sz w:val="24"/>
           <w:szCs w:val="24"/>
+          <w:highlight w:val="yellow"/>
           <w:rtl/>
         </w:rPr>
         <w:t>–</w:t>
@@ -20435,6 +20511,7 @@
           <w:rFonts w:cs="David" w:hint="cs"/>
           <w:sz w:val="24"/>
           <w:szCs w:val="24"/>
+          <w:highlight w:val="yellow"/>
           <w:rtl/>
         </w:rPr>
         <w:t xml:space="preserve"> </w:t>
@@ -20445,6 +20522,7 @@
           <w:rFonts w:cs="David"/>
           <w:sz w:val="24"/>
           <w:szCs w:val="24"/>
+          <w:highlight w:val="yellow"/>
         </w:rPr>
         <w:t>getUserByName</w:t>
       </w:r>
@@ -20454,6 +20532,7 @@
           <w:rFonts w:cs="David" w:hint="cs"/>
           <w:sz w:val="24"/>
           <w:szCs w:val="24"/>
+          <w:highlight w:val="yellow"/>
           <w:rtl/>
         </w:rPr>
         <w:t xml:space="preserve">). אם </w:t>
@@ -20464,6 +20543,7 @@
           <w:rFonts w:cs="David" w:hint="cs"/>
           <w:sz w:val="24"/>
           <w:szCs w:val="24"/>
+          <w:highlight w:val="yellow"/>
           <w:rtl/>
         </w:rPr>
         <w:t>היוזר</w:t>
@@ -20474,6 +20554,7 @@
           <w:rFonts w:cs="David" w:hint="cs"/>
           <w:sz w:val="24"/>
           <w:szCs w:val="24"/>
+          <w:highlight w:val="yellow"/>
           <w:rtl/>
         </w:rPr>
         <w:t xml:space="preserve"> מחובר שולחים הודעת </w:t>
@@ -20484,6 +20565,7 @@
           <w:rFonts w:cs="David" w:hint="cs"/>
           <w:sz w:val="24"/>
           <w:szCs w:val="24"/>
+          <w:highlight w:val="yellow"/>
           <w:rtl/>
         </w:rPr>
         <w:t>כשלון</w:t>
@@ -20494,6 +20576,7 @@
           <w:rFonts w:cs="David" w:hint="cs"/>
           <w:sz w:val="24"/>
           <w:szCs w:val="24"/>
+          <w:highlight w:val="yellow"/>
           <w:rtl/>
         </w:rPr>
         <w:t xml:space="preserve"> מתאימה לקליינט.</w:t>
@@ -20507,6 +20590,7 @@
           <w:rFonts w:cs="David"/>
           <w:sz w:val="24"/>
           <w:szCs w:val="24"/>
+          <w:highlight w:val="yellow"/>
           <w:u w:val="single"/>
           <w:rtl/>
         </w:rPr>
@@ -20516,6 +20600,7 @@
           <w:rFonts w:cs="David" w:hint="cs"/>
           <w:sz w:val="24"/>
           <w:szCs w:val="24"/>
+          <w:highlight w:val="yellow"/>
           <w:rtl/>
         </w:rPr>
         <w:t xml:space="preserve">אם לא מחובר, יוצרים </w:t>
@@ -20526,6 +20611,7 @@
           <w:rFonts w:cs="David" w:hint="cs"/>
           <w:sz w:val="24"/>
           <w:szCs w:val="24"/>
+          <w:highlight w:val="yellow"/>
           <w:rtl/>
         </w:rPr>
         <w:t>יוזר</w:t>
@@ -20536,6 +20622,7 @@
           <w:rFonts w:cs="David" w:hint="cs"/>
           <w:sz w:val="24"/>
           <w:szCs w:val="24"/>
+          <w:highlight w:val="yellow"/>
           <w:rtl/>
         </w:rPr>
         <w:t xml:space="preserve"> חדש ומוסיפים אותו לרשימת </w:t>
@@ -20546,6 +20633,7 @@
           <w:rFonts w:cs="David" w:hint="cs"/>
           <w:sz w:val="24"/>
           <w:szCs w:val="24"/>
+          <w:highlight w:val="yellow"/>
           <w:rtl/>
         </w:rPr>
         <w:t>היוזרים</w:t>
@@ -20556,6 +20644,7 @@
           <w:rFonts w:cs="David" w:hint="cs"/>
           <w:sz w:val="24"/>
           <w:szCs w:val="24"/>
+          <w:highlight w:val="yellow"/>
           <w:rtl/>
         </w:rPr>
         <w:t xml:space="preserve"> המחוברים. שולחים </w:t>
@@ -20566,6 +20655,7 @@
           <w:rFonts w:cs="David" w:hint="cs"/>
           <w:sz w:val="24"/>
           <w:szCs w:val="24"/>
+          <w:highlight w:val="yellow"/>
           <w:rtl/>
         </w:rPr>
         <w:t>ליוזר</w:t>
@@ -20576,6 +20666,7 @@
           <w:rFonts w:cs="David" w:hint="cs"/>
           <w:sz w:val="24"/>
           <w:szCs w:val="24"/>
+          <w:highlight w:val="yellow"/>
           <w:rtl/>
         </w:rPr>
         <w:t xml:space="preserve"> הודעת התחברות מוצלחת. </w:t>
@@ -20589,18 +20680,20 @@
           <w:rFonts w:cs="David"/>
           <w:sz w:val="24"/>
           <w:szCs w:val="24"/>
-          <w:rtl/>
-        </w:rPr>
-      </w:pPr>
-    </w:p>
-    <w:p>
-      <w:pPr>
-        <w:pStyle w:val="a8"/>
-        <w:ind w:left="720"/>
-        <w:rPr>
-          <w:rFonts w:cs="David"/>
-          <w:sz w:val="24"/>
-          <w:szCs w:val="24"/>
+          <w:highlight w:val="yellow"/>
+          <w:rtl/>
+        </w:rPr>
+      </w:pPr>
+    </w:p>
+    <w:p>
+      <w:pPr>
+        <w:pStyle w:val="a8"/>
+        <w:ind w:left="720"/>
+        <w:rPr>
+          <w:rFonts w:cs="David"/>
+          <w:sz w:val="24"/>
+          <w:szCs w:val="24"/>
+          <w:highlight w:val="yellow"/>
           <w:rtl/>
         </w:rPr>
       </w:pPr>
@@ -20615,6 +20708,7 @@
           <w:bCs/>
           <w:sz w:val="24"/>
           <w:szCs w:val="24"/>
+          <w:highlight w:val="yellow"/>
         </w:rPr>
       </w:pPr>
       <w:r>
@@ -20624,6 +20718,7 @@
           <w:bCs/>
           <w:sz w:val="24"/>
           <w:szCs w:val="24"/>
+          <w:highlight w:val="yellow"/>
         </w:rPr>
         <w:t xml:space="preserve"> </w:t>
       </w:r>
@@ -20635,6 +20730,7 @@
           <w:bCs/>
           <w:sz w:val="24"/>
           <w:szCs w:val="24"/>
+          <w:highlight w:val="yellow"/>
         </w:rPr>
         <w:t>handleSignout</w:t>
       </w:r>
@@ -20646,6 +20742,7 @@
           <w:bCs/>
           <w:sz w:val="24"/>
           <w:szCs w:val="24"/>
+          <w:highlight w:val="yellow"/>
           <w:rtl/>
         </w:rPr>
         <w:t>(הודעה 201 בפרוטוקול)</w:t>
@@ -20659,6 +20756,7 @@
           <w:rFonts w:cs="David"/>
           <w:sz w:val="24"/>
           <w:szCs w:val="24"/>
+          <w:highlight w:val="yellow"/>
           <w:rtl/>
         </w:rPr>
       </w:pPr>
@@ -20669,6 +20767,7 @@
           <w:iCs/>
           <w:sz w:val="24"/>
           <w:szCs w:val="24"/>
+          <w:highlight w:val="yellow"/>
           <w:rtl/>
         </w:rPr>
         <w:t>פרמטרים</w:t>
@@ -20678,6 +20777,7 @@
           <w:rFonts w:cs="David" w:hint="cs"/>
           <w:sz w:val="24"/>
           <w:szCs w:val="24"/>
+          <w:highlight w:val="yellow"/>
           <w:rtl/>
         </w:rPr>
         <w:t xml:space="preserve">: </w:t>
@@ -20694,14 +20794,16 @@
           <w:rFonts w:cs="David"/>
           <w:sz w:val="24"/>
           <w:szCs w:val="24"/>
-        </w:rPr>
-      </w:pPr>
-      <w:proofErr w:type="spellStart"/>
-      <w:r>
-        <w:rPr>
-          <w:rFonts w:cs="David"/>
-          <w:sz w:val="24"/>
-          <w:szCs w:val="24"/>
+          <w:highlight w:val="yellow"/>
+        </w:rPr>
+      </w:pPr>
+      <w:proofErr w:type="spellStart"/>
+      <w:r>
+        <w:rPr>
+          <w:rFonts w:cs="David"/>
+          <w:sz w:val="24"/>
+          <w:szCs w:val="24"/>
+          <w:highlight w:val="yellow"/>
         </w:rPr>
         <w:t>RecievedMessage</w:t>
       </w:r>
@@ -20711,6 +20813,7 @@
           <w:rFonts w:cs="David"/>
           <w:sz w:val="24"/>
           <w:szCs w:val="24"/>
+          <w:highlight w:val="yellow"/>
         </w:rPr>
         <w:t xml:space="preserve">* </w:t>
       </w:r>
@@ -20720,6 +20823,7 @@
           <w:rFonts w:cs="David"/>
           <w:sz w:val="24"/>
           <w:szCs w:val="24"/>
+          <w:highlight w:val="yellow"/>
         </w:rPr>
         <w:t>msg</w:t>
       </w:r>
@@ -20729,6 +20833,7 @@
           <w:rFonts w:cs="David" w:hint="cs"/>
           <w:sz w:val="24"/>
           <w:szCs w:val="24"/>
+          <w:highlight w:val="yellow"/>
           <w:rtl/>
         </w:rPr>
         <w:t xml:space="preserve"> </w:t>
@@ -20738,6 +20843,7 @@
           <w:rFonts w:cs="David"/>
           <w:sz w:val="24"/>
           <w:szCs w:val="24"/>
+          <w:highlight w:val="yellow"/>
           <w:rtl/>
         </w:rPr>
         <w:t>–</w:t>
@@ -20747,6 +20853,7 @@
           <w:rFonts w:cs="David" w:hint="cs"/>
           <w:sz w:val="24"/>
           <w:szCs w:val="24"/>
+          <w:highlight w:val="yellow"/>
           <w:rtl/>
         </w:rPr>
         <w:t xml:space="preserve"> ההודעה שהתקבלה מהלקוח</w:t>
@@ -20760,6 +20867,7 @@
           <w:rFonts w:cs="David"/>
           <w:sz w:val="24"/>
           <w:szCs w:val="24"/>
+          <w:highlight w:val="yellow"/>
           <w:rtl/>
         </w:rPr>
       </w:pPr>
@@ -20770,6 +20878,7 @@
           <w:iCs/>
           <w:sz w:val="24"/>
           <w:szCs w:val="24"/>
+          <w:highlight w:val="yellow"/>
           <w:rtl/>
         </w:rPr>
         <w:t>ערך החזר</w:t>
@@ -20779,6 +20888,7 @@
           <w:rFonts w:cs="David" w:hint="cs"/>
           <w:sz w:val="24"/>
           <w:szCs w:val="24"/>
+          <w:highlight w:val="yellow"/>
           <w:rtl/>
         </w:rPr>
         <w:t xml:space="preserve">: </w:t>
@@ -20788,6 +20898,7 @@
           <w:rFonts w:cs="David" w:hint="cs"/>
           <w:sz w:val="24"/>
           <w:szCs w:val="24"/>
+          <w:highlight w:val="yellow"/>
           <w:rtl/>
         </w:rPr>
         <w:t>אין</w:t>
@@ -20801,6 +20912,7 @@
           <w:rFonts w:cs="David"/>
           <w:sz w:val="24"/>
           <w:szCs w:val="24"/>
+          <w:highlight w:val="yellow"/>
           <w:rtl/>
         </w:rPr>
       </w:pPr>
@@ -20811,6 +20923,7 @@
           <w:iCs/>
           <w:sz w:val="24"/>
           <w:szCs w:val="24"/>
+          <w:highlight w:val="yellow"/>
           <w:rtl/>
         </w:rPr>
         <w:t>פונקציונליות</w:t>
@@ -20820,6 +20933,7 @@
           <w:rFonts w:cs="David" w:hint="cs"/>
           <w:sz w:val="24"/>
           <w:szCs w:val="24"/>
+          <w:highlight w:val="yellow"/>
           <w:rtl/>
         </w:rPr>
         <w:t xml:space="preserve">: </w:t>
@@ -20829,6 +20943,7 @@
           <w:rFonts w:cs="David" w:hint="cs"/>
           <w:sz w:val="24"/>
           <w:szCs w:val="24"/>
+          <w:highlight w:val="yellow"/>
           <w:rtl/>
         </w:rPr>
         <w:t xml:space="preserve">בודקת האם להודעה משויך </w:t>
@@ -20839,6 +20954,7 @@
           <w:rFonts w:cs="David" w:hint="cs"/>
           <w:sz w:val="24"/>
           <w:szCs w:val="24"/>
+          <w:highlight w:val="yellow"/>
           <w:rtl/>
         </w:rPr>
         <w:t>יוזר</w:t>
@@ -20849,6 +20965,7 @@
           <w:rFonts w:cs="David" w:hint="cs"/>
           <w:sz w:val="24"/>
           <w:szCs w:val="24"/>
+          <w:highlight w:val="yellow"/>
           <w:rtl/>
         </w:rPr>
         <w:t xml:space="preserve">. אם משויך מוחקת מרשימת </w:t>
@@ -20859,6 +20976,7 @@
           <w:rFonts w:cs="David" w:hint="cs"/>
           <w:sz w:val="24"/>
           <w:szCs w:val="24"/>
+          <w:highlight w:val="yellow"/>
           <w:rtl/>
         </w:rPr>
         <w:t>היוזרים</w:t>
@@ -20869,6 +20987,7 @@
           <w:rFonts w:cs="David" w:hint="cs"/>
           <w:sz w:val="24"/>
           <w:szCs w:val="24"/>
+          <w:highlight w:val="yellow"/>
           <w:rtl/>
         </w:rPr>
         <w:t xml:space="preserve"> המחוברים על פי </w:t>
@@ -20879,6 +20998,7 @@
           <w:rFonts w:cs="David" w:hint="cs"/>
           <w:sz w:val="24"/>
           <w:szCs w:val="24"/>
+          <w:highlight w:val="yellow"/>
           <w:rtl/>
         </w:rPr>
         <w:t>הסוקט</w:t>
@@ -20889,6 +21009,7 @@
           <w:rFonts w:cs="David" w:hint="cs"/>
           <w:sz w:val="24"/>
           <w:szCs w:val="24"/>
+          <w:highlight w:val="yellow"/>
           <w:rtl/>
         </w:rPr>
         <w:t xml:space="preserve"> של </w:t>
@@ -20899,6 +21020,7 @@
           <w:rFonts w:cs="David" w:hint="cs"/>
           <w:sz w:val="24"/>
           <w:szCs w:val="24"/>
+          <w:highlight w:val="yellow"/>
           <w:rtl/>
         </w:rPr>
         <w:t>היוזר</w:t>
@@ -20909,6 +21031,7 @@
           <w:rFonts w:cs="David" w:hint="cs"/>
           <w:sz w:val="24"/>
           <w:szCs w:val="24"/>
+          <w:highlight w:val="yellow"/>
           <w:rtl/>
         </w:rPr>
         <w:t>.</w:t>
@@ -20922,14 +21045,16 @@
           <w:rFonts w:cs="David"/>
           <w:sz w:val="24"/>
           <w:szCs w:val="24"/>
-          <w:rtl/>
-        </w:rPr>
-      </w:pPr>
-      <w:r>
-        <w:rPr>
-          <w:rFonts w:cs="David" w:hint="cs"/>
-          <w:sz w:val="24"/>
-          <w:szCs w:val="24"/>
+          <w:highlight w:val="yellow"/>
+          <w:rtl/>
+        </w:rPr>
+      </w:pPr>
+      <w:r>
+        <w:rPr>
+          <w:rFonts w:cs="David" w:hint="cs"/>
+          <w:sz w:val="24"/>
+          <w:szCs w:val="24"/>
+          <w:highlight w:val="yellow"/>
           <w:rtl/>
         </w:rPr>
         <w:t xml:space="preserve">מטפלת בסגירת חדר עבור </w:t>
@@ -20940,6 +21065,7 @@
           <w:rFonts w:cs="David" w:hint="cs"/>
           <w:sz w:val="24"/>
           <w:szCs w:val="24"/>
+          <w:highlight w:val="yellow"/>
           <w:rtl/>
         </w:rPr>
         <w:t>היוזר</w:t>
@@ -20950,6 +21076,7 @@
           <w:rFonts w:cs="David" w:hint="cs"/>
           <w:sz w:val="24"/>
           <w:szCs w:val="24"/>
+          <w:highlight w:val="yellow"/>
           <w:rtl/>
         </w:rPr>
         <w:t xml:space="preserve"> (</w:t>
@@ -20960,6 +21087,7 @@
           <w:rFonts w:cs="David"/>
           <w:sz w:val="24"/>
           <w:szCs w:val="24"/>
+          <w:highlight w:val="yellow"/>
         </w:rPr>
         <w:t>handleCloseRoom</w:t>
       </w:r>
@@ -20969,6 +21097,7 @@
           <w:rFonts w:cs="David" w:hint="cs"/>
           <w:sz w:val="24"/>
           <w:szCs w:val="24"/>
+          <w:highlight w:val="yellow"/>
           <w:rtl/>
         </w:rPr>
         <w:t>), מטפלת בעזיבת חדר (</w:t>
@@ -20979,6 +21108,7 @@
           <w:rFonts w:cs="David"/>
           <w:sz w:val="24"/>
           <w:szCs w:val="24"/>
+          <w:highlight w:val="yellow"/>
         </w:rPr>
         <w:t>handleLeaveRoom</w:t>
       </w:r>
@@ -20988,6 +21118,7 @@
           <w:rFonts w:cs="David" w:hint="cs"/>
           <w:sz w:val="24"/>
           <w:szCs w:val="24"/>
+          <w:highlight w:val="yellow"/>
           <w:rtl/>
         </w:rPr>
         <w:t>), מטפלת בעזיבת משחק (</w:t>
@@ -20998,6 +21129,7 @@
           <w:rFonts w:cs="David"/>
           <w:sz w:val="24"/>
           <w:szCs w:val="24"/>
+          <w:highlight w:val="yellow"/>
         </w:rPr>
         <w:t>handleLeaveGame</w:t>
       </w:r>
@@ -21007,6 +21139,7 @@
           <w:rFonts w:cs="David" w:hint="cs"/>
           <w:sz w:val="24"/>
           <w:szCs w:val="24"/>
+          <w:highlight w:val="yellow"/>
           <w:rtl/>
         </w:rPr>
         <w:t>).</w:t>
@@ -21022,6 +21155,7 @@
           <w:bCs/>
           <w:sz w:val="24"/>
           <w:szCs w:val="24"/>
+          <w:highlight w:val="yellow"/>
           <w:rtl/>
         </w:rPr>
       </w:pPr>
@@ -21036,6 +21170,7 @@
           <w:bCs/>
           <w:sz w:val="24"/>
           <w:szCs w:val="24"/>
+          <w:highlight w:val="yellow"/>
           <w:rtl/>
         </w:rPr>
       </w:pPr>
@@ -21050,6 +21185,7 @@
           <w:bCs/>
           <w:sz w:val="24"/>
           <w:szCs w:val="24"/>
+          <w:highlight w:val="yellow"/>
         </w:rPr>
       </w:pPr>
       <w:proofErr w:type="spellStart"/>
@@ -21060,6 +21196,7 @@
           <w:bCs/>
           <w:sz w:val="24"/>
           <w:szCs w:val="24"/>
+          <w:highlight w:val="yellow"/>
         </w:rPr>
         <w:t>handleSignup</w:t>
       </w:r>
@@ -21071,6 +21208,7 @@
           <w:bCs/>
           <w:sz w:val="24"/>
           <w:szCs w:val="24"/>
+          <w:highlight w:val="yellow"/>
           <w:rtl/>
         </w:rPr>
         <w:t xml:space="preserve"> (הודעה 203 בפרוטוקול)</w:t>
@@ -21084,6 +21222,7 @@
           <w:rFonts w:cs="David"/>
           <w:sz w:val="24"/>
           <w:szCs w:val="24"/>
+          <w:highlight w:val="yellow"/>
           <w:rtl/>
         </w:rPr>
       </w:pPr>
@@ -21094,6 +21233,7 @@
           <w:iCs/>
           <w:sz w:val="24"/>
           <w:szCs w:val="24"/>
+          <w:highlight w:val="yellow"/>
           <w:rtl/>
         </w:rPr>
         <w:t>פרמטרים</w:t>
@@ -21103,6 +21243,7 @@
           <w:rFonts w:cs="David" w:hint="cs"/>
           <w:sz w:val="24"/>
           <w:szCs w:val="24"/>
+          <w:highlight w:val="yellow"/>
           <w:rtl/>
         </w:rPr>
         <w:t xml:space="preserve">: </w:t>
@@ -21119,14 +21260,16 @@
           <w:rFonts w:cs="David"/>
           <w:sz w:val="24"/>
           <w:szCs w:val="24"/>
-        </w:rPr>
-      </w:pPr>
-      <w:proofErr w:type="spellStart"/>
-      <w:r>
-        <w:rPr>
-          <w:rFonts w:cs="David"/>
-          <w:sz w:val="24"/>
-          <w:szCs w:val="24"/>
+          <w:highlight w:val="yellow"/>
+        </w:rPr>
+      </w:pPr>
+      <w:proofErr w:type="spellStart"/>
+      <w:r>
+        <w:rPr>
+          <w:rFonts w:cs="David"/>
+          <w:sz w:val="24"/>
+          <w:szCs w:val="24"/>
+          <w:highlight w:val="yellow"/>
         </w:rPr>
         <w:t>RecievedMessage</w:t>
       </w:r>
@@ -21136,6 +21279,7 @@
           <w:rFonts w:cs="David"/>
           <w:sz w:val="24"/>
           <w:szCs w:val="24"/>
+          <w:highlight w:val="yellow"/>
         </w:rPr>
         <w:t xml:space="preserve">* </w:t>
       </w:r>
@@ -21145,6 +21289,7 @@
           <w:rFonts w:cs="David"/>
           <w:sz w:val="24"/>
           <w:szCs w:val="24"/>
+          <w:highlight w:val="yellow"/>
         </w:rPr>
         <w:t>msg</w:t>
       </w:r>
@@ -21154,6 +21299,7 @@
           <w:rFonts w:cs="David" w:hint="cs"/>
           <w:sz w:val="24"/>
           <w:szCs w:val="24"/>
+          <w:highlight w:val="yellow"/>
           <w:rtl/>
         </w:rPr>
         <w:t xml:space="preserve"> </w:t>
@@ -21163,6 +21309,7 @@
           <w:rFonts w:cs="David"/>
           <w:sz w:val="24"/>
           <w:szCs w:val="24"/>
+          <w:highlight w:val="yellow"/>
           <w:rtl/>
         </w:rPr>
         <w:t>–</w:t>
@@ -21172,6 +21319,7 @@
           <w:rFonts w:cs="David" w:hint="cs"/>
           <w:sz w:val="24"/>
           <w:szCs w:val="24"/>
+          <w:highlight w:val="yellow"/>
           <w:rtl/>
         </w:rPr>
         <w:t xml:space="preserve"> ההודעה שהתקבלה מהלקוח</w:t>
@@ -21185,6 +21333,7 @@
           <w:rFonts w:cs="David"/>
           <w:sz w:val="24"/>
           <w:szCs w:val="24"/>
+          <w:highlight w:val="yellow"/>
           <w:rtl/>
         </w:rPr>
       </w:pPr>
@@ -21207,6 +21356,7 @@
           <w:iCs/>
           <w:sz w:val="24"/>
           <w:szCs w:val="24"/>
+          <w:highlight w:val="yellow"/>
           <w:rtl/>
         </w:rPr>
         <w:t>ערך החזר</w:t>
@@ -21216,6 +21366,7 @@
           <w:rFonts w:cs="David" w:hint="cs"/>
           <w:sz w:val="24"/>
           <w:szCs w:val="24"/>
+          <w:highlight w:val="yellow"/>
           <w:rtl/>
         </w:rPr>
         <w:t xml:space="preserve">: </w:t>
@@ -21225,6 +21376,7 @@
           <w:rFonts w:cs="David" w:hint="cs"/>
           <w:sz w:val="24"/>
           <w:szCs w:val="24"/>
+          <w:highlight w:val="yellow"/>
           <w:rtl/>
         </w:rPr>
         <w:t>בוליאני, הצליח להירשם למערכת או לא.</w:t>
@@ -33019,18 +33171,7 @@
                 <w:szCs w:val="24"/>
                 <w:highlight w:val="yellow"/>
               </w:rPr>
-              <w:t>questionsN</w:t>
-            </w:r>
-            <w:bookmarkStart w:id="0" w:name="_GoBack"/>
-            <w:bookmarkEnd w:id="0"/>
-            <w:r>
-              <w:rPr>
-                <w:rFonts w:cs="David"/>
-                <w:sz w:val="24"/>
-                <w:szCs w:val="24"/>
-                <w:highlight w:val="yellow"/>
-              </w:rPr>
-              <w:t>umber</w:t>
+              <w:t>questionsNumber</w:t>
             </w:r>
             <w:proofErr w:type="spellEnd"/>
             <w:r>
@@ -33256,6 +33397,7 @@
                 <w:rFonts w:cs="David"/>
                 <w:sz w:val="24"/>
                 <w:szCs w:val="24"/>
+                <w:highlight w:val="yellow"/>
               </w:rPr>
             </w:pPr>
             <w:r>
@@ -33263,6 +33405,7 @@
                 <w:rFonts w:cs="David"/>
                 <w:sz w:val="24"/>
                 <w:szCs w:val="24"/>
+                <w:highlight w:val="yellow"/>
               </w:rPr>
               <w:t>215</w:t>
             </w:r>
@@ -33290,6 +33433,7 @@
                 <w:rFonts w:cs="David"/>
                 <w:sz w:val="24"/>
                 <w:szCs w:val="24"/>
+                <w:highlight w:val="yellow"/>
               </w:rPr>
             </w:pPr>
             <w:r>
@@ -33297,6 +33441,7 @@
                 <w:rFonts w:cs="David"/>
                 <w:sz w:val="24"/>
                 <w:szCs w:val="24"/>
+                <w:highlight w:val="yellow"/>
                 <w:rtl/>
               </w:rPr>
               <w:t>קליינט-סרבר</w:t>
@@ -33325,6 +33470,7 @@
                 <w:rFonts w:cs="David"/>
                 <w:sz w:val="24"/>
                 <w:szCs w:val="24"/>
+                <w:highlight w:val="yellow"/>
               </w:rPr>
             </w:pPr>
             <w:r>
@@ -33332,6 +33478,7 @@
                 <w:rFonts w:cs="David"/>
                 <w:sz w:val="24"/>
                 <w:szCs w:val="24"/>
+                <w:highlight w:val="yellow"/>
                 <w:rtl/>
               </w:rPr>
               <w:t>בקשה לסגירת חדר</w:t>
@@ -33361,6 +33508,7 @@
                 <w:rFonts w:cs="David"/>
                 <w:sz w:val="24"/>
                 <w:szCs w:val="24"/>
+                <w:highlight w:val="yellow"/>
               </w:rPr>
             </w:pPr>
             <w:r>
@@ -33368,6 +33516,7 @@
                 <w:rFonts w:cs="David"/>
                 <w:sz w:val="24"/>
                 <w:szCs w:val="24"/>
+                <w:highlight w:val="yellow"/>
               </w:rPr>
               <w:t>[215]</w:t>
             </w:r>
@@ -33397,6 +33546,7 @@
                 <w:rFonts w:cs="David"/>
                 <w:sz w:val="24"/>
                 <w:szCs w:val="24"/>
+                <w:highlight w:val="yellow"/>
               </w:rPr>
             </w:pPr>
             <w:r>
@@ -33404,6 +33554,7 @@
                 <w:rFonts w:cs="David"/>
                 <w:sz w:val="24"/>
                 <w:szCs w:val="24"/>
+                <w:highlight w:val="yellow"/>
               </w:rPr>
               <w:t>116</w:t>
             </w:r>
@@ -33430,6 +33581,7 @@
                 <w:rFonts w:cs="David"/>
                 <w:sz w:val="24"/>
                 <w:szCs w:val="24"/>
+                <w:highlight w:val="yellow"/>
               </w:rPr>
             </w:pPr>
             <w:r>
@@ -33437,6 +33589,7 @@
                 <w:rFonts w:cs="David"/>
                 <w:sz w:val="24"/>
                 <w:szCs w:val="24"/>
+                <w:highlight w:val="yellow"/>
                 <w:rtl/>
               </w:rPr>
               <w:t>סרבר-קליינט</w:t>
@@ -33464,6 +33617,7 @@
                 <w:rFonts w:cs="David"/>
                 <w:sz w:val="24"/>
                 <w:szCs w:val="24"/>
+                <w:highlight w:val="yellow"/>
               </w:rPr>
             </w:pPr>
             <w:r>
@@ -33471,6 +33625,7 @@
                 <w:rFonts w:cs="David"/>
                 <w:sz w:val="24"/>
                 <w:szCs w:val="24"/>
+                <w:highlight w:val="yellow"/>
                 <w:rtl/>
               </w:rPr>
               <w:t>תגובה לבקשת סגירת חדר.</w:t>
@@ -33483,6 +33638,7 @@
                 <w:rFonts w:cs="David"/>
                 <w:sz w:val="24"/>
                 <w:szCs w:val="24"/>
+                <w:highlight w:val="yellow"/>
               </w:rPr>
             </w:pPr>
           </w:p>
@@ -33509,6 +33665,7 @@
                 <w:rFonts w:cs="David"/>
                 <w:sz w:val="24"/>
                 <w:szCs w:val="24"/>
+                <w:highlight w:val="yellow"/>
               </w:rPr>
             </w:pPr>
             <w:r>
@@ -33516,6 +33673,7 @@
                 <w:rFonts w:cs="David"/>
                 <w:sz w:val="24"/>
                 <w:szCs w:val="24"/>
+                <w:highlight w:val="yellow"/>
               </w:rPr>
               <w:t>[116]</w:t>
             </w:r>
@@ -33527,6 +33685,7 @@
                 <w:rFonts w:cs="David"/>
                 <w:sz w:val="24"/>
                 <w:szCs w:val="24"/>
+                <w:highlight w:val="yellow"/>
                 <w:rtl/>
               </w:rPr>
             </w:pPr>
@@ -33535,6 +33694,7 @@
                 <w:rFonts w:cs="David"/>
                 <w:sz w:val="24"/>
                 <w:szCs w:val="24"/>
+                <w:highlight w:val="yellow"/>
                 <w:rtl/>
               </w:rPr>
               <w:t xml:space="preserve">יישלח לכל המשתמשים ששייכים לחדר כולל </w:t>
@@ -33545,6 +33705,7 @@
                 <w:rFonts w:cs="David"/>
                 <w:sz w:val="24"/>
                 <w:szCs w:val="24"/>
+                <w:highlight w:val="yellow"/>
                 <w:rtl/>
               </w:rPr>
               <w:t>האדמין</w:t>
@@ -34271,7 +34432,18 @@
                 <w:szCs w:val="24"/>
                 <w:rtl/>
               </w:rPr>
-              <w:t>זמן תשובה - 2 בתים (הזמן שלקח לשחקן לענות)</w:t>
+              <w:t>זמן תשובה - 2 בתי</w:t>
+            </w:r>
+            <w:bookmarkStart w:id="0" w:name="_GoBack"/>
+            <w:bookmarkEnd w:id="0"/>
+            <w:r>
+              <w:rPr>
+                <w:rFonts w:cs="David"/>
+                <w:sz w:val="24"/>
+                <w:szCs w:val="24"/>
+                <w:rtl/>
+              </w:rPr>
+              <w:t>ם (הזמן שלקח לשחקן לענות)</w:t>
             </w:r>
           </w:p>
           <w:p>
@@ -38668,7 +38840,7 @@
 </file>
 
 <file path=customXml/itemProps1.xml><?xml version="1.0" encoding="utf-8"?>
-<ds:datastoreItem xmlns:ds="http://schemas.openxmlformats.org/officeDocument/2006/customXml" ds:itemID="{9DB55CFC-ADD8-4188-ACBF-EF3135FA3A67}">
+<ds:datastoreItem xmlns:ds="http://schemas.openxmlformats.org/officeDocument/2006/customXml" ds:itemID="{95732AD8-D4A0-4B9E-9F80-890D0659D976}">
   <ds:schemaRefs>
     <ds:schemaRef ds:uri="http://schemas.openxmlformats.org/officeDocument/2006/bibliography"/>
   </ds:schemaRefs>

</xml_diff>

<commit_message>
[Server] Game questions and answers support added(with DB). Game ending support(scores) and bug fixes
</commit_message>
<xml_diff>
--- a/instructions.docx
+++ b/instructions.docx
@@ -5479,6 +5479,7 @@
         </w:rPr>
       </w:pPr>
       <w:proofErr w:type="spellStart"/>
+      <w:proofErr w:type="gramStart"/>
       <w:r>
         <w:rPr>
           <w:rFonts w:cs="David"/>
@@ -5490,6 +5491,7 @@
         <w:t>addAnswerToPlayer</w:t>
       </w:r>
       <w:proofErr w:type="spellEnd"/>
+      <w:proofErr w:type="gramEnd"/>
     </w:p>
     <w:p>
       <w:pPr>
@@ -30050,8 +30052,6 @@
               </w:rPr>
               <w:t>[1022] //User is already connected</w:t>
             </w:r>
-            <w:bookmarkStart w:id="0" w:name="_GoBack"/>
-            <w:bookmarkEnd w:id="0"/>
           </w:p>
         </w:tc>
       </w:tr>
@@ -33752,6 +33752,7 @@
                 <w:rFonts w:cs="David"/>
                 <w:sz w:val="24"/>
                 <w:szCs w:val="24"/>
+                <w:highlight w:val="yellow"/>
               </w:rPr>
             </w:pPr>
             <w:r>
@@ -33759,6 +33760,7 @@
                 <w:rFonts w:cs="David"/>
                 <w:sz w:val="24"/>
                 <w:szCs w:val="24"/>
+                <w:highlight w:val="yellow"/>
               </w:rPr>
               <w:t>217</w:t>
             </w:r>
@@ -33786,6 +33788,7 @@
                 <w:rFonts w:cs="David"/>
                 <w:sz w:val="24"/>
                 <w:szCs w:val="24"/>
+                <w:highlight w:val="yellow"/>
               </w:rPr>
             </w:pPr>
             <w:r>
@@ -33793,6 +33796,7 @@
                 <w:rFonts w:cs="David"/>
                 <w:sz w:val="24"/>
                 <w:szCs w:val="24"/>
+                <w:highlight w:val="yellow"/>
                 <w:rtl/>
               </w:rPr>
               <w:t>קליינט-סרבר</w:t>
@@ -33821,6 +33825,7 @@
                 <w:rFonts w:cs="David"/>
                 <w:sz w:val="24"/>
                 <w:szCs w:val="24"/>
+                <w:highlight w:val="yellow"/>
               </w:rPr>
             </w:pPr>
             <w:r>
@@ -33828,6 +33833,7 @@
                 <w:rFonts w:cs="David"/>
                 <w:sz w:val="24"/>
                 <w:szCs w:val="24"/>
+                <w:highlight w:val="yellow"/>
                 <w:rtl/>
               </w:rPr>
               <w:t xml:space="preserve">התחלת משחק </w:t>
@@ -33857,6 +33863,7 @@
                 <w:rFonts w:cs="David"/>
                 <w:sz w:val="24"/>
                 <w:szCs w:val="24"/>
+                <w:highlight w:val="yellow"/>
               </w:rPr>
             </w:pPr>
             <w:r>
@@ -33864,6 +33871,7 @@
                 <w:rFonts w:cs="David"/>
                 <w:sz w:val="24"/>
                 <w:szCs w:val="24"/>
+                <w:highlight w:val="yellow"/>
               </w:rPr>
               <w:t>[217]</w:t>
             </w:r>
@@ -33875,6 +33883,7 @@
                 <w:rFonts w:cs="David"/>
                 <w:sz w:val="24"/>
                 <w:szCs w:val="24"/>
+                <w:highlight w:val="yellow"/>
                 <w:rtl/>
               </w:rPr>
             </w:pPr>
@@ -33883,6 +33892,7 @@
                 <w:rFonts w:cs="David"/>
                 <w:sz w:val="24"/>
                 <w:szCs w:val="24"/>
+                <w:highlight w:val="yellow"/>
                 <w:rtl/>
               </w:rPr>
               <w:t xml:space="preserve">הודעה זו תשלח רק ע"י </w:t>
@@ -33893,6 +33903,7 @@
                 <w:rFonts w:cs="David"/>
                 <w:sz w:val="24"/>
                 <w:szCs w:val="24"/>
+                <w:highlight w:val="yellow"/>
                 <w:rtl/>
               </w:rPr>
               <w:t>האדמין</w:t>
@@ -33903,6 +33914,7 @@
                 <w:rFonts w:cs="David"/>
                 <w:sz w:val="24"/>
                 <w:szCs w:val="24"/>
+                <w:highlight w:val="yellow"/>
                 <w:rtl/>
               </w:rPr>
               <w:t>.</w:t>
@@ -33915,6 +33927,7 @@
                 <w:rFonts w:cs="David"/>
                 <w:sz w:val="24"/>
                 <w:szCs w:val="24"/>
+                <w:highlight w:val="yellow"/>
               </w:rPr>
             </w:pPr>
             <w:r>
@@ -33922,6 +33935,7 @@
                 <w:rFonts w:cs="David"/>
                 <w:sz w:val="24"/>
                 <w:szCs w:val="24"/>
+                <w:highlight w:val="yellow"/>
                 <w:rtl/>
               </w:rPr>
               <w:t>במידה והצליח השרת ישלח לכל מי שמחובר לחדר הודעת 118 כמפורט בהמשך</w:t>
@@ -33952,6 +33966,7 @@
                 <w:rFonts w:cs="David"/>
                 <w:sz w:val="24"/>
                 <w:szCs w:val="24"/>
+                <w:highlight w:val="yellow"/>
               </w:rPr>
             </w:pPr>
             <w:r>
@@ -33959,6 +33974,7 @@
                 <w:rFonts w:cs="David"/>
                 <w:sz w:val="24"/>
                 <w:szCs w:val="24"/>
+                <w:highlight w:val="yellow"/>
               </w:rPr>
               <w:t>118</w:t>
             </w:r>
@@ -33985,6 +34001,7 @@
                 <w:rFonts w:cs="David"/>
                 <w:sz w:val="24"/>
                 <w:szCs w:val="24"/>
+                <w:highlight w:val="yellow"/>
               </w:rPr>
             </w:pPr>
             <w:r>
@@ -33992,6 +34009,7 @@
                 <w:rFonts w:cs="David"/>
                 <w:sz w:val="24"/>
                 <w:szCs w:val="24"/>
+                <w:highlight w:val="yellow"/>
                 <w:rtl/>
               </w:rPr>
               <w:t>סרבר-קליינט</w:t>
@@ -34019,6 +34037,7 @@
                 <w:rFonts w:cs="David"/>
                 <w:sz w:val="24"/>
                 <w:szCs w:val="24"/>
+                <w:highlight w:val="yellow"/>
               </w:rPr>
             </w:pPr>
             <w:r>
@@ -34026,6 +34045,7 @@
                 <w:rFonts w:cs="David"/>
                 <w:sz w:val="24"/>
                 <w:szCs w:val="24"/>
+                <w:highlight w:val="yellow"/>
                 <w:rtl/>
               </w:rPr>
               <w:t>שליחת שאלה עם ארבע תשובות אפשריות</w:t>
@@ -34038,6 +34058,7 @@
                 <w:rFonts w:cs="David"/>
                 <w:sz w:val="24"/>
                 <w:szCs w:val="24"/>
+                <w:highlight w:val="yellow"/>
               </w:rPr>
             </w:pPr>
           </w:p>
@@ -34063,6 +34084,7 @@
                 <w:rFonts w:cs="David"/>
                 <w:sz w:val="24"/>
                 <w:szCs w:val="24"/>
+                <w:highlight w:val="yellow"/>
               </w:rPr>
             </w:pPr>
             <w:r>
@@ -34070,6 +34092,7 @@
                 <w:rFonts w:cs="David"/>
                 <w:sz w:val="24"/>
                 <w:szCs w:val="24"/>
+                <w:highlight w:val="yellow"/>
                 <w:rtl/>
               </w:rPr>
               <w:t>קוד הודעה - 3 בתים</w:t>
@@ -34082,6 +34105,7 @@
                 <w:rFonts w:cs="David"/>
                 <w:sz w:val="24"/>
                 <w:szCs w:val="24"/>
+                <w:highlight w:val="yellow"/>
               </w:rPr>
             </w:pPr>
             <w:r>
@@ -34089,6 +34113,7 @@
                 <w:rFonts w:cs="David"/>
                 <w:sz w:val="24"/>
                 <w:szCs w:val="24"/>
+                <w:highlight w:val="yellow"/>
                 <w:rtl/>
               </w:rPr>
               <w:t>גודל שאלה - 3 בתים</w:t>
@@ -34101,6 +34126,7 @@
                 <w:rFonts w:cs="David"/>
                 <w:sz w:val="24"/>
                 <w:szCs w:val="24"/>
+                <w:highlight w:val="yellow"/>
               </w:rPr>
             </w:pPr>
             <w:r>
@@ -34108,6 +34134,7 @@
                 <w:rFonts w:cs="David"/>
                 <w:sz w:val="24"/>
                 <w:szCs w:val="24"/>
+                <w:highlight w:val="yellow"/>
                 <w:rtl/>
               </w:rPr>
               <w:t>שאלה</w:t>
@@ -34120,6 +34147,7 @@
                 <w:rFonts w:cs="David"/>
                 <w:sz w:val="24"/>
                 <w:szCs w:val="24"/>
+                <w:highlight w:val="yellow"/>
               </w:rPr>
             </w:pPr>
             <w:r>
@@ -34127,6 +34155,7 @@
                 <w:rFonts w:cs="David"/>
                 <w:sz w:val="24"/>
                 <w:szCs w:val="24"/>
+                <w:highlight w:val="yellow"/>
                 <w:rtl/>
               </w:rPr>
               <w:t>[ גודל תשובה - 3 בתים</w:t>
@@ -34139,6 +34168,7 @@
                 <w:rFonts w:cs="David"/>
                 <w:sz w:val="24"/>
                 <w:szCs w:val="24"/>
+                <w:highlight w:val="yellow"/>
               </w:rPr>
             </w:pPr>
             <w:r>
@@ -34146,6 +34176,7 @@
                 <w:rFonts w:cs="David"/>
                 <w:sz w:val="24"/>
                 <w:szCs w:val="24"/>
+                <w:highlight w:val="yellow"/>
                 <w:rtl/>
               </w:rPr>
               <w:t>תשובה]- עבור כל תשובה</w:t>
@@ -34159,6 +34190,7 @@
                 <w:rFonts w:cs="David"/>
                 <w:sz w:val="24"/>
                 <w:szCs w:val="24"/>
+                <w:highlight w:val="yellow"/>
               </w:rPr>
             </w:pPr>
             <w:r>
@@ -34166,6 +34198,7 @@
                 <w:rFonts w:cs="David"/>
                 <w:sz w:val="24"/>
                 <w:szCs w:val="24"/>
+                <w:highlight w:val="yellow"/>
               </w:rPr>
               <w:t>[118 ### question ###answer1###answer2###answer3###answer4]</w:t>
             </w:r>
@@ -34177,6 +34210,7 @@
                 <w:rFonts w:cs="David"/>
                 <w:sz w:val="24"/>
                 <w:szCs w:val="24"/>
+                <w:highlight w:val="yellow"/>
               </w:rPr>
             </w:pPr>
           </w:p>
@@ -34187,6 +34221,7 @@
                 <w:rFonts w:cs="David"/>
                 <w:sz w:val="24"/>
                 <w:szCs w:val="24"/>
+                <w:highlight w:val="yellow"/>
               </w:rPr>
             </w:pPr>
             <w:r>
@@ -34194,6 +34229,7 @@
                 <w:rFonts w:cs="David"/>
                 <w:sz w:val="24"/>
                 <w:szCs w:val="24"/>
+                <w:highlight w:val="yellow"/>
                 <w:rtl/>
               </w:rPr>
               <w:t xml:space="preserve">במקרה של כישלון יישלח(נשלח רק </w:t>
@@ -34204,6 +34240,7 @@
                 <w:rFonts w:cs="David"/>
                 <w:sz w:val="24"/>
                 <w:szCs w:val="24"/>
+                <w:highlight w:val="yellow"/>
                 <w:rtl/>
               </w:rPr>
               <w:t>לאדמין</w:t>
@@ -34214,6 +34251,7 @@
                 <w:rFonts w:cs="David"/>
                 <w:sz w:val="24"/>
                 <w:szCs w:val="24"/>
+                <w:highlight w:val="yellow"/>
                 <w:rtl/>
               </w:rPr>
               <w:t>):</w:t>
@@ -34227,6 +34265,7 @@
                 <w:rFonts w:cs="David"/>
                 <w:sz w:val="24"/>
                 <w:szCs w:val="24"/>
+                <w:highlight w:val="yellow"/>
               </w:rPr>
             </w:pPr>
             <w:r>
@@ -34234,6 +34273,7 @@
                 <w:rFonts w:cs="David"/>
                 <w:sz w:val="24"/>
                 <w:szCs w:val="24"/>
+                <w:highlight w:val="yellow"/>
               </w:rPr>
               <w:t>[1180]</w:t>
             </w:r>
@@ -34245,6 +34285,7 @@
                 <w:rFonts w:cs="David"/>
                 <w:sz w:val="24"/>
                 <w:szCs w:val="24"/>
+                <w:highlight w:val="yellow"/>
                 <w:rtl/>
               </w:rPr>
             </w:pPr>
@@ -34253,6 +34294,7 @@
                 <w:rFonts w:cs="David"/>
                 <w:sz w:val="24"/>
                 <w:szCs w:val="24"/>
+                <w:highlight w:val="yellow"/>
                 <w:rtl/>
               </w:rPr>
               <w:t>כלומר ניתן לזהות שגיאה כשאורך השאלה הוא 0.</w:t>
@@ -34284,6 +34326,7 @@
                 <w:rFonts w:cs="David"/>
                 <w:sz w:val="24"/>
                 <w:szCs w:val="24"/>
+                <w:highlight w:val="yellow"/>
               </w:rPr>
             </w:pPr>
             <w:r>
@@ -34291,6 +34334,7 @@
                 <w:rFonts w:cs="David"/>
                 <w:sz w:val="24"/>
                 <w:szCs w:val="24"/>
+                <w:highlight w:val="yellow"/>
               </w:rPr>
               <w:t>219</w:t>
             </w:r>
@@ -34318,6 +34362,7 @@
                 <w:rFonts w:cs="David"/>
                 <w:sz w:val="24"/>
                 <w:szCs w:val="24"/>
+                <w:highlight w:val="yellow"/>
               </w:rPr>
             </w:pPr>
             <w:r>
@@ -34325,6 +34370,7 @@
                 <w:rFonts w:cs="David"/>
                 <w:sz w:val="24"/>
                 <w:szCs w:val="24"/>
+                <w:highlight w:val="yellow"/>
                 <w:rtl/>
               </w:rPr>
               <w:t>קליינט-סרבר</w:t>
@@ -34353,6 +34399,7 @@
                 <w:rFonts w:cs="David"/>
                 <w:sz w:val="24"/>
                 <w:szCs w:val="24"/>
+                <w:highlight w:val="yellow"/>
               </w:rPr>
             </w:pPr>
             <w:r>
@@ -34360,6 +34407,7 @@
                 <w:rFonts w:cs="David"/>
                 <w:sz w:val="24"/>
                 <w:szCs w:val="24"/>
+                <w:highlight w:val="yellow"/>
                 <w:rtl/>
               </w:rPr>
               <w:t xml:space="preserve">הלקוח שולח את </w:t>
@@ -34370,6 +34418,7 @@
                 <w:rFonts w:cs="David"/>
                 <w:sz w:val="24"/>
                 <w:szCs w:val="24"/>
+                <w:highlight w:val="yellow"/>
                 <w:rtl/>
               </w:rPr>
               <w:t>תשובותו</w:t>
@@ -34399,6 +34448,7 @@
                 <w:rFonts w:cs="David"/>
                 <w:sz w:val="24"/>
                 <w:szCs w:val="24"/>
+                <w:highlight w:val="yellow"/>
               </w:rPr>
             </w:pPr>
             <w:r>
@@ -34406,6 +34456,7 @@
                 <w:rFonts w:cs="David"/>
                 <w:sz w:val="24"/>
                 <w:szCs w:val="24"/>
+                <w:highlight w:val="yellow"/>
                 <w:rtl/>
               </w:rPr>
               <w:t>קוד הודעה - 3 בתים (כמחרוזת)</w:t>
@@ -34418,6 +34469,7 @@
                 <w:rFonts w:cs="David"/>
                 <w:sz w:val="24"/>
                 <w:szCs w:val="24"/>
+                <w:highlight w:val="yellow"/>
               </w:rPr>
             </w:pPr>
             <w:r>
@@ -34425,9 +34477,31 @@
                 <w:rFonts w:cs="David"/>
                 <w:sz w:val="24"/>
                 <w:szCs w:val="24"/>
+                <w:highlight w:val="yellow"/>
                 <w:rtl/>
               </w:rPr>
-              <w:t>מספר התשובה - בית 1 (כתו)</w:t>
+              <w:t>מספר התשובה - בית 1 (כת</w:t>
+            </w:r>
+          </w:p>
+          <w:p>
+            <w:pPr>
+              <w:ind w:left="140" w:right="140"/>
+              <w:rPr>
+                <w:rFonts w:cs="David"/>
+                <w:sz w:val="24"/>
+                <w:szCs w:val="24"/>
+                <w:highlight w:val="yellow"/>
+              </w:rPr>
+            </w:pPr>
+            <w:r>
+              <w:rPr>
+                <w:rFonts w:cs="David"/>
+                <w:sz w:val="24"/>
+                <w:szCs w:val="24"/>
+                <w:highlight w:val="yellow"/>
+                <w:rtl/>
+              </w:rPr>
+              <w:t>ו)</w:t>
             </w:r>
           </w:p>
           <w:p>
@@ -34437,6 +34511,7 @@
                 <w:rFonts w:cs="David"/>
                 <w:sz w:val="24"/>
                 <w:szCs w:val="24"/>
+                <w:highlight w:val="yellow"/>
               </w:rPr>
             </w:pPr>
             <w:r>
@@ -34444,6 +34519,7 @@
                 <w:rFonts w:cs="David"/>
                 <w:sz w:val="24"/>
                 <w:szCs w:val="24"/>
+                <w:highlight w:val="yellow"/>
                 <w:rtl/>
               </w:rPr>
               <w:t>זמן תשובה - 2 בתים (הזמן שלקח לשחקן לענות)</w:t>
@@ -34457,6 +34533,7 @@
                 <w:rFonts w:cs="David"/>
                 <w:sz w:val="24"/>
                 <w:szCs w:val="24"/>
+                <w:highlight w:val="yellow"/>
               </w:rPr>
             </w:pPr>
             <w:r>
@@ -34464,6 +34541,7 @@
                 <w:rFonts w:cs="David"/>
                 <w:sz w:val="24"/>
                 <w:szCs w:val="24"/>
+                <w:highlight w:val="yellow"/>
               </w:rPr>
               <w:t xml:space="preserve">[219 </w:t>
             </w:r>
@@ -34473,6 +34551,7 @@
                 <w:rFonts w:cs="David"/>
                 <w:sz w:val="24"/>
                 <w:szCs w:val="24"/>
+                <w:highlight w:val="yellow"/>
               </w:rPr>
               <w:t>answerNumber</w:t>
             </w:r>
@@ -34482,6 +34561,7 @@
                 <w:rFonts w:cs="David"/>
                 <w:sz w:val="24"/>
                 <w:szCs w:val="24"/>
+                <w:highlight w:val="yellow"/>
               </w:rPr>
               <w:t xml:space="preserve"> </w:t>
             </w:r>
@@ -34491,6 +34571,7 @@
                 <w:rFonts w:cs="David"/>
                 <w:sz w:val="24"/>
                 <w:szCs w:val="24"/>
+                <w:highlight w:val="yellow"/>
               </w:rPr>
               <w:t>TimeInSeconds</w:t>
             </w:r>
@@ -34500,6 +34581,7 @@
                 <w:rFonts w:cs="David"/>
                 <w:sz w:val="24"/>
                 <w:szCs w:val="24"/>
+                <w:highlight w:val="yellow"/>
               </w:rPr>
               <w:t>]</w:t>
             </w:r>
@@ -34512,6 +34594,7 @@
                 <w:rFonts w:cs="David"/>
                 <w:sz w:val="24"/>
                 <w:szCs w:val="24"/>
+                <w:highlight w:val="yellow"/>
               </w:rPr>
             </w:pPr>
           </w:p>
@@ -34522,6 +34605,7 @@
                 <w:rFonts w:cs="David"/>
                 <w:sz w:val="24"/>
                 <w:szCs w:val="24"/>
+                <w:highlight w:val="yellow"/>
                 <w:rtl/>
               </w:rPr>
             </w:pPr>
@@ -34530,9 +34614,9 @@
                 <w:rFonts w:cs="David" w:hint="cs"/>
                 <w:sz w:val="24"/>
                 <w:szCs w:val="24"/>
+                <w:highlight w:val="yellow"/>
                 <w:rtl/>
               </w:rPr>
-              <w:lastRenderedPageBreak/>
               <w:t>במידה והשחקן לא ענה בזמן על השאלה  מספר התשובה יהיה 5.</w:t>
             </w:r>
           </w:p>
@@ -34561,6 +34645,7 @@
                 <w:rFonts w:cs="David"/>
                 <w:sz w:val="24"/>
                 <w:szCs w:val="24"/>
+                <w:highlight w:val="yellow"/>
               </w:rPr>
             </w:pPr>
             <w:r>
@@ -34568,6 +34653,7 @@
                 <w:rFonts w:cs="David"/>
                 <w:sz w:val="24"/>
                 <w:szCs w:val="24"/>
+                <w:highlight w:val="yellow"/>
               </w:rPr>
               <w:lastRenderedPageBreak/>
               <w:t>120</w:t>
@@ -34595,6 +34681,7 @@
                 <w:rFonts w:cs="David"/>
                 <w:sz w:val="24"/>
                 <w:szCs w:val="24"/>
+                <w:highlight w:val="yellow"/>
               </w:rPr>
             </w:pPr>
             <w:r>
@@ -34602,6 +34689,7 @@
                 <w:rFonts w:cs="David"/>
                 <w:sz w:val="24"/>
                 <w:szCs w:val="24"/>
+                <w:highlight w:val="yellow"/>
                 <w:rtl/>
               </w:rPr>
               <w:t>סרבר-קליינט</w:t>
@@ -34629,6 +34717,7 @@
                 <w:rFonts w:cs="David"/>
                 <w:sz w:val="24"/>
                 <w:szCs w:val="24"/>
+                <w:highlight w:val="yellow"/>
               </w:rPr>
             </w:pPr>
             <w:r>
@@ -34636,6 +34725,7 @@
                 <w:rFonts w:cs="David"/>
                 <w:sz w:val="24"/>
                 <w:szCs w:val="24"/>
+                <w:highlight w:val="yellow"/>
                 <w:rtl/>
               </w:rPr>
               <w:t>התייחסות השרת לנכונות השאלה</w:t>
@@ -34663,6 +34753,7 @@
                 <w:rFonts w:cs="David"/>
                 <w:sz w:val="24"/>
                 <w:szCs w:val="24"/>
+                <w:highlight w:val="yellow"/>
                 <w:rtl/>
               </w:rPr>
             </w:pPr>
@@ -34671,6 +34762,7 @@
                 <w:rFonts w:cs="David"/>
                 <w:sz w:val="24"/>
                 <w:szCs w:val="24"/>
+                <w:highlight w:val="yellow"/>
                 <w:rtl/>
               </w:rPr>
               <w:t>נכון\לא נכון :תו אחד -  1\0</w:t>
@@ -34684,6 +34776,7 @@
                 <w:rFonts w:cs="David"/>
                 <w:sz w:val="24"/>
                 <w:szCs w:val="24"/>
+                <w:highlight w:val="yellow"/>
               </w:rPr>
             </w:pPr>
             <w:r>
@@ -34691,6 +34784,7 @@
                 <w:rFonts w:cs="David"/>
                 <w:sz w:val="24"/>
                 <w:szCs w:val="24"/>
+                <w:highlight w:val="yellow"/>
               </w:rPr>
               <w:t xml:space="preserve">[120 </w:t>
             </w:r>
@@ -34700,6 +34794,7 @@
                 <w:rFonts w:cs="David"/>
                 <w:sz w:val="24"/>
                 <w:szCs w:val="24"/>
+                <w:highlight w:val="yellow"/>
               </w:rPr>
               <w:t>lastAnswerIndication</w:t>
             </w:r>
@@ -34709,6 +34804,7 @@
                 <w:rFonts w:cs="David"/>
                 <w:sz w:val="24"/>
                 <w:szCs w:val="24"/>
+                <w:highlight w:val="yellow"/>
               </w:rPr>
               <w:t>]</w:t>
             </w:r>
@@ -34738,6 +34834,7 @@
                 <w:rFonts w:cs="David"/>
                 <w:sz w:val="24"/>
                 <w:szCs w:val="24"/>
+                <w:highlight w:val="yellow"/>
               </w:rPr>
             </w:pPr>
             <w:r>
@@ -34745,6 +34842,7 @@
                 <w:rFonts w:cs="David"/>
                 <w:sz w:val="24"/>
                 <w:szCs w:val="24"/>
+                <w:highlight w:val="yellow"/>
               </w:rPr>
               <w:t>121</w:t>
             </w:r>
@@ -34771,6 +34869,7 @@
                 <w:rFonts w:cs="David"/>
                 <w:sz w:val="24"/>
                 <w:szCs w:val="24"/>
+                <w:highlight w:val="yellow"/>
               </w:rPr>
             </w:pPr>
             <w:r>
@@ -34778,6 +34877,7 @@
                 <w:rFonts w:cs="David"/>
                 <w:sz w:val="24"/>
                 <w:szCs w:val="24"/>
+                <w:highlight w:val="yellow"/>
                 <w:rtl/>
               </w:rPr>
               <w:t>סרבר-קליינט</w:t>
@@ -34805,6 +34905,7 @@
                 <w:rFonts w:cs="David"/>
                 <w:sz w:val="24"/>
                 <w:szCs w:val="24"/>
+                <w:highlight w:val="yellow"/>
               </w:rPr>
             </w:pPr>
             <w:r>
@@ -34812,6 +34913,7 @@
                 <w:rFonts w:cs="David"/>
                 <w:sz w:val="24"/>
                 <w:szCs w:val="24"/>
+                <w:highlight w:val="yellow"/>
                 <w:rtl/>
               </w:rPr>
               <w:t>הודעת סיום משחק</w:t>
@@ -34839,6 +34941,7 @@
                 <w:rFonts w:cs="David"/>
                 <w:sz w:val="24"/>
                 <w:szCs w:val="24"/>
+                <w:highlight w:val="yellow"/>
                 <w:rtl/>
               </w:rPr>
             </w:pPr>
@@ -34847,6 +34950,7 @@
                 <w:rFonts w:cs="David"/>
                 <w:sz w:val="24"/>
                 <w:szCs w:val="24"/>
+                <w:highlight w:val="yellow"/>
                 <w:rtl/>
               </w:rPr>
               <w:t>קוד הודעה - 3 בתים (כמחרוזת)</w:t>
@@ -34859,6 +34963,7 @@
                 <w:rFonts w:cs="David"/>
                 <w:sz w:val="24"/>
                 <w:szCs w:val="24"/>
+                <w:highlight w:val="yellow"/>
               </w:rPr>
             </w:pPr>
             <w:r>
@@ -34866,6 +34971,7 @@
                 <w:rFonts w:cs="David"/>
                 <w:sz w:val="24"/>
                 <w:szCs w:val="24"/>
+                <w:highlight w:val="yellow"/>
                 <w:rtl/>
               </w:rPr>
               <w:t xml:space="preserve">מספר </w:t>
@@ -34876,6 +34982,7 @@
                 <w:rFonts w:cs="David"/>
                 <w:sz w:val="24"/>
                 <w:szCs w:val="24"/>
+                <w:highlight w:val="yellow"/>
                 <w:rtl/>
               </w:rPr>
               <w:t>יוזרים</w:t>
@@ -34886,6 +34993,7 @@
                 <w:rFonts w:cs="David"/>
                 <w:sz w:val="24"/>
                 <w:szCs w:val="24"/>
+                <w:highlight w:val="yellow"/>
                 <w:rtl/>
               </w:rPr>
               <w:t xml:space="preserve"> - בית אחד (כתו)</w:t>
@@ -34898,6 +35006,7 @@
                 <w:rFonts w:cs="David"/>
                 <w:sz w:val="24"/>
                 <w:szCs w:val="24"/>
+                <w:highlight w:val="yellow"/>
               </w:rPr>
             </w:pPr>
             <w:r>
@@ -34905,6 +35014,7 @@
                 <w:rFonts w:cs="David"/>
                 <w:sz w:val="24"/>
                 <w:szCs w:val="24"/>
+                <w:highlight w:val="yellow"/>
                 <w:rtl/>
               </w:rPr>
               <w:t>[גודל שם משתמש - 2 בתים</w:t>
@@ -34917,6 +35027,7 @@
                 <w:rFonts w:cs="David"/>
                 <w:sz w:val="24"/>
                 <w:szCs w:val="24"/>
+                <w:highlight w:val="yellow"/>
               </w:rPr>
             </w:pPr>
             <w:r>
@@ -34924,6 +35035,7 @@
                 <w:rFonts w:cs="David"/>
                 <w:sz w:val="24"/>
                 <w:szCs w:val="24"/>
+                <w:highlight w:val="yellow"/>
                 <w:rtl/>
               </w:rPr>
               <w:t>שם משתמש]</w:t>
@@ -34936,6 +35048,7 @@
                 <w:rFonts w:cs="David"/>
                 <w:sz w:val="24"/>
                 <w:szCs w:val="24"/>
+                <w:highlight w:val="yellow"/>
               </w:rPr>
             </w:pPr>
             <w:r>
@@ -34943,6 +35056,7 @@
                 <w:rFonts w:cs="David"/>
                 <w:sz w:val="24"/>
                 <w:szCs w:val="24"/>
+                <w:highlight w:val="yellow"/>
                 <w:rtl/>
               </w:rPr>
               <w:t>תוצאה -(מספר התשובות הנכונות) 2 בתים</w:t>
@@ -34955,6 +35069,7 @@
                 <w:rFonts w:cs="David"/>
                 <w:sz w:val="24"/>
                 <w:szCs w:val="24"/>
+                <w:highlight w:val="yellow"/>
               </w:rPr>
             </w:pPr>
           </w:p>
@@ -34966,6 +35081,7 @@
                 <w:rFonts w:cs="David"/>
                 <w:sz w:val="24"/>
                 <w:szCs w:val="24"/>
+                <w:highlight w:val="yellow"/>
               </w:rPr>
             </w:pPr>
             <w:r>
@@ -34973,6 +35089,7 @@
                 <w:rFonts w:cs="David"/>
                 <w:sz w:val="24"/>
                 <w:szCs w:val="24"/>
+                <w:highlight w:val="yellow"/>
               </w:rPr>
               <w:t xml:space="preserve">[121 </w:t>
             </w:r>
@@ -34982,6 +35099,7 @@
                 <w:rFonts w:cs="David"/>
                 <w:sz w:val="24"/>
                 <w:szCs w:val="24"/>
+                <w:highlight w:val="yellow"/>
               </w:rPr>
               <w:t>usersNumber</w:t>
             </w:r>
@@ -34991,6 +35109,7 @@
                 <w:rFonts w:cs="David"/>
                 <w:sz w:val="24"/>
                 <w:szCs w:val="24"/>
+                <w:highlight w:val="yellow"/>
               </w:rPr>
               <w:t xml:space="preserve"> ## </w:t>
             </w:r>
@@ -35000,6 +35119,7 @@
                 <w:rFonts w:cs="David"/>
                 <w:sz w:val="24"/>
                 <w:szCs w:val="24"/>
+                <w:highlight w:val="yellow"/>
               </w:rPr>
               <w:t>userName</w:t>
             </w:r>
@@ -35009,6 +35129,7 @@
                 <w:rFonts w:cs="David"/>
                 <w:sz w:val="24"/>
                 <w:szCs w:val="24"/>
+                <w:highlight w:val="yellow"/>
               </w:rPr>
               <w:t xml:space="preserve"> score ## </w:t>
             </w:r>
@@ -35018,6 +35139,7 @@
                 <w:rFonts w:cs="David"/>
                 <w:sz w:val="24"/>
                 <w:szCs w:val="24"/>
+                <w:highlight w:val="yellow"/>
               </w:rPr>
               <w:t>userName</w:t>
             </w:r>
@@ -35027,9 +35149,12 @@
                 <w:rFonts w:cs="David"/>
                 <w:sz w:val="24"/>
                 <w:szCs w:val="24"/>
+                <w:highlight w:val="yellow"/>
               </w:rPr>
               <w:t xml:space="preserve"> score…]</w:t>
             </w:r>
+            <w:bookmarkStart w:id="0" w:name="_GoBack"/>
+            <w:bookmarkEnd w:id="0"/>
           </w:p>
         </w:tc>
       </w:tr>
@@ -38843,7 +38968,7 @@
 </file>
 
 <file path=customXml/itemProps1.xml><?xml version="1.0" encoding="utf-8"?>
-<ds:datastoreItem xmlns:ds="http://schemas.openxmlformats.org/officeDocument/2006/customXml" ds:itemID="{A36A1A72-E00E-4C3E-AB09-44BC880E2223}">
+<ds:datastoreItem xmlns:ds="http://schemas.openxmlformats.org/officeDocument/2006/customXml" ds:itemID="{9EF9A29B-ABB2-4A5E-9968-3276C9F864CE}">
   <ds:schemaRefs>
     <ds:schemaRef ds:uri="http://schemas.openxmlformats.org/officeDocument/2006/bibliography"/>
   </ds:schemaRefs>

</xml_diff>

<commit_message>
[Server] Game handling(game status updating and result saving) is handled and best scores support.
</commit_message>
<xml_diff>
--- a/instructions.docx
+++ b/instructions.docx
@@ -35153,8 +35153,6 @@
               </w:rPr>
               <w:t xml:space="preserve"> score…]</w:t>
             </w:r>
-            <w:bookmarkStart w:id="0" w:name="_GoBack"/>
-            <w:bookmarkEnd w:id="0"/>
           </w:p>
         </w:tc>
       </w:tr>
@@ -35325,6 +35323,7 @@
                 <w:rFonts w:cs="David"/>
                 <w:sz w:val="24"/>
                 <w:szCs w:val="24"/>
+                <w:highlight w:val="yellow"/>
               </w:rPr>
             </w:pPr>
             <w:r>
@@ -35332,6 +35331,7 @@
                 <w:rFonts w:cs="David"/>
                 <w:sz w:val="24"/>
                 <w:szCs w:val="24"/>
+                <w:highlight w:val="yellow"/>
               </w:rPr>
               <w:t>223</w:t>
             </w:r>
@@ -35359,6 +35359,7 @@
                 <w:rFonts w:cs="David"/>
                 <w:sz w:val="24"/>
                 <w:szCs w:val="24"/>
+                <w:highlight w:val="yellow"/>
               </w:rPr>
             </w:pPr>
             <w:r>
@@ -35366,6 +35367,7 @@
                 <w:rFonts w:cs="David"/>
                 <w:sz w:val="24"/>
                 <w:szCs w:val="24"/>
+                <w:highlight w:val="yellow"/>
                 <w:rtl/>
               </w:rPr>
               <w:t>קליינט-סרבר</w:t>
@@ -35394,6 +35396,7 @@
                 <w:rFonts w:cs="David"/>
                 <w:sz w:val="24"/>
                 <w:szCs w:val="24"/>
+                <w:highlight w:val="yellow"/>
               </w:rPr>
             </w:pPr>
             <w:r>
@@ -35401,6 +35404,7 @@
                 <w:rFonts w:cs="David"/>
                 <w:sz w:val="24"/>
                 <w:szCs w:val="24"/>
+                <w:highlight w:val="yellow"/>
                 <w:rtl/>
               </w:rPr>
               <w:t xml:space="preserve">בקשת </w:t>
@@ -35410,6 +35414,7 @@
                 <w:rFonts w:cs="David"/>
                 <w:sz w:val="24"/>
                 <w:szCs w:val="24"/>
+                <w:highlight w:val="yellow"/>
               </w:rPr>
               <w:t>best scores</w:t>
             </w:r>
@@ -35438,6 +35443,7 @@
                 <w:rFonts w:cs="David"/>
                 <w:sz w:val="24"/>
                 <w:szCs w:val="24"/>
+                <w:highlight w:val="yellow"/>
               </w:rPr>
             </w:pPr>
             <w:r>
@@ -35445,6 +35451,7 @@
                 <w:rFonts w:cs="David"/>
                 <w:sz w:val="24"/>
                 <w:szCs w:val="24"/>
+                <w:highlight w:val="yellow"/>
               </w:rPr>
               <w:t>[223]</w:t>
             </w:r>
@@ -35474,6 +35481,7 @@
                 <w:rFonts w:cs="David"/>
                 <w:sz w:val="24"/>
                 <w:szCs w:val="24"/>
+                <w:highlight w:val="yellow"/>
               </w:rPr>
             </w:pPr>
             <w:r>
@@ -35481,6 +35489,7 @@
                 <w:rFonts w:cs="David"/>
                 <w:sz w:val="24"/>
                 <w:szCs w:val="24"/>
+                <w:highlight w:val="yellow"/>
               </w:rPr>
               <w:t>124</w:t>
             </w:r>
@@ -35507,6 +35516,7 @@
                 <w:rFonts w:cs="David"/>
                 <w:sz w:val="24"/>
                 <w:szCs w:val="24"/>
+                <w:highlight w:val="yellow"/>
               </w:rPr>
             </w:pPr>
             <w:r>
@@ -35514,6 +35524,7 @@
                 <w:rFonts w:cs="David"/>
                 <w:sz w:val="24"/>
                 <w:szCs w:val="24"/>
+                <w:highlight w:val="yellow"/>
                 <w:rtl/>
               </w:rPr>
               <w:t>סרבר קליינט</w:t>
@@ -35541,6 +35552,7 @@
                 <w:rFonts w:cs="David"/>
                 <w:sz w:val="24"/>
                 <w:szCs w:val="24"/>
+                <w:highlight w:val="yellow"/>
               </w:rPr>
             </w:pPr>
             <w:r>
@@ -35548,6 +35560,7 @@
                 <w:rFonts w:cs="David"/>
                 <w:sz w:val="24"/>
                 <w:szCs w:val="24"/>
+                <w:highlight w:val="yellow"/>
                 <w:rtl/>
               </w:rPr>
               <w:t xml:space="preserve">מענה על בקשת </w:t>
@@ -35557,6 +35570,7 @@
                 <w:rFonts w:cs="David"/>
                 <w:sz w:val="24"/>
                 <w:szCs w:val="24"/>
+                <w:highlight w:val="yellow"/>
               </w:rPr>
               <w:t>best scores</w:t>
             </w:r>
@@ -35583,6 +35597,7 @@
                 <w:rFonts w:cs="David"/>
                 <w:sz w:val="24"/>
                 <w:szCs w:val="24"/>
+                <w:highlight w:val="yellow"/>
                 <w:rtl/>
               </w:rPr>
             </w:pPr>
@@ -35591,6 +35606,7 @@
                 <w:rFonts w:cs="David"/>
                 <w:sz w:val="24"/>
                 <w:szCs w:val="24"/>
+                <w:highlight w:val="yellow"/>
                 <w:rtl/>
               </w:rPr>
               <w:t>קוד הודעה- 3 בתים</w:t>
@@ -35603,6 +35619,7 @@
                 <w:rFonts w:cs="David"/>
                 <w:sz w:val="24"/>
                 <w:szCs w:val="24"/>
+                <w:highlight w:val="yellow"/>
               </w:rPr>
             </w:pPr>
             <w:r>
@@ -35610,6 +35627,7 @@
                 <w:rFonts w:cs="David"/>
                 <w:sz w:val="24"/>
                 <w:szCs w:val="24"/>
+                <w:highlight w:val="yellow"/>
                 <w:rtl/>
               </w:rPr>
               <w:t>[ גודל שם משתמש - 2 בתים</w:t>
@@ -35622,6 +35640,7 @@
                 <w:rFonts w:cs="David"/>
                 <w:sz w:val="24"/>
                 <w:szCs w:val="24"/>
+                <w:highlight w:val="yellow"/>
               </w:rPr>
             </w:pPr>
             <w:r>
@@ -35629,6 +35648,7 @@
                 <w:rFonts w:cs="David"/>
                 <w:sz w:val="24"/>
                 <w:szCs w:val="24"/>
+                <w:highlight w:val="yellow"/>
                 <w:rtl/>
               </w:rPr>
               <w:t>שם משתמש</w:t>
@@ -35641,6 +35661,7 @@
                 <w:rFonts w:cs="David"/>
                 <w:sz w:val="24"/>
                 <w:szCs w:val="24"/>
+                <w:highlight w:val="yellow"/>
               </w:rPr>
             </w:pPr>
             <w:r>
@@ -35648,6 +35669,7 @@
                 <w:rFonts w:cs="David"/>
                 <w:sz w:val="24"/>
                 <w:szCs w:val="24"/>
+                <w:highlight w:val="yellow"/>
                 <w:rtl/>
               </w:rPr>
               <w:t>מספר תשובות נכונות -  6 בתים]</w:t>
@@ -35660,6 +35682,7 @@
                 <w:rFonts w:cs="David"/>
                 <w:sz w:val="24"/>
                 <w:szCs w:val="24"/>
+                <w:highlight w:val="yellow"/>
               </w:rPr>
             </w:pPr>
             <w:r>
@@ -35667,6 +35690,7 @@
                 <w:rFonts w:cs="David"/>
                 <w:sz w:val="24"/>
                 <w:szCs w:val="24"/>
+                <w:highlight w:val="yellow"/>
                 <w:rtl/>
               </w:rPr>
               <w:t xml:space="preserve">נשלחים 3 </w:t>
@@ -35677,6 +35701,7 @@
                 <w:rFonts w:cs="David"/>
                 <w:sz w:val="24"/>
                 <w:szCs w:val="24"/>
+                <w:highlight w:val="yellow"/>
                 <w:rtl/>
               </w:rPr>
               <w:t>יוזרים</w:t>
@@ -35687,6 +35712,7 @@
                 <w:rFonts w:cs="David"/>
                 <w:sz w:val="24"/>
                 <w:szCs w:val="24"/>
+                <w:highlight w:val="yellow"/>
                 <w:rtl/>
               </w:rPr>
               <w:t xml:space="preserve"> עם התוצאות שלהם.</w:t>
@@ -35699,6 +35725,7 @@
                 <w:rFonts w:cs="David"/>
                 <w:sz w:val="24"/>
                 <w:szCs w:val="24"/>
+                <w:highlight w:val="yellow"/>
               </w:rPr>
             </w:pPr>
             <w:r>
@@ -35706,6 +35733,7 @@
                 <w:rFonts w:cs="David"/>
                 <w:sz w:val="24"/>
                 <w:szCs w:val="24"/>
+                <w:highlight w:val="yellow"/>
                 <w:rtl/>
               </w:rPr>
               <w:t xml:space="preserve">במידה ויש פחות משלושה </w:t>
@@ -35716,6 +35744,7 @@
                 <w:rFonts w:cs="David"/>
                 <w:sz w:val="24"/>
                 <w:szCs w:val="24"/>
+                <w:highlight w:val="yellow"/>
                 <w:rtl/>
               </w:rPr>
               <w:t>יוזרים</w:t>
@@ -35726,6 +35755,7 @@
                 <w:rFonts w:cs="David"/>
                 <w:sz w:val="24"/>
                 <w:szCs w:val="24"/>
+                <w:highlight w:val="yellow"/>
                 <w:rtl/>
               </w:rPr>
               <w:t xml:space="preserve"> שרשומים במערכת השרת ישלח עבור משתמש לא קיים את הפרטים הבאים: גודל שם משתמש=0 תוצאה=0</w:t>
@@ -35739,6 +35769,7 @@
                 <w:rFonts w:cs="David"/>
                 <w:sz w:val="24"/>
                 <w:szCs w:val="24"/>
+                <w:highlight w:val="yellow"/>
               </w:rPr>
             </w:pPr>
             <w:r>
@@ -35746,6 +35777,7 @@
                 <w:rFonts w:cs="David"/>
                 <w:sz w:val="24"/>
                 <w:szCs w:val="24"/>
+                <w:highlight w:val="yellow"/>
               </w:rPr>
               <w:t xml:space="preserve">[124 ## </w:t>
             </w:r>
@@ -35755,6 +35787,7 @@
                 <w:rFonts w:cs="David"/>
                 <w:sz w:val="24"/>
                 <w:szCs w:val="24"/>
+                <w:highlight w:val="yellow"/>
               </w:rPr>
               <w:t>userName</w:t>
             </w:r>
@@ -35764,6 +35797,7 @@
                 <w:rFonts w:cs="David"/>
                 <w:sz w:val="24"/>
                 <w:szCs w:val="24"/>
+                <w:highlight w:val="yellow"/>
               </w:rPr>
               <w:t xml:space="preserve"> </w:t>
             </w:r>
@@ -35773,6 +35807,7 @@
                 <w:rFonts w:cs="David"/>
                 <w:sz w:val="24"/>
                 <w:szCs w:val="24"/>
+                <w:highlight w:val="yellow"/>
               </w:rPr>
               <w:t>highestScore</w:t>
             </w:r>
@@ -35782,6 +35817,7 @@
                 <w:rFonts w:cs="David"/>
                 <w:sz w:val="24"/>
                 <w:szCs w:val="24"/>
+                <w:highlight w:val="yellow"/>
               </w:rPr>
               <w:t xml:space="preserve"> ## </w:t>
             </w:r>
@@ -35791,6 +35827,7 @@
                 <w:rFonts w:cs="David"/>
                 <w:sz w:val="24"/>
                 <w:szCs w:val="24"/>
+                <w:highlight w:val="yellow"/>
               </w:rPr>
               <w:t>userName</w:t>
             </w:r>
@@ -35800,6 +35837,7 @@
                 <w:rFonts w:cs="David"/>
                 <w:sz w:val="24"/>
                 <w:szCs w:val="24"/>
+                <w:highlight w:val="yellow"/>
               </w:rPr>
               <w:t xml:space="preserve"> </w:t>
             </w:r>
@@ -35809,6 +35847,7 @@
                 <w:rFonts w:cs="David"/>
                 <w:sz w:val="24"/>
                 <w:szCs w:val="24"/>
+                <w:highlight w:val="yellow"/>
               </w:rPr>
               <w:t>highestScore</w:t>
             </w:r>
@@ -35818,6 +35857,7 @@
                 <w:rFonts w:cs="David"/>
                 <w:sz w:val="24"/>
                 <w:szCs w:val="24"/>
+                <w:highlight w:val="yellow"/>
               </w:rPr>
               <w:t xml:space="preserve">  ## </w:t>
             </w:r>
@@ -35827,6 +35867,7 @@
                 <w:rFonts w:cs="David"/>
                 <w:sz w:val="24"/>
                 <w:szCs w:val="24"/>
+                <w:highlight w:val="yellow"/>
               </w:rPr>
               <w:t>userName</w:t>
             </w:r>
@@ -35836,6 +35877,7 @@
                 <w:rFonts w:cs="David"/>
                 <w:sz w:val="24"/>
                 <w:szCs w:val="24"/>
+                <w:highlight w:val="yellow"/>
               </w:rPr>
               <w:t xml:space="preserve"> </w:t>
             </w:r>
@@ -35845,6 +35887,7 @@
                 <w:rFonts w:cs="David"/>
                 <w:sz w:val="24"/>
                 <w:szCs w:val="24"/>
+                <w:highlight w:val="yellow"/>
               </w:rPr>
               <w:t>highestScore</w:t>
             </w:r>
@@ -35854,6 +35897,7 @@
                 <w:rFonts w:cs="David"/>
                 <w:sz w:val="24"/>
                 <w:szCs w:val="24"/>
+                <w:highlight w:val="yellow"/>
               </w:rPr>
               <w:t>]</w:t>
             </w:r>
@@ -35884,6 +35928,7 @@
                 <w:rFonts w:cs="David"/>
                 <w:sz w:val="24"/>
                 <w:szCs w:val="24"/>
+                <w:highlight w:val="yellow"/>
               </w:rPr>
             </w:pPr>
             <w:r>
@@ -35891,6 +35936,7 @@
                 <w:rFonts w:cs="David"/>
                 <w:sz w:val="24"/>
                 <w:szCs w:val="24"/>
+                <w:highlight w:val="yellow"/>
               </w:rPr>
               <w:t>225</w:t>
             </w:r>
@@ -35918,6 +35964,7 @@
                 <w:rFonts w:cs="David"/>
                 <w:sz w:val="24"/>
                 <w:szCs w:val="24"/>
+                <w:highlight w:val="yellow"/>
               </w:rPr>
             </w:pPr>
             <w:r>
@@ -35925,6 +35972,7 @@
                 <w:rFonts w:cs="David"/>
                 <w:sz w:val="24"/>
                 <w:szCs w:val="24"/>
+                <w:highlight w:val="yellow"/>
                 <w:rtl/>
               </w:rPr>
               <w:t>קליינט-סרבר</w:t>
@@ -35953,6 +36001,7 @@
                 <w:rFonts w:cs="David"/>
                 <w:sz w:val="24"/>
                 <w:szCs w:val="24"/>
+                <w:highlight w:val="yellow"/>
               </w:rPr>
             </w:pPr>
             <w:r>
@@ -35960,6 +36009,7 @@
                 <w:rFonts w:cs="David"/>
                 <w:sz w:val="24"/>
                 <w:szCs w:val="24"/>
+                <w:highlight w:val="yellow"/>
                 <w:rtl/>
               </w:rPr>
               <w:t>בקשת "מצב אישי"</w:t>
@@ -35989,6 +36039,7 @@
                 <w:rFonts w:cs="David"/>
                 <w:sz w:val="24"/>
                 <w:szCs w:val="24"/>
+                <w:highlight w:val="yellow"/>
               </w:rPr>
             </w:pPr>
             <w:r>
@@ -35996,6 +36047,7 @@
                 <w:rFonts w:cs="David"/>
                 <w:sz w:val="24"/>
                 <w:szCs w:val="24"/>
+                <w:highlight w:val="yellow"/>
               </w:rPr>
               <w:t>[225]</w:t>
             </w:r>
@@ -36220,7 +36272,18 @@
                 <w:szCs w:val="24"/>
                 <w:rtl/>
               </w:rPr>
-              <w:t xml:space="preserve"> (2 בתים ראשונים מייצגים את החלק השלם, 2 בתים אחרי את החלק העשרוני. לדוגמא:  0354 מציין שהזמן הוא 3.54 שניות)</w:t>
+              <w:t xml:space="preserve"> (2 בתים ראשונים מייצגים את החלק השלם, 2 בתים אחרי את החלק העשרוני. לדוגמא:  </w:t>
+            </w:r>
+            <w:bookmarkStart w:id="0" w:name="_GoBack"/>
+            <w:bookmarkEnd w:id="0"/>
+            <w:r>
+              <w:rPr>
+                <w:rFonts w:cs="David" w:hint="cs"/>
+                <w:sz w:val="24"/>
+                <w:szCs w:val="24"/>
+                <w:rtl/>
+              </w:rPr>
+              <w:t>0354 מציין שהזמן הוא 3.54 שניות)</w:t>
             </w:r>
           </w:p>
           <w:p>
@@ -38968,7 +39031,7 @@
 </file>
 
 <file path=customXml/itemProps1.xml><?xml version="1.0" encoding="utf-8"?>
-<ds:datastoreItem xmlns:ds="http://schemas.openxmlformats.org/officeDocument/2006/customXml" ds:itemID="{9EF9A29B-ABB2-4A5E-9968-3276C9F864CE}">
+<ds:datastoreItem xmlns:ds="http://schemas.openxmlformats.org/officeDocument/2006/customXml" ds:itemID="{52BD8AB4-C02B-4763-AB08-550EB694DEC0}">
   <ds:schemaRefs>
     <ds:schemaRef ds:uri="http://schemas.openxmlformats.org/officeDocument/2006/bibliography"/>
   </ds:schemaRefs>

</xml_diff>

<commit_message>
[Server] Personal status support.
</commit_message>
<xml_diff>
--- a/instructions.docx
+++ b/instructions.docx
@@ -36077,6 +36077,7 @@
                 <w:rFonts w:cs="David"/>
                 <w:sz w:val="24"/>
                 <w:szCs w:val="24"/>
+                <w:highlight w:val="yellow"/>
               </w:rPr>
             </w:pPr>
             <w:r>
@@ -36084,6 +36085,7 @@
                 <w:rFonts w:cs="David"/>
                 <w:sz w:val="24"/>
                 <w:szCs w:val="24"/>
+                <w:highlight w:val="yellow"/>
               </w:rPr>
               <w:t>126</w:t>
             </w:r>
@@ -36110,6 +36112,7 @@
                 <w:rFonts w:cs="David"/>
                 <w:sz w:val="24"/>
                 <w:szCs w:val="24"/>
+                <w:highlight w:val="yellow"/>
               </w:rPr>
             </w:pPr>
             <w:r>
@@ -36117,10 +36120,13 @@
                 <w:rFonts w:cs="David"/>
                 <w:sz w:val="24"/>
                 <w:szCs w:val="24"/>
+                <w:highlight w:val="yellow"/>
                 <w:rtl/>
               </w:rPr>
               <w:t>סרבר-קליינט</w:t>
             </w:r>
+            <w:bookmarkStart w:id="0" w:name="_GoBack"/>
+            <w:bookmarkEnd w:id="0"/>
           </w:p>
         </w:tc>
         <w:tc>
@@ -36144,6 +36150,7 @@
                 <w:rFonts w:cs="David"/>
                 <w:sz w:val="24"/>
                 <w:szCs w:val="24"/>
+                <w:highlight w:val="yellow"/>
               </w:rPr>
             </w:pPr>
             <w:r>
@@ -36151,6 +36158,7 @@
                 <w:rFonts w:cs="David"/>
                 <w:sz w:val="24"/>
                 <w:szCs w:val="24"/>
+                <w:highlight w:val="yellow"/>
                 <w:rtl/>
               </w:rPr>
               <w:t>מענה לבקשת "מצב אישי"</w:t>
@@ -36178,6 +36186,7 @@
                 <w:rFonts w:cs="David"/>
                 <w:sz w:val="24"/>
                 <w:szCs w:val="24"/>
+                <w:highlight w:val="yellow"/>
                 <w:rtl/>
               </w:rPr>
             </w:pPr>
@@ -36186,6 +36195,7 @@
                 <w:rFonts w:cs="David"/>
                 <w:sz w:val="24"/>
                 <w:szCs w:val="24"/>
+                <w:highlight w:val="yellow"/>
                 <w:rtl/>
               </w:rPr>
               <w:t>מספר המשחקים - 4 בתים</w:t>
@@ -36198,6 +36208,7 @@
                 <w:rFonts w:cs="David"/>
                 <w:sz w:val="24"/>
                 <w:szCs w:val="24"/>
+                <w:highlight w:val="yellow"/>
               </w:rPr>
             </w:pPr>
             <w:r>
@@ -36205,6 +36216,7 @@
                 <w:rFonts w:cs="David"/>
                 <w:sz w:val="24"/>
                 <w:szCs w:val="24"/>
+                <w:highlight w:val="yellow"/>
                 <w:rtl/>
               </w:rPr>
               <w:t>מספר התשובות הנכונות - 6 בתים</w:t>
@@ -36217,6 +36229,7 @@
                 <w:rFonts w:cs="David"/>
                 <w:sz w:val="24"/>
                 <w:szCs w:val="24"/>
+                <w:highlight w:val="yellow"/>
               </w:rPr>
             </w:pPr>
             <w:r>
@@ -36224,6 +36237,7 @@
                 <w:rFonts w:cs="David"/>
                 <w:sz w:val="24"/>
                 <w:szCs w:val="24"/>
+                <w:highlight w:val="yellow"/>
                 <w:rtl/>
               </w:rPr>
               <w:t>מספר התשובות השגויות - 6 בתים</w:t>
@@ -36236,6 +36250,7 @@
                 <w:rFonts w:cs="David"/>
                 <w:sz w:val="24"/>
                 <w:szCs w:val="24"/>
+                <w:highlight w:val="yellow"/>
                 <w:rtl/>
               </w:rPr>
             </w:pPr>
@@ -36244,6 +36259,7 @@
                 <w:rFonts w:cs="David"/>
                 <w:sz w:val="24"/>
                 <w:szCs w:val="24"/>
+                <w:highlight w:val="yellow"/>
                 <w:rtl/>
               </w:rPr>
               <w:t xml:space="preserve">זמן מענה ממוצע לשאלה - </w:t>
@@ -36253,6 +36269,7 @@
                 <w:rFonts w:cs="David"/>
                 <w:sz w:val="24"/>
                 <w:szCs w:val="24"/>
+                <w:highlight w:val="yellow"/>
               </w:rPr>
               <w:t>4</w:t>
             </w:r>
@@ -36261,6 +36278,7 @@
                 <w:rFonts w:cs="David"/>
                 <w:sz w:val="24"/>
                 <w:szCs w:val="24"/>
+                <w:highlight w:val="yellow"/>
                 <w:rtl/>
               </w:rPr>
               <w:t xml:space="preserve"> בתים</w:t>
@@ -36270,20 +36288,10 @@
                 <w:rFonts w:cs="David" w:hint="cs"/>
                 <w:sz w:val="24"/>
                 <w:szCs w:val="24"/>
+                <w:highlight w:val="yellow"/>
                 <w:rtl/>
               </w:rPr>
-              <w:t xml:space="preserve"> (2 בתים ראשונים מייצגים את החלק השלם, 2 בתים אחרי את החלק העשרוני. לדוגמא:  </w:t>
-            </w:r>
-            <w:bookmarkStart w:id="0" w:name="_GoBack"/>
-            <w:bookmarkEnd w:id="0"/>
-            <w:r>
-              <w:rPr>
-                <w:rFonts w:cs="David" w:hint="cs"/>
-                <w:sz w:val="24"/>
-                <w:szCs w:val="24"/>
-                <w:rtl/>
-              </w:rPr>
-              <w:t>0354 מציין שהזמן הוא 3.54 שניות)</w:t>
+              <w:t xml:space="preserve"> (2 בתים ראשונים מייצגים את החלק השלם, 2 בתים אחרי את החלק העשרוני. לדוגמא:  0354 מציין שהזמן הוא 3.54 שניות)</w:t>
             </w:r>
           </w:p>
           <w:p>
@@ -36293,6 +36301,7 @@
                 <w:rFonts w:cs="David"/>
                 <w:sz w:val="24"/>
                 <w:szCs w:val="24"/>
+                <w:highlight w:val="yellow"/>
               </w:rPr>
             </w:pPr>
           </w:p>
@@ -36304,6 +36313,7 @@
                 <w:rFonts w:cs="David"/>
                 <w:sz w:val="24"/>
                 <w:szCs w:val="24"/>
+                <w:highlight w:val="yellow"/>
               </w:rPr>
             </w:pPr>
             <w:r>
@@ -36311,6 +36321,7 @@
                 <w:rFonts w:cs="David"/>
                 <w:sz w:val="24"/>
                 <w:szCs w:val="24"/>
+                <w:highlight w:val="yellow"/>
               </w:rPr>
               <w:t xml:space="preserve">[126 </w:t>
             </w:r>
@@ -36320,6 +36331,7 @@
                 <w:rFonts w:cs="David"/>
                 <w:sz w:val="24"/>
                 <w:szCs w:val="24"/>
+                <w:highlight w:val="yellow"/>
               </w:rPr>
               <w:t>numberOfGames</w:t>
             </w:r>
@@ -36329,6 +36341,7 @@
                 <w:rFonts w:cs="David"/>
                 <w:sz w:val="24"/>
                 <w:szCs w:val="24"/>
+                <w:highlight w:val="yellow"/>
               </w:rPr>
               <w:t xml:space="preserve"> </w:t>
             </w:r>
@@ -36338,6 +36351,7 @@
                 <w:rFonts w:cs="David"/>
                 <w:sz w:val="24"/>
                 <w:szCs w:val="24"/>
+                <w:highlight w:val="yellow"/>
               </w:rPr>
               <w:t>numberOfRightAns</w:t>
             </w:r>
@@ -36347,6 +36361,7 @@
                 <w:rFonts w:cs="David"/>
                 <w:sz w:val="24"/>
                 <w:szCs w:val="24"/>
+                <w:highlight w:val="yellow"/>
               </w:rPr>
               <w:t xml:space="preserve"> </w:t>
             </w:r>
@@ -36356,6 +36371,7 @@
                 <w:rFonts w:cs="David"/>
                 <w:sz w:val="24"/>
                 <w:szCs w:val="24"/>
+                <w:highlight w:val="yellow"/>
               </w:rPr>
               <w:t>numerOfWrongAns</w:t>
             </w:r>
@@ -36365,6 +36381,7 @@
                 <w:rFonts w:cs="David"/>
                 <w:sz w:val="24"/>
                 <w:szCs w:val="24"/>
+                <w:highlight w:val="yellow"/>
               </w:rPr>
               <w:t xml:space="preserve"> </w:t>
             </w:r>
@@ -36374,6 +36391,7 @@
                 <w:rFonts w:cs="David"/>
                 <w:sz w:val="24"/>
                 <w:szCs w:val="24"/>
+                <w:highlight w:val="yellow"/>
               </w:rPr>
               <w:t>avgTimeForAns</w:t>
             </w:r>
@@ -36383,6 +36401,7 @@
                 <w:rFonts w:cs="David"/>
                 <w:sz w:val="24"/>
                 <w:szCs w:val="24"/>
+                <w:highlight w:val="yellow"/>
               </w:rPr>
               <w:t>]</w:t>
             </w:r>
@@ -36395,6 +36414,7 @@
                 <w:rFonts w:cs="David"/>
                 <w:sz w:val="24"/>
                 <w:szCs w:val="24"/>
+                <w:highlight w:val="yellow"/>
               </w:rPr>
             </w:pPr>
           </w:p>
@@ -36405,6 +36425,7 @@
                 <w:rFonts w:cs="David"/>
                 <w:sz w:val="24"/>
                 <w:szCs w:val="24"/>
+                <w:highlight w:val="yellow"/>
                 <w:rtl/>
               </w:rPr>
             </w:pPr>
@@ -36413,6 +36434,7 @@
                 <w:rFonts w:cs="David" w:hint="cs"/>
                 <w:sz w:val="24"/>
                 <w:szCs w:val="24"/>
+                <w:highlight w:val="yellow"/>
                 <w:rtl/>
               </w:rPr>
               <w:t xml:space="preserve">במידה </w:t>
@@ -36423,6 +36445,7 @@
                 <w:rFonts w:cs="David" w:hint="cs"/>
                 <w:sz w:val="24"/>
                 <w:szCs w:val="24"/>
+                <w:highlight w:val="yellow"/>
                 <w:rtl/>
               </w:rPr>
               <w:t>ליוזר</w:t>
@@ -36433,6 +36456,7 @@
                 <w:rFonts w:cs="David" w:hint="cs"/>
                 <w:sz w:val="24"/>
                 <w:szCs w:val="24"/>
+                <w:highlight w:val="yellow"/>
                 <w:rtl/>
               </w:rPr>
               <w:t xml:space="preserve"> אין משחקים ותשובות יש להחזיר את ההודעה הבאה (0 עבור כל אחד מהשדות):</w:t>
@@ -36446,6 +36470,7 @@
                 <w:rFonts w:cs="David"/>
                 <w:sz w:val="24"/>
                 <w:szCs w:val="24"/>
+                <w:highlight w:val="yellow"/>
               </w:rPr>
             </w:pPr>
             <w:r>
@@ -36453,6 +36478,7 @@
                 <w:rFonts w:cs="David"/>
                 <w:sz w:val="24"/>
                 <w:szCs w:val="24"/>
+                <w:highlight w:val="yellow"/>
               </w:rPr>
               <w:t>[1260000]</w:t>
             </w:r>
@@ -39031,7 +39057,7 @@
 </file>
 
 <file path=customXml/itemProps1.xml><?xml version="1.0" encoding="utf-8"?>
-<ds:datastoreItem xmlns:ds="http://schemas.openxmlformats.org/officeDocument/2006/customXml" ds:itemID="{52BD8AB4-C02B-4763-AB08-550EB694DEC0}">
+<ds:datastoreItem xmlns:ds="http://schemas.openxmlformats.org/officeDocument/2006/customXml" ds:itemID="{E37F6CDE-1382-4A7F-82F4-871296266284}">
   <ds:schemaRefs>
     <ds:schemaRef ds:uri="http://schemas.openxmlformats.org/officeDocument/2006/bibliography"/>
   </ds:schemaRefs>

</xml_diff>

<commit_message>
[Client] Signup support added.
</commit_message>
<xml_diff>
--- a/instructions.docx
+++ b/instructions.docx
@@ -30079,6 +30079,7 @@
                 <w:rFonts w:cs="David"/>
                 <w:sz w:val="24"/>
                 <w:szCs w:val="24"/>
+                <w:highlight w:val="green"/>
               </w:rPr>
             </w:pPr>
             <w:r>
@@ -30086,6 +30087,7 @@
                 <w:rFonts w:cs="David"/>
                 <w:sz w:val="24"/>
                 <w:szCs w:val="24"/>
+                <w:highlight w:val="green"/>
               </w:rPr>
               <w:t>203</w:t>
             </w:r>
@@ -30113,6 +30115,7 @@
                 <w:rFonts w:cs="David"/>
                 <w:sz w:val="24"/>
                 <w:szCs w:val="24"/>
+                <w:highlight w:val="green"/>
               </w:rPr>
             </w:pPr>
             <w:r>
@@ -30120,6 +30123,7 @@
                 <w:rFonts w:cs="David"/>
                 <w:sz w:val="24"/>
                 <w:szCs w:val="24"/>
+                <w:highlight w:val="green"/>
                 <w:rtl/>
               </w:rPr>
               <w:t>קליינט-סרבר</w:t>
@@ -30148,7 +30152,7 @@
                 <w:rFonts w:cs="David"/>
                 <w:sz w:val="24"/>
                 <w:szCs w:val="24"/>
-                <w:highlight w:val="yellow"/>
+                <w:highlight w:val="green"/>
               </w:rPr>
             </w:pPr>
             <w:r>
@@ -30156,7 +30160,7 @@
                 <w:rFonts w:cs="David"/>
                 <w:sz w:val="24"/>
                 <w:szCs w:val="24"/>
-                <w:highlight w:val="yellow"/>
+                <w:highlight w:val="green"/>
                 <w:rtl/>
               </w:rPr>
               <w:t>בקשת הירשמות-</w:t>
@@ -30166,7 +30170,7 @@
                 <w:rFonts w:cs="David"/>
                 <w:sz w:val="24"/>
                 <w:szCs w:val="24"/>
-                <w:highlight w:val="yellow"/>
+                <w:highlight w:val="green"/>
               </w:rPr>
               <w:t>sign up</w:t>
             </w:r>
@@ -30194,7 +30198,7 @@
                 <w:rFonts w:cs="David"/>
                 <w:sz w:val="24"/>
                 <w:szCs w:val="24"/>
-                <w:highlight w:val="yellow"/>
+                <w:highlight w:val="green"/>
               </w:rPr>
             </w:pPr>
             <w:r>
@@ -30202,7 +30206,7 @@
                 <w:rFonts w:cs="David"/>
                 <w:sz w:val="24"/>
                 <w:szCs w:val="24"/>
-                <w:highlight w:val="yellow"/>
+                <w:highlight w:val="green"/>
                 <w:rtl/>
               </w:rPr>
               <w:t>קוד הודעה = 3 בתים</w:t>
@@ -30215,7 +30219,7 @@
                 <w:rFonts w:cs="David"/>
                 <w:sz w:val="24"/>
                 <w:szCs w:val="24"/>
-                <w:highlight w:val="yellow"/>
+                <w:highlight w:val="green"/>
               </w:rPr>
             </w:pPr>
             <w:r>
@@ -30223,7 +30227,7 @@
                 <w:rFonts w:cs="David"/>
                 <w:sz w:val="24"/>
                 <w:szCs w:val="24"/>
-                <w:highlight w:val="yellow"/>
+                <w:highlight w:val="green"/>
                 <w:rtl/>
               </w:rPr>
               <w:t xml:space="preserve">מספר התווים של </w:t>
@@ -30234,7 +30238,7 @@
                 <w:rFonts w:cs="David"/>
                 <w:sz w:val="24"/>
                 <w:szCs w:val="24"/>
-                <w:highlight w:val="yellow"/>
+                <w:highlight w:val="green"/>
                 <w:rtl/>
               </w:rPr>
               <w:t>היוזר</w:t>
@@ -30245,7 +30249,7 @@
                 <w:rFonts w:cs="David"/>
                 <w:sz w:val="24"/>
                 <w:szCs w:val="24"/>
-                <w:highlight w:val="yellow"/>
+                <w:highlight w:val="green"/>
                 <w:rtl/>
               </w:rPr>
               <w:t xml:space="preserve"> - 2 בתים (כמחרוזת)</w:t>
@@ -30258,7 +30262,7 @@
                 <w:rFonts w:cs="David"/>
                 <w:sz w:val="24"/>
                 <w:szCs w:val="24"/>
-                <w:highlight w:val="yellow"/>
+                <w:highlight w:val="green"/>
               </w:rPr>
             </w:pPr>
             <w:r>
@@ -30266,7 +30270,7 @@
                 <w:rFonts w:cs="David"/>
                 <w:sz w:val="24"/>
                 <w:szCs w:val="24"/>
-                <w:highlight w:val="yellow"/>
+                <w:highlight w:val="green"/>
                 <w:rtl/>
               </w:rPr>
               <w:t xml:space="preserve">שם משתמש </w:t>
@@ -30279,7 +30283,7 @@
                 <w:rFonts w:cs="David"/>
                 <w:sz w:val="24"/>
                 <w:szCs w:val="24"/>
-                <w:highlight w:val="yellow"/>
+                <w:highlight w:val="green"/>
               </w:rPr>
             </w:pPr>
             <w:r>
@@ -30287,7 +30291,7 @@
                 <w:rFonts w:cs="David"/>
                 <w:sz w:val="24"/>
                 <w:szCs w:val="24"/>
-                <w:highlight w:val="yellow"/>
+                <w:highlight w:val="green"/>
                 <w:rtl/>
               </w:rPr>
               <w:t>מספר התווים של הסיסמה -  2 בתים (כמחרוזת)</w:t>
@@ -30300,7 +30304,7 @@
                 <w:rFonts w:cs="David"/>
                 <w:sz w:val="24"/>
                 <w:szCs w:val="24"/>
-                <w:highlight w:val="yellow"/>
+                <w:highlight w:val="green"/>
               </w:rPr>
             </w:pPr>
             <w:r>
@@ -30308,7 +30312,7 @@
                 <w:rFonts w:cs="David"/>
                 <w:sz w:val="24"/>
                 <w:szCs w:val="24"/>
-                <w:highlight w:val="yellow"/>
+                <w:highlight w:val="green"/>
                 <w:rtl/>
               </w:rPr>
               <w:t>סיסמה</w:t>
@@ -30321,7 +30325,7 @@
                 <w:rFonts w:cs="David"/>
                 <w:sz w:val="24"/>
                 <w:szCs w:val="24"/>
-                <w:highlight w:val="yellow"/>
+                <w:highlight w:val="green"/>
               </w:rPr>
             </w:pPr>
             <w:r>
@@ -30329,7 +30333,7 @@
                 <w:rFonts w:cs="David"/>
                 <w:sz w:val="24"/>
                 <w:szCs w:val="24"/>
-                <w:highlight w:val="yellow"/>
+                <w:highlight w:val="green"/>
                 <w:rtl/>
               </w:rPr>
               <w:t>מספר התווים של המייל - 2 בתים (כמחרוזת)</w:t>
@@ -30342,7 +30346,7 @@
                 <w:rFonts w:cs="David"/>
                 <w:sz w:val="24"/>
                 <w:szCs w:val="24"/>
-                <w:highlight w:val="yellow"/>
+                <w:highlight w:val="green"/>
                 <w:rtl/>
               </w:rPr>
             </w:pPr>
@@ -30351,7 +30355,7 @@
                 <w:rFonts w:cs="David"/>
                 <w:sz w:val="24"/>
                 <w:szCs w:val="24"/>
-                <w:highlight w:val="yellow"/>
+                <w:highlight w:val="green"/>
                 <w:rtl/>
               </w:rPr>
               <w:t>סיסמה</w:t>
@@ -30364,7 +30368,7 @@
                 <w:rFonts w:cs="David"/>
                 <w:sz w:val="24"/>
                 <w:szCs w:val="24"/>
-                <w:highlight w:val="yellow"/>
+                <w:highlight w:val="green"/>
               </w:rPr>
             </w:pPr>
           </w:p>
@@ -30376,7 +30380,7 @@
                 <w:rFonts w:cs="David"/>
                 <w:sz w:val="24"/>
                 <w:szCs w:val="24"/>
-                <w:highlight w:val="yellow"/>
+                <w:highlight w:val="green"/>
               </w:rPr>
             </w:pPr>
             <w:r>
@@ -30384,7 +30388,7 @@
                 <w:rFonts w:cs="David"/>
                 <w:sz w:val="24"/>
                 <w:szCs w:val="24"/>
-                <w:highlight w:val="yellow"/>
+                <w:highlight w:val="green"/>
               </w:rPr>
               <w:t>[203##username##pass##Email]</w:t>
             </w:r>
@@ -30414,6 +30418,7 @@
                 <w:rFonts w:cs="David"/>
                 <w:sz w:val="24"/>
                 <w:szCs w:val="24"/>
+                <w:highlight w:val="green"/>
               </w:rPr>
             </w:pPr>
             <w:r>
@@ -30421,6 +30426,7 @@
                 <w:rFonts w:cs="David"/>
                 <w:sz w:val="24"/>
                 <w:szCs w:val="24"/>
+                <w:highlight w:val="green"/>
               </w:rPr>
               <w:t>104</w:t>
             </w:r>
@@ -30447,6 +30453,7 @@
                 <w:rFonts w:cs="David"/>
                 <w:sz w:val="24"/>
                 <w:szCs w:val="24"/>
+                <w:highlight w:val="green"/>
               </w:rPr>
             </w:pPr>
             <w:r>
@@ -30454,6 +30461,7 @@
                 <w:rFonts w:cs="David"/>
                 <w:sz w:val="24"/>
                 <w:szCs w:val="24"/>
+                <w:highlight w:val="green"/>
                 <w:rtl/>
               </w:rPr>
               <w:t>סרבר-קליינט</w:t>
@@ -30481,7 +30489,7 @@
                 <w:rFonts w:cs="David"/>
                 <w:sz w:val="24"/>
                 <w:szCs w:val="24"/>
-                <w:highlight w:val="yellow"/>
+                <w:highlight w:val="green"/>
               </w:rPr>
             </w:pPr>
             <w:r>
@@ -30489,7 +30497,7 @@
                 <w:rFonts w:cs="David"/>
                 <w:sz w:val="24"/>
                 <w:szCs w:val="24"/>
-                <w:highlight w:val="yellow"/>
+                <w:highlight w:val="green"/>
                 <w:rtl/>
               </w:rPr>
               <w:t xml:space="preserve">מענה לבקשת </w:t>
@@ -30499,7 +30507,7 @@
                 <w:rFonts w:cs="David"/>
                 <w:sz w:val="24"/>
                 <w:szCs w:val="24"/>
-                <w:highlight w:val="yellow"/>
+                <w:highlight w:val="green"/>
                 <w:rtl/>
               </w:rPr>
               <w:lastRenderedPageBreak/>
@@ -30510,7 +30518,7 @@
                 <w:rFonts w:cs="David"/>
                 <w:sz w:val="24"/>
                 <w:szCs w:val="24"/>
-                <w:highlight w:val="yellow"/>
+                <w:highlight w:val="green"/>
               </w:rPr>
               <w:t>sign up</w:t>
             </w:r>
@@ -30538,7 +30546,7 @@
                 <w:rFonts w:cs="David"/>
                 <w:sz w:val="24"/>
                 <w:szCs w:val="24"/>
-                <w:highlight w:val="yellow"/>
+                <w:highlight w:val="green"/>
               </w:rPr>
             </w:pPr>
             <w:r>
@@ -30546,7 +30554,7 @@
                 <w:rFonts w:cs="David"/>
                 <w:sz w:val="24"/>
                 <w:szCs w:val="24"/>
-                <w:highlight w:val="yellow"/>
+                <w:highlight w:val="green"/>
               </w:rPr>
               <w:lastRenderedPageBreak/>
               <w:t>[1040]  //success</w:t>
@@ -30560,7 +30568,7 @@
                 <w:rFonts w:cs="David"/>
                 <w:sz w:val="24"/>
                 <w:szCs w:val="24"/>
-                <w:highlight w:val="yellow"/>
+                <w:highlight w:val="green"/>
               </w:rPr>
             </w:pPr>
             <w:r>
@@ -30568,10 +30576,21 @@
                 <w:rFonts w:cs="David"/>
                 <w:sz w:val="24"/>
                 <w:szCs w:val="24"/>
-                <w:highlight w:val="yellow"/>
+                <w:highlight w:val="green"/>
               </w:rPr>
               <w:lastRenderedPageBreak/>
-              <w:t>[1041] // Pass illegal</w:t>
+              <w:t>[1041] /</w:t>
+            </w:r>
+            <w:bookmarkStart w:id="0" w:name="_GoBack"/>
+            <w:bookmarkEnd w:id="0"/>
+            <w:r>
+              <w:rPr>
+                <w:rFonts w:cs="David"/>
+                <w:sz w:val="24"/>
+                <w:szCs w:val="24"/>
+                <w:highlight w:val="green"/>
+              </w:rPr>
+              <w:t>/ Pass illegal</w:t>
             </w:r>
           </w:p>
           <w:p>
@@ -30582,7 +30601,7 @@
                 <w:rFonts w:cs="David"/>
                 <w:sz w:val="24"/>
                 <w:szCs w:val="24"/>
-                <w:highlight w:val="yellow"/>
+                <w:highlight w:val="green"/>
               </w:rPr>
             </w:pPr>
             <w:r>
@@ -30590,7 +30609,7 @@
                 <w:rFonts w:cs="David"/>
                 <w:sz w:val="24"/>
                 <w:szCs w:val="24"/>
-                <w:highlight w:val="yellow"/>
+                <w:highlight w:val="green"/>
               </w:rPr>
               <w:t>[1042] // Username is already exists</w:t>
             </w:r>
@@ -30603,7 +30622,7 @@
                 <w:rFonts w:cs="David"/>
                 <w:sz w:val="24"/>
                 <w:szCs w:val="24"/>
-                <w:highlight w:val="yellow"/>
+                <w:highlight w:val="green"/>
                 <w:rtl/>
               </w:rPr>
             </w:pPr>
@@ -30612,7 +30631,7 @@
                 <w:rFonts w:cs="David"/>
                 <w:sz w:val="24"/>
                 <w:szCs w:val="24"/>
-                <w:highlight w:val="yellow"/>
+                <w:highlight w:val="green"/>
               </w:rPr>
               <w:t>[1043] // Username is illegal</w:t>
             </w:r>
@@ -30625,7 +30644,7 @@
                 <w:rFonts w:cs="David"/>
                 <w:sz w:val="24"/>
                 <w:szCs w:val="24"/>
-                <w:highlight w:val="yellow"/>
+                <w:highlight w:val="green"/>
               </w:rPr>
             </w:pPr>
             <w:r>
@@ -30633,7 +30652,7 @@
                 <w:rFonts w:cs="David"/>
                 <w:sz w:val="24"/>
                 <w:szCs w:val="24"/>
-                <w:highlight w:val="yellow"/>
+                <w:highlight w:val="green"/>
               </w:rPr>
               <w:t xml:space="preserve">[1044] // Other </w:t>
             </w:r>
@@ -36125,8 +36144,6 @@
               </w:rPr>
               <w:t>סרבר-קליינט</w:t>
             </w:r>
-            <w:bookmarkStart w:id="0" w:name="_GoBack"/>
-            <w:bookmarkEnd w:id="0"/>
           </w:p>
         </w:tc>
         <w:tc>
@@ -39057,7 +39074,7 @@
 </file>
 
 <file path=customXml/itemProps1.xml><?xml version="1.0" encoding="utf-8"?>
-<ds:datastoreItem xmlns:ds="http://schemas.openxmlformats.org/officeDocument/2006/customXml" ds:itemID="{E37F6CDE-1382-4A7F-82F4-871296266284}">
+<ds:datastoreItem xmlns:ds="http://schemas.openxmlformats.org/officeDocument/2006/customXml" ds:itemID="{3FA0A98F-CCF7-43EE-A85D-C040A498967A}">
   <ds:schemaRefs>
     <ds:schemaRef ds:uri="http://schemas.openxmlformats.org/officeDocument/2006/bibliography"/>
   </ds:schemaRefs>

</xml_diff>

<commit_message>
[Server] Game leaving handled.
</commit_message>
<xml_diff>
--- a/instructions.docx
+++ b/instructions.docx
@@ -30579,18 +30579,7 @@
                 <w:highlight w:val="green"/>
               </w:rPr>
               <w:lastRenderedPageBreak/>
-              <w:t>[1041] /</w:t>
-            </w:r>
-            <w:bookmarkStart w:id="0" w:name="_GoBack"/>
-            <w:bookmarkEnd w:id="0"/>
-            <w:r>
-              <w:rPr>
-                <w:rFonts w:cs="David"/>
-                <w:sz w:val="24"/>
-                <w:szCs w:val="24"/>
-                <w:highlight w:val="green"/>
-              </w:rPr>
-              <w:t>/ Pass illegal</w:t>
+              <w:t>[1041] // Pass illegal</w:t>
             </w:r>
           </w:p>
           <w:p>
@@ -35199,6 +35188,7 @@
                 <w:rFonts w:cs="David"/>
                 <w:sz w:val="24"/>
                 <w:szCs w:val="24"/>
+                <w:highlight w:val="yellow"/>
               </w:rPr>
             </w:pPr>
             <w:r>
@@ -35206,6 +35196,7 @@
                 <w:rFonts w:cs="David"/>
                 <w:sz w:val="24"/>
                 <w:szCs w:val="24"/>
+                <w:highlight w:val="yellow"/>
               </w:rPr>
               <w:t>222</w:t>
             </w:r>
@@ -35233,6 +35224,7 @@
                 <w:rFonts w:cs="David"/>
                 <w:sz w:val="24"/>
                 <w:szCs w:val="24"/>
+                <w:highlight w:val="yellow"/>
               </w:rPr>
             </w:pPr>
             <w:r>
@@ -35240,6 +35232,7 @@
                 <w:rFonts w:cs="David"/>
                 <w:sz w:val="24"/>
                 <w:szCs w:val="24"/>
+                <w:highlight w:val="yellow"/>
                 <w:rtl/>
               </w:rPr>
               <w:t>קליינט-סרבר</w:t>
@@ -35268,6 +35261,7 @@
                 <w:rFonts w:cs="David"/>
                 <w:sz w:val="24"/>
                 <w:szCs w:val="24"/>
+                <w:highlight w:val="yellow"/>
               </w:rPr>
             </w:pPr>
             <w:r>
@@ -35275,6 +35269,7 @@
                 <w:rFonts w:cs="David"/>
                 <w:sz w:val="24"/>
                 <w:szCs w:val="24"/>
+                <w:highlight w:val="yellow"/>
                 <w:rtl/>
               </w:rPr>
               <w:t>הודעת עזיבת משחק</w:t>
@@ -35301,9 +35296,10 @@
               <w:bidi w:val="0"/>
               <w:ind w:left="140" w:right="140"/>
               <w:rPr>
-                <w:rFonts w:cs="David"/>
-                <w:sz w:val="24"/>
-                <w:szCs w:val="24"/>
+                <w:rFonts w:cs="David" w:hint="cs"/>
+                <w:sz w:val="24"/>
+                <w:szCs w:val="24"/>
+                <w:highlight w:val="yellow"/>
                 <w:rtl/>
               </w:rPr>
             </w:pPr>
@@ -35312,9 +35308,12 @@
                 <w:rFonts w:cs="David"/>
                 <w:sz w:val="24"/>
                 <w:szCs w:val="24"/>
+                <w:highlight w:val="yellow"/>
               </w:rPr>
               <w:t>[222]</w:t>
             </w:r>
+            <w:bookmarkStart w:id="0" w:name="_GoBack"/>
+            <w:bookmarkEnd w:id="0"/>
           </w:p>
         </w:tc>
       </w:tr>
@@ -39074,7 +39073,7 @@
 </file>
 
 <file path=customXml/itemProps1.xml><?xml version="1.0" encoding="utf-8"?>
-<ds:datastoreItem xmlns:ds="http://schemas.openxmlformats.org/officeDocument/2006/customXml" ds:itemID="{3FA0A98F-CCF7-43EE-A85D-C040A498967A}">
+<ds:datastoreItem xmlns:ds="http://schemas.openxmlformats.org/officeDocument/2006/customXml" ds:itemID="{C217365C-9DD8-483A-9615-20E7EA3D8F30}">
   <ds:schemaRefs>
     <ds:schemaRef ds:uri="http://schemas.openxmlformats.org/officeDocument/2006/bibliography"/>
   </ds:schemaRefs>

</xml_diff>

<commit_message>
[Server] Basic server completely finished.
</commit_message>
<xml_diff>
--- a/instructions.docx
+++ b/instructions.docx
@@ -30904,7 +30904,19 @@
                 <w:highlight w:val="yellow"/>
                 <w:rtl/>
               </w:rPr>
-              <w:t>שליחת רשימת החדרים</w:t>
+              <w:t>שליחת רשימת ה</w:t>
+            </w:r>
+            <w:bookmarkStart w:id="0" w:name="_GoBack"/>
+            <w:bookmarkEnd w:id="0"/>
+            <w:r>
+              <w:rPr>
+                <w:rFonts w:cs="David"/>
+                <w:sz w:val="24"/>
+                <w:szCs w:val="24"/>
+                <w:highlight w:val="yellow"/>
+                <w:rtl/>
+              </w:rPr>
+              <w:t>חדרים</w:t>
             </w:r>
           </w:p>
         </w:tc>
@@ -35312,8 +35324,6 @@
               </w:rPr>
               <w:t>[222]</w:t>
             </w:r>
-            <w:bookmarkStart w:id="0" w:name="_GoBack"/>
-            <w:bookmarkEnd w:id="0"/>
           </w:p>
         </w:tc>
       </w:tr>
@@ -36525,6 +36535,7 @@
                 <w:rFonts w:cs="David"/>
                 <w:sz w:val="24"/>
                 <w:szCs w:val="24"/>
+                <w:highlight w:val="yellow"/>
               </w:rPr>
             </w:pPr>
             <w:r>
@@ -36532,6 +36543,7 @@
                 <w:rFonts w:cs="David"/>
                 <w:sz w:val="24"/>
                 <w:szCs w:val="24"/>
+                <w:highlight w:val="yellow"/>
               </w:rPr>
               <w:t>299</w:t>
             </w:r>
@@ -36559,6 +36571,7 @@
                 <w:rFonts w:cs="David"/>
                 <w:sz w:val="24"/>
                 <w:szCs w:val="24"/>
+                <w:highlight w:val="yellow"/>
               </w:rPr>
             </w:pPr>
             <w:r>
@@ -36566,6 +36579,7 @@
                 <w:rFonts w:cs="David"/>
                 <w:sz w:val="24"/>
                 <w:szCs w:val="24"/>
+                <w:highlight w:val="yellow"/>
                 <w:rtl/>
               </w:rPr>
               <w:t>קליינט - סרבר</w:t>
@@ -36594,6 +36608,7 @@
                 <w:rFonts w:cs="David"/>
                 <w:sz w:val="24"/>
                 <w:szCs w:val="24"/>
+                <w:highlight w:val="yellow"/>
               </w:rPr>
             </w:pPr>
             <w:r>
@@ -36601,6 +36616,7 @@
                 <w:rFonts w:cs="David"/>
                 <w:sz w:val="24"/>
                 <w:szCs w:val="24"/>
+                <w:highlight w:val="yellow"/>
                 <w:rtl/>
               </w:rPr>
               <w:t xml:space="preserve">יציאה מהאפליקציה. </w:t>
@@ -36630,6 +36646,7 @@
                 <w:rFonts w:cs="David"/>
                 <w:sz w:val="24"/>
                 <w:szCs w:val="24"/>
+                <w:highlight w:val="yellow"/>
               </w:rPr>
             </w:pPr>
             <w:r>
@@ -36637,6 +36654,7 @@
                 <w:rFonts w:cs="David"/>
                 <w:sz w:val="24"/>
                 <w:szCs w:val="24"/>
+                <w:highlight w:val="yellow"/>
               </w:rPr>
               <w:t>[299]</w:t>
             </w:r>
@@ -39073,7 +39091,7 @@
 </file>
 
 <file path=customXml/itemProps1.xml><?xml version="1.0" encoding="utf-8"?>
-<ds:datastoreItem xmlns:ds="http://schemas.openxmlformats.org/officeDocument/2006/customXml" ds:itemID="{C217365C-9DD8-483A-9615-20E7EA3D8F30}">
+<ds:datastoreItem xmlns:ds="http://schemas.openxmlformats.org/officeDocument/2006/customXml" ds:itemID="{308C8569-DDAB-47D6-8022-854DEE30EF73}">
   <ds:schemaRefs>
     <ds:schemaRef ds:uri="http://schemas.openxmlformats.org/officeDocument/2006/bibliography"/>
   </ds:schemaRefs>

</xml_diff>

<commit_message>
Fixed bugs and Create Room Handling on Client Created
</commit_message>
<xml_diff>
--- a/instructions.docx
+++ b/instructions.docx
@@ -1,6 +1,6 @@
 
 <file path=word/document.xml><?xml version="1.0" encoding="utf-8"?>
-<w:document xmlns:wpc="http://schemas.microsoft.com/office/word/2010/wordprocessingCanvas" xmlns:mc="http://schemas.openxmlformats.org/markup-compatibility/2006" xmlns:o="urn:schemas-microsoft-com:office:office" xmlns:r="http://schemas.openxmlformats.org/officeDocument/2006/relationships" xmlns:m="http://schemas.openxmlformats.org/officeDocument/2006/math" xmlns:v="urn:schemas-microsoft-com:vml" xmlns:wp14="http://schemas.microsoft.com/office/word/2010/wordprocessingDrawing" xmlns:wp="http://schemas.openxmlformats.org/drawingml/2006/wordprocessingDrawing" xmlns:w10="urn:schemas-microsoft-com:office:word" xmlns:w="http://schemas.openxmlformats.org/wordprocessingml/2006/main" xmlns:w14="http://schemas.microsoft.com/office/word/2010/wordml" xmlns:w15="http://schemas.microsoft.com/office/word/2012/wordml" xmlns:wpg="http://schemas.microsoft.com/office/word/2010/wordprocessingGroup" xmlns:wpi="http://schemas.microsoft.com/office/word/2010/wordprocessingInk" xmlns:wne="http://schemas.microsoft.com/office/word/2006/wordml" xmlns:wps="http://schemas.microsoft.com/office/word/2010/wordprocessingShape" mc:Ignorable="w14 w15 wp14">
+<w:document xmlns:wpc="http://schemas.microsoft.com/office/word/2010/wordprocessingCanvas" xmlns:cx="http://schemas.microsoft.com/office/drawing/2014/chartex" xmlns:mc="http://schemas.openxmlformats.org/markup-compatibility/2006" xmlns:o="urn:schemas-microsoft-com:office:office" xmlns:r="http://schemas.openxmlformats.org/officeDocument/2006/relationships" xmlns:m="http://schemas.openxmlformats.org/officeDocument/2006/math" xmlns:v="urn:schemas-microsoft-com:vml" xmlns:wp14="http://schemas.microsoft.com/office/word/2010/wordprocessingDrawing" xmlns:wp="http://schemas.openxmlformats.org/drawingml/2006/wordprocessingDrawing" xmlns:w10="urn:schemas-microsoft-com:office:word" xmlns:w="http://schemas.openxmlformats.org/wordprocessingml/2006/main" xmlns:w14="http://schemas.microsoft.com/office/word/2010/wordml" xmlns:w15="http://schemas.microsoft.com/office/word/2012/wordml" xmlns:w16se="http://schemas.microsoft.com/office/word/2015/wordml/symex" xmlns:wpg="http://schemas.microsoft.com/office/word/2010/wordprocessingGroup" xmlns:wpi="http://schemas.microsoft.com/office/word/2010/wordprocessingInk" xmlns:wne="http://schemas.microsoft.com/office/word/2006/wordml" xmlns:wps="http://schemas.microsoft.com/office/word/2010/wordprocessingShape" mc:Ignorable="w14 w15 w16se wp14">
   <w:background w:color="FFFFFF"/>
   <w:body>
     <w:p>
@@ -4102,7 +4102,6 @@
         </w:rPr>
       </w:pPr>
       <w:proofErr w:type="spellStart"/>
-      <w:proofErr w:type="gramStart"/>
       <w:r>
         <w:rPr>
           <w:rFonts w:cs="David"/>
@@ -4114,7 +4113,6 @@
         <w:t>isUserExists</w:t>
       </w:r>
       <w:proofErr w:type="spellEnd"/>
-      <w:proofErr w:type="gramEnd"/>
     </w:p>
     <w:p>
       <w:pPr>
@@ -5479,7 +5477,6 @@
         </w:rPr>
       </w:pPr>
       <w:proofErr w:type="spellStart"/>
-      <w:proofErr w:type="gramStart"/>
       <w:r>
         <w:rPr>
           <w:rFonts w:cs="David"/>
@@ -5491,7 +5488,6 @@
         <w:t>addAnswerToPlayer</w:t>
       </w:r>
       <w:proofErr w:type="spellEnd"/>
-      <w:proofErr w:type="gramEnd"/>
     </w:p>
     <w:p>
       <w:pPr>
@@ -7685,18 +7681,8 @@
           <w:sz w:val="24"/>
           <w:szCs w:val="24"/>
         </w:rPr>
-        <w:t xml:space="preserve">String </w:t>
-      </w:r>
-      <w:proofErr w:type="spellStart"/>
-      <w:r>
-        <w:rPr>
-          <w:rFonts w:cs="David"/>
-          <w:sz w:val="24"/>
-          <w:szCs w:val="24"/>
-        </w:rPr>
-        <w:t>roomName</w:t>
-      </w:r>
-      <w:proofErr w:type="spellEnd"/>
+        <w:t>String roomName</w:t>
+      </w:r>
       <w:r>
         <w:rPr>
           <w:rFonts w:cs="David" w:hint="cs"/>
@@ -30904,19 +30890,7 @@
                 <w:highlight w:val="yellow"/>
                 <w:rtl/>
               </w:rPr>
-              <w:t>שליחת רשימת ה</w:t>
-            </w:r>
-            <w:bookmarkStart w:id="0" w:name="_GoBack"/>
-            <w:bookmarkEnd w:id="0"/>
-            <w:r>
-              <w:rPr>
-                <w:rFonts w:cs="David"/>
-                <w:sz w:val="24"/>
-                <w:szCs w:val="24"/>
-                <w:highlight w:val="yellow"/>
-                <w:rtl/>
-              </w:rPr>
-              <w:t>חדרים</w:t>
+              <w:t>שליחת רשימת החדרים</w:t>
             </w:r>
           </w:p>
         </w:tc>
@@ -31130,27 +31104,7 @@
                 <w:szCs w:val="24"/>
                 <w:highlight w:val="yellow"/>
               </w:rPr>
-              <w:t xml:space="preserve"> ## </w:t>
-            </w:r>
-            <w:proofErr w:type="spellStart"/>
-            <w:r>
-              <w:rPr>
-                <w:rFonts w:cs="David"/>
-                <w:sz w:val="24"/>
-                <w:szCs w:val="24"/>
-                <w:highlight w:val="yellow"/>
-              </w:rPr>
-              <w:t>roomName</w:t>
-            </w:r>
-            <w:proofErr w:type="spellEnd"/>
-            <w:r>
-              <w:rPr>
-                <w:rFonts w:cs="David"/>
-                <w:sz w:val="24"/>
-                <w:szCs w:val="24"/>
-                <w:highlight w:val="yellow"/>
-              </w:rPr>
-              <w:t xml:space="preserve"> </w:t>
+              <w:t xml:space="preserve"> ## roomName </w:t>
             </w:r>
             <w:proofErr w:type="spellStart"/>
             <w:r>
@@ -31170,27 +31124,7 @@
                 <w:szCs w:val="24"/>
                 <w:highlight w:val="yellow"/>
               </w:rPr>
-              <w:t xml:space="preserve"> ## </w:t>
-            </w:r>
-            <w:proofErr w:type="spellStart"/>
-            <w:r>
-              <w:rPr>
-                <w:rFonts w:cs="David"/>
-                <w:sz w:val="24"/>
-                <w:szCs w:val="24"/>
-                <w:highlight w:val="yellow"/>
-              </w:rPr>
-              <w:t>roomName</w:t>
-            </w:r>
-            <w:proofErr w:type="spellEnd"/>
-            <w:r>
-              <w:rPr>
-                <w:rFonts w:cs="David"/>
-                <w:sz w:val="24"/>
-                <w:szCs w:val="24"/>
-                <w:highlight w:val="yellow"/>
-              </w:rPr>
-              <w:t>…]</w:t>
+              <w:t xml:space="preserve"> ## roomName…]</w:t>
             </w:r>
           </w:p>
           <w:p>
@@ -32329,47 +32263,7 @@
                 <w:szCs w:val="24"/>
                 <w:highlight w:val="yellow"/>
               </w:rPr>
-              <w:t xml:space="preserve"> [1100 </w:t>
-            </w:r>
-            <w:proofErr w:type="spellStart"/>
-            <w:r>
-              <w:rPr>
-                <w:rFonts w:cs="David"/>
-                <w:sz w:val="24"/>
-                <w:szCs w:val="24"/>
-                <w:highlight w:val="yellow"/>
-              </w:rPr>
-              <w:t>questionsNumber</w:t>
-            </w:r>
-            <w:proofErr w:type="spellEnd"/>
-            <w:r>
-              <w:rPr>
-                <w:rFonts w:cs="David"/>
-                <w:sz w:val="24"/>
-                <w:szCs w:val="24"/>
-                <w:highlight w:val="yellow"/>
-              </w:rPr>
-              <w:t xml:space="preserve"> </w:t>
-            </w:r>
-            <w:proofErr w:type="spellStart"/>
-            <w:r>
-              <w:rPr>
-                <w:rFonts w:cs="David"/>
-                <w:sz w:val="24"/>
-                <w:szCs w:val="24"/>
-                <w:highlight w:val="yellow"/>
-              </w:rPr>
-              <w:t>questionTimeInSec</w:t>
-            </w:r>
-            <w:proofErr w:type="spellEnd"/>
-            <w:r>
-              <w:rPr>
-                <w:rFonts w:cs="David"/>
-                <w:sz w:val="24"/>
-                <w:szCs w:val="24"/>
-                <w:highlight w:val="yellow"/>
-              </w:rPr>
-              <w:t>] //success</w:t>
+              <w:t xml:space="preserve"> [1100 questionsNumber questionTimeInSec] //success</w:t>
             </w:r>
           </w:p>
           <w:p>
@@ -33155,87 +33049,7 @@
                 <w:szCs w:val="24"/>
                 <w:highlight w:val="yellow"/>
               </w:rPr>
-              <w:t>[213##</w:t>
-            </w:r>
-            <w:proofErr w:type="spellStart"/>
-            <w:r>
-              <w:rPr>
-                <w:rFonts w:cs="David"/>
-                <w:sz w:val="24"/>
-                <w:szCs w:val="24"/>
-                <w:highlight w:val="yellow"/>
-              </w:rPr>
-              <w:t>roomName</w:t>
-            </w:r>
-            <w:proofErr w:type="spellEnd"/>
-            <w:r>
-              <w:rPr>
-                <w:rFonts w:cs="David"/>
-                <w:sz w:val="24"/>
-                <w:szCs w:val="24"/>
-                <w:highlight w:val="yellow"/>
-              </w:rPr>
-              <w:t xml:space="preserve"> </w:t>
-            </w:r>
-            <w:proofErr w:type="spellStart"/>
-            <w:r>
-              <w:rPr>
-                <w:rFonts w:cs="David"/>
-                <w:sz w:val="24"/>
-                <w:szCs w:val="24"/>
-                <w:highlight w:val="yellow"/>
-              </w:rPr>
-              <w:t>playersNumber</w:t>
-            </w:r>
-            <w:proofErr w:type="spellEnd"/>
-            <w:r>
-              <w:rPr>
-                <w:rFonts w:cs="David"/>
-                <w:sz w:val="24"/>
-                <w:szCs w:val="24"/>
-                <w:highlight w:val="yellow"/>
-              </w:rPr>
-              <w:t xml:space="preserve"> </w:t>
-            </w:r>
-            <w:proofErr w:type="spellStart"/>
-            <w:r>
-              <w:rPr>
-                <w:rFonts w:cs="David"/>
-                <w:sz w:val="24"/>
-                <w:szCs w:val="24"/>
-                <w:highlight w:val="yellow"/>
-              </w:rPr>
-              <w:t>questionsNumber</w:t>
-            </w:r>
-            <w:proofErr w:type="spellEnd"/>
-            <w:r>
-              <w:rPr>
-                <w:rFonts w:cs="David"/>
-                <w:sz w:val="24"/>
-                <w:szCs w:val="24"/>
-                <w:highlight w:val="yellow"/>
-              </w:rPr>
-              <w:t xml:space="preserve"> </w:t>
-            </w:r>
-            <w:proofErr w:type="spellStart"/>
-            <w:r>
-              <w:rPr>
-                <w:rFonts w:cs="David"/>
-                <w:sz w:val="24"/>
-                <w:szCs w:val="24"/>
-                <w:highlight w:val="yellow"/>
-              </w:rPr>
-              <w:t>questionTimeInSec</w:t>
-            </w:r>
-            <w:proofErr w:type="spellEnd"/>
-            <w:r>
-              <w:rPr>
-                <w:rFonts w:cs="David"/>
-                <w:sz w:val="24"/>
-                <w:szCs w:val="24"/>
-                <w:highlight w:val="yellow"/>
-              </w:rPr>
-              <w:t>]</w:t>
+              <w:t>[213##roomName playersNumber questionsNumber questionTimeInSec]</w:t>
             </w:r>
           </w:p>
         </w:tc>
@@ -33402,7 +33216,18 @@
                 <w:szCs w:val="24"/>
                 <w:highlight w:val="yellow"/>
               </w:rPr>
-              <w:t>[1141] //fail</w:t>
+              <w:t>[114</w:t>
+            </w:r>
+            <w:bookmarkStart w:id="0" w:name="_GoBack"/>
+            <w:bookmarkEnd w:id="0"/>
+            <w:r>
+              <w:rPr>
+                <w:rFonts w:cs="David"/>
+                <w:sz w:val="24"/>
+                <w:szCs w:val="24"/>
+                <w:highlight w:val="yellow"/>
+              </w:rPr>
+              <w:t>1] //fail</w:t>
             </w:r>
           </w:p>
         </w:tc>
@@ -35308,7 +35133,7 @@
               <w:bidi w:val="0"/>
               <w:ind w:left="140" w:right="140"/>
               <w:rPr>
-                <w:rFonts w:cs="David" w:hint="cs"/>
+                <w:rFonts w:cs="David"/>
                 <w:sz w:val="24"/>
                 <w:szCs w:val="24"/>
                 <w:highlight w:val="yellow"/>
@@ -36692,7 +36517,7 @@
 </file>
 
 <file path=word/endnotes.xml><?xml version="1.0" encoding="utf-8"?>
-<w:endnotes xmlns:wpc="http://schemas.microsoft.com/office/word/2010/wordprocessingCanvas" xmlns:mc="http://schemas.openxmlformats.org/markup-compatibility/2006" xmlns:o="urn:schemas-microsoft-com:office:office" xmlns:r="http://schemas.openxmlformats.org/officeDocument/2006/relationships" xmlns:m="http://schemas.openxmlformats.org/officeDocument/2006/math" xmlns:v="urn:schemas-microsoft-com:vml" xmlns:wp14="http://schemas.microsoft.com/office/word/2010/wordprocessingDrawing" xmlns:wp="http://schemas.openxmlformats.org/drawingml/2006/wordprocessingDrawing" xmlns:w10="urn:schemas-microsoft-com:office:word" xmlns:w="http://schemas.openxmlformats.org/wordprocessingml/2006/main" xmlns:w14="http://schemas.microsoft.com/office/word/2010/wordml" xmlns:w15="http://schemas.microsoft.com/office/word/2012/wordml" xmlns:wpg="http://schemas.microsoft.com/office/word/2010/wordprocessingGroup" xmlns:wpi="http://schemas.microsoft.com/office/word/2010/wordprocessingInk" xmlns:wne="http://schemas.microsoft.com/office/word/2006/wordml" xmlns:wps="http://schemas.microsoft.com/office/word/2010/wordprocessingShape" mc:Ignorable="w14 w15 wp14">
+<w:endnotes xmlns:wpc="http://schemas.microsoft.com/office/word/2010/wordprocessingCanvas" xmlns:cx="http://schemas.microsoft.com/office/drawing/2014/chartex" xmlns:mc="http://schemas.openxmlformats.org/markup-compatibility/2006" xmlns:o="urn:schemas-microsoft-com:office:office" xmlns:r="http://schemas.openxmlformats.org/officeDocument/2006/relationships" xmlns:m="http://schemas.openxmlformats.org/officeDocument/2006/math" xmlns:v="urn:schemas-microsoft-com:vml" xmlns:wp14="http://schemas.microsoft.com/office/word/2010/wordprocessingDrawing" xmlns:wp="http://schemas.openxmlformats.org/drawingml/2006/wordprocessingDrawing" xmlns:w10="urn:schemas-microsoft-com:office:word" xmlns:w="http://schemas.openxmlformats.org/wordprocessingml/2006/main" xmlns:w14="http://schemas.microsoft.com/office/word/2010/wordml" xmlns:w15="http://schemas.microsoft.com/office/word/2012/wordml" xmlns:w16se="http://schemas.microsoft.com/office/word/2015/wordml/symex" xmlns:wpg="http://schemas.microsoft.com/office/word/2010/wordprocessingGroup" xmlns:wpi="http://schemas.microsoft.com/office/word/2010/wordprocessingInk" xmlns:wne="http://schemas.microsoft.com/office/word/2006/wordml" xmlns:wps="http://schemas.microsoft.com/office/word/2010/wordprocessingShape" mc:Ignorable="w14 w15 w16se wp14">
   <w:endnote w:type="separator" w:id="-1">
     <w:p>
       <w:r>
@@ -36711,7 +36536,7 @@
 </file>
 
 <file path=word/footnotes.xml><?xml version="1.0" encoding="utf-8"?>
-<w:footnotes xmlns:wpc="http://schemas.microsoft.com/office/word/2010/wordprocessingCanvas" xmlns:mc="http://schemas.openxmlformats.org/markup-compatibility/2006" xmlns:o="urn:schemas-microsoft-com:office:office" xmlns:r="http://schemas.openxmlformats.org/officeDocument/2006/relationships" xmlns:m="http://schemas.openxmlformats.org/officeDocument/2006/math" xmlns:v="urn:schemas-microsoft-com:vml" xmlns:wp14="http://schemas.microsoft.com/office/word/2010/wordprocessingDrawing" xmlns:wp="http://schemas.openxmlformats.org/drawingml/2006/wordprocessingDrawing" xmlns:w10="urn:schemas-microsoft-com:office:word" xmlns:w="http://schemas.openxmlformats.org/wordprocessingml/2006/main" xmlns:w14="http://schemas.microsoft.com/office/word/2010/wordml" xmlns:w15="http://schemas.microsoft.com/office/word/2012/wordml" xmlns:wpg="http://schemas.microsoft.com/office/word/2010/wordprocessingGroup" xmlns:wpi="http://schemas.microsoft.com/office/word/2010/wordprocessingInk" xmlns:wne="http://schemas.microsoft.com/office/word/2006/wordml" xmlns:wps="http://schemas.microsoft.com/office/word/2010/wordprocessingShape" mc:Ignorable="w14 w15 wp14">
+<w:footnotes xmlns:wpc="http://schemas.microsoft.com/office/word/2010/wordprocessingCanvas" xmlns:cx="http://schemas.microsoft.com/office/drawing/2014/chartex" xmlns:mc="http://schemas.openxmlformats.org/markup-compatibility/2006" xmlns:o="urn:schemas-microsoft-com:office:office" xmlns:r="http://schemas.openxmlformats.org/officeDocument/2006/relationships" xmlns:m="http://schemas.openxmlformats.org/officeDocument/2006/math" xmlns:v="urn:schemas-microsoft-com:vml" xmlns:wp14="http://schemas.microsoft.com/office/word/2010/wordprocessingDrawing" xmlns:wp="http://schemas.openxmlformats.org/drawingml/2006/wordprocessingDrawing" xmlns:w10="urn:schemas-microsoft-com:office:word" xmlns:w="http://schemas.openxmlformats.org/wordprocessingml/2006/main" xmlns:w14="http://schemas.microsoft.com/office/word/2010/wordml" xmlns:w15="http://schemas.microsoft.com/office/word/2012/wordml" xmlns:w16se="http://schemas.microsoft.com/office/word/2015/wordml/symex" xmlns:wpg="http://schemas.microsoft.com/office/word/2010/wordprocessingGroup" xmlns:wpi="http://schemas.microsoft.com/office/word/2010/wordprocessingInk" xmlns:wne="http://schemas.microsoft.com/office/word/2006/wordml" xmlns:wps="http://schemas.microsoft.com/office/word/2010/wordprocessingShape" mc:Ignorable="w14 w15 w16se wp14">
   <w:footnote w:type="separator" w:id="-1">
     <w:p>
       <w:r>
@@ -36730,7 +36555,7 @@
 </file>
 
 <file path=word/header1.xml><?xml version="1.0" encoding="utf-8"?>
-<w:hdr xmlns:wpc="http://schemas.microsoft.com/office/word/2010/wordprocessingCanvas" xmlns:mc="http://schemas.openxmlformats.org/markup-compatibility/2006" xmlns:o="urn:schemas-microsoft-com:office:office" xmlns:r="http://schemas.openxmlformats.org/officeDocument/2006/relationships" xmlns:m="http://schemas.openxmlformats.org/officeDocument/2006/math" xmlns:v="urn:schemas-microsoft-com:vml" xmlns:wp14="http://schemas.microsoft.com/office/word/2010/wordprocessingDrawing" xmlns:wp="http://schemas.openxmlformats.org/drawingml/2006/wordprocessingDrawing" xmlns:w10="urn:schemas-microsoft-com:office:word" xmlns:w="http://schemas.openxmlformats.org/wordprocessingml/2006/main" xmlns:w14="http://schemas.microsoft.com/office/word/2010/wordml" xmlns:w15="http://schemas.microsoft.com/office/word/2012/wordml" xmlns:wpg="http://schemas.microsoft.com/office/word/2010/wordprocessingGroup" xmlns:wpi="http://schemas.microsoft.com/office/word/2010/wordprocessingInk" xmlns:wne="http://schemas.microsoft.com/office/word/2006/wordml" xmlns:wps="http://schemas.microsoft.com/office/word/2010/wordprocessingShape" mc:Ignorable="w14 w15 wp14">
+<w:hdr xmlns:wpc="http://schemas.microsoft.com/office/word/2010/wordprocessingCanvas" xmlns:cx="http://schemas.microsoft.com/office/drawing/2014/chartex" xmlns:mc="http://schemas.openxmlformats.org/markup-compatibility/2006" xmlns:o="urn:schemas-microsoft-com:office:office" xmlns:r="http://schemas.openxmlformats.org/officeDocument/2006/relationships" xmlns:m="http://schemas.openxmlformats.org/officeDocument/2006/math" xmlns:v="urn:schemas-microsoft-com:vml" xmlns:wp14="http://schemas.microsoft.com/office/word/2010/wordprocessingDrawing" xmlns:wp="http://schemas.openxmlformats.org/drawingml/2006/wordprocessingDrawing" xmlns:w10="urn:schemas-microsoft-com:office:word" xmlns:w="http://schemas.openxmlformats.org/wordprocessingml/2006/main" xmlns:w14="http://schemas.microsoft.com/office/word/2010/wordml" xmlns:w15="http://schemas.microsoft.com/office/word/2012/wordml" xmlns:w16se="http://schemas.microsoft.com/office/word/2015/wordml/symex" xmlns:wpg="http://schemas.microsoft.com/office/word/2010/wordprocessingGroup" xmlns:wpi="http://schemas.microsoft.com/office/word/2010/wordprocessingInk" xmlns:wne="http://schemas.microsoft.com/office/word/2006/wordml" xmlns:wps="http://schemas.microsoft.com/office/word/2010/wordprocessingShape" mc:Ignorable="w14 w15 w16se wp14">
   <w:p>
     <w:pPr>
       <w:tabs>
@@ -36791,7 +36616,7 @@
 </file>
 
 <file path=word/numbering.xml><?xml version="1.0" encoding="utf-8"?>
-<w:numbering xmlns:wpc="http://schemas.microsoft.com/office/word/2010/wordprocessingCanvas" xmlns:mc="http://schemas.openxmlformats.org/markup-compatibility/2006" xmlns:o="urn:schemas-microsoft-com:office:office" xmlns:r="http://schemas.openxmlformats.org/officeDocument/2006/relationships" xmlns:m="http://schemas.openxmlformats.org/officeDocument/2006/math" xmlns:v="urn:schemas-microsoft-com:vml" xmlns:wp14="http://schemas.microsoft.com/office/word/2010/wordprocessingDrawing" xmlns:wp="http://schemas.openxmlformats.org/drawingml/2006/wordprocessingDrawing" xmlns:w10="urn:schemas-microsoft-com:office:word" xmlns:w="http://schemas.openxmlformats.org/wordprocessingml/2006/main" xmlns:w14="http://schemas.microsoft.com/office/word/2010/wordml" xmlns:w15="http://schemas.microsoft.com/office/word/2012/wordml" xmlns:wpg="http://schemas.microsoft.com/office/word/2010/wordprocessingGroup" xmlns:wpi="http://schemas.microsoft.com/office/word/2010/wordprocessingInk" xmlns:wne="http://schemas.microsoft.com/office/word/2006/wordml" xmlns:wps="http://schemas.microsoft.com/office/word/2010/wordprocessingShape" mc:Ignorable="w14 w15 wp14">
+<w:numbering xmlns:wpc="http://schemas.microsoft.com/office/word/2010/wordprocessingCanvas" xmlns:cx="http://schemas.microsoft.com/office/drawing/2014/chartex" xmlns:mc="http://schemas.openxmlformats.org/markup-compatibility/2006" xmlns:o="urn:schemas-microsoft-com:office:office" xmlns:r="http://schemas.openxmlformats.org/officeDocument/2006/relationships" xmlns:m="http://schemas.openxmlformats.org/officeDocument/2006/math" xmlns:v="urn:schemas-microsoft-com:vml" xmlns:wp14="http://schemas.microsoft.com/office/word/2010/wordprocessingDrawing" xmlns:wp="http://schemas.openxmlformats.org/drawingml/2006/wordprocessingDrawing" xmlns:w10="urn:schemas-microsoft-com:office:word" xmlns:w="http://schemas.openxmlformats.org/wordprocessingml/2006/main" xmlns:w14="http://schemas.microsoft.com/office/word/2010/wordml" xmlns:w15="http://schemas.microsoft.com/office/word/2012/wordml" xmlns:w16se="http://schemas.microsoft.com/office/word/2015/wordml/symex" xmlns:wpg="http://schemas.microsoft.com/office/word/2010/wordprocessingGroup" xmlns:wpi="http://schemas.microsoft.com/office/word/2010/wordprocessingInk" xmlns:wne="http://schemas.microsoft.com/office/word/2006/wordml" xmlns:wps="http://schemas.microsoft.com/office/word/2010/wordprocessingShape" mc:Ignorable="w14 w15 w16se wp14">
   <w:abstractNum w:abstractNumId="0" w15:restartNumberingAfterBreak="0">
     <w:nsid w:val="04043C84"/>
     <w:multiLevelType w:val="multilevel"/>
@@ -38087,7 +37912,7 @@
 </file>
 
 <file path=word/styles.xml><?xml version="1.0" encoding="utf-8"?>
-<w:styles xmlns:mc="http://schemas.openxmlformats.org/markup-compatibility/2006" xmlns:r="http://schemas.openxmlformats.org/officeDocument/2006/relationships" xmlns:w="http://schemas.openxmlformats.org/wordprocessingml/2006/main" xmlns:w14="http://schemas.microsoft.com/office/word/2010/wordml" xmlns:w15="http://schemas.microsoft.com/office/word/2012/wordml" mc:Ignorable="w14 w15">
+<w:styles xmlns:mc="http://schemas.openxmlformats.org/markup-compatibility/2006" xmlns:r="http://schemas.openxmlformats.org/officeDocument/2006/relationships" xmlns:w="http://schemas.openxmlformats.org/wordprocessingml/2006/main" xmlns:w14="http://schemas.microsoft.com/office/word/2010/wordml" xmlns:w15="http://schemas.microsoft.com/office/word/2012/wordml" xmlns:w16se="http://schemas.microsoft.com/office/word/2015/wordml/symex" mc:Ignorable="w14 w15 w16se">
   <w:docDefaults>
     <w:rPrDefault>
       <w:rPr>
@@ -39091,7 +38916,7 @@
 </file>
 
 <file path=customXml/itemProps1.xml><?xml version="1.0" encoding="utf-8"?>
-<ds:datastoreItem xmlns:ds="http://schemas.openxmlformats.org/officeDocument/2006/customXml" ds:itemID="{308C8569-DDAB-47D6-8022-854DEE30EF73}">
+<ds:datastoreItem xmlns:ds="http://schemas.openxmlformats.org/officeDocument/2006/customXml" ds:itemID="{774F67F1-D464-4F13-A1D7-8C66E7CD82F8}">
   <ds:schemaRefs>
     <ds:schemaRef ds:uri="http://schemas.openxmlformats.org/officeDocument/2006/bibliography"/>
   </ds:schemaRefs>

</xml_diff>

<commit_message>
More room join support.
</commit_message>
<xml_diff>
--- a/instructions.docx
+++ b/instructions.docx
@@ -24807,20 +24807,7 @@
           <w:szCs w:val="24"/>
           <w:rtl/>
         </w:rPr>
-        <w:t xml:space="preserve"> (הודעה </w:t>
-      </w:r>
-      <w:bookmarkStart w:id="0" w:name="_GoBack"/>
-      <w:bookmarkEnd w:id="0"/>
-      <w:r>
-        <w:rPr>
-          <w:rFonts w:cs="David" w:hint="cs"/>
-          <w:b/>
-          <w:bCs/>
-          <w:sz w:val="24"/>
-          <w:szCs w:val="24"/>
-          <w:rtl/>
-        </w:rPr>
-        <w:t>205 בפרוטוקול)</w:t>
+        <w:t xml:space="preserve"> (הודעה 205 בפרוטוקול)</w:t>
       </w:r>
     </w:p>
     <w:p>
@@ -32542,7 +32529,7 @@
                 <w:rFonts w:cs="David"/>
                 <w:sz w:val="24"/>
                 <w:szCs w:val="24"/>
-                <w:highlight w:val="yellow"/>
+                <w:highlight w:val="green"/>
               </w:rPr>
             </w:pPr>
             <w:r>
@@ -32550,7 +32537,7 @@
                 <w:rFonts w:cs="David"/>
                 <w:sz w:val="24"/>
                 <w:szCs w:val="24"/>
-                <w:highlight w:val="yellow"/>
+                <w:highlight w:val="green"/>
                 <w:shd w:val="clear" w:color="auto" w:fill="AEAAAA"/>
               </w:rPr>
               <w:lastRenderedPageBreak/>
@@ -32580,7 +32567,7 @@
                 <w:rFonts w:cs="David"/>
                 <w:sz w:val="24"/>
                 <w:szCs w:val="24"/>
-                <w:highlight w:val="yellow"/>
+                <w:highlight w:val="green"/>
               </w:rPr>
             </w:pPr>
             <w:r>
@@ -32588,7 +32575,7 @@
                 <w:rFonts w:cs="David"/>
                 <w:sz w:val="24"/>
                 <w:szCs w:val="24"/>
-                <w:highlight w:val="yellow"/>
+                <w:highlight w:val="green"/>
                 <w:shd w:val="clear" w:color="auto" w:fill="AEAAAA"/>
                 <w:rtl/>
               </w:rPr>
@@ -32618,7 +32605,7 @@
                 <w:rFonts w:cs="David"/>
                 <w:sz w:val="24"/>
                 <w:szCs w:val="24"/>
-                <w:highlight w:val="yellow"/>
+                <w:highlight w:val="green"/>
               </w:rPr>
             </w:pPr>
             <w:r>
@@ -32626,7 +32613,7 @@
                 <w:rFonts w:cs="David"/>
                 <w:sz w:val="24"/>
                 <w:szCs w:val="24"/>
-                <w:highlight w:val="yellow"/>
+                <w:highlight w:val="green"/>
                 <w:shd w:val="clear" w:color="auto" w:fill="AEAAAA"/>
                 <w:rtl/>
               </w:rPr>
@@ -32657,7 +32644,7 @@
                 <w:rFonts w:cs="David"/>
                 <w:sz w:val="24"/>
                 <w:szCs w:val="24"/>
-                <w:highlight w:val="yellow"/>
+                <w:highlight w:val="green"/>
               </w:rPr>
             </w:pPr>
             <w:r>
@@ -32665,7 +32652,7 @@
                 <w:rFonts w:cs="David"/>
                 <w:sz w:val="24"/>
                 <w:szCs w:val="24"/>
-                <w:highlight w:val="yellow"/>
+                <w:highlight w:val="green"/>
                 <w:shd w:val="clear" w:color="auto" w:fill="AEAAAA"/>
               </w:rPr>
               <w:t>[211]</w:t>
@@ -32696,7 +32683,7 @@
                 <w:rFonts w:cs="David"/>
                 <w:sz w:val="24"/>
                 <w:szCs w:val="24"/>
-                <w:highlight w:val="yellow"/>
+                <w:highlight w:val="green"/>
               </w:rPr>
             </w:pPr>
             <w:r>
@@ -32704,7 +32691,7 @@
                 <w:rFonts w:cs="David"/>
                 <w:sz w:val="24"/>
                 <w:szCs w:val="24"/>
-                <w:highlight w:val="yellow"/>
+                <w:highlight w:val="green"/>
               </w:rPr>
               <w:t>112</w:t>
             </w:r>
@@ -32731,7 +32718,7 @@
                 <w:rFonts w:cs="David"/>
                 <w:sz w:val="24"/>
                 <w:szCs w:val="24"/>
-                <w:highlight w:val="yellow"/>
+                <w:highlight w:val="green"/>
               </w:rPr>
             </w:pPr>
             <w:r>
@@ -32739,7 +32726,7 @@
                 <w:rFonts w:cs="David"/>
                 <w:sz w:val="24"/>
                 <w:szCs w:val="24"/>
-                <w:highlight w:val="yellow"/>
+                <w:highlight w:val="green"/>
                 <w:rtl/>
               </w:rPr>
               <w:t>סרבר-קליינט</w:t>
@@ -32767,7 +32754,7 @@
                 <w:rFonts w:cs="David"/>
                 <w:sz w:val="24"/>
                 <w:szCs w:val="24"/>
-                <w:highlight w:val="yellow"/>
+                <w:highlight w:val="green"/>
               </w:rPr>
             </w:pPr>
             <w:r>
@@ -32775,7 +32762,7 @@
                 <w:rFonts w:cs="David"/>
                 <w:sz w:val="24"/>
                 <w:szCs w:val="24"/>
-                <w:highlight w:val="yellow"/>
+                <w:highlight w:val="green"/>
                 <w:rtl/>
               </w:rPr>
               <w:t>מענה לבקשת עזיבת חדר</w:t>
@@ -32788,7 +32775,7 @@
                 <w:rFonts w:cs="David"/>
                 <w:sz w:val="24"/>
                 <w:szCs w:val="24"/>
-                <w:highlight w:val="yellow"/>
+                <w:highlight w:val="green"/>
               </w:rPr>
             </w:pPr>
           </w:p>
@@ -32815,7 +32802,7 @@
                 <w:rFonts w:cs="David"/>
                 <w:sz w:val="24"/>
                 <w:szCs w:val="24"/>
-                <w:highlight w:val="yellow"/>
+                <w:highlight w:val="green"/>
               </w:rPr>
             </w:pPr>
             <w:r>
@@ -32823,7 +32810,7 @@
                 <w:rFonts w:cs="David"/>
                 <w:sz w:val="24"/>
                 <w:szCs w:val="24"/>
-                <w:highlight w:val="yellow"/>
+                <w:highlight w:val="green"/>
               </w:rPr>
               <w:t>[1120] // success</w:t>
             </w:r>
@@ -32841,7 +32828,7 @@
                 <w:rFonts w:cs="David"/>
                 <w:sz w:val="24"/>
                 <w:szCs w:val="24"/>
-                <w:highlight w:val="yellow"/>
+                <w:highlight w:val="green"/>
               </w:rPr>
             </w:pPr>
             <w:r>
@@ -32849,7 +32836,7 @@
                 <w:rFonts w:cs="David"/>
                 <w:sz w:val="24"/>
                 <w:szCs w:val="24"/>
-                <w:highlight w:val="yellow"/>
+                <w:highlight w:val="green"/>
                 <w:rtl/>
               </w:rPr>
               <w:t xml:space="preserve">במקרה שהחדר כבר לא קיים (כי המשחק התחיל או </w:t>
@@ -32860,7 +32847,7 @@
                 <w:rFonts w:cs="David"/>
                 <w:sz w:val="24"/>
                 <w:szCs w:val="24"/>
-                <w:highlight w:val="yellow"/>
+                <w:highlight w:val="green"/>
                 <w:rtl/>
               </w:rPr>
               <w:t>שהאדמין</w:t>
@@ -32871,7 +32858,7 @@
                 <w:rFonts w:cs="David"/>
                 <w:sz w:val="24"/>
                 <w:szCs w:val="24"/>
-                <w:highlight w:val="yellow"/>
+                <w:highlight w:val="green"/>
                 <w:rtl/>
               </w:rPr>
               <w:t xml:space="preserve"> סגר את החדר) - השרת כבר שלח לקליינט הודעת "סגירת חדר" -116 או הודעת "התחלת משחק" - 119 (ואז לא תשלח גם הודעת 112).</w:t>
@@ -33260,7 +33247,7 @@
                 <w:rFonts w:cs="David"/>
                 <w:sz w:val="24"/>
                 <w:szCs w:val="24"/>
-                <w:highlight w:val="yellow"/>
+                <w:highlight w:val="green"/>
               </w:rPr>
             </w:pPr>
             <w:r>
@@ -33268,7 +33255,7 @@
                 <w:rFonts w:cs="David"/>
                 <w:sz w:val="24"/>
                 <w:szCs w:val="24"/>
-                <w:highlight w:val="yellow"/>
+                <w:highlight w:val="green"/>
               </w:rPr>
               <w:t>114</w:t>
             </w:r>
@@ -33295,7 +33282,7 @@
                 <w:rFonts w:cs="David"/>
                 <w:sz w:val="24"/>
                 <w:szCs w:val="24"/>
-                <w:highlight w:val="yellow"/>
+                <w:highlight w:val="green"/>
               </w:rPr>
             </w:pPr>
             <w:r>
@@ -33303,7 +33290,7 @@
                 <w:rFonts w:cs="David"/>
                 <w:sz w:val="24"/>
                 <w:szCs w:val="24"/>
-                <w:highlight w:val="yellow"/>
+                <w:highlight w:val="green"/>
                 <w:rtl/>
               </w:rPr>
               <w:t>קליינט-סרבר</w:t>
@@ -33331,7 +33318,7 @@
                 <w:rFonts w:cs="David"/>
                 <w:sz w:val="24"/>
                 <w:szCs w:val="24"/>
-                <w:highlight w:val="yellow"/>
+                <w:highlight w:val="green"/>
               </w:rPr>
             </w:pPr>
             <w:r>
@@ -33339,7 +33326,7 @@
                 <w:rFonts w:cs="David"/>
                 <w:sz w:val="24"/>
                 <w:szCs w:val="24"/>
-                <w:highlight w:val="yellow"/>
+                <w:highlight w:val="green"/>
                 <w:rtl/>
               </w:rPr>
               <w:t>מענה לבקשת יצירת חדר חדש</w:t>
@@ -33368,7 +33355,7 @@
                 <w:rFonts w:cs="David"/>
                 <w:sz w:val="24"/>
                 <w:szCs w:val="24"/>
-                <w:highlight w:val="yellow"/>
+                <w:highlight w:val="green"/>
               </w:rPr>
             </w:pPr>
             <w:r>
@@ -33376,7 +33363,7 @@
                 <w:rFonts w:cs="David"/>
                 <w:sz w:val="24"/>
                 <w:szCs w:val="24"/>
-                <w:highlight w:val="yellow"/>
+                <w:highlight w:val="green"/>
               </w:rPr>
               <w:t>[1140] //success</w:t>
             </w:r>
@@ -33389,7 +33376,7 @@
                 <w:rFonts w:cs="David"/>
                 <w:sz w:val="24"/>
                 <w:szCs w:val="24"/>
-                <w:highlight w:val="yellow"/>
+                <w:highlight w:val="green"/>
               </w:rPr>
             </w:pPr>
             <w:r>
@@ -33397,7 +33384,7 @@
                 <w:rFonts w:cs="David"/>
                 <w:sz w:val="24"/>
                 <w:szCs w:val="24"/>
-                <w:highlight w:val="yellow"/>
+                <w:highlight w:val="green"/>
               </w:rPr>
               <w:t>[1141] //fail</w:t>
             </w:r>
@@ -33623,7 +33610,19 @@
                 <w:highlight w:val="yellow"/>
                 <w:rtl/>
               </w:rPr>
-              <w:t>סרבר-קליינט</w:t>
+              <w:t>סרבר-</w:t>
+            </w:r>
+            <w:bookmarkStart w:id="0" w:name="_GoBack"/>
+            <w:bookmarkEnd w:id="0"/>
+            <w:r>
+              <w:rPr>
+                <w:rFonts w:cs="David"/>
+                <w:sz w:val="24"/>
+                <w:szCs w:val="24"/>
+                <w:highlight w:val="yellow"/>
+                <w:rtl/>
+              </w:rPr>
+              <w:t>קליינט</w:t>
             </w:r>
           </w:p>
         </w:tc>
@@ -35348,7 +35347,7 @@
                 <w:rFonts w:cs="David"/>
                 <w:sz w:val="24"/>
                 <w:szCs w:val="24"/>
-                <w:highlight w:val="yellow"/>
+                <w:highlight w:val="green"/>
               </w:rPr>
             </w:pPr>
             <w:r>
@@ -35356,7 +35355,7 @@
                 <w:rFonts w:cs="David"/>
                 <w:sz w:val="24"/>
                 <w:szCs w:val="24"/>
-                <w:highlight w:val="yellow"/>
+                <w:highlight w:val="green"/>
               </w:rPr>
               <w:t>223</w:t>
             </w:r>
@@ -35384,7 +35383,7 @@
                 <w:rFonts w:cs="David"/>
                 <w:sz w:val="24"/>
                 <w:szCs w:val="24"/>
-                <w:highlight w:val="yellow"/>
+                <w:highlight w:val="green"/>
               </w:rPr>
             </w:pPr>
             <w:r>
@@ -35392,7 +35391,7 @@
                 <w:rFonts w:cs="David"/>
                 <w:sz w:val="24"/>
                 <w:szCs w:val="24"/>
-                <w:highlight w:val="yellow"/>
+                <w:highlight w:val="green"/>
                 <w:rtl/>
               </w:rPr>
               <w:t>קליינט-סרבר</w:t>
@@ -35421,7 +35420,7 @@
                 <w:rFonts w:cs="David"/>
                 <w:sz w:val="24"/>
                 <w:szCs w:val="24"/>
-                <w:highlight w:val="yellow"/>
+                <w:highlight w:val="green"/>
               </w:rPr>
             </w:pPr>
             <w:r>
@@ -35429,7 +35428,7 @@
                 <w:rFonts w:cs="David"/>
                 <w:sz w:val="24"/>
                 <w:szCs w:val="24"/>
-                <w:highlight w:val="yellow"/>
+                <w:highlight w:val="green"/>
                 <w:rtl/>
               </w:rPr>
               <w:t xml:space="preserve">בקשת </w:t>
@@ -35439,7 +35438,7 @@
                 <w:rFonts w:cs="David"/>
                 <w:sz w:val="24"/>
                 <w:szCs w:val="24"/>
-                <w:highlight w:val="yellow"/>
+                <w:highlight w:val="green"/>
               </w:rPr>
               <w:t>best scores</w:t>
             </w:r>
@@ -35468,7 +35467,7 @@
                 <w:rFonts w:cs="David"/>
                 <w:sz w:val="24"/>
                 <w:szCs w:val="24"/>
-                <w:highlight w:val="yellow"/>
+                <w:highlight w:val="green"/>
               </w:rPr>
             </w:pPr>
             <w:r>
@@ -35476,7 +35475,7 @@
                 <w:rFonts w:cs="David"/>
                 <w:sz w:val="24"/>
                 <w:szCs w:val="24"/>
-                <w:highlight w:val="yellow"/>
+                <w:highlight w:val="green"/>
               </w:rPr>
               <w:t>[223]</w:t>
             </w:r>
@@ -35506,7 +35505,7 @@
                 <w:rFonts w:cs="David"/>
                 <w:sz w:val="24"/>
                 <w:szCs w:val="24"/>
-                <w:highlight w:val="yellow"/>
+                <w:highlight w:val="green"/>
               </w:rPr>
             </w:pPr>
             <w:r>
@@ -35514,7 +35513,7 @@
                 <w:rFonts w:cs="David"/>
                 <w:sz w:val="24"/>
                 <w:szCs w:val="24"/>
-                <w:highlight w:val="yellow"/>
+                <w:highlight w:val="green"/>
               </w:rPr>
               <w:t>124</w:t>
             </w:r>
@@ -35541,7 +35540,7 @@
                 <w:rFonts w:cs="David"/>
                 <w:sz w:val="24"/>
                 <w:szCs w:val="24"/>
-                <w:highlight w:val="yellow"/>
+                <w:highlight w:val="green"/>
               </w:rPr>
             </w:pPr>
             <w:r>
@@ -35549,7 +35548,7 @@
                 <w:rFonts w:cs="David"/>
                 <w:sz w:val="24"/>
                 <w:szCs w:val="24"/>
-                <w:highlight w:val="yellow"/>
+                <w:highlight w:val="green"/>
                 <w:rtl/>
               </w:rPr>
               <w:t>סרבר קליינט</w:t>
@@ -35577,7 +35576,7 @@
                 <w:rFonts w:cs="David"/>
                 <w:sz w:val="24"/>
                 <w:szCs w:val="24"/>
-                <w:highlight w:val="yellow"/>
+                <w:highlight w:val="green"/>
               </w:rPr>
             </w:pPr>
             <w:r>
@@ -35585,7 +35584,7 @@
                 <w:rFonts w:cs="David"/>
                 <w:sz w:val="24"/>
                 <w:szCs w:val="24"/>
-                <w:highlight w:val="yellow"/>
+                <w:highlight w:val="green"/>
                 <w:rtl/>
               </w:rPr>
               <w:t xml:space="preserve">מענה על בקשת </w:t>
@@ -35595,7 +35594,7 @@
                 <w:rFonts w:cs="David"/>
                 <w:sz w:val="24"/>
                 <w:szCs w:val="24"/>
-                <w:highlight w:val="yellow"/>
+                <w:highlight w:val="green"/>
               </w:rPr>
               <w:t>best scores</w:t>
             </w:r>
@@ -35622,7 +35621,7 @@
                 <w:rFonts w:cs="David"/>
                 <w:sz w:val="24"/>
                 <w:szCs w:val="24"/>
-                <w:highlight w:val="yellow"/>
+                <w:highlight w:val="green"/>
                 <w:rtl/>
               </w:rPr>
             </w:pPr>
@@ -35631,7 +35630,7 @@
                 <w:rFonts w:cs="David"/>
                 <w:sz w:val="24"/>
                 <w:szCs w:val="24"/>
-                <w:highlight w:val="yellow"/>
+                <w:highlight w:val="green"/>
                 <w:rtl/>
               </w:rPr>
               <w:t>קוד הודעה- 3 בתים</w:t>
@@ -35644,7 +35643,7 @@
                 <w:rFonts w:cs="David"/>
                 <w:sz w:val="24"/>
                 <w:szCs w:val="24"/>
-                <w:highlight w:val="yellow"/>
+                <w:highlight w:val="green"/>
               </w:rPr>
             </w:pPr>
             <w:r>
@@ -35652,7 +35651,7 @@
                 <w:rFonts w:cs="David"/>
                 <w:sz w:val="24"/>
                 <w:szCs w:val="24"/>
-                <w:highlight w:val="yellow"/>
+                <w:highlight w:val="green"/>
                 <w:rtl/>
               </w:rPr>
               <w:t>[ גודל שם משתמש - 2 בתים</w:t>
@@ -35665,7 +35664,7 @@
                 <w:rFonts w:cs="David"/>
                 <w:sz w:val="24"/>
                 <w:szCs w:val="24"/>
-                <w:highlight w:val="yellow"/>
+                <w:highlight w:val="green"/>
               </w:rPr>
             </w:pPr>
             <w:r>
@@ -35673,7 +35672,7 @@
                 <w:rFonts w:cs="David"/>
                 <w:sz w:val="24"/>
                 <w:szCs w:val="24"/>
-                <w:highlight w:val="yellow"/>
+                <w:highlight w:val="green"/>
                 <w:rtl/>
               </w:rPr>
               <w:t>שם משתמש</w:t>
@@ -35686,7 +35685,7 @@
                 <w:rFonts w:cs="David"/>
                 <w:sz w:val="24"/>
                 <w:szCs w:val="24"/>
-                <w:highlight w:val="yellow"/>
+                <w:highlight w:val="green"/>
               </w:rPr>
             </w:pPr>
             <w:r>
@@ -35694,7 +35693,7 @@
                 <w:rFonts w:cs="David"/>
                 <w:sz w:val="24"/>
                 <w:szCs w:val="24"/>
-                <w:highlight w:val="yellow"/>
+                <w:highlight w:val="green"/>
                 <w:rtl/>
               </w:rPr>
               <w:t>מספר תשובות נכונות -  6 בתים]</w:t>
@@ -35707,7 +35706,7 @@
                 <w:rFonts w:cs="David"/>
                 <w:sz w:val="24"/>
                 <w:szCs w:val="24"/>
-                <w:highlight w:val="yellow"/>
+                <w:highlight w:val="green"/>
               </w:rPr>
             </w:pPr>
             <w:r>
@@ -35715,7 +35714,7 @@
                 <w:rFonts w:cs="David"/>
                 <w:sz w:val="24"/>
                 <w:szCs w:val="24"/>
-                <w:highlight w:val="yellow"/>
+                <w:highlight w:val="green"/>
                 <w:rtl/>
               </w:rPr>
               <w:t xml:space="preserve">נשלחים 3 </w:t>
@@ -35726,7 +35725,7 @@
                 <w:rFonts w:cs="David"/>
                 <w:sz w:val="24"/>
                 <w:szCs w:val="24"/>
-                <w:highlight w:val="yellow"/>
+                <w:highlight w:val="green"/>
                 <w:rtl/>
               </w:rPr>
               <w:t>יוזרים</w:t>
@@ -35737,7 +35736,7 @@
                 <w:rFonts w:cs="David"/>
                 <w:sz w:val="24"/>
                 <w:szCs w:val="24"/>
-                <w:highlight w:val="yellow"/>
+                <w:highlight w:val="green"/>
                 <w:rtl/>
               </w:rPr>
               <w:t xml:space="preserve"> עם התוצאות שלהם.</w:t>
@@ -35750,7 +35749,7 @@
                 <w:rFonts w:cs="David"/>
                 <w:sz w:val="24"/>
                 <w:szCs w:val="24"/>
-                <w:highlight w:val="yellow"/>
+                <w:highlight w:val="green"/>
               </w:rPr>
             </w:pPr>
             <w:r>
@@ -35758,7 +35757,7 @@
                 <w:rFonts w:cs="David"/>
                 <w:sz w:val="24"/>
                 <w:szCs w:val="24"/>
-                <w:highlight w:val="yellow"/>
+                <w:highlight w:val="green"/>
                 <w:rtl/>
               </w:rPr>
               <w:t xml:space="preserve">במידה ויש פחות משלושה </w:t>
@@ -35769,7 +35768,7 @@
                 <w:rFonts w:cs="David"/>
                 <w:sz w:val="24"/>
                 <w:szCs w:val="24"/>
-                <w:highlight w:val="yellow"/>
+                <w:highlight w:val="green"/>
                 <w:rtl/>
               </w:rPr>
               <w:t>יוזרים</w:t>
@@ -35780,7 +35779,7 @@
                 <w:rFonts w:cs="David"/>
                 <w:sz w:val="24"/>
                 <w:szCs w:val="24"/>
-                <w:highlight w:val="yellow"/>
+                <w:highlight w:val="green"/>
                 <w:rtl/>
               </w:rPr>
               <w:t xml:space="preserve"> שרשומים במערכת השרת ישלח עבור משתמש לא קיים את הפרטים הבאים: גודל שם משתמש=0 תוצאה=0</w:t>
@@ -35794,7 +35793,7 @@
                 <w:rFonts w:cs="David"/>
                 <w:sz w:val="24"/>
                 <w:szCs w:val="24"/>
-                <w:highlight w:val="yellow"/>
+                <w:highlight w:val="green"/>
               </w:rPr>
             </w:pPr>
             <w:r>
@@ -35802,7 +35801,7 @@
                 <w:rFonts w:cs="David"/>
                 <w:sz w:val="24"/>
                 <w:szCs w:val="24"/>
-                <w:highlight w:val="yellow"/>
+                <w:highlight w:val="green"/>
               </w:rPr>
               <w:t xml:space="preserve">[124 ## </w:t>
             </w:r>
@@ -35812,7 +35811,7 @@
                 <w:rFonts w:cs="David"/>
                 <w:sz w:val="24"/>
                 <w:szCs w:val="24"/>
-                <w:highlight w:val="yellow"/>
+                <w:highlight w:val="green"/>
               </w:rPr>
               <w:t>userName</w:t>
             </w:r>
@@ -35822,7 +35821,7 @@
                 <w:rFonts w:cs="David"/>
                 <w:sz w:val="24"/>
                 <w:szCs w:val="24"/>
-                <w:highlight w:val="yellow"/>
+                <w:highlight w:val="green"/>
               </w:rPr>
               <w:t xml:space="preserve"> </w:t>
             </w:r>
@@ -35832,7 +35831,7 @@
                 <w:rFonts w:cs="David"/>
                 <w:sz w:val="24"/>
                 <w:szCs w:val="24"/>
-                <w:highlight w:val="yellow"/>
+                <w:highlight w:val="green"/>
               </w:rPr>
               <w:t>highestScore</w:t>
             </w:r>
@@ -35842,7 +35841,7 @@
                 <w:rFonts w:cs="David"/>
                 <w:sz w:val="24"/>
                 <w:szCs w:val="24"/>
-                <w:highlight w:val="yellow"/>
+                <w:highlight w:val="green"/>
               </w:rPr>
               <w:t xml:space="preserve"> ## </w:t>
             </w:r>
@@ -35852,7 +35851,7 @@
                 <w:rFonts w:cs="David"/>
                 <w:sz w:val="24"/>
                 <w:szCs w:val="24"/>
-                <w:highlight w:val="yellow"/>
+                <w:highlight w:val="green"/>
               </w:rPr>
               <w:t>userName</w:t>
             </w:r>
@@ -35862,7 +35861,7 @@
                 <w:rFonts w:cs="David"/>
                 <w:sz w:val="24"/>
                 <w:szCs w:val="24"/>
-                <w:highlight w:val="yellow"/>
+                <w:highlight w:val="green"/>
               </w:rPr>
               <w:t xml:space="preserve"> </w:t>
             </w:r>
@@ -35872,7 +35871,7 @@
                 <w:rFonts w:cs="David"/>
                 <w:sz w:val="24"/>
                 <w:szCs w:val="24"/>
-                <w:highlight w:val="yellow"/>
+                <w:highlight w:val="green"/>
               </w:rPr>
               <w:t>highestScore</w:t>
             </w:r>
@@ -35882,7 +35881,7 @@
                 <w:rFonts w:cs="David"/>
                 <w:sz w:val="24"/>
                 <w:szCs w:val="24"/>
-                <w:highlight w:val="yellow"/>
+                <w:highlight w:val="green"/>
               </w:rPr>
               <w:t xml:space="preserve">  ## </w:t>
             </w:r>
@@ -35892,7 +35891,7 @@
                 <w:rFonts w:cs="David"/>
                 <w:sz w:val="24"/>
                 <w:szCs w:val="24"/>
-                <w:highlight w:val="yellow"/>
+                <w:highlight w:val="green"/>
               </w:rPr>
               <w:t>userName</w:t>
             </w:r>
@@ -35902,7 +35901,7 @@
                 <w:rFonts w:cs="David"/>
                 <w:sz w:val="24"/>
                 <w:szCs w:val="24"/>
-                <w:highlight w:val="yellow"/>
+                <w:highlight w:val="green"/>
               </w:rPr>
               <w:t xml:space="preserve"> </w:t>
             </w:r>
@@ -35912,7 +35911,7 @@
                 <w:rFonts w:cs="David"/>
                 <w:sz w:val="24"/>
                 <w:szCs w:val="24"/>
-                <w:highlight w:val="yellow"/>
+                <w:highlight w:val="green"/>
               </w:rPr>
               <w:t>highestScore</w:t>
             </w:r>
@@ -35922,7 +35921,7 @@
                 <w:rFonts w:cs="David"/>
                 <w:sz w:val="24"/>
                 <w:szCs w:val="24"/>
-                <w:highlight w:val="yellow"/>
+                <w:highlight w:val="green"/>
               </w:rPr>
               <w:t>]</w:t>
             </w:r>
@@ -39088,7 +39087,7 @@
 </file>
 
 <file path=customXml/itemProps1.xml><?xml version="1.0" encoding="utf-8"?>
-<ds:datastoreItem xmlns:ds="http://schemas.openxmlformats.org/officeDocument/2006/customXml" ds:itemID="{9F37DD1A-B132-43E3-961F-1BE4AB5D48CC}">
+<ds:datastoreItem xmlns:ds="http://schemas.openxmlformats.org/officeDocument/2006/customXml" ds:itemID="{6C89D61F-B706-437C-8F19-789774264D9C}">
   <ds:schemaRefs>
     <ds:schemaRef ds:uri="http://schemas.openxmlformats.org/officeDocument/2006/bibliography"/>
   </ds:schemaRefs>

</xml_diff>

<commit_message>
[Client] Game UI skeleton added. [Server] Game finish bugs fixed.
</commit_message>
<xml_diff>
--- a/instructions.docx
+++ b/instructions.docx
@@ -33415,7 +33415,7 @@
                 <w:rFonts w:cs="David"/>
                 <w:sz w:val="24"/>
                 <w:szCs w:val="24"/>
-                <w:highlight w:val="yellow"/>
+                <w:highlight w:val="green"/>
               </w:rPr>
             </w:pPr>
             <w:r>
@@ -33423,7 +33423,7 @@
                 <w:rFonts w:cs="David"/>
                 <w:sz w:val="24"/>
                 <w:szCs w:val="24"/>
-                <w:highlight w:val="yellow"/>
+                <w:highlight w:val="green"/>
               </w:rPr>
               <w:t>215</w:t>
             </w:r>
@@ -33451,7 +33451,7 @@
                 <w:rFonts w:cs="David"/>
                 <w:sz w:val="24"/>
                 <w:szCs w:val="24"/>
-                <w:highlight w:val="yellow"/>
+                <w:highlight w:val="green"/>
               </w:rPr>
             </w:pPr>
             <w:r>
@@ -33459,7 +33459,7 @@
                 <w:rFonts w:cs="David"/>
                 <w:sz w:val="24"/>
                 <w:szCs w:val="24"/>
-                <w:highlight w:val="yellow"/>
+                <w:highlight w:val="green"/>
                 <w:rtl/>
               </w:rPr>
               <w:t>קליינט-סרבר</w:t>
@@ -33488,7 +33488,7 @@
                 <w:rFonts w:cs="David"/>
                 <w:sz w:val="24"/>
                 <w:szCs w:val="24"/>
-                <w:highlight w:val="yellow"/>
+                <w:highlight w:val="green"/>
               </w:rPr>
             </w:pPr>
             <w:r>
@@ -33496,7 +33496,7 @@
                 <w:rFonts w:cs="David"/>
                 <w:sz w:val="24"/>
                 <w:szCs w:val="24"/>
-                <w:highlight w:val="yellow"/>
+                <w:highlight w:val="green"/>
                 <w:rtl/>
               </w:rPr>
               <w:t>בקשה לסגירת חדר</w:t>
@@ -33526,7 +33526,7 @@
                 <w:rFonts w:cs="David"/>
                 <w:sz w:val="24"/>
                 <w:szCs w:val="24"/>
-                <w:highlight w:val="yellow"/>
+                <w:highlight w:val="green"/>
               </w:rPr>
             </w:pPr>
             <w:r>
@@ -33534,7 +33534,7 @@
                 <w:rFonts w:cs="David"/>
                 <w:sz w:val="24"/>
                 <w:szCs w:val="24"/>
-                <w:highlight w:val="yellow"/>
+                <w:highlight w:val="green"/>
               </w:rPr>
               <w:t>[215]</w:t>
             </w:r>
@@ -33564,7 +33564,7 @@
                 <w:rFonts w:cs="David"/>
                 <w:sz w:val="24"/>
                 <w:szCs w:val="24"/>
-                <w:highlight w:val="yellow"/>
+                <w:highlight w:val="green"/>
               </w:rPr>
             </w:pPr>
             <w:r>
@@ -33572,7 +33572,7 @@
                 <w:rFonts w:cs="David"/>
                 <w:sz w:val="24"/>
                 <w:szCs w:val="24"/>
-                <w:highlight w:val="yellow"/>
+                <w:highlight w:val="green"/>
               </w:rPr>
               <w:t>116</w:t>
             </w:r>
@@ -33599,7 +33599,7 @@
                 <w:rFonts w:cs="David"/>
                 <w:sz w:val="24"/>
                 <w:szCs w:val="24"/>
-                <w:highlight w:val="yellow"/>
+                <w:highlight w:val="green"/>
               </w:rPr>
             </w:pPr>
             <w:r>
@@ -33607,22 +33607,10 @@
                 <w:rFonts w:cs="David"/>
                 <w:sz w:val="24"/>
                 <w:szCs w:val="24"/>
-                <w:highlight w:val="yellow"/>
+                <w:highlight w:val="green"/>
                 <w:rtl/>
               </w:rPr>
-              <w:t>סרבר-</w:t>
-            </w:r>
-            <w:bookmarkStart w:id="0" w:name="_GoBack"/>
-            <w:bookmarkEnd w:id="0"/>
-            <w:r>
-              <w:rPr>
-                <w:rFonts w:cs="David"/>
-                <w:sz w:val="24"/>
-                <w:szCs w:val="24"/>
-                <w:highlight w:val="yellow"/>
-                <w:rtl/>
-              </w:rPr>
-              <w:t>קליינט</w:t>
+              <w:t>סרבר-קליינט</w:t>
             </w:r>
           </w:p>
         </w:tc>
@@ -33647,7 +33635,7 @@
                 <w:rFonts w:cs="David"/>
                 <w:sz w:val="24"/>
                 <w:szCs w:val="24"/>
-                <w:highlight w:val="yellow"/>
+                <w:highlight w:val="green"/>
               </w:rPr>
             </w:pPr>
             <w:r>
@@ -33655,7 +33643,7 @@
                 <w:rFonts w:cs="David"/>
                 <w:sz w:val="24"/>
                 <w:szCs w:val="24"/>
-                <w:highlight w:val="yellow"/>
+                <w:highlight w:val="green"/>
                 <w:rtl/>
               </w:rPr>
               <w:t>תגובה לבקשת סגירת חדר.</w:t>
@@ -33668,7 +33656,7 @@
                 <w:rFonts w:cs="David"/>
                 <w:sz w:val="24"/>
                 <w:szCs w:val="24"/>
-                <w:highlight w:val="yellow"/>
+                <w:highlight w:val="green"/>
               </w:rPr>
             </w:pPr>
           </w:p>
@@ -33695,7 +33683,7 @@
                 <w:rFonts w:cs="David"/>
                 <w:sz w:val="24"/>
                 <w:szCs w:val="24"/>
-                <w:highlight w:val="yellow"/>
+                <w:highlight w:val="green"/>
               </w:rPr>
             </w:pPr>
             <w:r>
@@ -33703,7 +33691,7 @@
                 <w:rFonts w:cs="David"/>
                 <w:sz w:val="24"/>
                 <w:szCs w:val="24"/>
-                <w:highlight w:val="yellow"/>
+                <w:highlight w:val="green"/>
               </w:rPr>
               <w:t>[116]</w:t>
             </w:r>
@@ -33715,7 +33703,7 @@
                 <w:rFonts w:cs="David"/>
                 <w:sz w:val="24"/>
                 <w:szCs w:val="24"/>
-                <w:highlight w:val="yellow"/>
+                <w:highlight w:val="green"/>
                 <w:rtl/>
               </w:rPr>
             </w:pPr>
@@ -33724,7 +33712,7 @@
                 <w:rFonts w:cs="David"/>
                 <w:sz w:val="24"/>
                 <w:szCs w:val="24"/>
-                <w:highlight w:val="yellow"/>
+                <w:highlight w:val="green"/>
                 <w:rtl/>
               </w:rPr>
               <w:t xml:space="preserve">יישלח לכל המשתמשים ששייכים לחדר כולל </w:t>
@@ -33735,11 +33723,13 @@
                 <w:rFonts w:cs="David"/>
                 <w:sz w:val="24"/>
                 <w:szCs w:val="24"/>
-                <w:highlight w:val="yellow"/>
+                <w:highlight w:val="green"/>
                 <w:rtl/>
               </w:rPr>
               <w:t>האדמין</w:t>
             </w:r>
+            <w:bookmarkStart w:id="0" w:name="_GoBack"/>
+            <w:bookmarkEnd w:id="0"/>
             <w:proofErr w:type="spellEnd"/>
           </w:p>
         </w:tc>
@@ -39087,7 +39077,7 @@
 </file>
 
 <file path=customXml/itemProps1.xml><?xml version="1.0" encoding="utf-8"?>
-<ds:datastoreItem xmlns:ds="http://schemas.openxmlformats.org/officeDocument/2006/customXml" ds:itemID="{6C89D61F-B706-437C-8F19-789774264D9C}">
+<ds:datastoreItem xmlns:ds="http://schemas.openxmlformats.org/officeDocument/2006/customXml" ds:itemID="{361725A2-B023-49C2-9DC2-D490C560775A}">
   <ds:schemaRefs>
     <ds:schemaRef ds:uri="http://schemas.openxmlformats.org/officeDocument/2006/bibliography"/>
   </ds:schemaRefs>

</xml_diff>

<commit_message>
[Client] Game start and game answer handling added.
</commit_message>
<xml_diff>
--- a/instructions.docx
+++ b/instructions.docx
@@ -33728,8 +33728,6 @@
               </w:rPr>
               <w:t>האדמין</w:t>
             </w:r>
-            <w:bookmarkStart w:id="0" w:name="_GoBack"/>
-            <w:bookmarkEnd w:id="0"/>
             <w:proofErr w:type="spellEnd"/>
           </w:p>
         </w:tc>
@@ -33758,7 +33756,7 @@
                 <w:rFonts w:cs="David"/>
                 <w:sz w:val="24"/>
                 <w:szCs w:val="24"/>
-                <w:highlight w:val="yellow"/>
+                <w:highlight w:val="green"/>
               </w:rPr>
             </w:pPr>
             <w:r>
@@ -33766,7 +33764,7 @@
                 <w:rFonts w:cs="David"/>
                 <w:sz w:val="24"/>
                 <w:szCs w:val="24"/>
-                <w:highlight w:val="yellow"/>
+                <w:highlight w:val="green"/>
               </w:rPr>
               <w:t>217</w:t>
             </w:r>
@@ -33794,7 +33792,7 @@
                 <w:rFonts w:cs="David"/>
                 <w:sz w:val="24"/>
                 <w:szCs w:val="24"/>
-                <w:highlight w:val="yellow"/>
+                <w:highlight w:val="green"/>
               </w:rPr>
             </w:pPr>
             <w:r>
@@ -33802,7 +33800,7 @@
                 <w:rFonts w:cs="David"/>
                 <w:sz w:val="24"/>
                 <w:szCs w:val="24"/>
-                <w:highlight w:val="yellow"/>
+                <w:highlight w:val="green"/>
                 <w:rtl/>
               </w:rPr>
               <w:t>קליינט-סרבר</w:t>
@@ -33831,7 +33829,7 @@
                 <w:rFonts w:cs="David"/>
                 <w:sz w:val="24"/>
                 <w:szCs w:val="24"/>
-                <w:highlight w:val="yellow"/>
+                <w:highlight w:val="green"/>
               </w:rPr>
             </w:pPr>
             <w:r>
@@ -33839,7 +33837,7 @@
                 <w:rFonts w:cs="David"/>
                 <w:sz w:val="24"/>
                 <w:szCs w:val="24"/>
-                <w:highlight w:val="yellow"/>
+                <w:highlight w:val="green"/>
                 <w:rtl/>
               </w:rPr>
               <w:t xml:space="preserve">התחלת משחק </w:t>
@@ -33869,7 +33867,7 @@
                 <w:rFonts w:cs="David"/>
                 <w:sz w:val="24"/>
                 <w:szCs w:val="24"/>
-                <w:highlight w:val="yellow"/>
+                <w:highlight w:val="green"/>
               </w:rPr>
             </w:pPr>
             <w:r>
@@ -33877,7 +33875,7 @@
                 <w:rFonts w:cs="David"/>
                 <w:sz w:val="24"/>
                 <w:szCs w:val="24"/>
-                <w:highlight w:val="yellow"/>
+                <w:highlight w:val="green"/>
               </w:rPr>
               <w:t>[217]</w:t>
             </w:r>
@@ -33889,7 +33887,7 @@
                 <w:rFonts w:cs="David"/>
                 <w:sz w:val="24"/>
                 <w:szCs w:val="24"/>
-                <w:highlight w:val="yellow"/>
+                <w:highlight w:val="green"/>
                 <w:rtl/>
               </w:rPr>
             </w:pPr>
@@ -33898,7 +33896,7 @@
                 <w:rFonts w:cs="David"/>
                 <w:sz w:val="24"/>
                 <w:szCs w:val="24"/>
-                <w:highlight w:val="yellow"/>
+                <w:highlight w:val="green"/>
                 <w:rtl/>
               </w:rPr>
               <w:t xml:space="preserve">הודעה זו תשלח רק ע"י </w:t>
@@ -33909,7 +33907,7 @@
                 <w:rFonts w:cs="David"/>
                 <w:sz w:val="24"/>
                 <w:szCs w:val="24"/>
-                <w:highlight w:val="yellow"/>
+                <w:highlight w:val="green"/>
                 <w:rtl/>
               </w:rPr>
               <w:t>האדמין</w:t>
@@ -33920,7 +33918,7 @@
                 <w:rFonts w:cs="David"/>
                 <w:sz w:val="24"/>
                 <w:szCs w:val="24"/>
-                <w:highlight w:val="yellow"/>
+                <w:highlight w:val="green"/>
                 <w:rtl/>
               </w:rPr>
               <w:t>.</w:t>
@@ -33933,7 +33931,7 @@
                 <w:rFonts w:cs="David"/>
                 <w:sz w:val="24"/>
                 <w:szCs w:val="24"/>
-                <w:highlight w:val="yellow"/>
+                <w:highlight w:val="green"/>
               </w:rPr>
             </w:pPr>
             <w:r>
@@ -33941,7 +33939,7 @@
                 <w:rFonts w:cs="David"/>
                 <w:sz w:val="24"/>
                 <w:szCs w:val="24"/>
-                <w:highlight w:val="yellow"/>
+                <w:highlight w:val="green"/>
                 <w:rtl/>
               </w:rPr>
               <w:t>במידה והצליח השרת ישלח לכל מי שמחובר לחדר הודעת 118 כמפורט בהמשך</w:t>
@@ -33972,7 +33970,7 @@
                 <w:rFonts w:cs="David"/>
                 <w:sz w:val="24"/>
                 <w:szCs w:val="24"/>
-                <w:highlight w:val="yellow"/>
+                <w:highlight w:val="green"/>
               </w:rPr>
             </w:pPr>
             <w:r>
@@ -33980,7 +33978,7 @@
                 <w:rFonts w:cs="David"/>
                 <w:sz w:val="24"/>
                 <w:szCs w:val="24"/>
-                <w:highlight w:val="yellow"/>
+                <w:highlight w:val="green"/>
               </w:rPr>
               <w:t>118</w:t>
             </w:r>
@@ -34007,7 +34005,7 @@
                 <w:rFonts w:cs="David"/>
                 <w:sz w:val="24"/>
                 <w:szCs w:val="24"/>
-                <w:highlight w:val="yellow"/>
+                <w:highlight w:val="green"/>
               </w:rPr>
             </w:pPr>
             <w:r>
@@ -34015,7 +34013,7 @@
                 <w:rFonts w:cs="David"/>
                 <w:sz w:val="24"/>
                 <w:szCs w:val="24"/>
-                <w:highlight w:val="yellow"/>
+                <w:highlight w:val="green"/>
                 <w:rtl/>
               </w:rPr>
               <w:t>סרבר-קליינט</w:t>
@@ -34043,7 +34041,7 @@
                 <w:rFonts w:cs="David"/>
                 <w:sz w:val="24"/>
                 <w:szCs w:val="24"/>
-                <w:highlight w:val="yellow"/>
+                <w:highlight w:val="green"/>
               </w:rPr>
             </w:pPr>
             <w:r>
@@ -34051,7 +34049,7 @@
                 <w:rFonts w:cs="David"/>
                 <w:sz w:val="24"/>
                 <w:szCs w:val="24"/>
-                <w:highlight w:val="yellow"/>
+                <w:highlight w:val="green"/>
                 <w:rtl/>
               </w:rPr>
               <w:t>שליחת שאלה עם ארבע תשובות אפשריות</w:t>
@@ -34064,7 +34062,7 @@
                 <w:rFonts w:cs="David"/>
                 <w:sz w:val="24"/>
                 <w:szCs w:val="24"/>
-                <w:highlight w:val="yellow"/>
+                <w:highlight w:val="green"/>
               </w:rPr>
             </w:pPr>
           </w:p>
@@ -34090,7 +34088,7 @@
                 <w:rFonts w:cs="David"/>
                 <w:sz w:val="24"/>
                 <w:szCs w:val="24"/>
-                <w:highlight w:val="yellow"/>
+                <w:highlight w:val="green"/>
               </w:rPr>
             </w:pPr>
             <w:r>
@@ -34098,7 +34096,7 @@
                 <w:rFonts w:cs="David"/>
                 <w:sz w:val="24"/>
                 <w:szCs w:val="24"/>
-                <w:highlight w:val="yellow"/>
+                <w:highlight w:val="green"/>
                 <w:rtl/>
               </w:rPr>
               <w:t>קוד הודעה - 3 בתים</w:t>
@@ -34111,7 +34109,7 @@
                 <w:rFonts w:cs="David"/>
                 <w:sz w:val="24"/>
                 <w:szCs w:val="24"/>
-                <w:highlight w:val="yellow"/>
+                <w:highlight w:val="green"/>
               </w:rPr>
             </w:pPr>
             <w:r>
@@ -34119,7 +34117,7 @@
                 <w:rFonts w:cs="David"/>
                 <w:sz w:val="24"/>
                 <w:szCs w:val="24"/>
-                <w:highlight w:val="yellow"/>
+                <w:highlight w:val="green"/>
                 <w:rtl/>
               </w:rPr>
               <w:t>גודל שאלה - 3 בתים</w:t>
@@ -34132,7 +34130,7 @@
                 <w:rFonts w:cs="David"/>
                 <w:sz w:val="24"/>
                 <w:szCs w:val="24"/>
-                <w:highlight w:val="yellow"/>
+                <w:highlight w:val="green"/>
               </w:rPr>
             </w:pPr>
             <w:r>
@@ -34140,7 +34138,7 @@
                 <w:rFonts w:cs="David"/>
                 <w:sz w:val="24"/>
                 <w:szCs w:val="24"/>
-                <w:highlight w:val="yellow"/>
+                <w:highlight w:val="green"/>
                 <w:rtl/>
               </w:rPr>
               <w:t>שאלה</w:t>
@@ -34153,7 +34151,7 @@
                 <w:rFonts w:cs="David"/>
                 <w:sz w:val="24"/>
                 <w:szCs w:val="24"/>
-                <w:highlight w:val="yellow"/>
+                <w:highlight w:val="green"/>
               </w:rPr>
             </w:pPr>
             <w:r>
@@ -34161,7 +34159,7 @@
                 <w:rFonts w:cs="David"/>
                 <w:sz w:val="24"/>
                 <w:szCs w:val="24"/>
-                <w:highlight w:val="yellow"/>
+                <w:highlight w:val="green"/>
                 <w:rtl/>
               </w:rPr>
               <w:t>[ גודל תשובה - 3 בתים</w:t>
@@ -34174,7 +34172,7 @@
                 <w:rFonts w:cs="David"/>
                 <w:sz w:val="24"/>
                 <w:szCs w:val="24"/>
-                <w:highlight w:val="yellow"/>
+                <w:highlight w:val="green"/>
               </w:rPr>
             </w:pPr>
             <w:r>
@@ -34182,7 +34180,7 @@
                 <w:rFonts w:cs="David"/>
                 <w:sz w:val="24"/>
                 <w:szCs w:val="24"/>
-                <w:highlight w:val="yellow"/>
+                <w:highlight w:val="green"/>
                 <w:rtl/>
               </w:rPr>
               <w:t>תשובה]- עבור כל תשובה</w:t>
@@ -34196,7 +34194,7 @@
                 <w:rFonts w:cs="David"/>
                 <w:sz w:val="24"/>
                 <w:szCs w:val="24"/>
-                <w:highlight w:val="yellow"/>
+                <w:highlight w:val="green"/>
               </w:rPr>
             </w:pPr>
             <w:r>
@@ -34204,7 +34202,7 @@
                 <w:rFonts w:cs="David"/>
                 <w:sz w:val="24"/>
                 <w:szCs w:val="24"/>
-                <w:highlight w:val="yellow"/>
+                <w:highlight w:val="green"/>
               </w:rPr>
               <w:t>[118 ### question ###answer1###answer2###answer3###answer4]</w:t>
             </w:r>
@@ -34216,7 +34214,7 @@
                 <w:rFonts w:cs="David"/>
                 <w:sz w:val="24"/>
                 <w:szCs w:val="24"/>
-                <w:highlight w:val="yellow"/>
+                <w:highlight w:val="green"/>
               </w:rPr>
             </w:pPr>
           </w:p>
@@ -34227,7 +34225,7 @@
                 <w:rFonts w:cs="David"/>
                 <w:sz w:val="24"/>
                 <w:szCs w:val="24"/>
-                <w:highlight w:val="yellow"/>
+                <w:highlight w:val="green"/>
               </w:rPr>
             </w:pPr>
             <w:r>
@@ -34235,7 +34233,7 @@
                 <w:rFonts w:cs="David"/>
                 <w:sz w:val="24"/>
                 <w:szCs w:val="24"/>
-                <w:highlight w:val="yellow"/>
+                <w:highlight w:val="green"/>
                 <w:rtl/>
               </w:rPr>
               <w:t xml:space="preserve">במקרה של כישלון יישלח(נשלח רק </w:t>
@@ -34246,7 +34244,7 @@
                 <w:rFonts w:cs="David"/>
                 <w:sz w:val="24"/>
                 <w:szCs w:val="24"/>
-                <w:highlight w:val="yellow"/>
+                <w:highlight w:val="green"/>
                 <w:rtl/>
               </w:rPr>
               <w:t>לאדמין</w:t>
@@ -34257,7 +34255,7 @@
                 <w:rFonts w:cs="David"/>
                 <w:sz w:val="24"/>
                 <w:szCs w:val="24"/>
-                <w:highlight w:val="yellow"/>
+                <w:highlight w:val="green"/>
                 <w:rtl/>
               </w:rPr>
               <w:t>):</w:t>
@@ -34271,7 +34269,7 @@
                 <w:rFonts w:cs="David"/>
                 <w:sz w:val="24"/>
                 <w:szCs w:val="24"/>
-                <w:highlight w:val="yellow"/>
+                <w:highlight w:val="green"/>
               </w:rPr>
             </w:pPr>
             <w:r>
@@ -34279,7 +34277,7 @@
                 <w:rFonts w:cs="David"/>
                 <w:sz w:val="24"/>
                 <w:szCs w:val="24"/>
-                <w:highlight w:val="yellow"/>
+                <w:highlight w:val="green"/>
               </w:rPr>
               <w:t>[1180]</w:t>
             </w:r>
@@ -34291,7 +34289,7 @@
                 <w:rFonts w:cs="David"/>
                 <w:sz w:val="24"/>
                 <w:szCs w:val="24"/>
-                <w:highlight w:val="yellow"/>
+                <w:highlight w:val="green"/>
                 <w:rtl/>
               </w:rPr>
             </w:pPr>
@@ -34300,7 +34298,7 @@
                 <w:rFonts w:cs="David"/>
                 <w:sz w:val="24"/>
                 <w:szCs w:val="24"/>
-                <w:highlight w:val="yellow"/>
+                <w:highlight w:val="green"/>
                 <w:rtl/>
               </w:rPr>
               <w:t>כלומר ניתן לזהות שגיאה כשאורך השאלה הוא 0.</w:t>
@@ -34340,7 +34338,7 @@
                 <w:rFonts w:cs="David"/>
                 <w:sz w:val="24"/>
                 <w:szCs w:val="24"/>
-                <w:highlight w:val="yellow"/>
+                <w:highlight w:val="green"/>
               </w:rPr>
               <w:t>219</w:t>
             </w:r>
@@ -34376,7 +34374,7 @@
                 <w:rFonts w:cs="David"/>
                 <w:sz w:val="24"/>
                 <w:szCs w:val="24"/>
-                <w:highlight w:val="yellow"/>
+                <w:highlight w:val="green"/>
                 <w:rtl/>
               </w:rPr>
               <w:t>קליינט-סרבר</w:t>
@@ -34413,7 +34411,7 @@
                 <w:rFonts w:cs="David"/>
                 <w:sz w:val="24"/>
                 <w:szCs w:val="24"/>
-                <w:highlight w:val="yellow"/>
+                <w:highlight w:val="green"/>
                 <w:rtl/>
               </w:rPr>
               <w:t xml:space="preserve">הלקוח שולח את </w:t>
@@ -34424,7 +34422,7 @@
                 <w:rFonts w:cs="David"/>
                 <w:sz w:val="24"/>
                 <w:szCs w:val="24"/>
-                <w:highlight w:val="yellow"/>
+                <w:highlight w:val="green"/>
                 <w:rtl/>
               </w:rPr>
               <w:t>תשובותו</w:t>
@@ -34454,7 +34452,7 @@
                 <w:rFonts w:cs="David"/>
                 <w:sz w:val="24"/>
                 <w:szCs w:val="24"/>
-                <w:highlight w:val="yellow"/>
+                <w:highlight w:val="green"/>
               </w:rPr>
             </w:pPr>
             <w:r>
@@ -34462,7 +34460,7 @@
                 <w:rFonts w:cs="David"/>
                 <w:sz w:val="24"/>
                 <w:szCs w:val="24"/>
-                <w:highlight w:val="yellow"/>
+                <w:highlight w:val="green"/>
                 <w:rtl/>
               </w:rPr>
               <w:t>קוד הודעה - 3 בתים (כמחרוזת)</w:t>
@@ -34475,7 +34473,7 @@
                 <w:rFonts w:cs="David"/>
                 <w:sz w:val="24"/>
                 <w:szCs w:val="24"/>
-                <w:highlight w:val="yellow"/>
+                <w:highlight w:val="green"/>
               </w:rPr>
             </w:pPr>
             <w:r>
@@ -34483,7 +34481,7 @@
                 <w:rFonts w:cs="David"/>
                 <w:sz w:val="24"/>
                 <w:szCs w:val="24"/>
-                <w:highlight w:val="yellow"/>
+                <w:highlight w:val="green"/>
                 <w:rtl/>
               </w:rPr>
               <w:t>מספר התשובה - בית 1 (כת</w:t>
@@ -34496,7 +34494,7 @@
                 <w:rFonts w:cs="David"/>
                 <w:sz w:val="24"/>
                 <w:szCs w:val="24"/>
-                <w:highlight w:val="yellow"/>
+                <w:highlight w:val="green"/>
               </w:rPr>
             </w:pPr>
             <w:r>
@@ -34504,7 +34502,7 @@
                 <w:rFonts w:cs="David"/>
                 <w:sz w:val="24"/>
                 <w:szCs w:val="24"/>
-                <w:highlight w:val="yellow"/>
+                <w:highlight w:val="green"/>
                 <w:rtl/>
               </w:rPr>
               <w:t>ו)</w:t>
@@ -34517,7 +34515,7 @@
                 <w:rFonts w:cs="David"/>
                 <w:sz w:val="24"/>
                 <w:szCs w:val="24"/>
-                <w:highlight w:val="yellow"/>
+                <w:highlight w:val="green"/>
               </w:rPr>
             </w:pPr>
             <w:r>
@@ -34525,7 +34523,7 @@
                 <w:rFonts w:cs="David"/>
                 <w:sz w:val="24"/>
                 <w:szCs w:val="24"/>
-                <w:highlight w:val="yellow"/>
+                <w:highlight w:val="green"/>
                 <w:rtl/>
               </w:rPr>
               <w:t>זמן תשובה - 2 בתים (הזמן שלקח לשחקן לענות)</w:t>
@@ -34539,7 +34537,7 @@
                 <w:rFonts w:cs="David"/>
                 <w:sz w:val="24"/>
                 <w:szCs w:val="24"/>
-                <w:highlight w:val="yellow"/>
+                <w:highlight w:val="green"/>
               </w:rPr>
             </w:pPr>
             <w:r>
@@ -34547,7 +34545,7 @@
                 <w:rFonts w:cs="David"/>
                 <w:sz w:val="24"/>
                 <w:szCs w:val="24"/>
-                <w:highlight w:val="yellow"/>
+                <w:highlight w:val="green"/>
               </w:rPr>
               <w:t xml:space="preserve">[219 </w:t>
             </w:r>
@@ -34557,7 +34555,7 @@
                 <w:rFonts w:cs="David"/>
                 <w:sz w:val="24"/>
                 <w:szCs w:val="24"/>
-                <w:highlight w:val="yellow"/>
+                <w:highlight w:val="green"/>
               </w:rPr>
               <w:t>answerNumber</w:t>
             </w:r>
@@ -34567,7 +34565,7 @@
                 <w:rFonts w:cs="David"/>
                 <w:sz w:val="24"/>
                 <w:szCs w:val="24"/>
-                <w:highlight w:val="yellow"/>
+                <w:highlight w:val="green"/>
               </w:rPr>
               <w:t xml:space="preserve"> </w:t>
             </w:r>
@@ -34577,7 +34575,7 @@
                 <w:rFonts w:cs="David"/>
                 <w:sz w:val="24"/>
                 <w:szCs w:val="24"/>
-                <w:highlight w:val="yellow"/>
+                <w:highlight w:val="green"/>
               </w:rPr>
               <w:t>TimeInSeconds</w:t>
             </w:r>
@@ -34587,7 +34585,7 @@
                 <w:rFonts w:cs="David"/>
                 <w:sz w:val="24"/>
                 <w:szCs w:val="24"/>
-                <w:highlight w:val="yellow"/>
+                <w:highlight w:val="green"/>
               </w:rPr>
               <w:t>]</w:t>
             </w:r>
@@ -34620,7 +34618,7 @@
                 <w:rFonts w:cs="David" w:hint="cs"/>
                 <w:sz w:val="24"/>
                 <w:szCs w:val="24"/>
-                <w:highlight w:val="yellow"/>
+                <w:highlight w:val="green"/>
                 <w:rtl/>
               </w:rPr>
               <w:t>במידה והשחקן לא ענה בזמן על השאלה  מספר התשובה יהיה 5.</w:t>
@@ -34651,7 +34649,7 @@
                 <w:rFonts w:cs="David"/>
                 <w:sz w:val="24"/>
                 <w:szCs w:val="24"/>
-                <w:highlight w:val="yellow"/>
+                <w:highlight w:val="green"/>
               </w:rPr>
             </w:pPr>
             <w:r>
@@ -34659,7 +34657,7 @@
                 <w:rFonts w:cs="David"/>
                 <w:sz w:val="24"/>
                 <w:szCs w:val="24"/>
-                <w:highlight w:val="yellow"/>
+                <w:highlight w:val="green"/>
               </w:rPr>
               <w:lastRenderedPageBreak/>
               <w:t>120</w:t>
@@ -34687,7 +34685,7 @@
                 <w:rFonts w:cs="David"/>
                 <w:sz w:val="24"/>
                 <w:szCs w:val="24"/>
-                <w:highlight w:val="yellow"/>
+                <w:highlight w:val="green"/>
               </w:rPr>
             </w:pPr>
             <w:r>
@@ -34695,7 +34693,7 @@
                 <w:rFonts w:cs="David"/>
                 <w:sz w:val="24"/>
                 <w:szCs w:val="24"/>
-                <w:highlight w:val="yellow"/>
+                <w:highlight w:val="green"/>
                 <w:rtl/>
               </w:rPr>
               <w:t>סרבר-קליינט</w:t>
@@ -34723,7 +34721,7 @@
                 <w:rFonts w:cs="David"/>
                 <w:sz w:val="24"/>
                 <w:szCs w:val="24"/>
-                <w:highlight w:val="yellow"/>
+                <w:highlight w:val="green"/>
               </w:rPr>
             </w:pPr>
             <w:r>
@@ -34731,7 +34729,7 @@
                 <w:rFonts w:cs="David"/>
                 <w:sz w:val="24"/>
                 <w:szCs w:val="24"/>
-                <w:highlight w:val="yellow"/>
+                <w:highlight w:val="green"/>
                 <w:rtl/>
               </w:rPr>
               <w:t>התייחסות השרת לנכונות השאלה</w:t>
@@ -34759,7 +34757,7 @@
                 <w:rFonts w:cs="David"/>
                 <w:sz w:val="24"/>
                 <w:szCs w:val="24"/>
-                <w:highlight w:val="yellow"/>
+                <w:highlight w:val="green"/>
                 <w:rtl/>
               </w:rPr>
             </w:pPr>
@@ -34768,7 +34766,7 @@
                 <w:rFonts w:cs="David"/>
                 <w:sz w:val="24"/>
                 <w:szCs w:val="24"/>
-                <w:highlight w:val="yellow"/>
+                <w:highlight w:val="green"/>
                 <w:rtl/>
               </w:rPr>
               <w:t>נכון\לא נכון :תו אחד -  1\0</w:t>
@@ -34782,7 +34780,7 @@
                 <w:rFonts w:cs="David"/>
                 <w:sz w:val="24"/>
                 <w:szCs w:val="24"/>
-                <w:highlight w:val="yellow"/>
+                <w:highlight w:val="green"/>
               </w:rPr>
             </w:pPr>
             <w:r>
@@ -34790,7 +34788,7 @@
                 <w:rFonts w:cs="David"/>
                 <w:sz w:val="24"/>
                 <w:szCs w:val="24"/>
-                <w:highlight w:val="yellow"/>
+                <w:highlight w:val="green"/>
               </w:rPr>
               <w:t xml:space="preserve">[120 </w:t>
             </w:r>
@@ -34800,7 +34798,7 @@
                 <w:rFonts w:cs="David"/>
                 <w:sz w:val="24"/>
                 <w:szCs w:val="24"/>
-                <w:highlight w:val="yellow"/>
+                <w:highlight w:val="green"/>
               </w:rPr>
               <w:t>lastAnswerIndication</w:t>
             </w:r>
@@ -34810,7 +34808,7 @@
                 <w:rFonts w:cs="David"/>
                 <w:sz w:val="24"/>
                 <w:szCs w:val="24"/>
-                <w:highlight w:val="yellow"/>
+                <w:highlight w:val="green"/>
               </w:rPr>
               <w:t>]</w:t>
             </w:r>
@@ -34922,7 +34920,19 @@
                 <w:highlight w:val="yellow"/>
                 <w:rtl/>
               </w:rPr>
-              <w:t>הודעת סיום משחק</w:t>
+              <w:t>הודעת סיום מ</w:t>
+            </w:r>
+            <w:bookmarkStart w:id="0" w:name="_GoBack"/>
+            <w:bookmarkEnd w:id="0"/>
+            <w:r>
+              <w:rPr>
+                <w:rFonts w:cs="David"/>
+                <w:sz w:val="24"/>
+                <w:szCs w:val="24"/>
+                <w:highlight w:val="yellow"/>
+                <w:rtl/>
+              </w:rPr>
+              <w:t>שחק</w:t>
             </w:r>
           </w:p>
         </w:tc>
@@ -39077,7 +39087,7 @@
 </file>
 
 <file path=customXml/itemProps1.xml><?xml version="1.0" encoding="utf-8"?>
-<ds:datastoreItem xmlns:ds="http://schemas.openxmlformats.org/officeDocument/2006/customXml" ds:itemID="{361725A2-B023-49C2-9DC2-D490C560775A}">
+<ds:datastoreItem xmlns:ds="http://schemas.openxmlformats.org/officeDocument/2006/customXml" ds:itemID="{4DAE3EA8-03D3-4228-AB27-FA426CC9C5DD}">
   <ds:schemaRefs>
     <ds:schemaRef ds:uri="http://schemas.openxmlformats.org/officeDocument/2006/bibliography"/>
   </ds:schemaRefs>

</xml_diff>